<commit_message>
Resumen y requisitos \Benjita
</commit_message>
<xml_diff>
--- a/Proyecto Drittsekk.docx
+++ b/Proyecto Drittsekk.docx
@@ -115,6 +115,167 @@
         <w:t>Contenido</w:t>
       </w:r>
     </w:p>
+    <w:p>
+      <w:pPr>
+        <w:pStyle w:val="Ttulo1"/>
+      </w:pPr>
+      <w:r>
+        <w:t>Resumen</w:t>
+      </w:r>
+    </w:p>
+    <w:p>
+      <w:pPr>
+        <w:pStyle w:val="Ttulo1"/>
+      </w:pPr>
+      <w:r>
+        <w:t>Contextualización</w:t>
+      </w:r>
+    </w:p>
+    <w:p>
+      <w:r>
+        <w:t xml:space="preserve">La semilla de nuestra idea comienza a desarrollarse mucho antes de tener conocimiento sobre este proyecto, o incluso sobre el desarrollo del módulo de Entornos de Desarrollo. </w:t>
+      </w:r>
+      <w:r>
+        <w:t>Tras los</w:t>
+      </w:r>
+      <w:r>
+        <w:t xml:space="preserve"> primeros días de clase comenzamos a forjar amistad entre los integrantes de este grupo y </w:t>
+      </w:r>
+      <w:r>
+        <w:t xml:space="preserve">de ahí nace nuestra idea de molestar al usuario. Nos dimos cuenta </w:t>
+      </w:r>
+      <w:proofErr w:type="gramStart"/>
+      <w:r>
+        <w:t>que</w:t>
+      </w:r>
+      <w:proofErr w:type="gramEnd"/>
+      <w:r>
+        <w:t xml:space="preserve"> las amistades son mucho más divertidas cuando puedes chinchar, molestar o hacer de rabiar a aquel compañero que te acompaña durante el trayecto del curso. Ahí nació la idea base de nuestra aplicación, queríamos desarrollar algo que molestase al usuario. Avanzando ya en el transcurso del año, nos topamos con la incógnita de no saber como íbamos a emplearla, y con la ayuda de aplicaciones populares que usamos a diario y fuentes de inspiración como la serie El Consultor, llegamos a la conclusión de que molestar al usuario no era suficiente, necesitábamos convertirlo en una actividad social. </w:t>
+      </w:r>
+      <w:r>
+        <w:t xml:space="preserve">Y nació el proyecto </w:t>
+      </w:r>
+      <w:proofErr w:type="spellStart"/>
+      <w:r>
+        <w:t>DrittSekk</w:t>
+      </w:r>
+      <w:proofErr w:type="spellEnd"/>
+      <w:r>
+        <w:t xml:space="preserve">, una red social basada en irritar a los usuarios, permitiendo que los usuarios también se fastidien entre ellos. </w:t>
+      </w:r>
+    </w:p>
+    <w:p>
+      <w:pPr>
+        <w:pStyle w:val="Ttulo1"/>
+      </w:pPr>
+      <w:r>
+        <w:t>Objetivos</w:t>
+      </w:r>
+    </w:p>
+    <w:p>
+      <w:pPr>
+        <w:pStyle w:val="Ttulo1"/>
+      </w:pPr>
+      <w:r>
+        <w:t>Expansión de nuestro trabajo</w:t>
+      </w:r>
+    </w:p>
+    <w:p>
+      <w:pPr>
+        <w:pStyle w:val="Ttulo2"/>
+      </w:pPr>
+      <w:r>
+        <w:t>1.Requisitos funcionales / no funcionales.</w:t>
+      </w:r>
+    </w:p>
+    <w:p>
+      <w:r>
+        <w:t>Los requisitos funcionales de la web incluyen: una página de inicio de sesión; un menú del tipo hamburguesa disfuncional</w:t>
+      </w:r>
+      <w:r>
+        <w:t>;</w:t>
+      </w:r>
+      <w:r>
+        <w:t xml:space="preserve"> una barra de búsqueda de usuarios</w:t>
+      </w:r>
+      <w:r>
+        <w:t>;</w:t>
+      </w:r>
+      <w:r>
+        <w:t xml:space="preserve"> una bandeja de entrada de notificaciones que emita notificaciones falsas</w:t>
+      </w:r>
+      <w:r>
+        <w:t>;</w:t>
+      </w:r>
+      <w:r>
+        <w:t xml:space="preserve"> un calendario disfuncional</w:t>
+      </w:r>
+      <w:r>
+        <w:t>;</w:t>
+      </w:r>
+      <w:r>
+        <w:t xml:space="preserve"> las herramientas que se le dan al usuario </w:t>
+      </w:r>
+      <w:r>
+        <w:t xml:space="preserve">para molestar a otros; los distintos tipos de chats; los ajustes del usuario y la opción de bloquear o reportar a toros usuarios. Como requisitos no funcionales hemos listado: una base de datos para guardar los datos del usuario, un JavaScript para cerrar la web automáticamente, un JavaScript para hacer un giro de la pantalla de 189º, una base de datos para el calendario, un JavaScript para invertir el </w:t>
+      </w:r>
+      <w:proofErr w:type="spellStart"/>
+      <w:r>
+        <w:t>scroll</w:t>
+      </w:r>
+      <w:proofErr w:type="spellEnd"/>
+      <w:r>
+        <w:t xml:space="preserve"> del ratón, un JavaScript para el formulario que modifique la </w:t>
+      </w:r>
+      <w:r>
+        <w:lastRenderedPageBreak/>
+        <w:t>base de datos de los usuarios, una base de datos para los chats, un JavaScript para el formulario de bloqueo o reporte de usuarios, un JavaScript para el menú,</w:t>
+      </w:r>
+      <w:r>
+        <w:t xml:space="preserve"> una base de datos más un JavaScript para la interacción de la barra de búsqueda y los usuarios, un JavaScript para crear la cola de espera falsa, un JavaScript para el correo falso que nunca llegará, un JavaScript para la bandeja de entrada que este relacionado con la base de datos de los chats, y por último todos los recursos que requiera darle los permisos adecuados a los usuarios administrados, para poder gestionar las notificaciones de bloqueo o reporte y acceder a los registros de los chats.</w:t>
+      </w:r>
+    </w:p>
+    <w:p>
+      <w:pPr>
+        <w:pStyle w:val="Ttulo2"/>
+      </w:pPr>
+      <w:r>
+        <w:t>2.Prototipo</w:t>
+      </w:r>
+    </w:p>
+    <w:p>
+      <w:pPr>
+        <w:pStyle w:val="Ttulo2"/>
+      </w:pPr>
+      <w:r>
+        <w:t>3.Casos de uso</w:t>
+      </w:r>
+    </w:p>
+    <w:p>
+      <w:pPr>
+        <w:pStyle w:val="Ttulo2"/>
+      </w:pPr>
+      <w:r>
+        <w:t>4.Diagrama de clases de análisis</w:t>
+      </w:r>
+    </w:p>
+    <w:p>
+      <w:pPr>
+        <w:pStyle w:val="Ttulo2"/>
+      </w:pPr>
+      <w:r>
+        <w:t>5.Diagrama entidad-relación</w:t>
+      </w:r>
+    </w:p>
+    <w:p>
+      <w:pPr>
+        <w:pStyle w:val="Ttulo2"/>
+      </w:pPr>
+      <w:r>
+        <w:t>6.Clases de diseño</w:t>
+      </w:r>
+    </w:p>
+    <w:p/>
     <w:sectPr>
       <w:footerReference w:type="default" r:id="rId7"/>
       <w:pgSz w:w="11906" w:h="16838"/>
@@ -646,7 +807,6 @@
     <w:next w:val="Normal"/>
     <w:link w:val="Ttulo2Car"/>
     <w:uiPriority w:val="9"/>
-    <w:semiHidden/>
     <w:unhideWhenUsed/>
     <w:qFormat/>
     <w:rsid w:val="00C463D9"/>
@@ -821,6 +981,7 @@
   <w:style w:type="character" w:default="1" w:styleId="Fuentedeprrafopredeter">
     <w:name w:val="Default Paragraph Font"/>
     <w:uiPriority w:val="1"/>
+    <w:semiHidden/>
     <w:unhideWhenUsed/>
   </w:style>
   <w:style w:type="table" w:default="1" w:styleId="Tablanormal">
@@ -862,7 +1023,6 @@
     <w:basedOn w:val="Fuentedeprrafopredeter"/>
     <w:link w:val="Ttulo2"/>
     <w:uiPriority w:val="9"/>
-    <w:semiHidden/>
     <w:rsid w:val="00C463D9"/>
     <w:rPr>
       <w:rFonts w:asciiTheme="majorHAnsi" w:eastAsiaTheme="majorEastAsia" w:hAnsiTheme="majorHAnsi" w:cstheme="majorBidi"/>

</xml_diff>

<commit_message>
Word con prototipo explicado
</commit_message>
<xml_diff>
--- a/Proyecto Drittsekk.docx
+++ b/Proyecto Drittsekk.docx
@@ -388,13 +388,1144 @@
         <w:pStyle w:val="Ttulo3"/>
         <w:rPr>
           <w:rFonts w:ascii="Calibri" w:hAnsi="Calibri" w:cs="Calibri"/>
-        </w:rPr>
-      </w:pPr>
-      <w:r>
-        <w:rPr>
-          <w:rFonts w:ascii="Calibri" w:hAnsi="Calibri" w:cs="Calibri"/>
+          <w:sz w:val="22"/>
+          <w:szCs w:val="22"/>
+        </w:rPr>
+      </w:pPr>
+      <w:r>
+        <w:rPr>
+          <w:rFonts w:ascii="Calibri" w:hAnsi="Calibri" w:cs="Calibri"/>
+          <w:sz w:val="22"/>
+          <w:szCs w:val="22"/>
         </w:rPr>
         <w:t>2.Prototipo</w:t>
+      </w:r>
+    </w:p>
+    <w:p>
+      <w:pPr>
+        <w:rPr>
+          <w:rFonts w:ascii="Calibri" w:hAnsi="Calibri" w:cs="Calibri"/>
+          <w:sz w:val="22"/>
+          <w:szCs w:val="22"/>
+        </w:rPr>
+      </w:pPr>
+      <w:r>
+        <w:rPr>
+          <w:rFonts w:ascii="Calibri" w:hAnsi="Calibri" w:cs="Calibri"/>
+          <w:sz w:val="22"/>
+          <w:szCs w:val="22"/>
+        </w:rPr>
+        <w:t>El prototipo que hemos realizado muestra un ejemplo muy básico de cómo tenemos pensado que funcione nuestra “red social”. Al principio hicimos un archivo .PNG para guardar un boceto de cómo queríamos que sea la página visualmente en cuanto la estructura base:</w:t>
+      </w:r>
+      <w:r>
+        <w:rPr>
+          <w:rFonts w:ascii="Calibri" w:hAnsi="Calibri" w:cs="Calibri"/>
+          <w:noProof/>
+          <w:sz w:val="22"/>
+          <w:szCs w:val="22"/>
+        </w:rPr>
+        <w:drawing>
+          <wp:inline distT="0" distB="0" distL="0" distR="0" wp14:anchorId="37D9EC9A" wp14:editId="2A13A603">
+            <wp:extent cx="5210175" cy="2722245"/>
+            <wp:effectExtent l="0" t="0" r="9525" b="1905"/>
+            <wp:docPr id="1635745080" name="Imagen 1"/>
+            <wp:cNvGraphicFramePr>
+              <a:graphicFrameLocks xmlns:a="http://schemas.openxmlformats.org/drawingml/2006/main" noChangeAspect="1"/>
+            </wp:cNvGraphicFramePr>
+            <a:graphic xmlns:a="http://schemas.openxmlformats.org/drawingml/2006/main">
+              <a:graphicData uri="http://schemas.openxmlformats.org/drawingml/2006/picture">
+                <pic:pic xmlns:pic="http://schemas.openxmlformats.org/drawingml/2006/picture">
+                  <pic:nvPicPr>
+                    <pic:cNvPr id="0" name="Picture 1"/>
+                    <pic:cNvPicPr>
+                      <a:picLocks noChangeAspect="1" noChangeArrowheads="1"/>
+                    </pic:cNvPicPr>
+                  </pic:nvPicPr>
+                  <pic:blipFill>
+                    <a:blip r:embed="rId7" cstate="print">
+                      <a:extLst>
+                        <a:ext uri="{28A0092B-C50C-407E-A947-70E740481C1C}">
+                          <a14:useLocalDpi xmlns:a14="http://schemas.microsoft.com/office/drawing/2010/main" val="0"/>
+                        </a:ext>
+                      </a:extLst>
+                    </a:blip>
+                    <a:srcRect/>
+                    <a:stretch>
+                      <a:fillRect/>
+                    </a:stretch>
+                  </pic:blipFill>
+                  <pic:spPr bwMode="auto">
+                    <a:xfrm>
+                      <a:off x="0" y="0"/>
+                      <a:ext cx="5210175" cy="2722245"/>
+                    </a:xfrm>
+                    <a:prstGeom prst="rect">
+                      <a:avLst/>
+                    </a:prstGeom>
+                    <a:noFill/>
+                    <a:ln>
+                      <a:noFill/>
+                    </a:ln>
+                  </pic:spPr>
+                </pic:pic>
+              </a:graphicData>
+            </a:graphic>
+          </wp:inline>
+        </w:drawing>
+      </w:r>
+    </w:p>
+    <w:p>
+      <w:pPr>
+        <w:rPr>
+          <w:rFonts w:ascii="Calibri" w:hAnsi="Calibri" w:cs="Calibri"/>
+          <w:sz w:val="22"/>
+          <w:szCs w:val="22"/>
+        </w:rPr>
+      </w:pPr>
+      <w:r>
+        <w:rPr>
+          <w:rFonts w:ascii="Calibri" w:hAnsi="Calibri" w:cs="Calibri"/>
+          <w:sz w:val="22"/>
+          <w:szCs w:val="22"/>
+        </w:rPr>
+        <w:drawing>
+          <wp:anchor distT="0" distB="0" distL="114300" distR="114300" simplePos="0" relativeHeight="251658240" behindDoc="0" locked="0" layoutInCell="1" allowOverlap="1" wp14:anchorId="17EBCD11" wp14:editId="7BF2BB98">
+            <wp:simplePos x="0" y="0"/>
+            <wp:positionH relativeFrom="margin">
+              <wp:posOffset>3056890</wp:posOffset>
+            </wp:positionH>
+            <wp:positionV relativeFrom="paragraph">
+              <wp:posOffset>778178</wp:posOffset>
+            </wp:positionV>
+            <wp:extent cx="2712720" cy="2767965"/>
+            <wp:effectExtent l="0" t="0" r="0" b="0"/>
+            <wp:wrapSquare wrapText="bothSides"/>
+            <wp:docPr id="2053373004" name="Imagen 1" descr="Texto&#10;&#10;El contenido generado por IA puede ser incorrecto."/>
+            <wp:cNvGraphicFramePr>
+              <a:graphicFrameLocks xmlns:a="http://schemas.openxmlformats.org/drawingml/2006/main" noChangeAspect="1"/>
+            </wp:cNvGraphicFramePr>
+            <a:graphic xmlns:a="http://schemas.openxmlformats.org/drawingml/2006/main">
+              <a:graphicData uri="http://schemas.openxmlformats.org/drawingml/2006/picture">
+                <pic:pic xmlns:pic="http://schemas.openxmlformats.org/drawingml/2006/picture">
+                  <pic:nvPicPr>
+                    <pic:cNvPr id="2053373004" name="Imagen 1" descr="Texto&#10;&#10;El contenido generado por IA puede ser incorrecto."/>
+                    <pic:cNvPicPr/>
+                  </pic:nvPicPr>
+                  <pic:blipFill>
+                    <a:blip r:embed="rId8" cstate="print">
+                      <a:extLst>
+                        <a:ext uri="{28A0092B-C50C-407E-A947-70E740481C1C}">
+                          <a14:useLocalDpi xmlns:a14="http://schemas.microsoft.com/office/drawing/2010/main" val="0"/>
+                        </a:ext>
+                      </a:extLst>
+                    </a:blip>
+                    <a:stretch>
+                      <a:fillRect/>
+                    </a:stretch>
+                  </pic:blipFill>
+                  <pic:spPr>
+                    <a:xfrm>
+                      <a:off x="0" y="0"/>
+                      <a:ext cx="2712720" cy="2767965"/>
+                    </a:xfrm>
+                    <a:prstGeom prst="rect">
+                      <a:avLst/>
+                    </a:prstGeom>
+                  </pic:spPr>
+                </pic:pic>
+              </a:graphicData>
+            </a:graphic>
+            <wp14:sizeRelH relativeFrom="margin">
+              <wp14:pctWidth>0</wp14:pctWidth>
+            </wp14:sizeRelH>
+            <wp14:sizeRelV relativeFrom="margin">
+              <wp14:pctHeight>0</wp14:pctHeight>
+            </wp14:sizeRelV>
+          </wp:anchor>
+        </w:drawing>
+      </w:r>
+      <w:r>
+        <w:rPr>
+          <w:rFonts w:ascii="Calibri" w:hAnsi="Calibri" w:cs="Calibri"/>
+          <w:sz w:val="22"/>
+          <w:szCs w:val="22"/>
+        </w:rPr>
+        <w:t xml:space="preserve">Luego de hacer esta imagen, continuamos haciendo un archivo HTML para crear la base de nuestra “red social”. Este es nuestro prototipo en </w:t>
+      </w:r>
+      <w:r>
+        <w:rPr>
+          <w:rFonts w:ascii="Calibri" w:hAnsi="Calibri" w:cs="Calibri"/>
+          <w:b/>
+          <w:bCs/>
+          <w:sz w:val="22"/>
+          <w:szCs w:val="22"/>
+          <w:u w:val="single"/>
+        </w:rPr>
+        <w:t>HTML</w:t>
+      </w:r>
+      <w:r>
+        <w:rPr>
+          <w:rFonts w:ascii="Calibri" w:hAnsi="Calibri" w:cs="Calibri"/>
+          <w:sz w:val="22"/>
+          <w:szCs w:val="22"/>
+        </w:rPr>
+        <w:t xml:space="preserve"> ya finalizado:</w:t>
+      </w:r>
+      <w:r>
+        <w:rPr>
+          <w:rFonts w:ascii="Calibri" w:hAnsi="Calibri" w:cs="Calibri"/>
+          <w:sz w:val="22"/>
+          <w:szCs w:val="22"/>
+        </w:rPr>
+        <w:br/>
+      </w:r>
+      <w:r>
+        <w:rPr>
+          <w:rFonts w:ascii="Calibri" w:hAnsi="Calibri" w:cs="Calibri"/>
+          <w:sz w:val="22"/>
+          <w:szCs w:val="22"/>
+        </w:rPr>
+        <w:br/>
+        <w:t>Tiene todos los apartados que queríamos hacer cómo el menú de arriba, el calendario, la bandeja de entrada, los chats y la búsqueda de usuarios. Mediante CSS hemos logrado hacer que se vea cómo el boceto. Todos los apartados que tenemos utilizan JS de algún modo. Cómo se puede ver en el &lt;head&gt; de nuestro HTML, tenemos 5 scripts; Uno para el menú, otro para el calendario, otro para la búsqueda de los usuarios, otro para las solicitudes que se enviarán entre los usuarios y finalmente uno para “almacenar” los chats.</w:t>
+      </w:r>
+    </w:p>
+    <w:p>
+      <w:pPr>
+        <w:rPr>
+          <w:rFonts w:ascii="Calibri" w:hAnsi="Calibri" w:cs="Calibri"/>
+          <w:sz w:val="22"/>
+          <w:szCs w:val="22"/>
+        </w:rPr>
+      </w:pPr>
+      <w:r>
+        <w:rPr>
+          <w:rFonts w:ascii="Calibri" w:hAnsi="Calibri" w:cs="Calibri"/>
+          <w:sz w:val="22"/>
+          <w:szCs w:val="22"/>
+        </w:rPr>
+        <w:t xml:space="preserve">El fichero </w:t>
+      </w:r>
+      <w:r>
+        <w:rPr>
+          <w:rFonts w:ascii="Calibri" w:hAnsi="Calibri" w:cs="Calibri"/>
+          <w:b/>
+          <w:bCs/>
+          <w:sz w:val="22"/>
+          <w:szCs w:val="22"/>
+          <w:u w:val="single"/>
+        </w:rPr>
+        <w:t>CSS</w:t>
+      </w:r>
+      <w:r>
+        <w:rPr>
+          <w:rFonts w:ascii="Calibri" w:hAnsi="Calibri" w:cs="Calibri"/>
+          <w:sz w:val="22"/>
+          <w:szCs w:val="22"/>
+        </w:rPr>
+        <w:t xml:space="preserve"> que hemos creado para esta página no lo voy a mostrar como imagen ya que son unas 150 líneas y ocuparía todo el documento. Mediante posicionamiento y alineaciones y el uso de los ID del HTML hemos centrado (y descentrado aposta para que diese TOC)</w:t>
+      </w:r>
+      <w:r>
+        <w:rPr>
+          <w:rFonts w:ascii="Calibri" w:hAnsi="Calibri" w:cs="Calibri"/>
+          <w:sz w:val="22"/>
+          <w:szCs w:val="22"/>
+        </w:rPr>
+        <w:t xml:space="preserve"> los elementos necesarios en cada apartado.</w:t>
+      </w:r>
+    </w:p>
+    <w:p>
+      <w:pPr>
+        <w:rPr>
+          <w:rFonts w:ascii="Calibri" w:hAnsi="Calibri" w:cs="Calibri"/>
+          <w:sz w:val="22"/>
+          <w:szCs w:val="22"/>
+        </w:rPr>
+      </w:pPr>
+      <w:r>
+        <w:rPr>
+          <w:rFonts w:ascii="Calibri" w:hAnsi="Calibri" w:cs="Calibri"/>
+          <w:sz w:val="22"/>
+          <w:szCs w:val="22"/>
+        </w:rPr>
+        <w:lastRenderedPageBreak/>
+        <w:t xml:space="preserve">El </w:t>
+      </w:r>
+      <w:r>
+        <w:rPr>
+          <w:rFonts w:ascii="Calibri" w:hAnsi="Calibri" w:cs="Calibri"/>
+          <w:b/>
+          <w:bCs/>
+          <w:sz w:val="22"/>
+          <w:szCs w:val="22"/>
+          <w:u w:val="single"/>
+        </w:rPr>
+        <w:t>JavaScript</w:t>
+      </w:r>
+      <w:r>
+        <w:rPr>
+          <w:rFonts w:ascii="Calibri" w:hAnsi="Calibri" w:cs="Calibri"/>
+          <w:sz w:val="22"/>
+          <w:szCs w:val="22"/>
+        </w:rPr>
+        <w:t xml:space="preserve"> se divide en 5</w:t>
+      </w:r>
+      <w:r>
+        <w:rPr>
+          <w:rFonts w:ascii="Calibri" w:hAnsi="Calibri" w:cs="Calibri"/>
+          <w:sz w:val="22"/>
+          <w:szCs w:val="22"/>
+        </w:rPr>
+        <w:t xml:space="preserve"> (6)</w:t>
+      </w:r>
+      <w:r>
+        <w:rPr>
+          <w:rFonts w:ascii="Calibri" w:hAnsi="Calibri" w:cs="Calibri"/>
+          <w:sz w:val="22"/>
+          <w:szCs w:val="22"/>
+        </w:rPr>
+        <w:t xml:space="preserve"> ficheros (explicaremos lo que hace cada uno, pero no mostraré fotos ya que ocuparían nuevamente todo el documento).</w:t>
+      </w:r>
+      <w:r>
+        <w:rPr>
+          <w:rFonts w:ascii="Calibri" w:hAnsi="Calibri" w:cs="Calibri"/>
+          <w:sz w:val="22"/>
+          <w:szCs w:val="22"/>
+        </w:rPr>
+        <w:br/>
+        <w:t>Cada uno para un apartado de la web:</w:t>
+      </w:r>
+    </w:p>
+    <w:p>
+      <w:pPr>
+        <w:rPr>
+          <w:rFonts w:ascii="Calibri" w:hAnsi="Calibri" w:cs="Calibri"/>
+          <w:sz w:val="22"/>
+          <w:szCs w:val="22"/>
+        </w:rPr>
+      </w:pPr>
+      <w:r>
+        <w:rPr>
+          <w:rFonts w:ascii="Calibri" w:hAnsi="Calibri" w:cs="Calibri"/>
+          <w:sz w:val="22"/>
+          <w:szCs w:val="22"/>
+        </w:rPr>
+        <w:drawing>
+          <wp:anchor distT="0" distB="0" distL="114300" distR="114300" simplePos="0" relativeHeight="251660288" behindDoc="0" locked="0" layoutInCell="1" allowOverlap="1" wp14:anchorId="075F2CED" wp14:editId="0E2535C0">
+            <wp:simplePos x="0" y="0"/>
+            <wp:positionH relativeFrom="margin">
+              <wp:posOffset>3214636</wp:posOffset>
+            </wp:positionH>
+            <wp:positionV relativeFrom="paragraph">
+              <wp:posOffset>155101</wp:posOffset>
+            </wp:positionV>
+            <wp:extent cx="2832100" cy="1525905"/>
+            <wp:effectExtent l="0" t="0" r="6350" b="0"/>
+            <wp:wrapSquare wrapText="bothSides"/>
+            <wp:docPr id="1968985659" name="Imagen 1" descr="Interfaz de usuario gráfica, Aplicación, Word&#10;&#10;El contenido generado por IA puede ser incorrecto."/>
+            <wp:cNvGraphicFramePr>
+              <a:graphicFrameLocks xmlns:a="http://schemas.openxmlformats.org/drawingml/2006/main" noChangeAspect="1"/>
+            </wp:cNvGraphicFramePr>
+            <a:graphic xmlns:a="http://schemas.openxmlformats.org/drawingml/2006/main">
+              <a:graphicData uri="http://schemas.openxmlformats.org/drawingml/2006/picture">
+                <pic:pic xmlns:pic="http://schemas.openxmlformats.org/drawingml/2006/picture">
+                  <pic:nvPicPr>
+                    <pic:cNvPr id="1968985659" name="Imagen 1" descr="Interfaz de usuario gráfica, Aplicación, Word&#10;&#10;El contenido generado por IA puede ser incorrecto."/>
+                    <pic:cNvPicPr/>
+                  </pic:nvPicPr>
+                  <pic:blipFill>
+                    <a:blip r:embed="rId9" cstate="print">
+                      <a:extLst>
+                        <a:ext uri="{28A0092B-C50C-407E-A947-70E740481C1C}">
+                          <a14:useLocalDpi xmlns:a14="http://schemas.microsoft.com/office/drawing/2010/main" val="0"/>
+                        </a:ext>
+                      </a:extLst>
+                    </a:blip>
+                    <a:stretch>
+                      <a:fillRect/>
+                    </a:stretch>
+                  </pic:blipFill>
+                  <pic:spPr>
+                    <a:xfrm>
+                      <a:off x="0" y="0"/>
+                      <a:ext cx="2832100" cy="1525905"/>
+                    </a:xfrm>
+                    <a:prstGeom prst="rect">
+                      <a:avLst/>
+                    </a:prstGeom>
+                  </pic:spPr>
+                </pic:pic>
+              </a:graphicData>
+            </a:graphic>
+            <wp14:sizeRelH relativeFrom="margin">
+              <wp14:pctWidth>0</wp14:pctWidth>
+            </wp14:sizeRelH>
+            <wp14:sizeRelV relativeFrom="margin">
+              <wp14:pctHeight>0</wp14:pctHeight>
+            </wp14:sizeRelV>
+          </wp:anchor>
+        </w:drawing>
+      </w:r>
+      <w:r>
+        <w:rPr>
+          <w:rFonts w:ascii="Calibri" w:hAnsi="Calibri" w:cs="Calibri"/>
+          <w:b/>
+          <w:bCs/>
+          <w:sz w:val="22"/>
+          <w:szCs w:val="22"/>
+          <w:u w:val="single"/>
+        </w:rPr>
+        <w:t>BuscarUsuarios</w:t>
+      </w:r>
+      <w:r>
+        <w:rPr>
+          <w:rFonts w:ascii="Calibri" w:hAnsi="Calibri" w:cs="Calibri"/>
+          <w:sz w:val="22"/>
+          <w:szCs w:val="22"/>
+        </w:rPr>
+        <w:t xml:space="preserve"> este fichero identifica mediante un &lt;input&gt; del usuario qué usuarios existen en el sistema (Cómo no tenemos base de datos para nuestro prototipo todos los nombres de los usuarios se almacenan en una variable local.) Y muestra las coincidencias posibles. Este también te permite enviar solicitud a dicho usuario y le llegará la notificación en su bandeja de entrada.</w:t>
+      </w:r>
+    </w:p>
+    <w:p>
+      <w:pPr>
+        <w:rPr>
+          <w:rFonts w:ascii="Calibri" w:hAnsi="Calibri" w:cs="Calibri"/>
+          <w:sz w:val="22"/>
+          <w:szCs w:val="22"/>
+        </w:rPr>
+      </w:pPr>
+    </w:p>
+    <w:p>
+      <w:pPr>
+        <w:rPr>
+          <w:rFonts w:ascii="Calibri" w:hAnsi="Calibri" w:cs="Calibri"/>
+          <w:sz w:val="22"/>
+          <w:szCs w:val="22"/>
+        </w:rPr>
+      </w:pPr>
+      <w:r>
+        <w:rPr>
+          <w:rFonts w:ascii="Calibri" w:hAnsi="Calibri" w:cs="Calibri"/>
+          <w:sz w:val="22"/>
+          <w:szCs w:val="22"/>
+        </w:rPr>
+        <w:drawing>
+          <wp:anchor distT="0" distB="0" distL="114300" distR="114300" simplePos="0" relativeHeight="251659264" behindDoc="0" locked="0" layoutInCell="1" allowOverlap="1" wp14:anchorId="6F968064" wp14:editId="4AC22A9D">
+            <wp:simplePos x="0" y="0"/>
+            <wp:positionH relativeFrom="column">
+              <wp:posOffset>4198071</wp:posOffset>
+            </wp:positionH>
+            <wp:positionV relativeFrom="paragraph">
+              <wp:posOffset>81309</wp:posOffset>
+            </wp:positionV>
+            <wp:extent cx="1531620" cy="1235075"/>
+            <wp:effectExtent l="0" t="0" r="0" b="3175"/>
+            <wp:wrapSquare wrapText="bothSides"/>
+            <wp:docPr id="514872576" name="Imagen 1" descr="Teclado de computadora&#10;&#10;El contenido generado por IA puede ser incorrecto."/>
+            <wp:cNvGraphicFramePr>
+              <a:graphicFrameLocks xmlns:a="http://schemas.openxmlformats.org/drawingml/2006/main" noChangeAspect="1"/>
+            </wp:cNvGraphicFramePr>
+            <a:graphic xmlns:a="http://schemas.openxmlformats.org/drawingml/2006/main">
+              <a:graphicData uri="http://schemas.openxmlformats.org/drawingml/2006/picture">
+                <pic:pic xmlns:pic="http://schemas.openxmlformats.org/drawingml/2006/picture">
+                  <pic:nvPicPr>
+                    <pic:cNvPr id="514872576" name="Imagen 1" descr="Teclado de computadora&#10;&#10;El contenido generado por IA puede ser incorrecto."/>
+                    <pic:cNvPicPr/>
+                  </pic:nvPicPr>
+                  <pic:blipFill>
+                    <a:blip r:embed="rId10">
+                      <a:extLst>
+                        <a:ext uri="{28A0092B-C50C-407E-A947-70E740481C1C}">
+                          <a14:useLocalDpi xmlns:a14="http://schemas.microsoft.com/office/drawing/2010/main" val="0"/>
+                        </a:ext>
+                      </a:extLst>
+                    </a:blip>
+                    <a:stretch>
+                      <a:fillRect/>
+                    </a:stretch>
+                  </pic:blipFill>
+                  <pic:spPr>
+                    <a:xfrm>
+                      <a:off x="0" y="0"/>
+                      <a:ext cx="1531620" cy="1235075"/>
+                    </a:xfrm>
+                    <a:prstGeom prst="rect">
+                      <a:avLst/>
+                    </a:prstGeom>
+                  </pic:spPr>
+                </pic:pic>
+              </a:graphicData>
+            </a:graphic>
+            <wp14:sizeRelH relativeFrom="margin">
+              <wp14:pctWidth>0</wp14:pctWidth>
+            </wp14:sizeRelH>
+            <wp14:sizeRelV relativeFrom="margin">
+              <wp14:pctHeight>0</wp14:pctHeight>
+            </wp14:sizeRelV>
+          </wp:anchor>
+        </w:drawing>
+      </w:r>
+      <w:r>
+        <w:rPr>
+          <w:rFonts w:ascii="Calibri" w:hAnsi="Calibri" w:cs="Calibri"/>
+          <w:b/>
+          <w:bCs/>
+          <w:sz w:val="22"/>
+          <w:szCs w:val="22"/>
+          <w:u w:val="single"/>
+        </w:rPr>
+        <w:t>Calendario</w:t>
+      </w:r>
+      <w:r>
+        <w:rPr>
+          <w:rFonts w:ascii="Calibri" w:hAnsi="Calibri" w:cs="Calibri"/>
+          <w:sz w:val="22"/>
+          <w:szCs w:val="22"/>
+        </w:rPr>
+        <w:t xml:space="preserve"> este fichero crea un calendario disfuncional; Muestra el mes y año actual, pero en un caos total: No te dice qué día es hoy (escoge uno aleatorio y lo selecciona como si fuese el actual), Cada vez que refrescas la página, el orden de los días está aleatorizado y la posición de números de este también (La posición de los días sigue siendo la misma; Si el Día 1 de este mes fue jueves, el 1 sigue siendo jueves).</w:t>
+      </w:r>
+    </w:p>
+    <w:p>
+      <w:pPr>
+        <w:rPr>
+          <w:rFonts w:ascii="Calibri" w:hAnsi="Calibri" w:cs="Calibri"/>
+          <w:noProof/>
+          <w:sz w:val="22"/>
+          <w:szCs w:val="22"/>
+        </w:rPr>
+      </w:pPr>
+    </w:p>
+    <w:p>
+      <w:pPr>
+        <w:rPr>
+          <w:rFonts w:ascii="Calibri" w:hAnsi="Calibri" w:cs="Calibri"/>
+          <w:noProof/>
+          <w:sz w:val="22"/>
+          <w:szCs w:val="22"/>
+        </w:rPr>
+      </w:pPr>
+      <w:r>
+        <w:rPr>
+          <w:rFonts w:ascii="Calibri" w:hAnsi="Calibri" w:cs="Calibri"/>
+          <w:noProof/>
+          <w:sz w:val="22"/>
+          <w:szCs w:val="22"/>
+        </w:rPr>
+        <w:drawing>
+          <wp:anchor distT="0" distB="0" distL="114300" distR="114300" simplePos="0" relativeHeight="251664384" behindDoc="0" locked="0" layoutInCell="1" allowOverlap="1" wp14:anchorId="0410C00A" wp14:editId="6365540C">
+            <wp:simplePos x="0" y="0"/>
+            <wp:positionH relativeFrom="margin">
+              <wp:posOffset>2688240</wp:posOffset>
+            </wp:positionH>
+            <wp:positionV relativeFrom="paragraph">
+              <wp:posOffset>569993</wp:posOffset>
+            </wp:positionV>
+            <wp:extent cx="3308985" cy="573405"/>
+            <wp:effectExtent l="0" t="0" r="5715" b="0"/>
+            <wp:wrapSquare wrapText="bothSides"/>
+            <wp:docPr id="452355937" name="Imagen 1" descr="Interfaz de usuario gráfica, Texto, Aplicación, Sitio web&#10;&#10;El contenido generado por IA puede ser incorrecto."/>
+            <wp:cNvGraphicFramePr>
+              <a:graphicFrameLocks xmlns:a="http://schemas.openxmlformats.org/drawingml/2006/main" noChangeAspect="1"/>
+            </wp:cNvGraphicFramePr>
+            <a:graphic xmlns:a="http://schemas.openxmlformats.org/drawingml/2006/main">
+              <a:graphicData uri="http://schemas.openxmlformats.org/drawingml/2006/picture">
+                <pic:pic xmlns:pic="http://schemas.openxmlformats.org/drawingml/2006/picture">
+                  <pic:nvPicPr>
+                    <pic:cNvPr id="452355937" name="Imagen 1" descr="Interfaz de usuario gráfica, Texto, Aplicación, Sitio web&#10;&#10;El contenido generado por IA puede ser incorrecto."/>
+                    <pic:cNvPicPr/>
+                  </pic:nvPicPr>
+                  <pic:blipFill>
+                    <a:blip r:embed="rId11" cstate="print">
+                      <a:extLst>
+                        <a:ext uri="{28A0092B-C50C-407E-A947-70E740481C1C}">
+                          <a14:useLocalDpi xmlns:a14="http://schemas.microsoft.com/office/drawing/2010/main" val="0"/>
+                        </a:ext>
+                      </a:extLst>
+                    </a:blip>
+                    <a:stretch>
+                      <a:fillRect/>
+                    </a:stretch>
+                  </pic:blipFill>
+                  <pic:spPr>
+                    <a:xfrm>
+                      <a:off x="0" y="0"/>
+                      <a:ext cx="3308985" cy="573405"/>
+                    </a:xfrm>
+                    <a:prstGeom prst="rect">
+                      <a:avLst/>
+                    </a:prstGeom>
+                  </pic:spPr>
+                </pic:pic>
+              </a:graphicData>
+            </a:graphic>
+            <wp14:sizeRelH relativeFrom="margin">
+              <wp14:pctWidth>0</wp14:pctWidth>
+            </wp14:sizeRelH>
+            <wp14:sizeRelV relativeFrom="margin">
+              <wp14:pctHeight>0</wp14:pctHeight>
+            </wp14:sizeRelV>
+          </wp:anchor>
+        </w:drawing>
+      </w:r>
+      <w:r>
+        <w:rPr>
+          <w:rFonts w:ascii="Calibri" w:hAnsi="Calibri" w:cs="Calibri"/>
+          <w:b/>
+          <w:bCs/>
+          <w:noProof/>
+          <w:sz w:val="22"/>
+          <w:szCs w:val="22"/>
+          <w:u w:val="single"/>
+        </w:rPr>
+        <w:t>Chats</w:t>
+      </w:r>
+      <w:r>
+        <w:rPr>
+          <w:rFonts w:ascii="Calibri" w:hAnsi="Calibri" w:cs="Calibri"/>
+          <w:noProof/>
+          <w:sz w:val="22"/>
+          <w:szCs w:val="22"/>
+        </w:rPr>
+        <w:t xml:space="preserve"> este fichero muestra los chats disponibles en el apartado de chats en nuestro HTML. Hace uso de el almacenamiento local del navegador para guardar y leer los datos de los amigos que te han aceptado la solicitud o les has aceptado a ellos. Sólo muestra los amigos disponibles para chatear y te muestra una alerta para simular que te aparecería el chat de dicho usuario.</w:t>
+      </w:r>
+    </w:p>
+    <w:p>
+      <w:pPr>
+        <w:rPr>
+          <w:rFonts w:ascii="Calibri" w:hAnsi="Calibri" w:cs="Calibri"/>
+          <w:noProof/>
+          <w:sz w:val="22"/>
+          <w:szCs w:val="22"/>
+        </w:rPr>
+      </w:pPr>
+    </w:p>
+    <w:p>
+      <w:pPr>
+        <w:rPr>
+          <w:rFonts w:ascii="Calibri" w:hAnsi="Calibri" w:cs="Calibri"/>
+          <w:noProof/>
+          <w:sz w:val="22"/>
+          <w:szCs w:val="22"/>
+        </w:rPr>
+      </w:pPr>
+    </w:p>
+    <w:p>
+      <w:pPr>
+        <w:rPr>
+          <w:rFonts w:ascii="Calibri" w:hAnsi="Calibri" w:cs="Calibri"/>
+          <w:noProof/>
+          <w:sz w:val="22"/>
+          <w:szCs w:val="22"/>
+        </w:rPr>
+      </w:pPr>
+      <w:r>
+        <w:rPr>
+          <w:rFonts w:ascii="Calibri" w:hAnsi="Calibri" w:cs="Calibri"/>
+          <w:noProof/>
+          <w:sz w:val="22"/>
+          <w:szCs w:val="22"/>
+        </w:rPr>
+        <w:drawing>
+          <wp:anchor distT="0" distB="0" distL="114300" distR="114300" simplePos="0" relativeHeight="251663360" behindDoc="0" locked="0" layoutInCell="1" allowOverlap="1" wp14:anchorId="6E575B18" wp14:editId="039BCA35">
+            <wp:simplePos x="0" y="0"/>
+            <wp:positionH relativeFrom="margin">
+              <wp:align>right</wp:align>
+            </wp:positionH>
+            <wp:positionV relativeFrom="paragraph">
+              <wp:posOffset>1350181</wp:posOffset>
+            </wp:positionV>
+            <wp:extent cx="1043940" cy="1060450"/>
+            <wp:effectExtent l="0" t="0" r="3810" b="6350"/>
+            <wp:wrapSquare wrapText="bothSides"/>
+            <wp:docPr id="481847547" name="Imagen 1" descr="Imagen que contiene Forma&#10;&#10;El contenido generado por IA puede ser incorrecto."/>
+            <wp:cNvGraphicFramePr>
+              <a:graphicFrameLocks xmlns:a="http://schemas.openxmlformats.org/drawingml/2006/main" noChangeAspect="1"/>
+            </wp:cNvGraphicFramePr>
+            <a:graphic xmlns:a="http://schemas.openxmlformats.org/drawingml/2006/main">
+              <a:graphicData uri="http://schemas.openxmlformats.org/drawingml/2006/picture">
+                <pic:pic xmlns:pic="http://schemas.openxmlformats.org/drawingml/2006/picture">
+                  <pic:nvPicPr>
+                    <pic:cNvPr id="481847547" name="Imagen 1" descr="Imagen que contiene Forma&#10;&#10;El contenido generado por IA puede ser incorrecto."/>
+                    <pic:cNvPicPr/>
+                  </pic:nvPicPr>
+                  <pic:blipFill>
+                    <a:blip r:embed="rId12" cstate="print">
+                      <a:extLst>
+                        <a:ext uri="{28A0092B-C50C-407E-A947-70E740481C1C}">
+                          <a14:useLocalDpi xmlns:a14="http://schemas.microsoft.com/office/drawing/2010/main" val="0"/>
+                        </a:ext>
+                      </a:extLst>
+                    </a:blip>
+                    <a:stretch>
+                      <a:fillRect/>
+                    </a:stretch>
+                  </pic:blipFill>
+                  <pic:spPr>
+                    <a:xfrm>
+                      <a:off x="0" y="0"/>
+                      <a:ext cx="1043940" cy="1060450"/>
+                    </a:xfrm>
+                    <a:prstGeom prst="rect">
+                      <a:avLst/>
+                    </a:prstGeom>
+                  </pic:spPr>
+                </pic:pic>
+              </a:graphicData>
+            </a:graphic>
+            <wp14:sizeRelH relativeFrom="margin">
+              <wp14:pctWidth>0</wp14:pctWidth>
+            </wp14:sizeRelH>
+            <wp14:sizeRelV relativeFrom="margin">
+              <wp14:pctHeight>0</wp14:pctHeight>
+            </wp14:sizeRelV>
+          </wp:anchor>
+        </w:drawing>
+      </w:r>
+      <w:r>
+        <w:rPr>
+          <w:rFonts w:ascii="Calibri" w:hAnsi="Calibri" w:cs="Calibri"/>
+          <w:noProof/>
+          <w:sz w:val="22"/>
+          <w:szCs w:val="22"/>
+        </w:rPr>
+        <w:drawing>
+          <wp:anchor distT="0" distB="0" distL="114300" distR="114300" simplePos="0" relativeHeight="251662336" behindDoc="0" locked="0" layoutInCell="1" allowOverlap="1" wp14:anchorId="544F20BA" wp14:editId="2D95D6BA">
+            <wp:simplePos x="0" y="0"/>
+            <wp:positionH relativeFrom="column">
+              <wp:posOffset>3536438</wp:posOffset>
+            </wp:positionH>
+            <wp:positionV relativeFrom="paragraph">
+              <wp:posOffset>851801</wp:posOffset>
+            </wp:positionV>
+            <wp:extent cx="2442845" cy="756285"/>
+            <wp:effectExtent l="0" t="0" r="0" b="5715"/>
+            <wp:wrapSquare wrapText="bothSides"/>
+            <wp:docPr id="1433390794" name="Imagen 1" descr="Interfaz de usuario gráfica, Aplicación&#10;&#10;El contenido generado por IA puede ser incorrecto."/>
+            <wp:cNvGraphicFramePr>
+              <a:graphicFrameLocks xmlns:a="http://schemas.openxmlformats.org/drawingml/2006/main" noChangeAspect="1"/>
+            </wp:cNvGraphicFramePr>
+            <a:graphic xmlns:a="http://schemas.openxmlformats.org/drawingml/2006/main">
+              <a:graphicData uri="http://schemas.openxmlformats.org/drawingml/2006/picture">
+                <pic:pic xmlns:pic="http://schemas.openxmlformats.org/drawingml/2006/picture">
+                  <pic:nvPicPr>
+                    <pic:cNvPr id="1433390794" name="Imagen 1" descr="Interfaz de usuario gráfica, Aplicación&#10;&#10;El contenido generado por IA puede ser incorrecto."/>
+                    <pic:cNvPicPr/>
+                  </pic:nvPicPr>
+                  <pic:blipFill>
+                    <a:blip r:embed="rId13">
+                      <a:extLst>
+                        <a:ext uri="{28A0092B-C50C-407E-A947-70E740481C1C}">
+                          <a14:useLocalDpi xmlns:a14="http://schemas.microsoft.com/office/drawing/2010/main" val="0"/>
+                        </a:ext>
+                      </a:extLst>
+                    </a:blip>
+                    <a:stretch>
+                      <a:fillRect/>
+                    </a:stretch>
+                  </pic:blipFill>
+                  <pic:spPr>
+                    <a:xfrm>
+                      <a:off x="0" y="0"/>
+                      <a:ext cx="2442845" cy="756285"/>
+                    </a:xfrm>
+                    <a:prstGeom prst="rect">
+                      <a:avLst/>
+                    </a:prstGeom>
+                  </pic:spPr>
+                </pic:pic>
+              </a:graphicData>
+            </a:graphic>
+            <wp14:sizeRelH relativeFrom="margin">
+              <wp14:pctWidth>0</wp14:pctWidth>
+            </wp14:sizeRelH>
+            <wp14:sizeRelV relativeFrom="margin">
+              <wp14:pctHeight>0</wp14:pctHeight>
+            </wp14:sizeRelV>
+          </wp:anchor>
+        </w:drawing>
+      </w:r>
+      <w:r>
+        <w:rPr>
+          <w:rFonts w:ascii="Calibri" w:hAnsi="Calibri" w:cs="Calibri"/>
+          <w:noProof/>
+          <w:sz w:val="22"/>
+          <w:szCs w:val="22"/>
+        </w:rPr>
+        <w:drawing>
+          <wp:anchor distT="0" distB="0" distL="114300" distR="114300" simplePos="0" relativeHeight="251661312" behindDoc="0" locked="0" layoutInCell="1" allowOverlap="1" wp14:anchorId="69391986" wp14:editId="18567430">
+            <wp:simplePos x="0" y="0"/>
+            <wp:positionH relativeFrom="column">
+              <wp:posOffset>4191388</wp:posOffset>
+            </wp:positionH>
+            <wp:positionV relativeFrom="paragraph">
+              <wp:posOffset>53473</wp:posOffset>
+            </wp:positionV>
+            <wp:extent cx="1753235" cy="718185"/>
+            <wp:effectExtent l="0" t="0" r="0" b="5715"/>
+            <wp:wrapSquare wrapText="bothSides"/>
+            <wp:docPr id="589626480" name="Imagen 1" descr="Interfaz de usuario gráfica, Texto&#10;&#10;El contenido generado por IA puede ser incorrecto."/>
+            <wp:cNvGraphicFramePr>
+              <a:graphicFrameLocks xmlns:a="http://schemas.openxmlformats.org/drawingml/2006/main" noChangeAspect="1"/>
+            </wp:cNvGraphicFramePr>
+            <a:graphic xmlns:a="http://schemas.openxmlformats.org/drawingml/2006/main">
+              <a:graphicData uri="http://schemas.openxmlformats.org/drawingml/2006/picture">
+                <pic:pic xmlns:pic="http://schemas.openxmlformats.org/drawingml/2006/picture">
+                  <pic:nvPicPr>
+                    <pic:cNvPr id="589626480" name="Imagen 1" descr="Interfaz de usuario gráfica, Texto&#10;&#10;El contenido generado por IA puede ser incorrecto."/>
+                    <pic:cNvPicPr/>
+                  </pic:nvPicPr>
+                  <pic:blipFill>
+                    <a:blip r:embed="rId14">
+                      <a:extLst>
+                        <a:ext uri="{28A0092B-C50C-407E-A947-70E740481C1C}">
+                          <a14:useLocalDpi xmlns:a14="http://schemas.microsoft.com/office/drawing/2010/main" val="0"/>
+                        </a:ext>
+                      </a:extLst>
+                    </a:blip>
+                    <a:stretch>
+                      <a:fillRect/>
+                    </a:stretch>
+                  </pic:blipFill>
+                  <pic:spPr>
+                    <a:xfrm>
+                      <a:off x="0" y="0"/>
+                      <a:ext cx="1753235" cy="718185"/>
+                    </a:xfrm>
+                    <a:prstGeom prst="rect">
+                      <a:avLst/>
+                    </a:prstGeom>
+                  </pic:spPr>
+                </pic:pic>
+              </a:graphicData>
+            </a:graphic>
+            <wp14:sizeRelH relativeFrom="margin">
+              <wp14:pctWidth>0</wp14:pctWidth>
+            </wp14:sizeRelH>
+            <wp14:sizeRelV relativeFrom="margin">
+              <wp14:pctHeight>0</wp14:pctHeight>
+            </wp14:sizeRelV>
+          </wp:anchor>
+        </w:drawing>
+      </w:r>
+      <w:r>
+        <w:rPr>
+          <w:rFonts w:ascii="Calibri" w:hAnsi="Calibri" w:cs="Calibri"/>
+          <w:b/>
+          <w:bCs/>
+          <w:noProof/>
+          <w:sz w:val="22"/>
+          <w:szCs w:val="22"/>
+          <w:u w:val="single"/>
+        </w:rPr>
+        <w:t>SolicitudesAmistad</w:t>
+      </w:r>
+      <w:r>
+        <w:rPr>
+          <w:rFonts w:ascii="Calibri" w:hAnsi="Calibri" w:cs="Calibri"/>
+          <w:noProof/>
+          <w:sz w:val="22"/>
+          <w:szCs w:val="22"/>
+        </w:rPr>
+        <w:t xml:space="preserve"> este fichero envía o acepta solicitudes de amistad entre usuarios, utilizando el almacenamiento local del navegador envía una solicitud a &lt;usuario&gt; y se lo envía a su bandeja de entrada. Las notificaciones las muestra escalonadamente mediante el orden de envío en el apartado de notificaciones del HTML. </w:t>
+      </w:r>
+    </w:p>
+    <w:p>
+      <w:pPr>
+        <w:rPr>
+          <w:rFonts w:ascii="Calibri" w:hAnsi="Calibri" w:cs="Calibri"/>
+          <w:noProof/>
+          <w:sz w:val="22"/>
+          <w:szCs w:val="22"/>
+        </w:rPr>
+      </w:pPr>
+    </w:p>
+    <w:p>
+      <w:pPr>
+        <w:rPr>
+          <w:rFonts w:ascii="Calibri" w:hAnsi="Calibri" w:cs="Calibri"/>
+          <w:noProof/>
+          <w:sz w:val="22"/>
+          <w:szCs w:val="22"/>
+        </w:rPr>
+      </w:pPr>
+    </w:p>
+    <w:p>
+      <w:pPr>
+        <w:rPr>
+          <w:rFonts w:ascii="Calibri" w:hAnsi="Calibri" w:cs="Calibri"/>
+          <w:noProof/>
+          <w:sz w:val="22"/>
+          <w:szCs w:val="22"/>
+        </w:rPr>
+      </w:pPr>
+      <w:r>
+        <w:rPr>
+          <w:rFonts w:ascii="Calibri" w:hAnsi="Calibri" w:cs="Calibri"/>
+          <w:b/>
+          <w:bCs/>
+          <w:noProof/>
+          <w:sz w:val="22"/>
+          <w:szCs w:val="22"/>
+          <w:u w:val="single"/>
+        </w:rPr>
+        <w:t>MenuBurguer</w:t>
+      </w:r>
+      <w:r>
+        <w:rPr>
+          <w:rFonts w:ascii="Calibri" w:hAnsi="Calibri" w:cs="Calibri"/>
+          <w:noProof/>
+          <w:sz w:val="22"/>
+          <w:szCs w:val="22"/>
+        </w:rPr>
+        <w:t xml:space="preserve"> este fichero es el que muestra el menú de arriba, de momento solo tenemos enlaces hacia el login de los usuarios; pero aquí estarían los enlaces a todo tipo de perrerías y maneras de molestar a tus amigos. Este menú se genera de manera aleatoria cada vez que se refresca la página. Dependiendo de si estás logueado o no, te muestra un </w:t>
+      </w:r>
+      <w:r>
+        <w:rPr>
+          <w:rFonts w:ascii="Calibri" w:hAnsi="Calibri" w:cs="Calibri"/>
+          <w:noProof/>
+          <w:sz w:val="22"/>
+          <w:szCs w:val="22"/>
+        </w:rPr>
+        <w:lastRenderedPageBreak/>
+        <w:t xml:space="preserve">mensaje de bienvenida y un “cerrar sesión” o un “Login”. </w:t>
+      </w:r>
+      <w:r>
+        <w:rPr>
+          <w:rFonts w:ascii="Calibri" w:hAnsi="Calibri" w:cs="Calibri"/>
+          <w:noProof/>
+          <w:sz w:val="22"/>
+          <w:szCs w:val="22"/>
+        </w:rPr>
+        <w:br/>
+      </w:r>
+      <w:r>
+        <w:rPr>
+          <w:rFonts w:ascii="Calibri" w:hAnsi="Calibri" w:cs="Calibri"/>
+          <w:sz w:val="22"/>
+          <w:szCs w:val="22"/>
+        </w:rPr>
+        <w:drawing>
+          <wp:inline distT="0" distB="0" distL="0" distR="0" wp14:anchorId="0C3A5290" wp14:editId="09118C49">
+            <wp:extent cx="5219700" cy="163195"/>
+            <wp:effectExtent l="0" t="0" r="0" b="8255"/>
+            <wp:docPr id="1046735610" name="Imagen 1"/>
+            <wp:cNvGraphicFramePr>
+              <a:graphicFrameLocks xmlns:a="http://schemas.openxmlformats.org/drawingml/2006/main" noChangeAspect="1"/>
+            </wp:cNvGraphicFramePr>
+            <a:graphic xmlns:a="http://schemas.openxmlformats.org/drawingml/2006/main">
+              <a:graphicData uri="http://schemas.openxmlformats.org/drawingml/2006/picture">
+                <pic:pic xmlns:pic="http://schemas.openxmlformats.org/drawingml/2006/picture">
+                  <pic:nvPicPr>
+                    <pic:cNvPr id="1046735610" name=""/>
+                    <pic:cNvPicPr/>
+                  </pic:nvPicPr>
+                  <pic:blipFill>
+                    <a:blip r:embed="rId15"/>
+                    <a:stretch>
+                      <a:fillRect/>
+                    </a:stretch>
+                  </pic:blipFill>
+                  <pic:spPr>
+                    <a:xfrm>
+                      <a:off x="0" y="0"/>
+                      <a:ext cx="5219700" cy="163195"/>
+                    </a:xfrm>
+                    <a:prstGeom prst="rect">
+                      <a:avLst/>
+                    </a:prstGeom>
+                  </pic:spPr>
+                </pic:pic>
+              </a:graphicData>
+            </a:graphic>
+          </wp:inline>
+        </w:drawing>
+      </w:r>
+      <w:r>
+        <w:rPr>
+          <w:rFonts w:ascii="Calibri" w:hAnsi="Calibri" w:cs="Calibri"/>
+          <w:noProof/>
+          <w:sz w:val="22"/>
+          <w:szCs w:val="22"/>
+        </w:rPr>
+        <w:br/>
+      </w:r>
+      <w:r>
+        <w:rPr>
+          <w:rFonts w:ascii="Calibri" w:hAnsi="Calibri" w:cs="Calibri"/>
+          <w:noProof/>
+          <w:sz w:val="22"/>
+          <w:szCs w:val="22"/>
+        </w:rPr>
+        <w:drawing>
+          <wp:inline distT="0" distB="0" distL="0" distR="0" wp14:anchorId="3152F736" wp14:editId="0B44A660">
+            <wp:extent cx="5219700" cy="160655"/>
+            <wp:effectExtent l="0" t="0" r="0" b="0"/>
+            <wp:docPr id="1904866183" name="Imagen 1"/>
+            <wp:cNvGraphicFramePr>
+              <a:graphicFrameLocks xmlns:a="http://schemas.openxmlformats.org/drawingml/2006/main" noChangeAspect="1"/>
+            </wp:cNvGraphicFramePr>
+            <a:graphic xmlns:a="http://schemas.openxmlformats.org/drawingml/2006/main">
+              <a:graphicData uri="http://schemas.openxmlformats.org/drawingml/2006/picture">
+                <pic:pic xmlns:pic="http://schemas.openxmlformats.org/drawingml/2006/picture">
+                  <pic:nvPicPr>
+                    <pic:cNvPr id="1904866183" name=""/>
+                    <pic:cNvPicPr/>
+                  </pic:nvPicPr>
+                  <pic:blipFill>
+                    <a:blip r:embed="rId16"/>
+                    <a:stretch>
+                      <a:fillRect/>
+                    </a:stretch>
+                  </pic:blipFill>
+                  <pic:spPr>
+                    <a:xfrm>
+                      <a:off x="0" y="0"/>
+                      <a:ext cx="5219700" cy="160655"/>
+                    </a:xfrm>
+                    <a:prstGeom prst="rect">
+                      <a:avLst/>
+                    </a:prstGeom>
+                  </pic:spPr>
+                </pic:pic>
+              </a:graphicData>
+            </a:graphic>
+          </wp:inline>
+        </w:drawing>
+      </w:r>
+      <w:r>
+        <w:rPr>
+          <w:rFonts w:ascii="Calibri" w:hAnsi="Calibri" w:cs="Calibri"/>
+          <w:noProof/>
+          <w:sz w:val="22"/>
+          <w:szCs w:val="22"/>
+        </w:rPr>
+        <w:br/>
+      </w:r>
+      <w:r>
+        <w:rPr>
+          <w:rFonts w:ascii="Calibri" w:hAnsi="Calibri" w:cs="Calibri"/>
+          <w:sz w:val="22"/>
+          <w:szCs w:val="22"/>
+        </w:rPr>
+        <w:drawing>
+          <wp:inline distT="0" distB="0" distL="0" distR="0" wp14:anchorId="6166337D" wp14:editId="211B16F9">
+            <wp:extent cx="5219700" cy="154940"/>
+            <wp:effectExtent l="0" t="0" r="0" b="0"/>
+            <wp:docPr id="1452596929" name="Imagen 1"/>
+            <wp:cNvGraphicFramePr>
+              <a:graphicFrameLocks xmlns:a="http://schemas.openxmlformats.org/drawingml/2006/main" noChangeAspect="1"/>
+            </wp:cNvGraphicFramePr>
+            <a:graphic xmlns:a="http://schemas.openxmlformats.org/drawingml/2006/main">
+              <a:graphicData uri="http://schemas.openxmlformats.org/drawingml/2006/picture">
+                <pic:pic xmlns:pic="http://schemas.openxmlformats.org/drawingml/2006/picture">
+                  <pic:nvPicPr>
+                    <pic:cNvPr id="1452596929" name=""/>
+                    <pic:cNvPicPr/>
+                  </pic:nvPicPr>
+                  <pic:blipFill>
+                    <a:blip r:embed="rId17"/>
+                    <a:stretch>
+                      <a:fillRect/>
+                    </a:stretch>
+                  </pic:blipFill>
+                  <pic:spPr>
+                    <a:xfrm>
+                      <a:off x="0" y="0"/>
+                      <a:ext cx="5219700" cy="154940"/>
+                    </a:xfrm>
+                    <a:prstGeom prst="rect">
+                      <a:avLst/>
+                    </a:prstGeom>
+                  </pic:spPr>
+                </pic:pic>
+              </a:graphicData>
+            </a:graphic>
+          </wp:inline>
+        </w:drawing>
+      </w:r>
+    </w:p>
+    <w:p>
+      <w:r>
+        <w:rPr>
+          <w:rFonts w:ascii="Calibri" w:hAnsi="Calibri" w:cs="Calibri"/>
+          <w:sz w:val="22"/>
+          <w:szCs w:val="22"/>
+        </w:rPr>
+        <w:drawing>
+          <wp:anchor distT="0" distB="0" distL="114300" distR="114300" simplePos="0" relativeHeight="251665408" behindDoc="0" locked="0" layoutInCell="1" allowOverlap="1" wp14:anchorId="2CF919D5" wp14:editId="2F20424A">
+            <wp:simplePos x="0" y="0"/>
+            <wp:positionH relativeFrom="column">
+              <wp:posOffset>4062114</wp:posOffset>
+            </wp:positionH>
+            <wp:positionV relativeFrom="paragraph">
+              <wp:posOffset>149538</wp:posOffset>
+            </wp:positionV>
+            <wp:extent cx="2108200" cy="1524000"/>
+            <wp:effectExtent l="0" t="0" r="6350" b="0"/>
+            <wp:wrapSquare wrapText="bothSides"/>
+            <wp:docPr id="28919420" name="Imagen 1" descr="Interfaz de usuario gráfica, Aplicación&#10;&#10;El contenido generado por IA puede ser incorrecto."/>
+            <wp:cNvGraphicFramePr>
+              <a:graphicFrameLocks xmlns:a="http://schemas.openxmlformats.org/drawingml/2006/main" noChangeAspect="1"/>
+            </wp:cNvGraphicFramePr>
+            <a:graphic xmlns:a="http://schemas.openxmlformats.org/drawingml/2006/main">
+              <a:graphicData uri="http://schemas.openxmlformats.org/drawingml/2006/picture">
+                <pic:pic xmlns:pic="http://schemas.openxmlformats.org/drawingml/2006/picture">
+                  <pic:nvPicPr>
+                    <pic:cNvPr id="28919420" name="Imagen 1" descr="Interfaz de usuario gráfica, Aplicación&#10;&#10;El contenido generado por IA puede ser incorrecto."/>
+                    <pic:cNvPicPr/>
+                  </pic:nvPicPr>
+                  <pic:blipFill>
+                    <a:blip r:embed="rId18" cstate="print">
+                      <a:extLst>
+                        <a:ext uri="{28A0092B-C50C-407E-A947-70E740481C1C}">
+                          <a14:useLocalDpi xmlns:a14="http://schemas.microsoft.com/office/drawing/2010/main" val="0"/>
+                        </a:ext>
+                      </a:extLst>
+                    </a:blip>
+                    <a:stretch>
+                      <a:fillRect/>
+                    </a:stretch>
+                  </pic:blipFill>
+                  <pic:spPr>
+                    <a:xfrm>
+                      <a:off x="0" y="0"/>
+                      <a:ext cx="2108200" cy="1524000"/>
+                    </a:xfrm>
+                    <a:prstGeom prst="rect">
+                      <a:avLst/>
+                    </a:prstGeom>
+                  </pic:spPr>
+                </pic:pic>
+              </a:graphicData>
+            </a:graphic>
+          </wp:anchor>
+        </w:drawing>
+      </w:r>
+      <w:r>
+        <w:rPr>
+          <w:rFonts w:ascii="Calibri" w:hAnsi="Calibri" w:cs="Calibri"/>
+          <w:b/>
+          <w:bCs/>
+          <w:noProof/>
+          <w:sz w:val="22"/>
+          <w:szCs w:val="22"/>
+          <w:u w:val="single"/>
+        </w:rPr>
+        <w:t>Login.js y página de Login</w:t>
+      </w:r>
+      <w:r>
+        <w:rPr>
+          <w:rFonts w:ascii="Calibri" w:hAnsi="Calibri" w:cs="Calibri"/>
+          <w:noProof/>
+          <w:sz w:val="22"/>
+          <w:szCs w:val="22"/>
+        </w:rPr>
+        <w:t xml:space="preserve"> estos ficheros están apartados en nuestro proyecto ya que no tienen mucho que ver con la idea del proyecto, son solo necesarios; estos ficheros sirven para almacenar localmente (ya que no disponemos de base de datos) los usuarios permitidos para hacer login (actualmente hay 2 usuarios y un administrador, cada uno tiene su usuario y contraseña. No pueden buscar como amigo al admin; el admin sí puede enviarles solicitud de amistad pero los usuarios no)</w:t>
+      </w:r>
+      <w:r>
+        <w:rPr>
+          <w:noProof/>
+        </w:rPr>
+        <w:br/>
       </w:r>
     </w:p>
     <w:p>
@@ -455,7 +1586,7 @@
     </w:p>
     <w:p/>
     <w:sectPr>
-      <w:footerReference w:type="default" r:id="rId7"/>
+      <w:footerReference w:type="default" r:id="rId19"/>
       <w:pgSz w:w="11906" w:h="16838"/>
       <w:pgMar w:top="1418" w:right="1701" w:bottom="1418" w:left="1985" w:header="709" w:footer="709" w:gutter="0"/>
       <w:cols w:space="708"/>

</xml_diff>

<commit_message>
Diagramas y más diagramas
</commit_message>
<xml_diff>
--- a/Proyecto Drittsekk.docx
+++ b/Proyecto Drittsekk.docx
@@ -1,471 +1,52 @@
 
 <file path=word/document.xml><?xml version="1.0" encoding="utf-8"?>
-<w:document xmlns:wpc="http://schemas.microsoft.com/office/word/2010/wordprocessingCanvas" xmlns:cx="http://schemas.microsoft.com/office/drawing/2014/chartex" xmlns:cx1="http://schemas.microsoft.com/office/drawing/2015/9/8/chartex" xmlns:cx2="http://schemas.microsoft.com/office/drawing/2015/10/21/chartex" xmlns:cx3="http://schemas.microsoft.com/office/drawing/2016/5/9/chartex" xmlns:cx4="http://schemas.microsoft.com/office/drawing/2016/5/10/chartex" xmlns:cx5="http://schemas.microsoft.com/office/drawing/2016/5/11/chartex" xmlns:cx6="http://schemas.microsoft.com/office/drawing/2016/5/12/chartex" xmlns:cx7="http://schemas.microsoft.com/office/drawing/2016/5/13/chartex" xmlns:cx8="http://schemas.microsoft.com/office/drawing/2016/5/14/chartex" xmlns:mc="http://schemas.openxmlformats.org/markup-compatibility/2006" xmlns:aink="http://schemas.microsoft.com/office/drawing/2016/ink" xmlns:am3d="http://schemas.microsoft.com/office/drawing/2017/model3d" xmlns:o="urn:schemas-microsoft-com:office:office" xmlns:oel="http://schemas.microsoft.com/office/2019/extlst" xmlns:r="http://schemas.openxmlformats.org/officeDocument/2006/relationships" xmlns:m="http://schemas.openxmlformats.org/officeDocument/2006/math" xmlns:v="urn:schemas-microsoft-com:vml" xmlns:wp14="http://schemas.microsoft.com/office/word/2010/wordprocessingDrawing" xmlns:wp="http://schemas.openxmlformats.org/drawingml/2006/wordprocessingDrawing" xmlns:w10="urn:schemas-microsoft-com:office:word" xmlns:w="http://schemas.openxmlformats.org/wordprocessingml/2006/main" xmlns:w14="http://schemas.microsoft.com/office/word/2010/wordml" xmlns:w15="http://schemas.microsoft.com/office/word/2012/wordml" xmlns:w16cex="http://schemas.microsoft.com/office/word/2018/wordml/cex" xmlns:w16cid="http://schemas.microsoft.com/office/word/2016/wordml/cid" xmlns:w16="http://schemas.microsoft.com/office/word/2018/wordml" xmlns:w16du="http://schemas.microsoft.com/office/word/2023/wordml/word16du" xmlns:w16sdtdh="http://schemas.microsoft.com/office/word/2020/wordml/sdtdatahash" xmlns:w16sdtfl="http://schemas.microsoft.com/office/word/2024/wordml/sdtformatlock" xmlns:w16se="http://schemas.microsoft.com/office/word/2015/wordml/symex" xmlns:wpg="http://schemas.microsoft.com/office/word/2010/wordprocessingGroup" xmlns:wpi="http://schemas.microsoft.com/office/word/2010/wordprocessingInk" xmlns:wne="http://schemas.microsoft.com/office/word/2006/wordml" xmlns:wps="http://schemas.microsoft.com/office/word/2010/wordprocessingShape" mc:Ignorable="w14 w15 w16se w16cid w16 w16cex w16sdtdh w16sdtfl w16du wp14">
+<w:document xmlns:wpc="http://schemas.microsoft.com/office/word/2010/wordprocessingCanvas" xmlns:cx="http://schemas.microsoft.com/office/drawing/2014/chartex" xmlns:cx1="http://schemas.microsoft.com/office/drawing/2015/9/8/chartex" xmlns:cx2="http://schemas.microsoft.com/office/drawing/2015/10/21/chartex" xmlns:cx3="http://schemas.microsoft.com/office/drawing/2016/5/9/chartex" xmlns:cx4="http://schemas.microsoft.com/office/drawing/2016/5/10/chartex" xmlns:cx5="http://schemas.microsoft.com/office/drawing/2016/5/11/chartex" xmlns:cx6="http://schemas.microsoft.com/office/drawing/2016/5/12/chartex" xmlns:cx7="http://schemas.microsoft.com/office/drawing/2016/5/13/chartex" xmlns:cx8="http://schemas.microsoft.com/office/drawing/2016/5/14/chartex" xmlns:mc="http://schemas.openxmlformats.org/markup-compatibility/2006" xmlns:aink="http://schemas.microsoft.com/office/drawing/2016/ink" xmlns:am3d="http://schemas.microsoft.com/office/drawing/2017/model3d" xmlns:o="urn:schemas-microsoft-com:office:office" xmlns:oel="http://schemas.microsoft.com/office/2019/extlst" xmlns:r="http://schemas.openxmlformats.org/officeDocument/2006/relationships" xmlns:m="http://schemas.openxmlformats.org/officeDocument/2006/math" xmlns:v="urn:schemas-microsoft-com:vml" xmlns:wp14="http://schemas.microsoft.com/office/word/2010/wordprocessingDrawing" xmlns:wp="http://schemas.openxmlformats.org/drawingml/2006/wordprocessingDrawing" xmlns:w10="urn:schemas-microsoft-com:office:word" xmlns:w="http://schemas.openxmlformats.org/wordprocessingml/2006/main" xmlns:w14="http://schemas.microsoft.com/office/word/2010/wordml" xmlns:w15="http://schemas.microsoft.com/office/word/2012/wordml" xmlns:w16cex="http://schemas.microsoft.com/office/word/2018/wordml/cex" xmlns:w16cid="http://schemas.microsoft.com/office/word/2016/wordml/cid" xmlns:w16="http://schemas.microsoft.com/office/word/2018/wordml" xmlns:w16du="http://schemas.microsoft.com/office/word/2023/wordml/word16du" xmlns:w16sdtdh="http://schemas.microsoft.com/office/word/2020/wordml/sdtdatahash" xmlns:w16sdtfl="http://schemas.microsoft.com/office/word/2024/wordml/sdtformatlock" xmlns:w16se="http://schemas.microsoft.com/office/word/2015/wordml/symex" xmlns:wpg="http://schemas.microsoft.com/office/word/2010/wordprocessingGroup" xmlns:wpi="http://schemas.microsoft.com/office/word/2010/wordprocessingInk" xmlns:wne="http://schemas.microsoft.com/office/word/2006/wordml" xmlns:wps="http://schemas.microsoft.com/office/word/2010/wordprocessingShape" xmlns:a="http://schemas.openxmlformats.org/drawingml/2006/main" xmlns:pic="http://schemas.openxmlformats.org/drawingml/2006/picture" xmlns:a14="http://schemas.microsoft.com/office/drawing/2010/main" mc:Ignorable="w14 w15 w16se w16cid w16 w16cex w16sdtdh w16sdtfl w16du wp14">
   <w:body>
     <w:p>
       <w:pPr>
         <w:jc w:val="center"/>
         <w:rPr>
-          <w:rFonts w:ascii="Calibri" w:eastAsiaTheme="majorEastAsia" w:hAnsi="Calibri" w:cs="Calibri"/>
-          <w:spacing w:val="-10"/>
-          <w:kern w:val="28"/>
-          <w:sz w:val="56"/>
-          <w:szCs w:val="56"/>
-        </w:rPr>
-      </w:pPr>
-      <w:r>
-        <w:rPr>
-          <w:rFonts w:ascii="Calibri" w:eastAsiaTheme="majorEastAsia" w:hAnsi="Calibri" w:cs="Calibri"/>
-          <w:spacing w:val="-10"/>
-          <w:kern w:val="28"/>
-          <w:sz w:val="56"/>
-          <w:szCs w:val="56"/>
-        </w:rPr>
-        <w:t>Proye</w:t>
-      </w:r>
-      <w:r>
-        <w:rPr>
-          <w:rFonts w:ascii="Calibri" w:eastAsiaTheme="majorEastAsia" w:hAnsi="Calibri" w:cs="Calibri"/>
-          <w:spacing w:val="-10"/>
-          <w:kern w:val="28"/>
-          <w:sz w:val="56"/>
-          <w:szCs w:val="56"/>
-        </w:rPr>
-        <w:t xml:space="preserve">cto </w:t>
-      </w:r>
-      <w:proofErr w:type="spellStart"/>
-      <w:r>
-        <w:rPr>
-          <w:rFonts w:ascii="Calibri" w:eastAsiaTheme="majorEastAsia" w:hAnsi="Calibri" w:cs="Calibri"/>
-          <w:spacing w:val="-10"/>
-          <w:kern w:val="28"/>
-          <w:sz w:val="56"/>
-          <w:szCs w:val="56"/>
-        </w:rPr>
-        <w:t>Drittsekk</w:t>
-      </w:r>
-      <w:proofErr w:type="spellEnd"/>
-    </w:p>
-    <w:p>
-      <w:pPr>
-        <w:jc w:val="center"/>
-        <w:rPr>
-          <w:rFonts w:ascii="Calibri" w:hAnsi="Calibri" w:cs="Calibri"/>
-        </w:rPr>
-      </w:pPr>
-      <w:r>
-        <w:rPr>
-          <w:rFonts w:ascii="Calibri" w:hAnsi="Calibri" w:cs="Calibri"/>
-        </w:rPr>
-        <w:t>Pablo, Benjamín, Charifa</w:t>
-      </w:r>
-    </w:p>
-    <w:p>
-      <w:pPr>
-        <w:rPr>
-          <w:rFonts w:ascii="Calibri" w:eastAsiaTheme="majorEastAsia" w:hAnsi="Calibri" w:cs="Calibri"/>
-          <w:spacing w:val="-10"/>
-          <w:kern w:val="28"/>
-          <w:sz w:val="56"/>
-          <w:szCs w:val="56"/>
-        </w:rPr>
-      </w:pPr>
-      <w:r>
-        <w:rPr>
-          <w:rFonts w:ascii="Calibri" w:eastAsiaTheme="majorEastAsia" w:hAnsi="Calibri" w:cs="Calibri"/>
-          <w:spacing w:val="-10"/>
-          <w:kern w:val="28"/>
-          <w:sz w:val="56"/>
-          <w:szCs w:val="56"/>
-        </w:rPr>
-        <w:br w:type="page"/>
-      </w:r>
-    </w:p>
-    <w:p>
-      <w:pPr>
-        <w:pStyle w:val="Ttulo"/>
-        <w:spacing w:line="360" w:lineRule="auto"/>
-        <w:rPr>
-          <w:rFonts w:ascii="Calibri" w:hAnsi="Calibri" w:cs="Calibri"/>
-        </w:rPr>
-      </w:pPr>
-      <w:r>
-        <w:rPr>
-          <w:rFonts w:ascii="Calibri" w:hAnsi="Calibri" w:cs="Calibri"/>
-        </w:rPr>
-        <w:lastRenderedPageBreak/>
-        <w:t>INDICE</w:t>
-      </w:r>
-    </w:p>
-    <w:p>
-      <w:pPr>
-        <w:rPr>
-          <w:rFonts w:ascii="Calibri" w:eastAsiaTheme="majorEastAsia" w:hAnsi="Calibri" w:cs="Calibri"/>
-          <w:spacing w:val="-10"/>
-          <w:kern w:val="28"/>
-          <w:sz w:val="56"/>
-          <w:szCs w:val="56"/>
-        </w:rPr>
-      </w:pPr>
-      <w:r>
-        <w:rPr>
-          <w:rFonts w:ascii="Calibri" w:hAnsi="Calibri" w:cs="Calibri"/>
-        </w:rPr>
-        <w:br w:type="page"/>
-      </w:r>
-    </w:p>
-    <w:p>
-      <w:pPr>
-        <w:pStyle w:val="Ttulo"/>
-        <w:spacing w:line="360" w:lineRule="auto"/>
-        <w:rPr>
-          <w:rFonts w:ascii="Calibri" w:hAnsi="Calibri" w:cs="Calibri"/>
-        </w:rPr>
-      </w:pPr>
-      <w:r>
-        <w:rPr>
-          <w:rFonts w:ascii="Calibri" w:hAnsi="Calibri" w:cs="Calibri"/>
-        </w:rPr>
-        <w:lastRenderedPageBreak/>
-        <w:t>Contenido</w:t>
-      </w:r>
-    </w:p>
-    <w:p>
-      <w:pPr>
-        <w:pStyle w:val="Ttulo1"/>
-        <w:rPr>
-          <w:rFonts w:ascii="Calibri" w:hAnsi="Calibri" w:cs="Calibri"/>
-        </w:rPr>
-      </w:pPr>
-      <w:r>
-        <w:rPr>
-          <w:rFonts w:ascii="Calibri" w:hAnsi="Calibri" w:cs="Calibri"/>
-        </w:rPr>
-        <w:t>Resumen</w:t>
-      </w:r>
-    </w:p>
-    <w:p>
-      <w:pPr>
-        <w:pStyle w:val="Ttulo2"/>
-        <w:rPr>
-          <w:rFonts w:ascii="Calibri" w:hAnsi="Calibri" w:cs="Calibri"/>
-        </w:rPr>
-      </w:pPr>
-      <w:r>
-        <w:rPr>
-          <w:rFonts w:ascii="Calibri" w:hAnsi="Calibri" w:cs="Calibri"/>
-        </w:rPr>
-        <w:t>Contextualización</w:t>
-      </w:r>
-    </w:p>
-    <w:p>
-      <w:pPr>
-        <w:rPr>
-          <w:rFonts w:ascii="Calibri" w:hAnsi="Calibri" w:cs="Calibri"/>
-          <w:sz w:val="22"/>
-          <w:szCs w:val="22"/>
-        </w:rPr>
-      </w:pPr>
-      <w:r>
-        <w:rPr>
-          <w:rFonts w:ascii="Calibri" w:hAnsi="Calibri" w:cs="Calibri"/>
-          <w:sz w:val="22"/>
-          <w:szCs w:val="22"/>
-        </w:rPr>
-        <w:t xml:space="preserve">La semilla de nuestra idea comienza a desarrollarse mucho antes de tener conocimiento sobre este proyecto, o incluso sobre el desarrollo del módulo de Entornos de Desarrollo. </w:t>
-      </w:r>
-      <w:r>
-        <w:rPr>
-          <w:rFonts w:ascii="Calibri" w:hAnsi="Calibri" w:cs="Calibri"/>
-          <w:sz w:val="22"/>
-          <w:szCs w:val="22"/>
-        </w:rPr>
-        <w:t>Tras los</w:t>
-      </w:r>
-      <w:r>
-        <w:rPr>
-          <w:rFonts w:ascii="Calibri" w:hAnsi="Calibri" w:cs="Calibri"/>
-          <w:sz w:val="22"/>
-          <w:szCs w:val="22"/>
-        </w:rPr>
-        <w:t xml:space="preserve"> primeros días de clase comenzamos a forjar amistad entre los integrantes de este grupo y </w:t>
-      </w:r>
-      <w:r>
-        <w:rPr>
-          <w:rFonts w:ascii="Calibri" w:hAnsi="Calibri" w:cs="Calibri"/>
-          <w:sz w:val="22"/>
-          <w:szCs w:val="22"/>
-        </w:rPr>
-        <w:t xml:space="preserve">de ahí nace nuestra idea de molestar al usuario. Nos dimos cuenta </w:t>
-      </w:r>
-      <w:r>
-        <w:rPr>
-          <w:rFonts w:ascii="Calibri" w:hAnsi="Calibri" w:cs="Calibri"/>
-          <w:sz w:val="22"/>
-          <w:szCs w:val="22"/>
-        </w:rPr>
-        <w:t>de que</w:t>
-      </w:r>
-      <w:r>
-        <w:rPr>
-          <w:rFonts w:ascii="Calibri" w:hAnsi="Calibri" w:cs="Calibri"/>
-          <w:sz w:val="22"/>
-          <w:szCs w:val="22"/>
-        </w:rPr>
-        <w:t xml:space="preserve"> las amistades son mucho más divertidas cuando puedes chinchar, molestar o hacer de rabiar a aquel compañero que te acompaña durante el trayecto del curso. Ahí nació la idea base de nuestra aplicación, queríamos desarrollar algo que molestase al usuario. Avanzando ya en el transcurso del año, nos topamos con la incógnita de no saber como íbamos a emplearla, y con la ayuda de aplicaciones populares que usamos a diario y fuentes de inspiración como la serie El Consultor, llegamos a la conclusión de que molestar al usuario no era suficiente, necesitábamos convertirlo en una actividad social. </w:t>
-      </w:r>
-      <w:r>
-        <w:rPr>
-          <w:rFonts w:ascii="Calibri" w:hAnsi="Calibri" w:cs="Calibri"/>
-          <w:sz w:val="22"/>
-          <w:szCs w:val="22"/>
-        </w:rPr>
-        <w:t xml:space="preserve">Y nació el proyecto DrittSekk, una red social basada en irritar a los usuarios, permitiendo que los usuarios también se fastidien entre ellos. </w:t>
-      </w:r>
-    </w:p>
-    <w:p>
-      <w:pPr>
-        <w:pStyle w:val="Ttulo1"/>
-      </w:pPr>
-      <w:r>
-        <w:t>Objetivos</w:t>
-      </w:r>
-    </w:p>
-    <w:p>
-      <w:pPr>
-        <w:pStyle w:val="Ttulo2"/>
-        <w:rPr>
-          <w:rFonts w:ascii="Calibri" w:hAnsi="Calibri" w:cs="Calibri"/>
-        </w:rPr>
-      </w:pPr>
-      <w:r>
-        <w:rPr>
-          <w:rFonts w:ascii="Calibri" w:hAnsi="Calibri" w:cs="Calibri"/>
-        </w:rPr>
-        <w:t>Expansión de nuestro trabajo</w:t>
-      </w:r>
-    </w:p>
-    <w:p>
-      <w:pPr>
-        <w:pStyle w:val="Ttulo3"/>
-        <w:rPr>
-          <w:rFonts w:ascii="Calibri" w:hAnsi="Calibri" w:cs="Calibri"/>
-        </w:rPr>
-      </w:pPr>
-      <w:r>
-        <w:rPr>
-          <w:rFonts w:ascii="Calibri" w:hAnsi="Calibri" w:cs="Calibri"/>
-        </w:rPr>
-        <w:t>1.Requisitos funcionales / no funcionales.</w:t>
-      </w:r>
-    </w:p>
-    <w:p>
-      <w:pPr>
-        <w:rPr>
-          <w:rFonts w:ascii="Calibri" w:hAnsi="Calibri" w:cs="Calibri"/>
-          <w:sz w:val="22"/>
-          <w:szCs w:val="22"/>
-        </w:rPr>
-      </w:pPr>
-      <w:r>
-        <w:rPr>
-          <w:rFonts w:ascii="Calibri" w:hAnsi="Calibri" w:cs="Calibri"/>
-          <w:sz w:val="22"/>
-          <w:szCs w:val="22"/>
-        </w:rPr>
-        <w:t>Los requisitos funcionales de la web incluyen: una página de inicio de sesión; un menú del tipo hamburguesa disfuncional</w:t>
-      </w:r>
-      <w:r>
-        <w:rPr>
-          <w:rFonts w:ascii="Calibri" w:hAnsi="Calibri" w:cs="Calibri"/>
-          <w:sz w:val="22"/>
-          <w:szCs w:val="22"/>
-        </w:rPr>
-        <w:t>;</w:t>
-      </w:r>
-      <w:r>
-        <w:rPr>
-          <w:rFonts w:ascii="Calibri" w:hAnsi="Calibri" w:cs="Calibri"/>
-          <w:sz w:val="22"/>
-          <w:szCs w:val="22"/>
-        </w:rPr>
-        <w:t xml:space="preserve"> una barra de búsqueda de usuarios</w:t>
-      </w:r>
-      <w:r>
-        <w:rPr>
-          <w:rFonts w:ascii="Calibri" w:hAnsi="Calibri" w:cs="Calibri"/>
-          <w:sz w:val="22"/>
-          <w:szCs w:val="22"/>
-        </w:rPr>
-        <w:t>;</w:t>
-      </w:r>
-      <w:r>
-        <w:rPr>
-          <w:rFonts w:ascii="Calibri" w:hAnsi="Calibri" w:cs="Calibri"/>
-          <w:sz w:val="22"/>
-          <w:szCs w:val="22"/>
-        </w:rPr>
-        <w:t xml:space="preserve"> una bandeja de entrada de notificaciones que emita notificaciones falsas</w:t>
-      </w:r>
-      <w:r>
-        <w:rPr>
-          <w:rFonts w:ascii="Calibri" w:hAnsi="Calibri" w:cs="Calibri"/>
-          <w:sz w:val="22"/>
-          <w:szCs w:val="22"/>
-        </w:rPr>
-        <w:t>;</w:t>
-      </w:r>
-      <w:r>
-        <w:rPr>
-          <w:rFonts w:ascii="Calibri" w:hAnsi="Calibri" w:cs="Calibri"/>
-          <w:sz w:val="22"/>
-          <w:szCs w:val="22"/>
-        </w:rPr>
-        <w:t xml:space="preserve"> un calendario disfuncional</w:t>
-      </w:r>
-      <w:r>
-        <w:rPr>
-          <w:rFonts w:ascii="Calibri" w:hAnsi="Calibri" w:cs="Calibri"/>
-          <w:sz w:val="22"/>
-          <w:szCs w:val="22"/>
-        </w:rPr>
-        <w:t>;</w:t>
-      </w:r>
-      <w:r>
-        <w:rPr>
-          <w:rFonts w:ascii="Calibri" w:hAnsi="Calibri" w:cs="Calibri"/>
-          <w:sz w:val="22"/>
-          <w:szCs w:val="22"/>
-        </w:rPr>
-        <w:t xml:space="preserve"> las herramientas que se le dan al usuario </w:t>
-      </w:r>
-      <w:r>
-        <w:rPr>
-          <w:rFonts w:ascii="Calibri" w:hAnsi="Calibri" w:cs="Calibri"/>
-          <w:sz w:val="22"/>
-          <w:szCs w:val="22"/>
-        </w:rPr>
-        <w:t xml:space="preserve">para molestar a otros; los distintos tipos de chats; los ajustes del usuario y la opción de bloquear o reportar a toros usuarios. Como requisitos no funcionales hemos listado: una base de datos para guardar los datos del usuario, un JavaScript para cerrar la web automáticamente, un JavaScript para hacer un giro de la pantalla de 189º, una base de datos para el calendario, un JavaScript para invertir el </w:t>
-      </w:r>
-      <w:proofErr w:type="spellStart"/>
-      <w:r>
-        <w:rPr>
-          <w:rFonts w:ascii="Calibri" w:hAnsi="Calibri" w:cs="Calibri"/>
-          <w:sz w:val="22"/>
-          <w:szCs w:val="22"/>
-        </w:rPr>
-        <w:t>scroll</w:t>
-      </w:r>
-      <w:proofErr w:type="spellEnd"/>
-      <w:r>
-        <w:rPr>
-          <w:rFonts w:ascii="Calibri" w:hAnsi="Calibri" w:cs="Calibri"/>
-          <w:sz w:val="22"/>
-          <w:szCs w:val="22"/>
-        </w:rPr>
-        <w:t xml:space="preserve"> del ratón, un JavaScript para el formulario que modifique la base de datos de los usuarios, una base de datos para los chats, un JavaScript para el formulario de bloqueo o reporte de usuarios, un JavaScript para el menú,</w:t>
-      </w:r>
-      <w:r>
-        <w:rPr>
-          <w:rFonts w:ascii="Calibri" w:hAnsi="Calibri" w:cs="Calibri"/>
-          <w:sz w:val="22"/>
-          <w:szCs w:val="22"/>
-        </w:rPr>
-        <w:t xml:space="preserve"> una base de datos más un JavaScript para la interacción de la barra de búsqueda y los usuarios, un JavaScript para crear la cola de espera falsa, un JavaScript para el correo falso que nunca llegará, un JavaScript para la bandeja de entrada que este relacionado con la base de datos de los chats, y por último todos los recursos que requiera darle los permisos adecuados a los usuarios administrados, para </w:t>
-      </w:r>
-      <w:r>
-        <w:rPr>
-          <w:rFonts w:ascii="Calibri" w:hAnsi="Calibri" w:cs="Calibri"/>
-          <w:sz w:val="22"/>
-          <w:szCs w:val="22"/>
-        </w:rPr>
-        <w:lastRenderedPageBreak/>
-        <w:t>poder gestionar las notificaciones de bloqueo o reporte y acceder a los registros de los chats.</w:t>
-      </w:r>
-    </w:p>
-    <w:p>
-      <w:pPr>
-        <w:pStyle w:val="Ttulo3"/>
-        <w:rPr>
-          <w:rFonts w:ascii="Calibri" w:hAnsi="Calibri" w:cs="Calibri"/>
-          <w:sz w:val="22"/>
-          <w:szCs w:val="22"/>
-        </w:rPr>
-      </w:pPr>
-      <w:r>
-        <w:rPr>
-          <w:rFonts w:ascii="Calibri" w:hAnsi="Calibri" w:cs="Calibri"/>
-          <w:sz w:val="22"/>
-          <w:szCs w:val="22"/>
-        </w:rPr>
-        <w:t>2.Prototipo</w:t>
-      </w:r>
-    </w:p>
-    <w:p>
-      <w:pPr>
-        <w:rPr>
-          <w:rFonts w:ascii="Calibri" w:hAnsi="Calibri" w:cs="Calibri"/>
-          <w:sz w:val="22"/>
-          <w:szCs w:val="22"/>
-        </w:rPr>
-      </w:pPr>
-      <w:r>
-        <w:rPr>
-          <w:rFonts w:ascii="Calibri" w:hAnsi="Calibri" w:cs="Calibri"/>
-          <w:sz w:val="22"/>
-          <w:szCs w:val="22"/>
-        </w:rPr>
-        <w:t>El prototipo que hemos realizado muestra un ejemplo muy básico de cómo tenemos pensado que funcione nuestra “red social”. Al principio hicimos un archivo .PNG para guardar un boceto de cómo queríamos que sea la página visualmente en cuanto la estructura base:</w:t>
-      </w:r>
-      <w:r>
-        <w:rPr>
-          <w:rFonts w:ascii="Calibri" w:hAnsi="Calibri" w:cs="Calibri"/>
-          <w:noProof/>
-          <w:sz w:val="22"/>
-          <w:szCs w:val="22"/>
-        </w:rPr>
+          <w:rFonts w:ascii="Calibri" w:hAnsi="Calibri" w:eastAsia="Calibri" w:cs="Calibri"/>
+          <w:sz w:val="22"/>
+          <w:szCs w:val="22"/>
+        </w:rPr>
+      </w:pPr>
+      <w:r>
         <w:drawing>
-          <wp:inline distT="0" distB="0" distL="0" distR="0" wp14:anchorId="37D9EC9A" wp14:editId="2A13A603">
-            <wp:extent cx="5210175" cy="2722245"/>
-            <wp:effectExtent l="0" t="0" r="9525" b="1905"/>
-            <wp:docPr id="1635745080" name="Imagen 1"/>
+          <wp:inline wp14:editId="19FC7999" wp14:anchorId="7A2A5F89">
+            <wp:extent cx="5219702" cy="7829550"/>
+            <wp:effectExtent l="0" t="0" r="0" b="0"/>
+            <wp:docPr id="812944437" name="" title=""/>
             <wp:cNvGraphicFramePr>
-              <a:graphicFrameLocks xmlns:a="http://schemas.openxmlformats.org/drawingml/2006/main" noChangeAspect="1"/>
+              <a:graphicFrameLocks noChangeAspect="1"/>
             </wp:cNvGraphicFramePr>
-            <a:graphic xmlns:a="http://schemas.openxmlformats.org/drawingml/2006/main">
+            <a:graphic>
               <a:graphicData uri="http://schemas.openxmlformats.org/drawingml/2006/picture">
-                <pic:pic xmlns:pic="http://schemas.openxmlformats.org/drawingml/2006/picture">
+                <pic:pic>
                   <pic:nvPicPr>
-                    <pic:cNvPr id="0" name="Picture 1"/>
-                    <pic:cNvPicPr>
-                      <a:picLocks noChangeAspect="1" noChangeArrowheads="1"/>
-                    </pic:cNvPicPr>
+                    <pic:cNvPr id="0" name=""/>
+                    <pic:cNvPicPr/>
                   </pic:nvPicPr>
                   <pic:blipFill>
-                    <a:blip r:embed="rId7" cstate="print">
+                    <a:blip r:embed="Rd7f6423ecd1a4989">
                       <a:extLst>
-                        <a:ext uri="{28A0092B-C50C-407E-A947-70E740481C1C}">
-                          <a14:useLocalDpi xmlns:a14="http://schemas.microsoft.com/office/drawing/2010/main" val="0"/>
+                        <a:ext xmlns:a="http://schemas.openxmlformats.org/drawingml/2006/main" uri="{28A0092B-C50C-407E-A947-70E740481C1C}">
+                          <a14:useLocalDpi val="0"/>
                         </a:ext>
                       </a:extLst>
                     </a:blip>
-                    <a:srcRect/>
                     <a:stretch>
                       <a:fillRect/>
                     </a:stretch>
                   </pic:blipFill>
-                  <pic:spPr bwMode="auto">
+                  <pic:spPr>
                     <a:xfrm>
                       <a:off x="0" y="0"/>
-                      <a:ext cx="5210175" cy="2722245"/>
+                      <a:ext cx="5219702" cy="7829550"/>
                     </a:xfrm>
                     <a:prstGeom prst="rect">
                       <a:avLst/>
                     </a:prstGeom>
-                    <a:noFill/>
-                    <a:ln>
-                      <a:noFill/>
-                    </a:ln>
                   </pic:spPr>
                 </pic:pic>
               </a:graphicData>
@@ -476,8 +57,515 @@
     </w:p>
     <w:p>
       <w:pPr>
-        <w:rPr>
-          <w:rFonts w:ascii="Calibri" w:hAnsi="Calibri" w:cs="Calibri"/>
+        <w:pStyle w:val="Normal"/>
+        <w:jc w:val="center"/>
+        <w:rPr>
+          <w:rFonts w:ascii="Calibri" w:hAnsi="Calibri" w:eastAsia="Calibri" w:cs="Calibri"/>
+          <w:spacing w:val="-10"/>
+          <w:kern w:val="28"/>
+          <w:sz w:val="22"/>
+          <w:szCs w:val="22"/>
+        </w:rPr>
+      </w:pPr>
+      <w:r>
+        <w:rPr>
+          <w:rFonts w:ascii="Calibri" w:hAnsi="Calibri" w:eastAsia="Calibri" w:cs="Calibri"/>
+          <w:sz w:val="22"/>
+          <w:szCs w:val="22"/>
+        </w:rPr>
+        <w:t>Diseñado y hecho por Pablo, Benjamín y Chari.</w:t>
+      </w:r>
+    </w:p>
+    <w:p>
+      <w:pPr>
+        <w:pStyle w:val="Normal"/>
+        <w:jc w:val="center"/>
+        <w:rPr>
+          <w:rFonts w:ascii="Calibri" w:hAnsi="Calibri" w:eastAsia="Calibri" w:cs="Calibri"/>
+          <w:sz w:val="22"/>
+          <w:szCs w:val="22"/>
+        </w:rPr>
+      </w:pPr>
+    </w:p>
+    <w:p>
+      <w:pPr>
+        <w:pStyle w:val="Ttulo"/>
+        <w:spacing w:line="360" w:lineRule="auto"/>
+        <w:rPr>
+          <w:rFonts w:ascii="Calibri" w:hAnsi="Calibri" w:eastAsia="Calibri" w:cs="Calibri"/>
+          <w:sz w:val="22"/>
+          <w:szCs w:val="22"/>
+        </w:rPr>
+      </w:pPr>
+      <w:r>
+        <w:rPr>
+          <w:rFonts w:ascii="Calibri" w:hAnsi="Calibri" w:eastAsia="Calibri" w:cs="Calibri"/>
+          <w:sz w:val="22"/>
+          <w:szCs w:val="22"/>
+        </w:rPr>
+        <w:t>INDICE</w:t>
+      </w:r>
+    </w:p>
+    <w:p>
+      <w:pPr>
+        <w:rPr>
+          <w:rFonts w:ascii="Calibri" w:hAnsi="Calibri" w:eastAsia="Calibri" w:cs="Calibri"/>
+          <w:spacing w:val="-10"/>
+          <w:kern w:val="28"/>
+          <w:sz w:val="22"/>
+          <w:szCs w:val="22"/>
+        </w:rPr>
+      </w:pPr>
+      <w:r>
+        <w:rPr>
+          <w:rFonts w:ascii="Calibri" w:hAnsi="Calibri" w:eastAsia="Calibri" w:cs="Calibri"/>
+          <w:sz w:val="22"/>
+          <w:szCs w:val="22"/>
+        </w:rPr>
+        <w:br w:type="page"/>
+      </w:r>
+    </w:p>
+    <w:p>
+      <w:pPr>
+        <w:pStyle w:val="Ttulo"/>
+        <w:spacing w:line="360" w:lineRule="auto"/>
+        <w:rPr>
+          <w:rFonts w:ascii="Calibri" w:hAnsi="Calibri" w:eastAsia="Calibri" w:cs="Calibri"/>
+          <w:sz w:val="22"/>
+          <w:szCs w:val="22"/>
+        </w:rPr>
+      </w:pPr>
+      <w:r>
+        <w:rPr>
+          <w:rFonts w:ascii="Calibri" w:hAnsi="Calibri" w:eastAsia="Calibri" w:cs="Calibri"/>
+          <w:sz w:val="22"/>
+          <w:szCs w:val="22"/>
+        </w:rPr>
+        <w:t>Contenido</w:t>
+      </w:r>
+    </w:p>
+    <w:p>
+      <w:pPr>
+        <w:pStyle w:val="Ttulo1"/>
+        <w:rPr>
+          <w:rFonts w:ascii="Calibri" w:hAnsi="Calibri" w:eastAsia="Calibri" w:cs="Calibri"/>
+          <w:sz w:val="22"/>
+          <w:szCs w:val="22"/>
+        </w:rPr>
+      </w:pPr>
+      <w:r>
+        <w:rPr>
+          <w:rFonts w:ascii="Calibri" w:hAnsi="Calibri" w:eastAsia="Calibri" w:cs="Calibri"/>
+          <w:sz w:val="22"/>
+          <w:szCs w:val="22"/>
+        </w:rPr>
+        <w:t>Resumen</w:t>
+      </w:r>
+    </w:p>
+    <w:p>
+      <w:pPr>
+        <w:pStyle w:val="Ttulo2"/>
+        <w:rPr>
+          <w:rFonts w:ascii="Calibri" w:hAnsi="Calibri" w:eastAsia="Calibri" w:cs="Calibri"/>
+          <w:sz w:val="22"/>
+          <w:szCs w:val="22"/>
+        </w:rPr>
+      </w:pPr>
+      <w:r>
+        <w:rPr>
+          <w:rFonts w:ascii="Calibri" w:hAnsi="Calibri" w:eastAsia="Calibri" w:cs="Calibri"/>
+          <w:sz w:val="22"/>
+          <w:szCs w:val="22"/>
+        </w:rPr>
+        <w:t>Contextualización</w:t>
+      </w:r>
+    </w:p>
+    <w:p>
+      <w:pPr>
+        <w:rPr>
+          <w:rFonts w:ascii="Calibri" w:hAnsi="Calibri" w:eastAsia="Calibri" w:cs="Calibri"/>
+          <w:sz w:val="22"/>
+          <w:szCs w:val="22"/>
+        </w:rPr>
+      </w:pPr>
+      <w:r>
+        <w:rPr>
+          <w:rFonts w:ascii="Calibri" w:hAnsi="Calibri" w:eastAsia="Calibri" w:cs="Calibri"/>
+          <w:sz w:val="22"/>
+          <w:szCs w:val="22"/>
+        </w:rPr>
+        <w:t xml:space="preserve">La semilla de nuestra idea comienza a desarrollarse mucho antes de tener conocimiento sobre este proyecto, o incluso sobre el desarrollo del módulo de Entornos de Desarrollo. </w:t>
+      </w:r>
+      <w:r>
+        <w:rPr>
+          <w:rFonts w:ascii="Calibri" w:hAnsi="Calibri" w:eastAsia="Calibri" w:cs="Calibri"/>
+          <w:sz w:val="22"/>
+          <w:szCs w:val="22"/>
+        </w:rPr>
+        <w:t>Tras los</w:t>
+      </w:r>
+      <w:r>
+        <w:rPr>
+          <w:rFonts w:ascii="Calibri" w:hAnsi="Calibri" w:eastAsia="Calibri" w:cs="Calibri"/>
+          <w:sz w:val="22"/>
+          <w:szCs w:val="22"/>
+        </w:rPr>
+        <w:t xml:space="preserve"> primeros días de clase comenzamos a forjar amistad entre los integrantes de este grupo y </w:t>
+      </w:r>
+      <w:r>
+        <w:rPr>
+          <w:rFonts w:ascii="Calibri" w:hAnsi="Calibri" w:eastAsia="Calibri" w:cs="Calibri"/>
+          <w:sz w:val="22"/>
+          <w:szCs w:val="22"/>
+        </w:rPr>
+        <w:t xml:space="preserve">de ahí nace nuestra idea de molestar al usuario. Nos dimos cuenta </w:t>
+      </w:r>
+      <w:r>
+        <w:rPr>
+          <w:rFonts w:ascii="Calibri" w:hAnsi="Calibri" w:eastAsia="Calibri" w:cs="Calibri"/>
+          <w:sz w:val="22"/>
+          <w:szCs w:val="22"/>
+        </w:rPr>
+        <w:t>de que</w:t>
+      </w:r>
+      <w:r>
+        <w:rPr>
+          <w:rFonts w:ascii="Calibri" w:hAnsi="Calibri" w:eastAsia="Calibri" w:cs="Calibri"/>
+          <w:sz w:val="22"/>
+          <w:szCs w:val="22"/>
+        </w:rPr>
+        <w:t xml:space="preserve"> las amistades son mucho más divertidas cuando puedes chinchar, molestar o hacer de rabiar a aquel compañero que te acompaña durante el trayecto del curso. Ahí nació la idea base de nuestra aplicación, queríamos desarrollar algo que molestase al usuario. Avanzando ya en el transcurso del año, nos topamos con la incógnita de no saber c</w:t>
+      </w:r>
+      <w:r>
+        <w:rPr>
+          <w:rFonts w:ascii="Calibri" w:hAnsi="Calibri" w:eastAsia="Calibri" w:cs="Calibri"/>
+          <w:sz w:val="22"/>
+          <w:szCs w:val="22"/>
+        </w:rPr>
+        <w:t>ó</w:t>
+      </w:r>
+      <w:r>
+        <w:rPr>
+          <w:rFonts w:ascii="Calibri" w:hAnsi="Calibri" w:eastAsia="Calibri" w:cs="Calibri"/>
+          <w:sz w:val="22"/>
+          <w:szCs w:val="22"/>
+        </w:rPr>
+        <w:t xml:space="preserve">mo íbamos a emplearla, y con la ayuda de aplicaciones populares que usamos a diario y fuentes de inspiración como la serie El Consultor, llegamos a la conclusión de que molestar al usuario no era suficiente, necesitábamos convertirlo en una actividad social. </w:t>
+      </w:r>
+      <w:r>
+        <w:rPr>
+          <w:rFonts w:ascii="Calibri" w:hAnsi="Calibri" w:eastAsia="Calibri" w:cs="Calibri"/>
+          <w:sz w:val="22"/>
+          <w:szCs w:val="22"/>
+        </w:rPr>
+        <w:t xml:space="preserve">Y nació el proyecto </w:t>
+      </w:r>
+      <w:r>
+        <w:rPr>
+          <w:rFonts w:ascii="Calibri" w:hAnsi="Calibri" w:eastAsia="Calibri" w:cs="Calibri"/>
+          <w:sz w:val="22"/>
+          <w:szCs w:val="22"/>
+        </w:rPr>
+        <w:t>DrittSekk</w:t>
+      </w:r>
+      <w:r>
+        <w:rPr>
+          <w:rFonts w:ascii="Calibri" w:hAnsi="Calibri" w:eastAsia="Calibri" w:cs="Calibri"/>
+          <w:sz w:val="22"/>
+          <w:szCs w:val="22"/>
+        </w:rPr>
+        <w:t xml:space="preserve">, una red social basada en irritar a los usuarios, permitiendo que los usuarios también se fastidien entre ellos. </w:t>
+      </w:r>
+    </w:p>
+    <w:p>
+      <w:pPr>
+        <w:pStyle w:val="Ttulo1"/>
+        <w:rPr>
+          <w:rFonts w:ascii="Calibri" w:hAnsi="Calibri" w:eastAsia="Calibri" w:cs="Calibri"/>
+          <w:sz w:val="22"/>
+          <w:szCs w:val="22"/>
+        </w:rPr>
+      </w:pPr>
+      <w:r>
+        <w:rPr>
+          <w:rFonts w:ascii="Calibri" w:hAnsi="Calibri" w:eastAsia="Calibri" w:cs="Calibri"/>
+          <w:sz w:val="22"/>
+          <w:szCs w:val="22"/>
+        </w:rPr>
+        <w:t>Objetivos</w:t>
+      </w:r>
+    </w:p>
+    <w:p>
+      <w:pPr>
+        <w:pStyle w:val="Ttulo2"/>
+        <w:rPr>
+          <w:rFonts w:ascii="Calibri" w:hAnsi="Calibri" w:eastAsia="Calibri" w:cs="Calibri"/>
+          <w:sz w:val="22"/>
+          <w:szCs w:val="22"/>
+        </w:rPr>
+      </w:pPr>
+      <w:r>
+        <w:rPr>
+          <w:rFonts w:ascii="Calibri" w:hAnsi="Calibri" w:eastAsia="Calibri" w:cs="Calibri"/>
+          <w:sz w:val="22"/>
+          <w:szCs w:val="22"/>
+        </w:rPr>
+        <w:t xml:space="preserve">Expansión de nuestro </w:t>
+      </w:r>
+      <w:r>
+        <w:rPr>
+          <w:rFonts w:ascii="Calibri" w:hAnsi="Calibri" w:eastAsia="Calibri" w:cs="Calibri"/>
+          <w:sz w:val="22"/>
+          <w:szCs w:val="22"/>
+        </w:rPr>
+        <w:t>trabajo</w:t>
+      </w:r>
+      <w:r>
+        <w:rPr>
+          <w:rFonts w:ascii="Calibri" w:hAnsi="Calibri" w:eastAsia="Calibri" w:cs="Calibri"/>
+          <w:sz w:val="22"/>
+          <w:szCs w:val="22"/>
+        </w:rPr>
+        <w:t xml:space="preserve"> :</w:t>
+      </w:r>
+    </w:p>
+    <w:p>
+      <w:pPr>
+        <w:pStyle w:val="Ttulo3"/>
+        <w:rPr>
+          <w:rFonts w:ascii="Calibri" w:hAnsi="Calibri" w:eastAsia="Calibri" w:cs="Calibri"/>
+          <w:sz w:val="22"/>
+          <w:szCs w:val="22"/>
+        </w:rPr>
+      </w:pPr>
+      <w:r>
+        <w:rPr>
+          <w:rFonts w:ascii="Calibri" w:hAnsi="Calibri" w:eastAsia="Calibri" w:cs="Calibri"/>
+          <w:sz w:val="22"/>
+          <w:szCs w:val="22"/>
+        </w:rPr>
+        <w:t>1.Requisitos funcionales / no funcionales.</w:t>
+      </w:r>
+    </w:p>
+    <w:p>
+      <w:pPr>
+        <w:rPr>
+          <w:rFonts w:ascii="Calibri" w:hAnsi="Calibri" w:eastAsia="Calibri" w:cs="Calibri"/>
+          <w:sz w:val="22"/>
+          <w:szCs w:val="22"/>
+        </w:rPr>
+      </w:pPr>
+      <w:r>
+        <w:rPr>
+          <w:rFonts w:ascii="Calibri" w:hAnsi="Calibri" w:eastAsia="Calibri" w:cs="Calibri"/>
+          <w:sz w:val="22"/>
+          <w:szCs w:val="22"/>
+        </w:rPr>
+        <w:t>Los requisitos funcionales de la web incluyen: una página de inicio de sesión; un menú del tipo hamburguesa disfuncional</w:t>
+      </w:r>
+      <w:r>
+        <w:rPr>
+          <w:rFonts w:ascii="Calibri" w:hAnsi="Calibri" w:eastAsia="Calibri" w:cs="Calibri"/>
+          <w:sz w:val="22"/>
+          <w:szCs w:val="22"/>
+        </w:rPr>
+        <w:t>;</w:t>
+      </w:r>
+      <w:r>
+        <w:rPr>
+          <w:rFonts w:ascii="Calibri" w:hAnsi="Calibri" w:eastAsia="Calibri" w:cs="Calibri"/>
+          <w:sz w:val="22"/>
+          <w:szCs w:val="22"/>
+        </w:rPr>
+        <w:t xml:space="preserve"> una barra de búsqueda de usuarios</w:t>
+      </w:r>
+      <w:r>
+        <w:rPr>
+          <w:rFonts w:ascii="Calibri" w:hAnsi="Calibri" w:eastAsia="Calibri" w:cs="Calibri"/>
+          <w:sz w:val="22"/>
+          <w:szCs w:val="22"/>
+        </w:rPr>
+        <w:t>;</w:t>
+      </w:r>
+      <w:r>
+        <w:rPr>
+          <w:rFonts w:ascii="Calibri" w:hAnsi="Calibri" w:eastAsia="Calibri" w:cs="Calibri"/>
+          <w:sz w:val="22"/>
+          <w:szCs w:val="22"/>
+        </w:rPr>
+        <w:t xml:space="preserve"> una bandeja de entrada de notificaciones que emita notificaciones falsas</w:t>
+      </w:r>
+      <w:r>
+        <w:rPr>
+          <w:rFonts w:ascii="Calibri" w:hAnsi="Calibri" w:eastAsia="Calibri" w:cs="Calibri"/>
+          <w:sz w:val="22"/>
+          <w:szCs w:val="22"/>
+        </w:rPr>
+        <w:t>;</w:t>
+      </w:r>
+      <w:r>
+        <w:rPr>
+          <w:rFonts w:ascii="Calibri" w:hAnsi="Calibri" w:eastAsia="Calibri" w:cs="Calibri"/>
+          <w:sz w:val="22"/>
+          <w:szCs w:val="22"/>
+        </w:rPr>
+        <w:t xml:space="preserve"> un calendario disfuncional</w:t>
+      </w:r>
+      <w:r>
+        <w:rPr>
+          <w:rFonts w:ascii="Calibri" w:hAnsi="Calibri" w:eastAsia="Calibri" w:cs="Calibri"/>
+          <w:sz w:val="22"/>
+          <w:szCs w:val="22"/>
+        </w:rPr>
+        <w:t>;</w:t>
+      </w:r>
+      <w:r>
+        <w:rPr>
+          <w:rFonts w:ascii="Calibri" w:hAnsi="Calibri" w:eastAsia="Calibri" w:cs="Calibri"/>
+          <w:sz w:val="22"/>
+          <w:szCs w:val="22"/>
+        </w:rPr>
+        <w:t xml:space="preserve"> las herramientas que se le dan al usuario </w:t>
+      </w:r>
+      <w:r>
+        <w:rPr>
+          <w:rFonts w:ascii="Calibri" w:hAnsi="Calibri" w:eastAsia="Calibri" w:cs="Calibri"/>
+          <w:sz w:val="22"/>
+          <w:szCs w:val="22"/>
+        </w:rPr>
+        <w:t xml:space="preserve">para molestar a otros; los distintos tipos de chats; los ajustes del usuario y la opción de bloquear o reportar a toros usuarios. Como requisitos no funcionales hemos listado: una base de datos para guardar los datos del usuario, un JavaScript para cerrar la web automáticamente, un JavaScript para hacer un giro de la pantalla de 189º, una base de datos para el calendario, un JavaScript para invertir el </w:t>
+      </w:r>
+      <w:r>
+        <w:rPr>
+          <w:rFonts w:ascii="Calibri" w:hAnsi="Calibri" w:eastAsia="Calibri" w:cs="Calibri"/>
+          <w:sz w:val="22"/>
+          <w:szCs w:val="22"/>
+        </w:rPr>
+        <w:t>scroll</w:t>
+      </w:r>
+      <w:r>
+        <w:rPr>
+          <w:rFonts w:ascii="Calibri" w:hAnsi="Calibri" w:eastAsia="Calibri" w:cs="Calibri"/>
+          <w:sz w:val="22"/>
+          <w:szCs w:val="22"/>
+        </w:rPr>
+        <w:t xml:space="preserve"> del ratón, un JavaScript para el formulario que modifique la base de datos de los usuarios, una base de datos para los chats, un JavaScript para el formulario de bloqueo o reporte de usuarios, un JavaScript para el menú,</w:t>
+      </w:r>
+      <w:r>
+        <w:rPr>
+          <w:rFonts w:ascii="Calibri" w:hAnsi="Calibri" w:eastAsia="Calibri" w:cs="Calibri"/>
+          <w:sz w:val="22"/>
+          <w:szCs w:val="22"/>
+        </w:rPr>
+        <w:t xml:space="preserve"> una base de datos más un JavaScript para la interacción de la barra de búsqueda y los usuarios, un JavaScript para crear la cola de espera falsa, un JavaScript para el correo falso que nunca llegará, un JavaScript para la bandeja de entrada que </w:t>
+      </w:r>
+      <w:r>
+        <w:rPr>
+          <w:rFonts w:ascii="Calibri" w:hAnsi="Calibri" w:eastAsia="Calibri" w:cs="Calibri"/>
+          <w:sz w:val="22"/>
+          <w:szCs w:val="22"/>
+        </w:rPr>
+        <w:t>este</w:t>
+      </w:r>
+      <w:r>
+        <w:rPr>
+          <w:rFonts w:ascii="Calibri" w:hAnsi="Calibri" w:eastAsia="Calibri" w:cs="Calibri"/>
+          <w:sz w:val="22"/>
+          <w:szCs w:val="22"/>
+        </w:rPr>
+        <w:t xml:space="preserve"> relacionado con la base de datos de los chats, y por último todos los recursos que requiera darle los permisos adecuados a los usuarios administrados, para </w:t>
+      </w:r>
+      <w:r>
+        <w:rPr>
+          <w:rFonts w:ascii="Calibri" w:hAnsi="Calibri" w:eastAsia="Calibri" w:cs="Calibri"/>
+          <w:sz w:val="22"/>
+          <w:szCs w:val="22"/>
+        </w:rPr>
+        <w:t>poder gestionar las notificaciones de bloqueo o reporte y acceder a los registros de los chats.</w:t>
+      </w:r>
+    </w:p>
+    <w:p>
+      <w:pPr>
+        <w:pStyle w:val="Ttulo3"/>
+        <w:rPr>
+          <w:rFonts w:ascii="Calibri" w:hAnsi="Calibri" w:eastAsia="Calibri" w:cs="Calibri"/>
+          <w:sz w:val="22"/>
+          <w:szCs w:val="22"/>
+        </w:rPr>
+      </w:pPr>
+      <w:r>
+        <w:rPr>
+          <w:rFonts w:ascii="Calibri" w:hAnsi="Calibri" w:eastAsia="Calibri" w:cs="Calibri"/>
+          <w:sz w:val="22"/>
+          <w:szCs w:val="22"/>
+        </w:rPr>
+        <w:t>2.Prototipo</w:t>
+      </w:r>
+    </w:p>
+    <w:p>
+      <w:pPr>
+        <w:rPr>
+          <w:rFonts w:ascii="Calibri" w:hAnsi="Calibri" w:eastAsia="Calibri" w:cs="Calibri"/>
+          <w:sz w:val="22"/>
+          <w:szCs w:val="22"/>
+        </w:rPr>
+      </w:pPr>
+      <w:r>
+        <w:rPr>
+          <w:rFonts w:ascii="Calibri" w:hAnsi="Calibri" w:eastAsia="Calibri" w:cs="Calibri"/>
+          <w:sz w:val="22"/>
+          <w:szCs w:val="22"/>
+        </w:rPr>
+        <w:t>El prototipo que hemos realizado muestra un ejemplo muy básico de cómo tenemos pensado que funcione nuestra “red social”. Al principio hicimos un archivo .PNG para guardar un boceto de cómo queríamos que sea la página visualmente en cuanto la estructura base:</w:t>
+      </w:r>
+      <w:r>
+        <w:drawing>
+          <wp:inline wp14:editId="4A30F069" wp14:anchorId="37D9EC9A">
+            <wp:extent cx="5210174" cy="2722245"/>
+            <wp:effectExtent l="0" t="0" r="9525" b="1905"/>
+            <wp:docPr id="1635745080" name="Imagen 1" title=""/>
+            <wp:cNvGraphicFramePr>
+              <a:graphicFrameLocks noChangeAspect="1"/>
+            </wp:cNvGraphicFramePr>
+            <a:graphic>
+              <a:graphicData uri="http://schemas.openxmlformats.org/drawingml/2006/picture">
+                <pic:pic>
+                  <pic:nvPicPr>
+                    <pic:cNvPr id="0" name="Imagen 1"/>
+                    <pic:cNvPicPr/>
+                  </pic:nvPicPr>
+                  <pic:blipFill>
+                    <a:blip r:embed="R5fb242a563c74030">
+                      <a:extLst xmlns:a="http://schemas.openxmlformats.org/drawingml/2006/main">
+                        <a:ext uri="{28A0092B-C50C-407E-A947-70E740481C1C}">
+                          <a14:useLocalDpi xmlns:a14="http://schemas.microsoft.com/office/drawing/2010/main" val="0"/>
+                        </a:ext>
+                      </a:extLst>
+                    </a:blip>
+                    <a:stretch>
+                      <a:fillRect/>
+                    </a:stretch>
+                  </pic:blipFill>
+                  <pic:spPr>
+                    <a:xfrm rot="0" flipH="0" flipV="0">
+                      <a:off x="0" y="0"/>
+                      <a:ext cx="5210174" cy="2722245"/>
+                    </a:xfrm>
+                    <a:prstGeom prst="rect">
+                      <a:avLst/>
+                    </a:prstGeom>
+                  </pic:spPr>
+                </pic:pic>
+              </a:graphicData>
+            </a:graphic>
+          </wp:inline>
+        </w:drawing>
+      </w:r>
+    </w:p>
+    <w:p>
+      <w:pPr>
+        <w:rPr>
+          <w:rFonts w:ascii="Calibri" w:hAnsi="Calibri" w:eastAsia="Calibri" w:cs="Calibri"/>
           <w:sz w:val="22"/>
           <w:szCs w:val="22"/>
         </w:rPr>
@@ -546,159 +634,167 @@
       </w:r>
       <w:r>
         <w:rPr>
+          <w:rFonts w:ascii="Calibri" w:hAnsi="Calibri" w:eastAsia="Calibri" w:cs="Calibri"/>
+          <w:sz w:val="22"/>
+          <w:szCs w:val="22"/>
+        </w:rPr>
+        <w:t xml:space="preserve">Luego de hacer esta imagen, continuamos haciendo un archivo HTML para crear la base de nuestra “red social”. Este es nuestro prototipo en </w:t>
+      </w:r>
+      <w:r>
+        <w:rPr>
+          <w:rFonts w:ascii="Calibri" w:hAnsi="Calibri" w:eastAsia="Calibri" w:cs="Calibri"/>
+          <w:b w:val="1"/>
+          <w:bCs w:val="1"/>
+          <w:sz w:val="22"/>
+          <w:szCs w:val="22"/>
+          <w:u w:val="single"/>
+        </w:rPr>
+        <w:t>HTML</w:t>
+      </w:r>
+      <w:r>
+        <w:rPr>
+          <w:rFonts w:ascii="Calibri" w:hAnsi="Calibri" w:eastAsia="Calibri" w:cs="Calibri"/>
+          <w:sz w:val="22"/>
+          <w:szCs w:val="22"/>
+        </w:rPr>
+        <w:t xml:space="preserve"> ya finalizado:</w:t>
+      </w:r>
+      <w:r>
+        <w:rPr>
           <w:rFonts w:ascii="Calibri" w:hAnsi="Calibri" w:cs="Calibri"/>
           <w:sz w:val="22"/>
           <w:szCs w:val="22"/>
         </w:rPr>
-        <w:t xml:space="preserve">Luego de hacer esta imagen, continuamos haciendo un archivo HTML para crear la base de nuestra “red social”. Este es nuestro prototipo en </w:t>
+        <w:br/>
       </w:r>
       <w:r>
         <w:rPr>
           <w:rFonts w:ascii="Calibri" w:hAnsi="Calibri" w:cs="Calibri"/>
-          <w:b/>
-          <w:bCs/>
+          <w:sz w:val="22"/>
+          <w:szCs w:val="22"/>
+        </w:rPr>
+        <w:br/>
+      </w:r>
+      <w:r>
+        <w:rPr>
+          <w:rFonts w:ascii="Calibri" w:hAnsi="Calibri" w:eastAsia="Calibri" w:cs="Calibri"/>
+          <w:sz w:val="22"/>
+          <w:szCs w:val="22"/>
+        </w:rPr>
+        <w:t>Tiene todos los apartados que queríamos hacer cómo el menú de arriba, el calendario, la bandeja de entrada, los chats y la búsqueda de usuarios. Mediante CSS hemos logrado hacer que se vea cómo el boceto. Todos los apartados que tenemos utilizan JS de algún modo. Cómo se puede ver en el &lt;head&gt; de nuestro HTML, tenemos 5 scripts; Uno para el menú, otro para el calendario, otro para la búsqueda de los usuarios, otro para las solicitudes que se enviarán entre los usuarios y finalmente uno para “almacenar” los chats.</w:t>
+      </w:r>
+    </w:p>
+    <w:p>
+      <w:pPr>
+        <w:rPr>
+          <w:rFonts w:ascii="Calibri" w:hAnsi="Calibri" w:eastAsia="Calibri" w:cs="Calibri"/>
+          <w:sz w:val="22"/>
+          <w:szCs w:val="22"/>
+        </w:rPr>
+      </w:pPr>
+      <w:r>
+        <w:rPr>
+          <w:rFonts w:ascii="Calibri" w:hAnsi="Calibri" w:eastAsia="Calibri" w:cs="Calibri"/>
+          <w:sz w:val="22"/>
+          <w:szCs w:val="22"/>
+        </w:rPr>
+        <w:t xml:space="preserve">El fichero </w:t>
+      </w:r>
+      <w:r>
+        <w:rPr>
+          <w:rFonts w:ascii="Calibri" w:hAnsi="Calibri" w:eastAsia="Calibri" w:cs="Calibri"/>
+          <w:b w:val="1"/>
+          <w:bCs w:val="1"/>
           <w:sz w:val="22"/>
           <w:szCs w:val="22"/>
           <w:u w:val="single"/>
         </w:rPr>
-        <w:t>HTML</w:t>
-      </w:r>
-      <w:r>
-        <w:rPr>
-          <w:rFonts w:ascii="Calibri" w:hAnsi="Calibri" w:cs="Calibri"/>
-          <w:sz w:val="22"/>
-          <w:szCs w:val="22"/>
-        </w:rPr>
-        <w:t xml:space="preserve"> ya finalizado:</w:t>
-      </w:r>
-      <w:r>
-        <w:rPr>
-          <w:rFonts w:ascii="Calibri" w:hAnsi="Calibri" w:cs="Calibri"/>
-          <w:sz w:val="22"/>
-          <w:szCs w:val="22"/>
-        </w:rPr>
+        <w:t>CSS</w:t>
+      </w:r>
+      <w:r>
+        <w:rPr>
+          <w:rFonts w:ascii="Calibri" w:hAnsi="Calibri" w:eastAsia="Calibri" w:cs="Calibri"/>
+          <w:sz w:val="22"/>
+          <w:szCs w:val="22"/>
+        </w:rPr>
+        <w:t xml:space="preserve"> que hemos creado para esta página no lo voy a mostrar como imagen ya que son unas 150 líneas y ocuparía todo el documento. Mediante posicionamiento y alineaciones y el uso de los ID del HTML hemos centrado (y descentrado aposta para que diese TOC)</w:t>
+      </w:r>
+      <w:r>
+        <w:rPr>
+          <w:rFonts w:ascii="Calibri" w:hAnsi="Calibri" w:eastAsia="Calibri" w:cs="Calibri"/>
+          <w:sz w:val="22"/>
+          <w:szCs w:val="22"/>
+        </w:rPr>
+        <w:t xml:space="preserve"> los elementos necesarios en cada apartado.</w:t>
+      </w:r>
+    </w:p>
+    <w:p>
+      <w:pPr>
+        <w:rPr>
+          <w:rFonts w:ascii="Calibri" w:hAnsi="Calibri" w:eastAsia="Calibri" w:cs="Calibri"/>
+          <w:sz w:val="22"/>
+          <w:szCs w:val="22"/>
+        </w:rPr>
+      </w:pPr>
+      <w:r>
+        <w:rPr>
+          <w:rFonts w:ascii="Calibri" w:hAnsi="Calibri" w:eastAsia="Calibri" w:cs="Calibri"/>
+          <w:sz w:val="22"/>
+          <w:szCs w:val="22"/>
+        </w:rPr>
+        <w:t xml:space="preserve">El </w:t>
+      </w:r>
+      <w:r>
+        <w:rPr>
+          <w:rFonts w:ascii="Calibri" w:hAnsi="Calibri" w:eastAsia="Calibri" w:cs="Calibri"/>
+          <w:b w:val="1"/>
+          <w:bCs w:val="1"/>
+          <w:sz w:val="22"/>
+          <w:szCs w:val="22"/>
+          <w:u w:val="single"/>
+        </w:rPr>
+        <w:t>JavaScript</w:t>
+      </w:r>
+      <w:r>
+        <w:rPr>
+          <w:rFonts w:ascii="Calibri" w:hAnsi="Calibri" w:eastAsia="Calibri" w:cs="Calibri"/>
+          <w:sz w:val="22"/>
+          <w:szCs w:val="22"/>
+        </w:rPr>
+        <w:t xml:space="preserve"> se divide en 5</w:t>
+      </w:r>
+      <w:r>
+        <w:rPr>
+          <w:rFonts w:ascii="Calibri" w:hAnsi="Calibri" w:eastAsia="Calibri" w:cs="Calibri"/>
+          <w:sz w:val="22"/>
+          <w:szCs w:val="22"/>
+        </w:rPr>
+        <w:t xml:space="preserve"> (6)</w:t>
+      </w:r>
+      <w:r>
+        <w:rPr>
+          <w:rFonts w:ascii="Calibri" w:hAnsi="Calibri" w:eastAsia="Calibri" w:cs="Calibri"/>
+          <w:sz w:val="22"/>
+          <w:szCs w:val="22"/>
+        </w:rPr>
+        <w:t xml:space="preserve"> ficheros (explicaremos lo que hace cada uno, pero no mostraré fotos ya que ocuparían nuevamente todo el documento).</w:t>
+      </w:r>
+      <w:r>
         <w:br/>
       </w:r>
       <w:r>
         <w:rPr>
-          <w:rFonts w:ascii="Calibri" w:hAnsi="Calibri" w:cs="Calibri"/>
-          <w:sz w:val="22"/>
-          <w:szCs w:val="22"/>
-        </w:rPr>
-        <w:br/>
-        <w:t>Tiene todos los apartados que queríamos hacer cómo el menú de arriba, el calendario, la bandeja de entrada, los chats y la búsqueda de usuarios. Mediante CSS hemos logrado hacer que se vea cómo el boceto. Todos los apartados que tenemos utilizan JS de algún modo. Cómo se puede ver en el &lt;head&gt; de nuestro HTML, tenemos 5 scripts; Uno para el menú, otro para el calendario, otro para la búsqueda de los usuarios, otro para las solicitudes que se enviarán entre los usuarios y finalmente uno para “almacenar” los chats.</w:t>
-      </w:r>
-    </w:p>
-    <w:p>
-      <w:pPr>
-        <w:rPr>
-          <w:rFonts w:ascii="Calibri" w:hAnsi="Calibri" w:cs="Calibri"/>
-          <w:sz w:val="22"/>
-          <w:szCs w:val="22"/>
-        </w:rPr>
-      </w:pPr>
-      <w:r>
-        <w:rPr>
-          <w:rFonts w:ascii="Calibri" w:hAnsi="Calibri" w:cs="Calibri"/>
-          <w:sz w:val="22"/>
-          <w:szCs w:val="22"/>
-        </w:rPr>
-        <w:t xml:space="preserve">El fichero </w:t>
-      </w:r>
-      <w:r>
-        <w:rPr>
-          <w:rFonts w:ascii="Calibri" w:hAnsi="Calibri" w:cs="Calibri"/>
-          <w:b/>
-          <w:bCs/>
-          <w:sz w:val="22"/>
-          <w:szCs w:val="22"/>
-          <w:u w:val="single"/>
-        </w:rPr>
-        <w:t>CSS</w:t>
-      </w:r>
-      <w:r>
-        <w:rPr>
-          <w:rFonts w:ascii="Calibri" w:hAnsi="Calibri" w:cs="Calibri"/>
-          <w:sz w:val="22"/>
-          <w:szCs w:val="22"/>
-        </w:rPr>
-        <w:t xml:space="preserve"> que hemos creado para esta página no lo voy a mostrar como imagen ya que son unas 150 líneas y ocuparía todo el documento. Mediante posicionamiento y alineaciones y el uso de los ID del HTML hemos centrado (y descentrado aposta para que diese TOC)</w:t>
-      </w:r>
-      <w:r>
-        <w:rPr>
-          <w:rFonts w:ascii="Calibri" w:hAnsi="Calibri" w:cs="Calibri"/>
-          <w:sz w:val="22"/>
-          <w:szCs w:val="22"/>
-        </w:rPr>
-        <w:t xml:space="preserve"> los elementos necesarios en cada apartado.</w:t>
-      </w:r>
-    </w:p>
-    <w:p>
-      <w:pPr>
-        <w:rPr>
-          <w:rFonts w:ascii="Calibri" w:hAnsi="Calibri" w:cs="Calibri"/>
-          <w:sz w:val="22"/>
-          <w:szCs w:val="22"/>
-        </w:rPr>
-      </w:pPr>
-      <w:r>
-        <w:rPr>
-          <w:rFonts w:ascii="Calibri" w:hAnsi="Calibri" w:cs="Calibri"/>
-          <w:sz w:val="22"/>
-          <w:szCs w:val="22"/>
-        </w:rPr>
-        <w:lastRenderedPageBreak/>
-        <w:t xml:space="preserve">El </w:t>
-      </w:r>
-      <w:r>
-        <w:rPr>
-          <w:rFonts w:ascii="Calibri" w:hAnsi="Calibri" w:cs="Calibri"/>
-          <w:b/>
-          <w:bCs/>
-          <w:sz w:val="22"/>
-          <w:szCs w:val="22"/>
-          <w:u w:val="single"/>
-        </w:rPr>
-        <w:t>JavaScript</w:t>
-      </w:r>
-      <w:r>
-        <w:rPr>
-          <w:rFonts w:ascii="Calibri" w:hAnsi="Calibri" w:cs="Calibri"/>
-          <w:sz w:val="22"/>
-          <w:szCs w:val="22"/>
-        </w:rPr>
-        <w:t xml:space="preserve"> se divide en 5</w:t>
-      </w:r>
-      <w:r>
-        <w:rPr>
-          <w:rFonts w:ascii="Calibri" w:hAnsi="Calibri" w:cs="Calibri"/>
-          <w:sz w:val="22"/>
-          <w:szCs w:val="22"/>
-        </w:rPr>
-        <w:t xml:space="preserve"> (6)</w:t>
-      </w:r>
-      <w:r>
-        <w:rPr>
-          <w:rFonts w:ascii="Calibri" w:hAnsi="Calibri" w:cs="Calibri"/>
-          <w:sz w:val="22"/>
-          <w:szCs w:val="22"/>
-        </w:rPr>
-        <w:t xml:space="preserve"> ficheros (explicaremos lo que hace cada uno, pero no mostraré fotos ya que ocuparían nuevamente todo el documento).</w:t>
-      </w:r>
-      <w:r>
-        <w:rPr>
-          <w:rFonts w:ascii="Calibri" w:hAnsi="Calibri" w:cs="Calibri"/>
-          <w:sz w:val="22"/>
-          <w:szCs w:val="22"/>
-        </w:rPr>
-        <w:br/>
+          <w:rFonts w:ascii="Calibri" w:hAnsi="Calibri" w:eastAsia="Calibri" w:cs="Calibri"/>
+          <w:sz w:val="22"/>
+          <w:szCs w:val="22"/>
+        </w:rPr>
         <w:t>Cada uno para un apartado de la web:</w:t>
       </w:r>
     </w:p>
     <w:p>
       <w:pPr>
         <w:rPr>
-          <w:rFonts w:ascii="Calibri" w:hAnsi="Calibri" w:cs="Calibri"/>
+          <w:rFonts w:ascii="Calibri" w:hAnsi="Calibri" w:eastAsia="Calibri" w:cs="Calibri"/>
           <w:sz w:val="22"/>
           <w:szCs w:val="22"/>
         </w:rPr>
@@ -767,9 +863,9 @@
       </w:r>
       <w:r>
         <w:rPr>
-          <w:rFonts w:ascii="Calibri" w:hAnsi="Calibri" w:cs="Calibri"/>
-          <w:b/>
-          <w:bCs/>
+          <w:rFonts w:ascii="Calibri" w:hAnsi="Calibri" w:eastAsia="Calibri" w:cs="Calibri"/>
+          <w:b w:val="1"/>
+          <w:bCs w:val="1"/>
           <w:sz w:val="22"/>
           <w:szCs w:val="22"/>
           <w:u w:val="single"/>
@@ -778,7 +874,7 @@
       </w:r>
       <w:r>
         <w:rPr>
-          <w:rFonts w:ascii="Calibri" w:hAnsi="Calibri" w:cs="Calibri"/>
+          <w:rFonts w:ascii="Calibri" w:hAnsi="Calibri" w:eastAsia="Calibri" w:cs="Calibri"/>
           <w:sz w:val="22"/>
           <w:szCs w:val="22"/>
         </w:rPr>
@@ -788,16 +884,16 @@
     <w:p>
       <w:pPr>
         <w:rPr>
-          <w:rFonts w:ascii="Calibri" w:hAnsi="Calibri" w:cs="Calibri"/>
-          <w:sz w:val="22"/>
-          <w:szCs w:val="22"/>
-        </w:rPr>
-      </w:pPr>
-    </w:p>
-    <w:p>
-      <w:pPr>
-        <w:rPr>
-          <w:rFonts w:ascii="Calibri" w:hAnsi="Calibri" w:cs="Calibri"/>
+          <w:rFonts w:ascii="Calibri" w:hAnsi="Calibri" w:eastAsia="Calibri" w:cs="Calibri"/>
+          <w:sz w:val="22"/>
+          <w:szCs w:val="22"/>
+        </w:rPr>
+      </w:pPr>
+    </w:p>
+    <w:p>
+      <w:pPr>
+        <w:rPr>
+          <w:rFonts w:ascii="Calibri" w:hAnsi="Calibri" w:eastAsia="Calibri" w:cs="Calibri"/>
           <w:sz w:val="22"/>
           <w:szCs w:val="22"/>
         </w:rPr>
@@ -866,9 +962,9 @@
       </w:r>
       <w:r>
         <w:rPr>
-          <w:rFonts w:ascii="Calibri" w:hAnsi="Calibri" w:cs="Calibri"/>
-          <w:b/>
-          <w:bCs/>
+          <w:rFonts w:ascii="Calibri" w:hAnsi="Calibri" w:eastAsia="Calibri" w:cs="Calibri"/>
+          <w:b w:val="1"/>
+          <w:bCs w:val="1"/>
           <w:sz w:val="22"/>
           <w:szCs w:val="22"/>
           <w:u w:val="single"/>
@@ -877,7 +973,7 @@
       </w:r>
       <w:r>
         <w:rPr>
-          <w:rFonts w:ascii="Calibri" w:hAnsi="Calibri" w:cs="Calibri"/>
+          <w:rFonts w:ascii="Calibri" w:hAnsi="Calibri" w:eastAsia="Calibri" w:cs="Calibri"/>
           <w:sz w:val="22"/>
           <w:szCs w:val="22"/>
         </w:rPr>
@@ -887,7 +983,7 @@
     <w:p>
       <w:pPr>
         <w:rPr>
-          <w:rFonts w:ascii="Calibri" w:hAnsi="Calibri" w:cs="Calibri"/>
+          <w:rFonts w:ascii="Calibri" w:hAnsi="Calibri" w:eastAsia="Calibri" w:cs="Calibri"/>
           <w:noProof/>
           <w:sz w:val="22"/>
           <w:szCs w:val="22"/>
@@ -897,7 +993,7 @@
     <w:p>
       <w:pPr>
         <w:rPr>
-          <w:rFonts w:ascii="Calibri" w:hAnsi="Calibri" w:cs="Calibri"/>
+          <w:rFonts w:ascii="Calibri" w:hAnsi="Calibri" w:eastAsia="Calibri" w:cs="Calibri"/>
           <w:noProof/>
           <w:sz w:val="22"/>
           <w:szCs w:val="22"/>
@@ -968,9 +1064,9 @@
       </w:r>
       <w:r>
         <w:rPr>
-          <w:rFonts w:ascii="Calibri" w:hAnsi="Calibri" w:cs="Calibri"/>
-          <w:b/>
-          <w:bCs/>
+          <w:rFonts w:ascii="Calibri" w:hAnsi="Calibri" w:eastAsia="Calibri" w:cs="Calibri"/>
+          <w:b w:val="1"/>
+          <w:bCs w:val="1"/>
           <w:noProof/>
           <w:sz w:val="22"/>
           <w:szCs w:val="22"/>
@@ -980,7 +1076,7 @@
       </w:r>
       <w:r>
         <w:rPr>
-          <w:rFonts w:ascii="Calibri" w:hAnsi="Calibri" w:cs="Calibri"/>
+          <w:rFonts w:ascii="Calibri" w:hAnsi="Calibri" w:eastAsia="Calibri" w:cs="Calibri"/>
           <w:noProof/>
           <w:sz w:val="22"/>
           <w:szCs w:val="22"/>
@@ -991,7 +1087,7 @@
     <w:p>
       <w:pPr>
         <w:rPr>
-          <w:rFonts w:ascii="Calibri" w:hAnsi="Calibri" w:cs="Calibri"/>
+          <w:rFonts w:ascii="Calibri" w:hAnsi="Calibri" w:eastAsia="Calibri" w:cs="Calibri"/>
           <w:noProof/>
           <w:sz w:val="22"/>
           <w:szCs w:val="22"/>
@@ -1001,7 +1097,7 @@
     <w:p>
       <w:pPr>
         <w:rPr>
-          <w:rFonts w:ascii="Calibri" w:hAnsi="Calibri" w:cs="Calibri"/>
+          <w:rFonts w:ascii="Calibri" w:hAnsi="Calibri" w:eastAsia="Calibri" w:cs="Calibri"/>
           <w:noProof/>
           <w:sz w:val="22"/>
           <w:szCs w:val="22"/>
@@ -1011,7 +1107,7 @@
     <w:p>
       <w:pPr>
         <w:rPr>
-          <w:rFonts w:ascii="Calibri" w:hAnsi="Calibri" w:cs="Calibri"/>
+          <w:rFonts w:ascii="Calibri" w:hAnsi="Calibri" w:eastAsia="Calibri" w:cs="Calibri"/>
           <w:noProof/>
           <w:sz w:val="22"/>
           <w:szCs w:val="22"/>
@@ -1208,9 +1304,9 @@
       </w:r>
       <w:r>
         <w:rPr>
-          <w:rFonts w:ascii="Calibri" w:hAnsi="Calibri" w:cs="Calibri"/>
-          <w:b/>
-          <w:bCs/>
+          <w:rFonts w:ascii="Calibri" w:hAnsi="Calibri" w:eastAsia="Calibri" w:cs="Calibri"/>
+          <w:b w:val="1"/>
+          <w:bCs w:val="1"/>
           <w:noProof/>
           <w:sz w:val="22"/>
           <w:szCs w:val="22"/>
@@ -1220,7 +1316,7 @@
       </w:r>
       <w:r>
         <w:rPr>
-          <w:rFonts w:ascii="Calibri" w:hAnsi="Calibri" w:cs="Calibri"/>
+          <w:rFonts w:ascii="Calibri" w:hAnsi="Calibri" w:eastAsia="Calibri" w:cs="Calibri"/>
           <w:noProof/>
           <w:sz w:val="22"/>
           <w:szCs w:val="22"/>
@@ -1231,7 +1327,7 @@
     <w:p>
       <w:pPr>
         <w:rPr>
-          <w:rFonts w:ascii="Calibri" w:hAnsi="Calibri" w:cs="Calibri"/>
+          <w:rFonts w:ascii="Calibri" w:hAnsi="Calibri" w:eastAsia="Calibri" w:cs="Calibri"/>
           <w:noProof/>
           <w:sz w:val="22"/>
           <w:szCs w:val="22"/>
@@ -1241,7 +1337,7 @@
     <w:p>
       <w:pPr>
         <w:rPr>
-          <w:rFonts w:ascii="Calibri" w:hAnsi="Calibri" w:cs="Calibri"/>
+          <w:rFonts w:ascii="Calibri" w:hAnsi="Calibri" w:eastAsia="Calibri" w:cs="Calibri"/>
           <w:noProof/>
           <w:sz w:val="22"/>
           <w:szCs w:val="22"/>
@@ -1251,7 +1347,7 @@
     <w:p>
       <w:pPr>
         <w:rPr>
-          <w:rFonts w:ascii="Calibri" w:hAnsi="Calibri" w:cs="Calibri"/>
+          <w:rFonts w:ascii="Calibri" w:hAnsi="Calibri" w:eastAsia="Calibri" w:cs="Calibri"/>
           <w:noProof/>
           <w:sz w:val="22"/>
           <w:szCs w:val="22"/>
@@ -1259,9 +1355,9 @@
       </w:pPr>
       <w:r>
         <w:rPr>
-          <w:rFonts w:ascii="Calibri" w:hAnsi="Calibri" w:cs="Calibri"/>
-          <w:b/>
-          <w:bCs/>
+          <w:rFonts w:ascii="Calibri" w:hAnsi="Calibri" w:eastAsia="Calibri" w:cs="Calibri"/>
+          <w:b w:val="1"/>
+          <w:bCs w:val="1"/>
           <w:noProof/>
           <w:sz w:val="22"/>
           <w:szCs w:val="22"/>
@@ -1271,7 +1367,7 @@
       </w:r>
       <w:r>
         <w:rPr>
-          <w:rFonts w:ascii="Calibri" w:hAnsi="Calibri" w:cs="Calibri"/>
+          <w:rFonts w:ascii="Calibri" w:hAnsi="Calibri" w:eastAsia="Calibri" w:cs="Calibri"/>
           <w:noProof/>
           <w:sz w:val="22"/>
           <w:szCs w:val="22"/>
@@ -1280,54 +1376,48 @@
       </w:r>
       <w:r>
         <w:rPr>
-          <w:rFonts w:ascii="Calibri" w:hAnsi="Calibri" w:cs="Calibri"/>
+          <w:rFonts w:ascii="Calibri" w:hAnsi="Calibri" w:eastAsia="Calibri" w:cs="Calibri"/>
           <w:noProof/>
           <w:sz w:val="22"/>
           <w:szCs w:val="22"/>
         </w:rPr>
-        <w:lastRenderedPageBreak/>
         <w:t xml:space="preserve">mensaje de bienvenida y un “cerrar sesión” o un “Login”. </w:t>
       </w:r>
       <w:r>
-        <w:rPr>
-          <w:rFonts w:ascii="Calibri" w:hAnsi="Calibri" w:cs="Calibri"/>
-          <w:noProof/>
-          <w:sz w:val="22"/>
-          <w:szCs w:val="22"/>
-        </w:rPr>
         <w:br/>
       </w:r>
       <w:r>
-        <w:rPr>
-          <w:rFonts w:ascii="Calibri" w:hAnsi="Calibri" w:cs="Calibri"/>
-          <w:sz w:val="22"/>
-          <w:szCs w:val="22"/>
-        </w:rPr>
         <w:drawing>
-          <wp:inline distT="0" distB="0" distL="0" distR="0" wp14:anchorId="0C3A5290" wp14:editId="09118C49">
-            <wp:extent cx="5219700" cy="163195"/>
+          <wp:inline wp14:editId="5CD52F93" wp14:anchorId="0C3A5290">
+            <wp:extent cx="5219702" cy="163195"/>
             <wp:effectExtent l="0" t="0" r="0" b="8255"/>
-            <wp:docPr id="1046735610" name="Imagen 1"/>
+            <wp:docPr id="1046735610" name="Imagen 1" title=""/>
             <wp:cNvGraphicFramePr>
-              <a:graphicFrameLocks xmlns:a="http://schemas.openxmlformats.org/drawingml/2006/main" noChangeAspect="1"/>
+              <a:graphicFrameLocks noChangeAspect="1"/>
             </wp:cNvGraphicFramePr>
-            <a:graphic xmlns:a="http://schemas.openxmlformats.org/drawingml/2006/main">
+            <a:graphic>
               <a:graphicData uri="http://schemas.openxmlformats.org/drawingml/2006/picture">
-                <pic:pic xmlns:pic="http://schemas.openxmlformats.org/drawingml/2006/picture">
+                <pic:pic>
                   <pic:nvPicPr>
-                    <pic:cNvPr id="1046735610" name=""/>
+                    <pic:cNvPr id="0" name="Imagen 1"/>
                     <pic:cNvPicPr/>
                   </pic:nvPicPr>
                   <pic:blipFill>
-                    <a:blip r:embed="rId15"/>
+                    <a:blip r:embed="R47b2ba479236451b">
+                      <a:extLst>
+                        <a:ext xmlns:a="http://schemas.openxmlformats.org/drawingml/2006/main" uri="{28A0092B-C50C-407E-A947-70E740481C1C}">
+                          <a14:useLocalDpi val="0"/>
+                        </a:ext>
+                      </a:extLst>
+                    </a:blip>
                     <a:stretch>
                       <a:fillRect/>
                     </a:stretch>
                   </pic:blipFill>
                   <pic:spPr>
-                    <a:xfrm>
+                    <a:xfrm rot="0" flipH="0" flipV="0">
                       <a:off x="0" y="0"/>
-                      <a:ext cx="5219700" cy="163195"/>
+                      <a:ext cx="5219702" cy="163195"/>
                     </a:xfrm>
                     <a:prstGeom prst="rect">
                       <a:avLst/>
@@ -1340,46 +1430,40 @@
         </w:drawing>
       </w:r>
       <w:r>
-        <w:rPr>
-          <w:rFonts w:ascii="Calibri" w:hAnsi="Calibri" w:cs="Calibri"/>
-          <w:noProof/>
-          <w:sz w:val="22"/>
-          <w:szCs w:val="22"/>
-        </w:rPr>
         <w:br/>
       </w:r>
       <w:r>
-        <w:rPr>
-          <w:rFonts w:ascii="Calibri" w:hAnsi="Calibri" w:cs="Calibri"/>
-          <w:noProof/>
-          <w:sz w:val="22"/>
-          <w:szCs w:val="22"/>
-        </w:rPr>
         <w:drawing>
-          <wp:inline distT="0" distB="0" distL="0" distR="0" wp14:anchorId="3152F736" wp14:editId="0B44A660">
-            <wp:extent cx="5219700" cy="160655"/>
+          <wp:inline wp14:editId="756EF65D" wp14:anchorId="3152F736">
+            <wp:extent cx="5219702" cy="160655"/>
             <wp:effectExtent l="0" t="0" r="0" b="0"/>
-            <wp:docPr id="1904866183" name="Imagen 1"/>
+            <wp:docPr id="1904866183" name="Imagen 1" title=""/>
             <wp:cNvGraphicFramePr>
-              <a:graphicFrameLocks xmlns:a="http://schemas.openxmlformats.org/drawingml/2006/main" noChangeAspect="1"/>
+              <a:graphicFrameLocks noChangeAspect="1"/>
             </wp:cNvGraphicFramePr>
-            <a:graphic xmlns:a="http://schemas.openxmlformats.org/drawingml/2006/main">
+            <a:graphic>
               <a:graphicData uri="http://schemas.openxmlformats.org/drawingml/2006/picture">
-                <pic:pic xmlns:pic="http://schemas.openxmlformats.org/drawingml/2006/picture">
+                <pic:pic>
                   <pic:nvPicPr>
-                    <pic:cNvPr id="1904866183" name=""/>
+                    <pic:cNvPr id="0" name="Imagen 1"/>
                     <pic:cNvPicPr/>
                   </pic:nvPicPr>
                   <pic:blipFill>
-                    <a:blip r:embed="rId16"/>
+                    <a:blip r:embed="Re263b7cd19f94aed">
+                      <a:extLst>
+                        <a:ext xmlns:a="http://schemas.openxmlformats.org/drawingml/2006/main" uri="{28A0092B-C50C-407E-A947-70E740481C1C}">
+                          <a14:useLocalDpi val="0"/>
+                        </a:ext>
+                      </a:extLst>
+                    </a:blip>
                     <a:stretch>
                       <a:fillRect/>
                     </a:stretch>
                   </pic:blipFill>
                   <pic:spPr>
-                    <a:xfrm>
+                    <a:xfrm rot="0" flipH="0" flipV="0">
                       <a:off x="0" y="0"/>
-                      <a:ext cx="5219700" cy="160655"/>
+                      <a:ext cx="5219702" cy="160655"/>
                     </a:xfrm>
                     <a:prstGeom prst="rect">
                       <a:avLst/>
@@ -1392,45 +1476,40 @@
         </w:drawing>
       </w:r>
       <w:r>
-        <w:rPr>
-          <w:rFonts w:ascii="Calibri" w:hAnsi="Calibri" w:cs="Calibri"/>
-          <w:noProof/>
-          <w:sz w:val="22"/>
-          <w:szCs w:val="22"/>
-        </w:rPr>
         <w:br/>
       </w:r>
       <w:r>
-        <w:rPr>
-          <w:rFonts w:ascii="Calibri" w:hAnsi="Calibri" w:cs="Calibri"/>
-          <w:sz w:val="22"/>
-          <w:szCs w:val="22"/>
-        </w:rPr>
         <w:drawing>
-          <wp:inline distT="0" distB="0" distL="0" distR="0" wp14:anchorId="6166337D" wp14:editId="211B16F9">
-            <wp:extent cx="5219700" cy="154940"/>
+          <wp:inline wp14:editId="5B446874" wp14:anchorId="6166337D">
+            <wp:extent cx="5219702" cy="154940"/>
             <wp:effectExtent l="0" t="0" r="0" b="0"/>
-            <wp:docPr id="1452596929" name="Imagen 1"/>
+            <wp:docPr id="1452596929" name="Imagen 1" title=""/>
             <wp:cNvGraphicFramePr>
-              <a:graphicFrameLocks xmlns:a="http://schemas.openxmlformats.org/drawingml/2006/main" noChangeAspect="1"/>
+              <a:graphicFrameLocks noChangeAspect="1"/>
             </wp:cNvGraphicFramePr>
-            <a:graphic xmlns:a="http://schemas.openxmlformats.org/drawingml/2006/main">
+            <a:graphic>
               <a:graphicData uri="http://schemas.openxmlformats.org/drawingml/2006/picture">
-                <pic:pic xmlns:pic="http://schemas.openxmlformats.org/drawingml/2006/picture">
+                <pic:pic>
                   <pic:nvPicPr>
-                    <pic:cNvPr id="1452596929" name=""/>
+                    <pic:cNvPr id="0" name="Imagen 1"/>
                     <pic:cNvPicPr/>
                   </pic:nvPicPr>
                   <pic:blipFill>
-                    <a:blip r:embed="rId17"/>
+                    <a:blip r:embed="R77bfdda0df994173">
+                      <a:extLst>
+                        <a:ext xmlns:a="http://schemas.openxmlformats.org/drawingml/2006/main" uri="{28A0092B-C50C-407E-A947-70E740481C1C}">
+                          <a14:useLocalDpi val="0"/>
+                        </a:ext>
+                      </a:extLst>
+                    </a:blip>
                     <a:stretch>
                       <a:fillRect/>
                     </a:stretch>
                   </pic:blipFill>
                   <pic:spPr>
-                    <a:xfrm>
+                    <a:xfrm rot="0" flipH="0" flipV="0">
                       <a:off x="0" y="0"/>
-                      <a:ext cx="5219700" cy="154940"/>
+                      <a:ext cx="5219702" cy="154940"/>
                     </a:xfrm>
                     <a:prstGeom prst="rect">
                       <a:avLst/>
@@ -1444,6 +1523,13 @@
       </w:r>
     </w:p>
     <w:p>
+      <w:pPr>
+        <w:rPr>
+          <w:rFonts w:ascii="Calibri" w:hAnsi="Calibri" w:eastAsia="Calibri" w:cs="Calibri"/>
+          <w:sz w:val="22"/>
+          <w:szCs w:val="22"/>
+        </w:rPr>
+      </w:pPr>
       <w:r>
         <w:rPr>
           <w:rFonts w:ascii="Calibri" w:hAnsi="Calibri" w:cs="Calibri"/>
@@ -1502,9 +1588,9 @@
       </w:r>
       <w:r>
         <w:rPr>
-          <w:rFonts w:ascii="Calibri" w:hAnsi="Calibri" w:cs="Calibri"/>
-          <w:b/>
-          <w:bCs/>
+          <w:rFonts w:ascii="Calibri" w:hAnsi="Calibri" w:eastAsia="Calibri" w:cs="Calibri"/>
+          <w:b w:val="1"/>
+          <w:bCs w:val="1"/>
           <w:noProof/>
           <w:sz w:val="22"/>
           <w:szCs w:val="22"/>
@@ -1514,7 +1600,7 @@
       </w:r>
       <w:r>
         <w:rPr>
-          <w:rFonts w:ascii="Calibri" w:hAnsi="Calibri" w:cs="Calibri"/>
+          <w:rFonts w:ascii="Calibri" w:hAnsi="Calibri" w:eastAsia="Calibri" w:cs="Calibri"/>
           <w:noProof/>
           <w:sz w:val="22"/>
           <w:szCs w:val="22"/>
@@ -1532,40 +1618,965 @@
       <w:pPr>
         <w:pStyle w:val="Ttulo3"/>
         <w:rPr>
-          <w:rFonts w:ascii="Calibri" w:hAnsi="Calibri" w:cs="Calibri"/>
-        </w:rPr>
-      </w:pPr>
-      <w:r>
-        <w:rPr>
-          <w:rFonts w:ascii="Calibri" w:hAnsi="Calibri" w:cs="Calibri"/>
+          <w:rFonts w:ascii="Calibri" w:hAnsi="Calibri" w:eastAsia="Calibri" w:cs="Calibri"/>
+          <w:sz w:val="22"/>
+          <w:szCs w:val="22"/>
+        </w:rPr>
+      </w:pPr>
+    </w:p>
+    <w:p>
+      <w:pPr>
+        <w:pStyle w:val="Ttulo3"/>
+        <w:rPr>
+          <w:rFonts w:ascii="Calibri" w:hAnsi="Calibri" w:eastAsia="Calibri" w:cs="Calibri"/>
+          <w:sz w:val="22"/>
+          <w:szCs w:val="22"/>
+        </w:rPr>
+      </w:pPr>
+      <w:r>
+        <w:rPr>
+          <w:rFonts w:ascii="Calibri" w:hAnsi="Calibri" w:eastAsia="Calibri" w:cs="Calibri"/>
+          <w:sz w:val="22"/>
+          <w:szCs w:val="22"/>
         </w:rPr>
         <w:t>3.Casos de uso</w:t>
       </w:r>
     </w:p>
     <w:p>
       <w:pPr>
+        <w:pStyle w:val="Normal"/>
+        <w:rPr>
+          <w:rFonts w:ascii="Calibri" w:hAnsi="Calibri" w:eastAsia="Calibri" w:cs="Calibri"/>
+          <w:sz w:val="22"/>
+          <w:szCs w:val="22"/>
+        </w:rPr>
+      </w:pPr>
+      <w:r>
+        <w:rPr>
+          <w:rFonts w:ascii="Calibri" w:hAnsi="Calibri" w:eastAsia="Calibri" w:cs="Calibri"/>
+          <w:sz w:val="22"/>
+          <w:szCs w:val="22"/>
+        </w:rPr>
+        <w:t>Usando StarUML como herramienta, hemos hecho diversos esquemas para ayudar</w:t>
+      </w:r>
+      <w:r>
+        <w:rPr>
+          <w:rFonts w:ascii="Calibri" w:hAnsi="Calibri" w:eastAsia="Calibri" w:cs="Calibri"/>
+          <w:sz w:val="22"/>
+          <w:szCs w:val="22"/>
+        </w:rPr>
+        <w:t xml:space="preserve"> en la construcción de nuestro proyecto. El diagrama de casos de uso se compone de </w:t>
+      </w:r>
+      <w:r>
+        <w:rPr>
+          <w:rFonts w:ascii="Calibri" w:hAnsi="Calibri" w:eastAsia="Calibri" w:cs="Calibri"/>
+          <w:sz w:val="22"/>
+          <w:szCs w:val="22"/>
+        </w:rPr>
+        <w:t>posibles acciones e interacciones entre el usuario y la web. Te</w:t>
+      </w:r>
+      <w:r>
+        <w:rPr>
+          <w:rFonts w:ascii="Calibri" w:hAnsi="Calibri" w:eastAsia="Calibri" w:cs="Calibri"/>
+          <w:sz w:val="22"/>
+          <w:szCs w:val="22"/>
+        </w:rPr>
+        <w:t xml:space="preserve">nemos una primera pestaña de </w:t>
+      </w:r>
+      <w:r>
+        <w:rPr>
+          <w:rFonts w:ascii="Calibri" w:hAnsi="Calibri" w:eastAsia="Calibri" w:cs="Calibri"/>
+          <w:sz w:val="22"/>
+          <w:szCs w:val="22"/>
+        </w:rPr>
+        <w:t>login</w:t>
+      </w:r>
+      <w:r>
+        <w:rPr>
+          <w:rFonts w:ascii="Calibri" w:hAnsi="Calibri" w:eastAsia="Calibri" w:cs="Calibri"/>
+          <w:sz w:val="22"/>
+          <w:szCs w:val="22"/>
+        </w:rPr>
+        <w:t xml:space="preserve">, seguido de nuestra pestaña principal. En esta ventana principal tenemos </w:t>
+      </w:r>
+      <w:r>
+        <w:rPr>
+          <w:rFonts w:ascii="Calibri" w:hAnsi="Calibri" w:eastAsia="Calibri" w:cs="Calibri"/>
+          <w:sz w:val="22"/>
+          <w:szCs w:val="22"/>
+        </w:rPr>
+        <w:t>los chats del usuario, la barra de búsqueda de otros usuarios, una bandeja de entrada</w:t>
+      </w:r>
+      <w:r>
+        <w:rPr>
+          <w:rFonts w:ascii="Calibri" w:hAnsi="Calibri" w:eastAsia="Calibri" w:cs="Calibri"/>
+          <w:sz w:val="22"/>
+          <w:szCs w:val="22"/>
+        </w:rPr>
+        <w:t xml:space="preserve">, </w:t>
+      </w:r>
+      <w:r>
+        <w:rPr>
+          <w:rFonts w:ascii="Calibri" w:hAnsi="Calibri" w:eastAsia="Calibri" w:cs="Calibri"/>
+          <w:sz w:val="22"/>
+          <w:szCs w:val="22"/>
+        </w:rPr>
+        <w:t>un calendario</w:t>
+      </w:r>
+      <w:r>
+        <w:rPr>
+          <w:rFonts w:ascii="Calibri" w:hAnsi="Calibri" w:eastAsia="Calibri" w:cs="Calibri"/>
+          <w:sz w:val="22"/>
+          <w:szCs w:val="22"/>
+        </w:rPr>
+        <w:t xml:space="preserve"> y los ajustes del usuario</w:t>
+      </w:r>
+      <w:r>
+        <w:rPr>
+          <w:rFonts w:ascii="Calibri" w:hAnsi="Calibri" w:eastAsia="Calibri" w:cs="Calibri"/>
+          <w:sz w:val="22"/>
+          <w:szCs w:val="22"/>
+        </w:rPr>
+        <w:t>.</w:t>
+      </w:r>
+      <w:r>
+        <w:rPr>
+          <w:rFonts w:ascii="Calibri" w:hAnsi="Calibri" w:eastAsia="Calibri" w:cs="Calibri"/>
+          <w:sz w:val="22"/>
+          <w:szCs w:val="22"/>
+        </w:rPr>
+        <w:t xml:space="preserve"> </w:t>
+      </w:r>
+    </w:p>
+    <w:p>
+      <w:pPr>
+        <w:rPr>
+          <w:rFonts w:ascii="Calibri" w:hAnsi="Calibri" w:eastAsia="Calibri" w:cs="Calibri"/>
+          <w:sz w:val="22"/>
+          <w:szCs w:val="22"/>
+        </w:rPr>
+      </w:pPr>
+      <w:r>
+        <w:drawing>
+          <wp:inline wp14:editId="3EE38EF5" wp14:anchorId="7948A232">
+            <wp:extent cx="5219702" cy="1933575"/>
+            <wp:effectExtent l="0" t="0" r="0" b="0"/>
+            <wp:docPr id="206036103" name="" title=""/>
+            <wp:cNvGraphicFramePr>
+              <a:graphicFrameLocks noChangeAspect="1"/>
+            </wp:cNvGraphicFramePr>
+            <a:graphic>
+              <a:graphicData uri="http://schemas.openxmlformats.org/drawingml/2006/picture">
+                <pic:pic>
+                  <pic:nvPicPr>
+                    <pic:cNvPr id="0" name=""/>
+                    <pic:cNvPicPr/>
+                  </pic:nvPicPr>
+                  <pic:blipFill>
+                    <a:blip r:embed="Rd645aba12f2b4b3a">
+                      <a:extLst>
+                        <a:ext xmlns:a="http://schemas.openxmlformats.org/drawingml/2006/main" uri="{28A0092B-C50C-407E-A947-70E740481C1C}">
+                          <a14:useLocalDpi val="0"/>
+                        </a:ext>
+                      </a:extLst>
+                    </a:blip>
+                    <a:stretch>
+                      <a:fillRect/>
+                    </a:stretch>
+                  </pic:blipFill>
+                  <pic:spPr>
+                    <a:xfrm>
+                      <a:off x="0" y="0"/>
+                      <a:ext cx="5219702" cy="1933575"/>
+                    </a:xfrm>
+                    <a:prstGeom prst="rect">
+                      <a:avLst/>
+                    </a:prstGeom>
+                  </pic:spPr>
+                </pic:pic>
+              </a:graphicData>
+            </a:graphic>
+          </wp:inline>
+        </w:drawing>
+      </w:r>
+    </w:p>
+    <w:p>
+      <w:pPr>
+        <w:rPr>
+          <w:rFonts w:ascii="Calibri" w:hAnsi="Calibri" w:eastAsia="Calibri" w:cs="Calibri"/>
+          <w:sz w:val="22"/>
+          <w:szCs w:val="22"/>
+        </w:rPr>
+      </w:pPr>
+      <w:r>
+        <w:drawing>
+          <wp:inline wp14:editId="12FAB9DA" wp14:anchorId="06D74013">
+            <wp:extent cx="4810124" cy="3200400"/>
+            <wp:effectExtent l="0" t="0" r="0" b="0"/>
+            <wp:docPr id="1399080276" name="" title=""/>
+            <wp:cNvGraphicFramePr>
+              <a:graphicFrameLocks noChangeAspect="1"/>
+            </wp:cNvGraphicFramePr>
+            <a:graphic>
+              <a:graphicData uri="http://schemas.openxmlformats.org/drawingml/2006/picture">
+                <pic:pic>
+                  <pic:nvPicPr>
+                    <pic:cNvPr id="0" name=""/>
+                    <pic:cNvPicPr/>
+                  </pic:nvPicPr>
+                  <pic:blipFill>
+                    <a:blip r:embed="R83cc905870bb4d9b">
+                      <a:extLst>
+                        <a:ext xmlns:a="http://schemas.openxmlformats.org/drawingml/2006/main" uri="{28A0092B-C50C-407E-A947-70E740481C1C}">
+                          <a14:useLocalDpi val="0"/>
+                        </a:ext>
+                      </a:extLst>
+                    </a:blip>
+                    <a:stretch>
+                      <a:fillRect/>
+                    </a:stretch>
+                  </pic:blipFill>
+                  <pic:spPr>
+                    <a:xfrm>
+                      <a:off x="0" y="0"/>
+                      <a:ext cx="4810124" cy="3200400"/>
+                    </a:xfrm>
+                    <a:prstGeom prst="rect">
+                      <a:avLst/>
+                    </a:prstGeom>
+                  </pic:spPr>
+                </pic:pic>
+              </a:graphicData>
+            </a:graphic>
+          </wp:inline>
+        </w:drawing>
+      </w:r>
+    </w:p>
+    <w:p>
+      <w:pPr>
+        <w:pStyle w:val="Normal"/>
+        <w:rPr>
+          <w:rFonts w:ascii="Calibri" w:hAnsi="Calibri" w:eastAsia="Calibri" w:cs="Calibri"/>
+          <w:sz w:val="22"/>
+          <w:szCs w:val="22"/>
+        </w:rPr>
+      </w:pPr>
+      <w:r>
+        <w:rPr>
+          <w:rFonts w:ascii="Calibri" w:hAnsi="Calibri" w:eastAsia="Calibri" w:cs="Calibri"/>
+          <w:sz w:val="22"/>
+          <w:szCs w:val="22"/>
+        </w:rPr>
+        <w:t>Dentro de estos campos visuales se encontrarán los casos de uso que se podrán dar. L</w:t>
+      </w:r>
+      <w:r>
+        <w:rPr>
+          <w:rFonts w:ascii="Calibri" w:hAnsi="Calibri" w:eastAsia="Calibri" w:cs="Calibri"/>
+          <w:sz w:val="22"/>
+          <w:szCs w:val="22"/>
+        </w:rPr>
+        <w:t>a interacción fundamental en nuestra web es que los usuarios puedan</w:t>
+      </w:r>
+      <w:r>
+        <w:rPr>
+          <w:rFonts w:ascii="Calibri" w:hAnsi="Calibri" w:eastAsia="Calibri" w:cs="Calibri"/>
+          <w:sz w:val="22"/>
+          <w:szCs w:val="22"/>
+        </w:rPr>
+        <w:t xml:space="preserve"> molestarse entre sí y eso es lo que hace </w:t>
+      </w:r>
+      <w:r>
+        <w:rPr>
+          <w:rFonts w:ascii="Calibri" w:hAnsi="Calibri" w:eastAsia="Calibri" w:cs="Calibri"/>
+          <w:sz w:val="22"/>
+          <w:szCs w:val="22"/>
+        </w:rPr>
+        <w:t>los casos</w:t>
+      </w:r>
+      <w:r>
+        <w:rPr>
+          <w:rFonts w:ascii="Calibri" w:hAnsi="Calibri" w:eastAsia="Calibri" w:cs="Calibri"/>
+          <w:sz w:val="22"/>
+          <w:szCs w:val="22"/>
+        </w:rPr>
+        <w:t xml:space="preserve"> de uso</w:t>
+      </w:r>
+      <w:r>
+        <w:rPr>
+          <w:rFonts w:ascii="Calibri" w:hAnsi="Calibri" w:eastAsia="Calibri" w:cs="Calibri"/>
+          <w:sz w:val="22"/>
+          <w:szCs w:val="22"/>
+        </w:rPr>
+        <w:t xml:space="preserve"> de </w:t>
+      </w:r>
+      <w:r>
+        <w:rPr>
+          <w:rFonts w:ascii="Calibri" w:hAnsi="Calibri" w:eastAsia="Calibri" w:cs="Calibri"/>
+          <w:sz w:val="22"/>
+          <w:szCs w:val="22"/>
+        </w:rPr>
+        <w:t>enviar audios y videos espontáneos como</w:t>
+      </w:r>
+      <w:r>
+        <w:rPr>
+          <w:rFonts w:ascii="Calibri" w:hAnsi="Calibri" w:eastAsia="Calibri" w:cs="Calibri"/>
+          <w:sz w:val="22"/>
+          <w:szCs w:val="22"/>
+        </w:rPr>
+        <w:t xml:space="preserve">, </w:t>
+      </w:r>
+      <w:r>
+        <w:rPr>
+          <w:rFonts w:ascii="Calibri" w:hAnsi="Calibri" w:eastAsia="Calibri" w:cs="Calibri"/>
+          <w:sz w:val="22"/>
+          <w:szCs w:val="22"/>
+        </w:rPr>
+        <w:t>g</w:t>
+      </w:r>
+      <w:r>
+        <w:rPr>
+          <w:rFonts w:ascii="Calibri" w:hAnsi="Calibri" w:eastAsia="Calibri" w:cs="Calibri"/>
+          <w:sz w:val="22"/>
+          <w:szCs w:val="22"/>
+        </w:rPr>
+        <w:t>irar 189º e invertir eje ratón. A futuro nos gust</w:t>
+      </w:r>
+      <w:r>
+        <w:rPr>
+          <w:rFonts w:ascii="Calibri" w:hAnsi="Calibri" w:eastAsia="Calibri" w:cs="Calibri"/>
+          <w:sz w:val="22"/>
+          <w:szCs w:val="22"/>
+        </w:rPr>
+        <w:t>arí</w:t>
+      </w:r>
+      <w:r>
+        <w:rPr>
+          <w:rFonts w:ascii="Calibri" w:hAnsi="Calibri" w:eastAsia="Calibri" w:cs="Calibri"/>
+          <w:sz w:val="22"/>
+          <w:szCs w:val="22"/>
+        </w:rPr>
+        <w:t>a implementar otros casos de uso para la interacción entre usuarios porque es la esen</w:t>
+      </w:r>
+      <w:r>
+        <w:rPr>
+          <w:rFonts w:ascii="Calibri" w:hAnsi="Calibri" w:eastAsia="Calibri" w:cs="Calibri"/>
+          <w:sz w:val="22"/>
+          <w:szCs w:val="22"/>
+        </w:rPr>
+        <w:t>cia de la web.</w:t>
+      </w:r>
+    </w:p>
+    <w:p>
+      <w:pPr>
+        <w:rPr>
+          <w:rFonts w:ascii="Calibri" w:hAnsi="Calibri" w:eastAsia="Calibri" w:cs="Calibri"/>
+          <w:sz w:val="22"/>
+          <w:szCs w:val="22"/>
+        </w:rPr>
+      </w:pPr>
+      <w:r>
+        <w:drawing>
+          <wp:inline wp14:editId="376178F8" wp14:anchorId="6225A950">
+            <wp:extent cx="5219702" cy="2590800"/>
+            <wp:effectExtent l="0" t="0" r="0" b="0"/>
+            <wp:docPr id="1006040164" name="" title=""/>
+            <wp:cNvGraphicFramePr>
+              <a:graphicFrameLocks noChangeAspect="1"/>
+            </wp:cNvGraphicFramePr>
+            <a:graphic>
+              <a:graphicData uri="http://schemas.openxmlformats.org/drawingml/2006/picture">
+                <pic:pic>
+                  <pic:nvPicPr>
+                    <pic:cNvPr id="0" name=""/>
+                    <pic:cNvPicPr/>
+                  </pic:nvPicPr>
+                  <pic:blipFill>
+                    <a:blip r:embed="R06b40cd77d8741b9">
+                      <a:extLst>
+                        <a:ext xmlns:a="http://schemas.openxmlformats.org/drawingml/2006/main" uri="{28A0092B-C50C-407E-A947-70E740481C1C}">
+                          <a14:useLocalDpi val="0"/>
+                        </a:ext>
+                      </a:extLst>
+                    </a:blip>
+                    <a:stretch>
+                      <a:fillRect/>
+                    </a:stretch>
+                  </pic:blipFill>
+                  <pic:spPr>
+                    <a:xfrm>
+                      <a:off x="0" y="0"/>
+                      <a:ext cx="5219702" cy="2590800"/>
+                    </a:xfrm>
+                    <a:prstGeom prst="rect">
+                      <a:avLst/>
+                    </a:prstGeom>
+                  </pic:spPr>
+                </pic:pic>
+              </a:graphicData>
+            </a:graphic>
+          </wp:inline>
+        </w:drawing>
+      </w:r>
+    </w:p>
+    <w:p>
+      <w:pPr>
+        <w:pStyle w:val="Normal"/>
+        <w:rPr>
+          <w:rFonts w:ascii="Calibri" w:hAnsi="Calibri" w:eastAsia="Calibri" w:cs="Calibri"/>
+          <w:sz w:val="22"/>
+          <w:szCs w:val="22"/>
+        </w:rPr>
+      </w:pPr>
+      <w:r>
+        <w:rPr>
+          <w:rFonts w:ascii="Calibri" w:hAnsi="Calibri" w:eastAsia="Calibri" w:cs="Calibri"/>
+          <w:sz w:val="22"/>
+          <w:szCs w:val="22"/>
+        </w:rPr>
+        <w:t xml:space="preserve"> Por supuesto la propia web tendr</w:t>
+      </w:r>
+      <w:r>
+        <w:rPr>
+          <w:rFonts w:ascii="Calibri" w:hAnsi="Calibri" w:eastAsia="Calibri" w:cs="Calibri"/>
+          <w:sz w:val="22"/>
+          <w:szCs w:val="22"/>
+        </w:rPr>
+        <w:t>á</w:t>
+      </w:r>
+      <w:r>
+        <w:rPr>
+          <w:rFonts w:ascii="Calibri" w:hAnsi="Calibri" w:eastAsia="Calibri" w:cs="Calibri"/>
+          <w:sz w:val="22"/>
+          <w:szCs w:val="22"/>
+        </w:rPr>
+        <w:t xml:space="preserve"> sus propias formas de molestar a los usuarios individualmente, como una cola de espera falsa para entrar a la web</w:t>
+      </w:r>
+      <w:r>
+        <w:rPr>
+          <w:rFonts w:ascii="Calibri" w:hAnsi="Calibri" w:eastAsia="Calibri" w:cs="Calibri"/>
+          <w:sz w:val="22"/>
+          <w:szCs w:val="22"/>
+        </w:rPr>
+        <w:t xml:space="preserve"> o notificaciones falsas en la bandeja de entrada entre otras cuantas.</w:t>
+      </w:r>
+      <w:r>
+        <w:rPr>
+          <w:rFonts w:ascii="Calibri" w:hAnsi="Calibri" w:eastAsia="Calibri" w:cs="Calibri"/>
+          <w:sz w:val="22"/>
+          <w:szCs w:val="22"/>
+        </w:rPr>
+        <w:t xml:space="preserve"> </w:t>
+      </w:r>
+    </w:p>
+    <w:p>
+      <w:pPr>
+        <w:rPr>
+          <w:rFonts w:ascii="Calibri" w:hAnsi="Calibri" w:eastAsia="Calibri" w:cs="Calibri"/>
+          <w:sz w:val="22"/>
+          <w:szCs w:val="22"/>
+        </w:rPr>
+      </w:pPr>
+      <w:r>
+        <w:drawing>
+          <wp:inline wp14:editId="72E42732" wp14:anchorId="63D60451">
+            <wp:extent cx="5219702" cy="3638550"/>
+            <wp:effectExtent l="0" t="0" r="0" b="0"/>
+            <wp:docPr id="1588745506" name="" title=""/>
+            <wp:cNvGraphicFramePr>
+              <a:graphicFrameLocks noChangeAspect="1"/>
+            </wp:cNvGraphicFramePr>
+            <a:graphic>
+              <a:graphicData uri="http://schemas.openxmlformats.org/drawingml/2006/picture">
+                <pic:pic>
+                  <pic:nvPicPr>
+                    <pic:cNvPr id="0" name=""/>
+                    <pic:cNvPicPr/>
+                  </pic:nvPicPr>
+                  <pic:blipFill>
+                    <a:blip r:embed="R65659ab375544020">
+                      <a:extLst>
+                        <a:ext xmlns:a="http://schemas.openxmlformats.org/drawingml/2006/main" uri="{28A0092B-C50C-407E-A947-70E740481C1C}">
+                          <a14:useLocalDpi val="0"/>
+                        </a:ext>
+                      </a:extLst>
+                    </a:blip>
+                    <a:stretch>
+                      <a:fillRect/>
+                    </a:stretch>
+                  </pic:blipFill>
+                  <pic:spPr>
+                    <a:xfrm>
+                      <a:off x="0" y="0"/>
+                      <a:ext cx="5219702" cy="3638550"/>
+                    </a:xfrm>
+                    <a:prstGeom prst="rect">
+                      <a:avLst/>
+                    </a:prstGeom>
+                  </pic:spPr>
+                </pic:pic>
+              </a:graphicData>
+            </a:graphic>
+          </wp:inline>
+        </w:drawing>
+      </w:r>
+    </w:p>
+    <w:p>
+      <w:pPr>
+        <w:pStyle w:val="Normal"/>
+        <w:rPr>
+          <w:rFonts w:ascii="Calibri" w:hAnsi="Calibri" w:eastAsia="Calibri" w:cs="Calibri"/>
+          <w:sz w:val="22"/>
+          <w:szCs w:val="22"/>
+        </w:rPr>
+      </w:pPr>
+      <w:r>
+        <w:rPr>
+          <w:rFonts w:ascii="Calibri" w:hAnsi="Calibri" w:eastAsia="Calibri" w:cs="Calibri"/>
+          <w:sz w:val="22"/>
+          <w:szCs w:val="22"/>
+        </w:rPr>
+        <w:t>Como casos de uso enfocados en la gestión de nuestra web</w:t>
+      </w:r>
+      <w:r>
+        <w:rPr>
+          <w:rFonts w:ascii="Calibri" w:hAnsi="Calibri" w:eastAsia="Calibri" w:cs="Calibri"/>
+          <w:sz w:val="22"/>
+          <w:szCs w:val="22"/>
+        </w:rPr>
+        <w:t>, le damos al usuario administrador la capacidad de acceder al registro de los chats, y la capacidad de recibir notificaciones de queja de los usuarios sobre otros usuarios que est</w:t>
+      </w:r>
+      <w:r>
+        <w:rPr>
+          <w:rFonts w:ascii="Calibri" w:hAnsi="Calibri" w:eastAsia="Calibri" w:cs="Calibri"/>
+          <w:sz w:val="22"/>
+          <w:szCs w:val="22"/>
+        </w:rPr>
+        <w:t>é</w:t>
+      </w:r>
+      <w:r>
+        <w:rPr>
+          <w:rFonts w:ascii="Calibri" w:hAnsi="Calibri" w:eastAsia="Calibri" w:cs="Calibri"/>
+          <w:sz w:val="22"/>
+          <w:szCs w:val="22"/>
+        </w:rPr>
+        <w:t>n</w:t>
+      </w:r>
+      <w:r>
+        <w:rPr>
+          <w:rFonts w:ascii="Calibri" w:hAnsi="Calibri" w:eastAsia="Calibri" w:cs="Calibri"/>
+          <w:sz w:val="22"/>
+          <w:szCs w:val="22"/>
+        </w:rPr>
+        <w:t xml:space="preserve"> </w:t>
+      </w:r>
+      <w:r>
+        <w:rPr>
+          <w:rFonts w:ascii="Calibri" w:hAnsi="Calibri" w:eastAsia="Calibri" w:cs="Calibri"/>
+          <w:sz w:val="22"/>
+          <w:szCs w:val="22"/>
+        </w:rPr>
+        <w:t>practicando algún tipo de actividad poco ética.</w:t>
+      </w:r>
+    </w:p>
+    <w:p>
+      <w:pPr>
+        <w:pStyle w:val="Normal"/>
+        <w:rPr>
+          <w:rFonts w:ascii="Calibri" w:hAnsi="Calibri" w:eastAsia="Calibri" w:cs="Calibri"/>
+          <w:sz w:val="22"/>
+          <w:szCs w:val="22"/>
+        </w:rPr>
+      </w:pPr>
+    </w:p>
+    <w:p>
+      <w:pPr>
+        <w:rPr>
+          <w:rFonts w:ascii="Calibri" w:hAnsi="Calibri" w:eastAsia="Calibri" w:cs="Calibri"/>
+          <w:sz w:val="22"/>
+          <w:szCs w:val="22"/>
+        </w:rPr>
+      </w:pPr>
+      <w:r>
+        <w:drawing>
+          <wp:inline wp14:editId="338A7DC5" wp14:anchorId="2E14FAEB">
+            <wp:extent cx="5219702" cy="3200400"/>
+            <wp:effectExtent l="0" t="0" r="0" b="0"/>
+            <wp:docPr id="1786147535" name="" title=""/>
+            <wp:cNvGraphicFramePr>
+              <a:graphicFrameLocks noChangeAspect="1"/>
+            </wp:cNvGraphicFramePr>
+            <a:graphic>
+              <a:graphicData uri="http://schemas.openxmlformats.org/drawingml/2006/picture">
+                <pic:pic>
+                  <pic:nvPicPr>
+                    <pic:cNvPr id="0" name=""/>
+                    <pic:cNvPicPr/>
+                  </pic:nvPicPr>
+                  <pic:blipFill>
+                    <a:blip r:embed="Rbd1a018069e640cc">
+                      <a:extLst>
+                        <a:ext xmlns:a="http://schemas.openxmlformats.org/drawingml/2006/main" uri="{28A0092B-C50C-407E-A947-70E740481C1C}">
+                          <a14:useLocalDpi val="0"/>
+                        </a:ext>
+                      </a:extLst>
+                    </a:blip>
+                    <a:stretch>
+                      <a:fillRect/>
+                    </a:stretch>
+                  </pic:blipFill>
+                  <pic:spPr>
+                    <a:xfrm>
+                      <a:off x="0" y="0"/>
+                      <a:ext cx="5219702" cy="3200400"/>
+                    </a:xfrm>
+                    <a:prstGeom prst="rect">
+                      <a:avLst/>
+                    </a:prstGeom>
+                  </pic:spPr>
+                </pic:pic>
+              </a:graphicData>
+            </a:graphic>
+          </wp:inline>
+        </w:drawing>
+      </w:r>
+    </w:p>
+    <w:p>
+      <w:pPr>
+        <w:rPr>
+          <w:rFonts w:ascii="Calibri" w:hAnsi="Calibri" w:eastAsia="Calibri" w:cs="Calibri"/>
+          <w:sz w:val="22"/>
+          <w:szCs w:val="22"/>
+        </w:rPr>
+      </w:pPr>
+    </w:p>
+    <w:p>
+      <w:pPr>
         <w:pStyle w:val="Ttulo3"/>
         <w:rPr>
-          <w:rFonts w:ascii="Calibri" w:hAnsi="Calibri" w:cs="Calibri"/>
-        </w:rPr>
-      </w:pPr>
-      <w:r>
-        <w:rPr>
-          <w:rFonts w:ascii="Calibri" w:hAnsi="Calibri" w:cs="Calibri"/>
+          <w:rFonts w:ascii="Calibri" w:hAnsi="Calibri" w:eastAsia="Calibri" w:cs="Calibri"/>
+          <w:sz w:val="22"/>
+          <w:szCs w:val="22"/>
+        </w:rPr>
+      </w:pPr>
+      <w:r>
+        <w:rPr>
+          <w:rFonts w:ascii="Calibri" w:hAnsi="Calibri" w:eastAsia="Calibri" w:cs="Calibri"/>
+          <w:sz w:val="22"/>
+          <w:szCs w:val="22"/>
         </w:rPr>
         <w:t>4.Diagrama de clases de análisis</w:t>
       </w:r>
     </w:p>
     <w:p>
       <w:pPr>
+        <w:pStyle w:val="Normal"/>
+        <w:rPr>
+          <w:rFonts w:ascii="Calibri" w:hAnsi="Calibri" w:eastAsia="Calibri" w:cs="Calibri"/>
+          <w:sz w:val="22"/>
+          <w:szCs w:val="22"/>
+        </w:rPr>
+      </w:pPr>
+      <w:r>
+        <w:rPr>
+          <w:rFonts w:ascii="Calibri" w:hAnsi="Calibri" w:eastAsia="Calibri" w:cs="Calibri"/>
+          <w:sz w:val="22"/>
+          <w:szCs w:val="22"/>
+        </w:rPr>
+        <w:t xml:space="preserve">El diagrama de clases de análisis se enfoca en </w:t>
+      </w:r>
+      <w:r>
+        <w:rPr>
+          <w:rFonts w:ascii="Calibri" w:hAnsi="Calibri" w:eastAsia="Calibri" w:cs="Calibri"/>
+          <w:sz w:val="22"/>
+          <w:szCs w:val="22"/>
+        </w:rPr>
+        <w:t xml:space="preserve">las operaciones que realiza la web en las distintas interfaces gráficas </w:t>
+      </w:r>
+      <w:r>
+        <w:rPr>
+          <w:rFonts w:ascii="Calibri" w:hAnsi="Calibri" w:eastAsia="Calibri" w:cs="Calibri"/>
+          <w:sz w:val="22"/>
+          <w:szCs w:val="22"/>
+        </w:rPr>
+        <w:t xml:space="preserve">y que es lo que devuelven. Las interfaces gráficas son la página para el </w:t>
+      </w:r>
+      <w:r>
+        <w:rPr>
+          <w:rFonts w:ascii="Calibri" w:hAnsi="Calibri" w:eastAsia="Calibri" w:cs="Calibri"/>
+          <w:sz w:val="22"/>
+          <w:szCs w:val="22"/>
+        </w:rPr>
+        <w:t>login</w:t>
+      </w:r>
+      <w:r>
+        <w:rPr>
+          <w:rFonts w:ascii="Calibri" w:hAnsi="Calibri" w:eastAsia="Calibri" w:cs="Calibri"/>
+          <w:sz w:val="22"/>
+          <w:szCs w:val="22"/>
+        </w:rPr>
+        <w:t xml:space="preserve"> del usuario</w:t>
+      </w:r>
+      <w:r>
+        <w:rPr>
+          <w:rFonts w:ascii="Calibri" w:hAnsi="Calibri" w:eastAsia="Calibri" w:cs="Calibri"/>
+          <w:sz w:val="22"/>
+          <w:szCs w:val="22"/>
+        </w:rPr>
+        <w:t xml:space="preserve"> y una gran ventana después del inicio de sesión </w:t>
+      </w:r>
+      <w:r>
+        <w:rPr>
+          <w:rFonts w:ascii="Calibri" w:hAnsi="Calibri" w:eastAsia="Calibri" w:cs="Calibri"/>
+          <w:sz w:val="22"/>
+          <w:szCs w:val="22"/>
+        </w:rPr>
+        <w:t>en el que se incluirán el resto de las interfaces gráficas.</w:t>
+      </w:r>
+    </w:p>
+    <w:p>
+      <w:pPr>
+        <w:pStyle w:val="Normal"/>
+        <w:rPr>
+          <w:rFonts w:ascii="Calibri" w:hAnsi="Calibri" w:eastAsia="Calibri" w:cs="Calibri"/>
+          <w:sz w:val="22"/>
+          <w:szCs w:val="22"/>
+        </w:rPr>
+      </w:pPr>
+    </w:p>
+    <w:p>
+      <w:pPr>
+        <w:rPr>
+          <w:rFonts w:ascii="Calibri" w:hAnsi="Calibri" w:eastAsia="Calibri" w:cs="Calibri"/>
+          <w:sz w:val="22"/>
+          <w:szCs w:val="22"/>
+        </w:rPr>
+      </w:pPr>
+      <w:r>
+        <w:drawing>
+          <wp:inline wp14:editId="32F083BC" wp14:anchorId="3A17275A">
+            <wp:extent cx="5219702" cy="1238250"/>
+            <wp:effectExtent l="0" t="0" r="0" b="0"/>
+            <wp:docPr id="1961153768" name="" title=""/>
+            <wp:cNvGraphicFramePr>
+              <a:graphicFrameLocks noChangeAspect="1"/>
+            </wp:cNvGraphicFramePr>
+            <a:graphic>
+              <a:graphicData uri="http://schemas.openxmlformats.org/drawingml/2006/picture">
+                <pic:pic>
+                  <pic:nvPicPr>
+                    <pic:cNvPr id="0" name=""/>
+                    <pic:cNvPicPr/>
+                  </pic:nvPicPr>
+                  <pic:blipFill>
+                    <a:blip r:embed="R05df87486eda460e">
+                      <a:extLst>
+                        <a:ext xmlns:a="http://schemas.openxmlformats.org/drawingml/2006/main" uri="{28A0092B-C50C-407E-A947-70E740481C1C}">
+                          <a14:useLocalDpi val="0"/>
+                        </a:ext>
+                      </a:extLst>
+                    </a:blip>
+                    <a:stretch>
+                      <a:fillRect/>
+                    </a:stretch>
+                  </pic:blipFill>
+                  <pic:spPr>
+                    <a:xfrm>
+                      <a:off x="0" y="0"/>
+                      <a:ext cx="5219702" cy="1238250"/>
+                    </a:xfrm>
+                    <a:prstGeom prst="rect">
+                      <a:avLst/>
+                    </a:prstGeom>
+                  </pic:spPr>
+                </pic:pic>
+              </a:graphicData>
+            </a:graphic>
+          </wp:inline>
+        </w:drawing>
+      </w:r>
+    </w:p>
+    <w:p>
+      <w:pPr>
+        <w:rPr>
+          <w:rFonts w:ascii="Calibri" w:hAnsi="Calibri" w:eastAsia="Calibri" w:cs="Calibri"/>
+          <w:sz w:val="22"/>
+          <w:szCs w:val="22"/>
+        </w:rPr>
+      </w:pPr>
+    </w:p>
+    <w:p>
+      <w:pPr>
+        <w:rPr>
+          <w:rFonts w:ascii="Calibri" w:hAnsi="Calibri" w:eastAsia="Calibri" w:cs="Calibri"/>
+          <w:sz w:val="22"/>
+          <w:szCs w:val="22"/>
+        </w:rPr>
+      </w:pPr>
+    </w:p>
+    <w:p>
+      <w:pPr>
+        <w:rPr>
+          <w:rFonts w:ascii="Calibri" w:hAnsi="Calibri" w:eastAsia="Calibri" w:cs="Calibri"/>
+          <w:sz w:val="22"/>
+          <w:szCs w:val="22"/>
+        </w:rPr>
+      </w:pPr>
+    </w:p>
+    <w:p>
+      <w:pPr>
+        <w:rPr>
+          <w:rFonts w:ascii="Calibri" w:hAnsi="Calibri" w:eastAsia="Calibri" w:cs="Calibri"/>
+          <w:sz w:val="22"/>
+          <w:szCs w:val="22"/>
+        </w:rPr>
+      </w:pPr>
+      <w:r>
+        <w:drawing>
+          <wp:inline wp14:editId="53EAA279" wp14:anchorId="350CD60A">
+            <wp:extent cx="5219702" cy="3267075"/>
+            <wp:effectExtent l="0" t="0" r="0" b="0"/>
+            <wp:docPr id="326704855" name="" title=""/>
+            <wp:cNvGraphicFramePr>
+              <a:graphicFrameLocks noChangeAspect="1"/>
+            </wp:cNvGraphicFramePr>
+            <a:graphic>
+              <a:graphicData uri="http://schemas.openxmlformats.org/drawingml/2006/picture">
+                <pic:pic>
+                  <pic:nvPicPr>
+                    <pic:cNvPr id="0" name=""/>
+                    <pic:cNvPicPr/>
+                  </pic:nvPicPr>
+                  <pic:blipFill>
+                    <a:blip r:embed="Ref71ab3eb974435f">
+                      <a:extLst>
+                        <a:ext xmlns:a="http://schemas.openxmlformats.org/drawingml/2006/main" uri="{28A0092B-C50C-407E-A947-70E740481C1C}">
+                          <a14:useLocalDpi val="0"/>
+                        </a:ext>
+                      </a:extLst>
+                    </a:blip>
+                    <a:stretch>
+                      <a:fillRect/>
+                    </a:stretch>
+                  </pic:blipFill>
+                  <pic:spPr>
+                    <a:xfrm>
+                      <a:off x="0" y="0"/>
+                      <a:ext cx="5219702" cy="3267075"/>
+                    </a:xfrm>
+                    <a:prstGeom prst="rect">
+                      <a:avLst/>
+                    </a:prstGeom>
+                  </pic:spPr>
+                </pic:pic>
+              </a:graphicData>
+            </a:graphic>
+          </wp:inline>
+        </w:drawing>
+      </w:r>
+    </w:p>
+    <w:p>
+      <w:pPr>
+        <w:rPr>
+          <w:rFonts w:ascii="Calibri" w:hAnsi="Calibri" w:eastAsia="Calibri" w:cs="Calibri"/>
+          <w:sz w:val="22"/>
+          <w:szCs w:val="22"/>
+        </w:rPr>
+      </w:pPr>
+    </w:p>
+    <w:p>
+      <w:pPr>
+        <w:rPr>
+          <w:rFonts w:ascii="Calibri" w:hAnsi="Calibri" w:eastAsia="Calibri" w:cs="Calibri"/>
+          <w:sz w:val="22"/>
+          <w:szCs w:val="22"/>
+        </w:rPr>
+      </w:pPr>
+    </w:p>
+    <w:p>
+      <w:pPr>
+        <w:rPr>
+          <w:rFonts w:ascii="Calibri" w:hAnsi="Calibri" w:eastAsia="Calibri" w:cs="Calibri"/>
+          <w:sz w:val="22"/>
+          <w:szCs w:val="22"/>
+        </w:rPr>
+      </w:pPr>
+    </w:p>
+    <w:p>
+      <w:pPr>
+        <w:rPr>
+          <w:rFonts w:ascii="Calibri" w:hAnsi="Calibri" w:eastAsia="Calibri" w:cs="Calibri"/>
+          <w:sz w:val="22"/>
+          <w:szCs w:val="22"/>
+        </w:rPr>
+      </w:pPr>
+      <w:r>
+        <w:drawing>
+          <wp:inline wp14:editId="7852B8F0" wp14:anchorId="3F30605A">
+            <wp:extent cx="5219702" cy="2314575"/>
+            <wp:effectExtent l="0" t="0" r="0" b="0"/>
+            <wp:docPr id="1723579257" name="" title=""/>
+            <wp:cNvGraphicFramePr>
+              <a:graphicFrameLocks noChangeAspect="1"/>
+            </wp:cNvGraphicFramePr>
+            <a:graphic>
+              <a:graphicData uri="http://schemas.openxmlformats.org/drawingml/2006/picture">
+                <pic:pic>
+                  <pic:nvPicPr>
+                    <pic:cNvPr id="0" name=""/>
+                    <pic:cNvPicPr/>
+                  </pic:nvPicPr>
+                  <pic:blipFill>
+                    <a:blip r:embed="R205b3955016a454f">
+                      <a:extLst>
+                        <a:ext xmlns:a="http://schemas.openxmlformats.org/drawingml/2006/main" uri="{28A0092B-C50C-407E-A947-70E740481C1C}">
+                          <a14:useLocalDpi val="0"/>
+                        </a:ext>
+                      </a:extLst>
+                    </a:blip>
+                    <a:stretch>
+                      <a:fillRect/>
+                    </a:stretch>
+                  </pic:blipFill>
+                  <pic:spPr>
+                    <a:xfrm>
+                      <a:off x="0" y="0"/>
+                      <a:ext cx="5219702" cy="2314575"/>
+                    </a:xfrm>
+                    <a:prstGeom prst="rect">
+                      <a:avLst/>
+                    </a:prstGeom>
+                  </pic:spPr>
+                </pic:pic>
+              </a:graphicData>
+            </a:graphic>
+          </wp:inline>
+        </w:drawing>
+      </w:r>
+    </w:p>
+    <w:p>
+      <w:pPr>
+        <w:pStyle w:val="Normal"/>
+        <w:rPr>
+          <w:rFonts w:ascii="Calibri" w:hAnsi="Calibri" w:eastAsia="Calibri" w:cs="Calibri"/>
+          <w:sz w:val="22"/>
+          <w:szCs w:val="22"/>
+        </w:rPr>
+      </w:pPr>
+    </w:p>
+    <w:p>
+      <w:pPr>
         <w:pStyle w:val="Ttulo3"/>
         <w:rPr>
-          <w:rFonts w:ascii="Calibri" w:hAnsi="Calibri" w:cs="Calibri"/>
-        </w:rPr>
-      </w:pPr>
-      <w:r>
-        <w:rPr>
-          <w:rFonts w:ascii="Calibri" w:hAnsi="Calibri" w:cs="Calibri"/>
+          <w:rFonts w:ascii="Calibri" w:hAnsi="Calibri" w:eastAsia="Calibri" w:cs="Calibri"/>
+          <w:sz w:val="22"/>
+          <w:szCs w:val="22"/>
+        </w:rPr>
+      </w:pPr>
+      <w:r>
+        <w:rPr>
+          <w:rFonts w:ascii="Calibri" w:hAnsi="Calibri" w:eastAsia="Calibri" w:cs="Calibri"/>
+          <w:sz w:val="22"/>
+          <w:szCs w:val="22"/>
         </w:rPr>
         <w:t>5.Diagrama entidad-relación</w:t>
       </w:r>
@@ -1574,20 +2585,32 @@
       <w:pPr>
         <w:pStyle w:val="Ttulo3"/>
         <w:rPr>
-          <w:rFonts w:ascii="Calibri" w:hAnsi="Calibri" w:cs="Calibri"/>
-        </w:rPr>
-      </w:pPr>
-      <w:r>
-        <w:rPr>
-          <w:rFonts w:ascii="Calibri" w:hAnsi="Calibri" w:cs="Calibri"/>
+          <w:rFonts w:ascii="Calibri" w:hAnsi="Calibri" w:eastAsia="Calibri" w:cs="Calibri"/>
+          <w:sz w:val="22"/>
+          <w:szCs w:val="22"/>
+        </w:rPr>
+      </w:pPr>
+      <w:r>
+        <w:rPr>
+          <w:rFonts w:ascii="Calibri" w:hAnsi="Calibri" w:eastAsia="Calibri" w:cs="Calibri"/>
+          <w:sz w:val="22"/>
+          <w:szCs w:val="22"/>
         </w:rPr>
         <w:t>6.Clases de diseño</w:t>
       </w:r>
     </w:p>
-    <w:p/>
+    <w:p>
+      <w:pPr>
+        <w:rPr>
+          <w:rFonts w:ascii="Calibri" w:hAnsi="Calibri" w:eastAsia="Calibri" w:cs="Calibri"/>
+          <w:sz w:val="22"/>
+          <w:szCs w:val="22"/>
+        </w:rPr>
+      </w:pPr>
+    </w:p>
     <w:sectPr>
       <w:footerReference w:type="default" r:id="rId19"/>
-      <w:pgSz w:w="11906" w:h="16838"/>
+      <w:pgSz w:w="11906" w:h="16838" w:orient="portrait"/>
       <w:pgMar w:top="1418" w:right="1701" w:bottom="1418" w:left="1985" w:header="709" w:footer="709" w:gutter="0"/>
       <w:cols w:space="708"/>
       <w:docGrid w:linePitch="360"/>
@@ -1689,11 +2712,11 @@
 </file>
 
 <file path=word/styles.xml><?xml version="1.0" encoding="utf-8"?>
-<w:styles xmlns:mc="http://schemas.openxmlformats.org/markup-compatibility/2006" xmlns:r="http://schemas.openxmlformats.org/officeDocument/2006/relationships" xmlns:w="http://schemas.openxmlformats.org/wordprocessingml/2006/main" xmlns:w14="http://schemas.microsoft.com/office/word/2010/wordml" xmlns:w15="http://schemas.microsoft.com/office/word/2012/wordml" xmlns:w16cex="http://schemas.microsoft.com/office/word/2018/wordml/cex" xmlns:w16cid="http://schemas.microsoft.com/office/word/2016/wordml/cid" xmlns:w16="http://schemas.microsoft.com/office/word/2018/wordml" xmlns:w16du="http://schemas.microsoft.com/office/word/2023/wordml/word16du" xmlns:w16sdtdh="http://schemas.microsoft.com/office/word/2020/wordml/sdtdatahash" xmlns:w16sdtfl="http://schemas.microsoft.com/office/word/2024/wordml/sdtformatlock" xmlns:w16se="http://schemas.microsoft.com/office/word/2015/wordml/symex" mc:Ignorable="w14 w15 w16se w16cid w16 w16cex w16sdtdh w16sdtfl w16du">
+<w:styles xmlns:wp14="http://schemas.microsoft.com/office/word/2010/wordprocessingDrawing" xmlns:mc="http://schemas.openxmlformats.org/markup-compatibility/2006" xmlns:r="http://schemas.openxmlformats.org/officeDocument/2006/relationships" xmlns:w="http://schemas.openxmlformats.org/wordprocessingml/2006/main" xmlns:w14="http://schemas.microsoft.com/office/word/2010/wordml" xmlns:w15="http://schemas.microsoft.com/office/word/2012/wordml" xmlns:w16cex="http://schemas.microsoft.com/office/word/2018/wordml/cex" xmlns:w16cid="http://schemas.microsoft.com/office/word/2016/wordml/cid" xmlns:w16="http://schemas.microsoft.com/office/word/2018/wordml" xmlns:w16du="http://schemas.microsoft.com/office/word/2023/wordml/word16du" xmlns:w16sdtdh="http://schemas.microsoft.com/office/word/2020/wordml/sdtdatahash" xmlns:w16sdtfl="http://schemas.microsoft.com/office/word/2024/wordml/sdtformatlock" xmlns:w16se="http://schemas.microsoft.com/office/word/2015/wordml/symex" mc:Ignorable="w14 w15 w16se w16cid w16 w16cex w16sdtdh w16sdtfl w16du wp14">
   <w:docDefaults>
     <w:rPrDefault>
       <w:rPr>
-        <w:rFonts w:asciiTheme="minorHAnsi" w:eastAsiaTheme="minorHAnsi" w:hAnsiTheme="minorHAnsi" w:cstheme="minorBidi"/>
+        <w:rFonts w:asciiTheme="minorHAnsi" w:hAnsiTheme="minorHAnsi" w:eastAsiaTheme="minorHAnsi" w:cstheme="minorBidi"/>
         <w:kern w:val="2"/>
         <w:sz w:val="24"/>
         <w:szCs w:val="24"/>
@@ -1710,14 +2733,14 @@
   <w:latentStyles w:defLockedState="0" w:defUIPriority="99" w:defSemiHidden="0" w:defUnhideWhenUsed="0" w:defQFormat="0" w:count="376">
     <w:lsdException w:name="Normal" w:uiPriority="0" w:qFormat="1"/>
     <w:lsdException w:name="heading 1" w:uiPriority="9" w:qFormat="1"/>
-    <w:lsdException w:name="heading 2" w:semiHidden="1" w:uiPriority="9" w:unhideWhenUsed="1" w:qFormat="1"/>
-    <w:lsdException w:name="heading 3" w:semiHidden="1" w:uiPriority="9" w:unhideWhenUsed="1" w:qFormat="1"/>
-    <w:lsdException w:name="heading 4" w:semiHidden="1" w:uiPriority="9" w:unhideWhenUsed="1" w:qFormat="1"/>
-    <w:lsdException w:name="heading 5" w:semiHidden="1" w:uiPriority="9" w:unhideWhenUsed="1" w:qFormat="1"/>
-    <w:lsdException w:name="heading 6" w:semiHidden="1" w:uiPriority="9" w:unhideWhenUsed="1" w:qFormat="1"/>
-    <w:lsdException w:name="heading 7" w:semiHidden="1" w:uiPriority="9" w:unhideWhenUsed="1" w:qFormat="1"/>
-    <w:lsdException w:name="heading 8" w:semiHidden="1" w:uiPriority="9" w:unhideWhenUsed="1" w:qFormat="1"/>
-    <w:lsdException w:name="heading 9" w:semiHidden="1" w:uiPriority="9" w:unhideWhenUsed="1" w:qFormat="1"/>
+    <w:lsdException w:name="heading 2" w:uiPriority="9" w:semiHidden="1" w:unhideWhenUsed="1" w:qFormat="1"/>
+    <w:lsdException w:name="heading 3" w:uiPriority="9" w:semiHidden="1" w:unhideWhenUsed="1" w:qFormat="1"/>
+    <w:lsdException w:name="heading 4" w:uiPriority="9" w:semiHidden="1" w:unhideWhenUsed="1" w:qFormat="1"/>
+    <w:lsdException w:name="heading 5" w:uiPriority="9" w:semiHidden="1" w:unhideWhenUsed="1" w:qFormat="1"/>
+    <w:lsdException w:name="heading 6" w:uiPriority="9" w:semiHidden="1" w:unhideWhenUsed="1" w:qFormat="1"/>
+    <w:lsdException w:name="heading 7" w:uiPriority="9" w:semiHidden="1" w:unhideWhenUsed="1" w:qFormat="1"/>
+    <w:lsdException w:name="heading 8" w:uiPriority="9" w:semiHidden="1" w:unhideWhenUsed="1" w:qFormat="1"/>
+    <w:lsdException w:name="heading 9" w:uiPriority="9" w:semiHidden="1" w:unhideWhenUsed="1" w:qFormat="1"/>
     <w:lsdException w:name="index 1" w:semiHidden="1" w:unhideWhenUsed="1"/>
     <w:lsdException w:name="index 2" w:semiHidden="1" w:unhideWhenUsed="1"/>
     <w:lsdException w:name="index 3" w:semiHidden="1" w:unhideWhenUsed="1"/>
@@ -1727,22 +2750,22 @@
     <w:lsdException w:name="index 7" w:semiHidden="1" w:unhideWhenUsed="1"/>
     <w:lsdException w:name="index 8" w:semiHidden="1" w:unhideWhenUsed="1"/>
     <w:lsdException w:name="index 9" w:semiHidden="1" w:unhideWhenUsed="1"/>
-    <w:lsdException w:name="toc 1" w:semiHidden="1" w:uiPriority="39" w:unhideWhenUsed="1"/>
-    <w:lsdException w:name="toc 2" w:semiHidden="1" w:uiPriority="39" w:unhideWhenUsed="1"/>
-    <w:lsdException w:name="toc 3" w:semiHidden="1" w:uiPriority="39" w:unhideWhenUsed="1"/>
-    <w:lsdException w:name="toc 4" w:semiHidden="1" w:uiPriority="39" w:unhideWhenUsed="1"/>
-    <w:lsdException w:name="toc 5" w:semiHidden="1" w:uiPriority="39" w:unhideWhenUsed="1"/>
-    <w:lsdException w:name="toc 6" w:semiHidden="1" w:uiPriority="39" w:unhideWhenUsed="1"/>
-    <w:lsdException w:name="toc 7" w:semiHidden="1" w:uiPriority="39" w:unhideWhenUsed="1"/>
-    <w:lsdException w:name="toc 8" w:semiHidden="1" w:uiPriority="39" w:unhideWhenUsed="1"/>
-    <w:lsdException w:name="toc 9" w:semiHidden="1" w:uiPriority="39" w:unhideWhenUsed="1"/>
+    <w:lsdException w:name="toc 1" w:uiPriority="39" w:semiHidden="1" w:unhideWhenUsed="1"/>
+    <w:lsdException w:name="toc 2" w:uiPriority="39" w:semiHidden="1" w:unhideWhenUsed="1"/>
+    <w:lsdException w:name="toc 3" w:uiPriority="39" w:semiHidden="1" w:unhideWhenUsed="1"/>
+    <w:lsdException w:name="toc 4" w:uiPriority="39" w:semiHidden="1" w:unhideWhenUsed="1"/>
+    <w:lsdException w:name="toc 5" w:uiPriority="39" w:semiHidden="1" w:unhideWhenUsed="1"/>
+    <w:lsdException w:name="toc 6" w:uiPriority="39" w:semiHidden="1" w:unhideWhenUsed="1"/>
+    <w:lsdException w:name="toc 7" w:uiPriority="39" w:semiHidden="1" w:unhideWhenUsed="1"/>
+    <w:lsdException w:name="toc 8" w:uiPriority="39" w:semiHidden="1" w:unhideWhenUsed="1"/>
+    <w:lsdException w:name="toc 9" w:uiPriority="39" w:semiHidden="1" w:unhideWhenUsed="1"/>
     <w:lsdException w:name="Normal Indent" w:semiHidden="1" w:unhideWhenUsed="1"/>
     <w:lsdException w:name="footnote text" w:semiHidden="1" w:unhideWhenUsed="1"/>
     <w:lsdException w:name="annotation text" w:semiHidden="1" w:unhideWhenUsed="1"/>
     <w:lsdException w:name="header" w:semiHidden="1" w:unhideWhenUsed="1"/>
     <w:lsdException w:name="footer" w:semiHidden="1" w:unhideWhenUsed="1"/>
     <w:lsdException w:name="index heading" w:semiHidden="1" w:unhideWhenUsed="1"/>
-    <w:lsdException w:name="caption" w:semiHidden="1" w:uiPriority="35" w:unhideWhenUsed="1" w:qFormat="1"/>
+    <w:lsdException w:name="caption" w:uiPriority="35" w:semiHidden="1" w:unhideWhenUsed="1" w:qFormat="1"/>
     <w:lsdException w:name="table of figures" w:semiHidden="1" w:unhideWhenUsed="1"/>
     <w:lsdException w:name="envelope address" w:semiHidden="1" w:unhideWhenUsed="1"/>
     <w:lsdException w:name="envelope return" w:semiHidden="1" w:unhideWhenUsed="1"/>
@@ -1773,7 +2796,7 @@
     <w:lsdException w:name="Title" w:uiPriority="10" w:qFormat="1"/>
     <w:lsdException w:name="Closing" w:semiHidden="1" w:unhideWhenUsed="1"/>
     <w:lsdException w:name="Signature" w:semiHidden="1" w:unhideWhenUsed="1"/>
-    <w:lsdException w:name="Default Paragraph Font" w:semiHidden="1" w:uiPriority="1" w:unhideWhenUsed="1"/>
+    <w:lsdException w:name="Default Paragraph Font" w:uiPriority="1" w:semiHidden="1" w:unhideWhenUsed="1"/>
     <w:lsdException w:name="Body Text" w:semiHidden="1" w:unhideWhenUsed="1"/>
     <w:lsdException w:name="Body Text Indent" w:semiHidden="1" w:unhideWhenUsed="1"/>
     <w:lsdException w:name="List Continue" w:semiHidden="1" w:unhideWhenUsed="1"/>
@@ -1973,8 +2996,8 @@
     <w:lsdException w:name="Subtle Reference" w:uiPriority="31" w:qFormat="1"/>
     <w:lsdException w:name="Intense Reference" w:uiPriority="32" w:qFormat="1"/>
     <w:lsdException w:name="Book Title" w:uiPriority="33" w:qFormat="1"/>
-    <w:lsdException w:name="Bibliography" w:semiHidden="1" w:uiPriority="37" w:unhideWhenUsed="1"/>
-    <w:lsdException w:name="TOC Heading" w:semiHidden="1" w:uiPriority="39" w:unhideWhenUsed="1" w:qFormat="1"/>
+    <w:lsdException w:name="Bibliography" w:uiPriority="37" w:semiHidden="1" w:unhideWhenUsed="1"/>
+    <w:lsdException w:name="TOC Heading" w:uiPriority="39" w:semiHidden="1" w:unhideWhenUsed="1" w:qFormat="1"/>
     <w:lsdException w:name="Plain Table 1" w:uiPriority="41"/>
     <w:lsdException w:name="Plain Table 2" w:uiPriority="42"/>
     <w:lsdException w:name="Plain Table 3" w:uiPriority="43"/>
@@ -2085,7 +3108,7 @@
     <w:lsdException w:name="Unresolved Mention" w:semiHidden="1" w:unhideWhenUsed="1"/>
     <w:lsdException w:name="Smart Link" w:semiHidden="1" w:unhideWhenUsed="1"/>
   </w:latentStyles>
-  <w:style w:type="paragraph" w:default="1" w:styleId="Normal">
+  <w:style w:type="paragraph" w:styleId="Normal" w:default="1">
     <w:name w:val="Normal"/>
     <w:qFormat/>
   </w:style>
@@ -2104,7 +3127,7 @@
       <w:outlineLvl w:val="0"/>
     </w:pPr>
     <w:rPr>
-      <w:rFonts w:asciiTheme="majorHAnsi" w:eastAsiaTheme="majorEastAsia" w:hAnsiTheme="majorHAnsi" w:cstheme="majorBidi"/>
+      <w:rFonts w:asciiTheme="majorHAnsi" w:hAnsiTheme="majorHAnsi" w:eastAsiaTheme="majorEastAsia" w:cstheme="majorBidi"/>
       <w:color w:val="0F4761" w:themeColor="accent1" w:themeShade="BF"/>
       <w:sz w:val="40"/>
       <w:szCs w:val="40"/>
@@ -2126,7 +3149,7 @@
       <w:outlineLvl w:val="1"/>
     </w:pPr>
     <w:rPr>
-      <w:rFonts w:asciiTheme="majorHAnsi" w:eastAsiaTheme="majorEastAsia" w:hAnsiTheme="majorHAnsi" w:cstheme="majorBidi"/>
+      <w:rFonts w:asciiTheme="majorHAnsi" w:hAnsiTheme="majorHAnsi" w:eastAsiaTheme="majorEastAsia" w:cstheme="majorBidi"/>
       <w:color w:val="0F4761" w:themeColor="accent1" w:themeShade="BF"/>
       <w:sz w:val="32"/>
       <w:szCs w:val="32"/>
@@ -2286,13 +3309,13 @@
       <w:color w:val="272727" w:themeColor="text1" w:themeTint="D8"/>
     </w:rPr>
   </w:style>
-  <w:style w:type="character" w:default="1" w:styleId="Fuentedeprrafopredeter">
+  <w:style w:type="character" w:styleId="Fuentedeprrafopredeter" w:default="1">
     <w:name w:val="Default Paragraph Font"/>
     <w:uiPriority w:val="1"/>
     <w:semiHidden/>
     <w:unhideWhenUsed/>
   </w:style>
-  <w:style w:type="table" w:default="1" w:styleId="Tablanormal">
+  <w:style w:type="table" w:styleId="Tablanormal" w:default="1">
     <w:name w:val="Normal Table"/>
     <w:uiPriority w:val="99"/>
     <w:semiHidden/>
@@ -2307,39 +3330,39 @@
       </w:tblCellMar>
     </w:tblPr>
   </w:style>
-  <w:style w:type="numbering" w:default="1" w:styleId="Sinlista">
+  <w:style w:type="numbering" w:styleId="Sinlista" w:default="1">
     <w:name w:val="No List"/>
     <w:uiPriority w:val="99"/>
     <w:semiHidden/>
     <w:unhideWhenUsed/>
   </w:style>
-  <w:style w:type="character" w:customStyle="1" w:styleId="Ttulo1Car">
+  <w:style w:type="character" w:styleId="Ttulo1Car" w:customStyle="1">
     <w:name w:val="Título 1 Car"/>
     <w:basedOn w:val="Fuentedeprrafopredeter"/>
     <w:link w:val="Ttulo1"/>
     <w:uiPriority w:val="9"/>
     <w:rsid w:val="00C463D9"/>
     <w:rPr>
-      <w:rFonts w:asciiTheme="majorHAnsi" w:eastAsiaTheme="majorEastAsia" w:hAnsiTheme="majorHAnsi" w:cstheme="majorBidi"/>
+      <w:rFonts w:asciiTheme="majorHAnsi" w:hAnsiTheme="majorHAnsi" w:eastAsiaTheme="majorEastAsia" w:cstheme="majorBidi"/>
       <w:color w:val="0F4761" w:themeColor="accent1" w:themeShade="BF"/>
       <w:sz w:val="40"/>
       <w:szCs w:val="40"/>
     </w:rPr>
   </w:style>
-  <w:style w:type="character" w:customStyle="1" w:styleId="Ttulo2Car">
+  <w:style w:type="character" w:styleId="Ttulo2Car" w:customStyle="1">
     <w:name w:val="Título 2 Car"/>
     <w:basedOn w:val="Fuentedeprrafopredeter"/>
     <w:link w:val="Ttulo2"/>
     <w:uiPriority w:val="9"/>
     <w:rsid w:val="00C463D9"/>
     <w:rPr>
-      <w:rFonts w:asciiTheme="majorHAnsi" w:eastAsiaTheme="majorEastAsia" w:hAnsiTheme="majorHAnsi" w:cstheme="majorBidi"/>
+      <w:rFonts w:asciiTheme="majorHAnsi" w:hAnsiTheme="majorHAnsi" w:eastAsiaTheme="majorEastAsia" w:cstheme="majorBidi"/>
       <w:color w:val="0F4761" w:themeColor="accent1" w:themeShade="BF"/>
       <w:sz w:val="32"/>
       <w:szCs w:val="32"/>
     </w:rPr>
   </w:style>
-  <w:style w:type="character" w:customStyle="1" w:styleId="Ttulo3Car">
+  <w:style w:type="character" w:styleId="Ttulo3Car" w:customStyle="1">
     <w:name w:val="Título 3 Car"/>
     <w:basedOn w:val="Fuentedeprrafopredeter"/>
     <w:link w:val="Ttulo3"/>
@@ -2352,7 +3375,7 @@
       <w:szCs w:val="28"/>
     </w:rPr>
   </w:style>
-  <w:style w:type="character" w:customStyle="1" w:styleId="Ttulo4Car">
+  <w:style w:type="character" w:styleId="Ttulo4Car" w:customStyle="1">
     <w:name w:val="Título 4 Car"/>
     <w:basedOn w:val="Fuentedeprrafopredeter"/>
     <w:link w:val="Ttulo4"/>
@@ -2366,7 +3389,7 @@
       <w:color w:val="0F4761" w:themeColor="accent1" w:themeShade="BF"/>
     </w:rPr>
   </w:style>
-  <w:style w:type="character" w:customStyle="1" w:styleId="Ttulo5Car">
+  <w:style w:type="character" w:styleId="Ttulo5Car" w:customStyle="1">
     <w:name w:val="Título 5 Car"/>
     <w:basedOn w:val="Fuentedeprrafopredeter"/>
     <w:link w:val="Ttulo5"/>
@@ -2378,7 +3401,7 @@
       <w:color w:val="0F4761" w:themeColor="accent1" w:themeShade="BF"/>
     </w:rPr>
   </w:style>
-  <w:style w:type="character" w:customStyle="1" w:styleId="Ttulo6Car">
+  <w:style w:type="character" w:styleId="Ttulo6Car" w:customStyle="1">
     <w:name w:val="Título 6 Car"/>
     <w:basedOn w:val="Fuentedeprrafopredeter"/>
     <w:link w:val="Ttulo6"/>
@@ -2392,7 +3415,7 @@
       <w:color w:val="595959" w:themeColor="text1" w:themeTint="A6"/>
     </w:rPr>
   </w:style>
-  <w:style w:type="character" w:customStyle="1" w:styleId="Ttulo7Car">
+  <w:style w:type="character" w:styleId="Ttulo7Car" w:customStyle="1">
     <w:name w:val="Título 7 Car"/>
     <w:basedOn w:val="Fuentedeprrafopredeter"/>
     <w:link w:val="Ttulo7"/>
@@ -2404,7 +3427,7 @@
       <w:color w:val="595959" w:themeColor="text1" w:themeTint="A6"/>
     </w:rPr>
   </w:style>
-  <w:style w:type="character" w:customStyle="1" w:styleId="Ttulo8Car">
+  <w:style w:type="character" w:styleId="Ttulo8Car" w:customStyle="1">
     <w:name w:val="Título 8 Car"/>
     <w:basedOn w:val="Fuentedeprrafopredeter"/>
     <w:link w:val="Ttulo8"/>
@@ -2418,7 +3441,7 @@
       <w:color w:val="272727" w:themeColor="text1" w:themeTint="D8"/>
     </w:rPr>
   </w:style>
-  <w:style w:type="character" w:customStyle="1" w:styleId="Ttulo9Car">
+  <w:style w:type="character" w:styleId="Ttulo9Car" w:customStyle="1">
     <w:name w:val="Título 9 Car"/>
     <w:basedOn w:val="Fuentedeprrafopredeter"/>
     <w:link w:val="Ttulo9"/>
@@ -2443,21 +3466,21 @@
       <w:contextualSpacing/>
     </w:pPr>
     <w:rPr>
-      <w:rFonts w:asciiTheme="majorHAnsi" w:eastAsiaTheme="majorEastAsia" w:hAnsiTheme="majorHAnsi" w:cstheme="majorBidi"/>
+      <w:rFonts w:asciiTheme="majorHAnsi" w:hAnsiTheme="majorHAnsi" w:eastAsiaTheme="majorEastAsia" w:cstheme="majorBidi"/>
       <w:spacing w:val="-10"/>
       <w:kern w:val="28"/>
       <w:sz w:val="56"/>
       <w:szCs w:val="56"/>
     </w:rPr>
   </w:style>
-  <w:style w:type="character" w:customStyle="1" w:styleId="TtuloCar">
+  <w:style w:type="character" w:styleId="TtuloCar" w:customStyle="1">
     <w:name w:val="Título Car"/>
     <w:basedOn w:val="Fuentedeprrafopredeter"/>
     <w:link w:val="Ttulo"/>
     <w:uiPriority w:val="10"/>
     <w:rsid w:val="00C463D9"/>
     <w:rPr>
-      <w:rFonts w:asciiTheme="majorHAnsi" w:eastAsiaTheme="majorEastAsia" w:hAnsiTheme="majorHAnsi" w:cstheme="majorBidi"/>
+      <w:rFonts w:asciiTheme="majorHAnsi" w:hAnsiTheme="majorHAnsi" w:eastAsiaTheme="majorEastAsia" w:cstheme="majorBidi"/>
       <w:spacing w:val="-10"/>
       <w:kern w:val="28"/>
       <w:sz w:val="56"/>
@@ -2485,7 +3508,7 @@
       <w:szCs w:val="28"/>
     </w:rPr>
   </w:style>
-  <w:style w:type="character" w:customStyle="1" w:styleId="SubttuloCar">
+  <w:style w:type="character" w:styleId="SubttuloCar" w:customStyle="1">
     <w:name w:val="Subtítulo Car"/>
     <w:basedOn w:val="Fuentedeprrafopredeter"/>
     <w:link w:val="Subttulo"/>
@@ -2517,7 +3540,7 @@
       <w:color w:val="404040" w:themeColor="text1" w:themeTint="BF"/>
     </w:rPr>
   </w:style>
-  <w:style w:type="character" w:customStyle="1" w:styleId="CitaCar">
+  <w:style w:type="character" w:styleId="CitaCar" w:customStyle="1">
     <w:name w:val="Cita Car"/>
     <w:basedOn w:val="Fuentedeprrafopredeter"/>
     <w:link w:val="Cita"/>
@@ -2562,8 +3585,8 @@
     <w:rsid w:val="00C463D9"/>
     <w:pPr>
       <w:pBdr>
-        <w:top w:val="single" w:sz="4" w:space="10" w:color="0F4761" w:themeColor="accent1" w:themeShade="BF"/>
-        <w:bottom w:val="single" w:sz="4" w:space="10" w:color="0F4761" w:themeColor="accent1" w:themeShade="BF"/>
+        <w:top w:val="single" w:color="0F4761" w:themeColor="accent1" w:themeShade="BF" w:sz="4" w:space="10"/>
+        <w:bottom w:val="single" w:color="0F4761" w:themeColor="accent1" w:themeShade="BF" w:sz="4" w:space="10"/>
       </w:pBdr>
       <w:spacing w:before="360" w:after="360"/>
       <w:ind w:left="864" w:right="864"/>
@@ -2575,7 +3598,7 @@
       <w:color w:val="0F4761" w:themeColor="accent1" w:themeShade="BF"/>
     </w:rPr>
   </w:style>
-  <w:style w:type="character" w:customStyle="1" w:styleId="CitadestacadaCar">
+  <w:style w:type="character" w:styleId="CitadestacadaCar" w:customStyle="1">
     <w:name w:val="Cita destacada Car"/>
     <w:basedOn w:val="Fuentedeprrafopredeter"/>
     <w:link w:val="Citadestacada"/>
@@ -2616,7 +3639,7 @@
       <w:spacing w:after="0" w:line="240" w:lineRule="auto"/>
     </w:pPr>
   </w:style>
-  <w:style w:type="character" w:customStyle="1" w:styleId="EncabezadoCar">
+  <w:style w:type="character" w:styleId="EncabezadoCar" w:customStyle="1">
     <w:name w:val="Encabezado Car"/>
     <w:basedOn w:val="Fuentedeprrafopredeter"/>
     <w:link w:val="Encabezado"/>
@@ -2638,7 +3661,7 @@
       <w:spacing w:after="0" w:line="240" w:lineRule="auto"/>
     </w:pPr>
   </w:style>
-  <w:style w:type="character" w:customStyle="1" w:styleId="PiedepginaCar">
+  <w:style w:type="character" w:styleId="PiedepginaCar" w:customStyle="1">
     <w:name w:val="Pie de página Car"/>
     <w:basedOn w:val="Fuentedeprrafopredeter"/>
     <w:link w:val="Piedepgina"/>

</xml_diff>

<commit_message>
Word sin faltas de ortografía. te estoy mirando a ti Benjamín.
</commit_message>
<xml_diff>
--- a/Proyecto Drittsekk.docx
+++ b/Proyecto Drittsekk.docx
@@ -1,37 +1,40 @@
 
 <file path=word/document.xml><?xml version="1.0" encoding="utf-8"?>
-<w:document xmlns:wpc="http://schemas.microsoft.com/office/word/2010/wordprocessingCanvas" xmlns:cx="http://schemas.microsoft.com/office/drawing/2014/chartex" xmlns:cx1="http://schemas.microsoft.com/office/drawing/2015/9/8/chartex" xmlns:cx2="http://schemas.microsoft.com/office/drawing/2015/10/21/chartex" xmlns:cx3="http://schemas.microsoft.com/office/drawing/2016/5/9/chartex" xmlns:cx4="http://schemas.microsoft.com/office/drawing/2016/5/10/chartex" xmlns:cx5="http://schemas.microsoft.com/office/drawing/2016/5/11/chartex" xmlns:cx6="http://schemas.microsoft.com/office/drawing/2016/5/12/chartex" xmlns:cx7="http://schemas.microsoft.com/office/drawing/2016/5/13/chartex" xmlns:cx8="http://schemas.microsoft.com/office/drawing/2016/5/14/chartex" xmlns:mc="http://schemas.openxmlformats.org/markup-compatibility/2006" xmlns:aink="http://schemas.microsoft.com/office/drawing/2016/ink" xmlns:am3d="http://schemas.microsoft.com/office/drawing/2017/model3d" xmlns:o="urn:schemas-microsoft-com:office:office" xmlns:oel="http://schemas.microsoft.com/office/2019/extlst" xmlns:r="http://schemas.openxmlformats.org/officeDocument/2006/relationships" xmlns:m="http://schemas.openxmlformats.org/officeDocument/2006/math" xmlns:v="urn:schemas-microsoft-com:vml" xmlns:wp14="http://schemas.microsoft.com/office/word/2010/wordprocessingDrawing" xmlns:wp="http://schemas.openxmlformats.org/drawingml/2006/wordprocessingDrawing" xmlns:w10="urn:schemas-microsoft-com:office:word" xmlns:w="http://schemas.openxmlformats.org/wordprocessingml/2006/main" xmlns:w14="http://schemas.microsoft.com/office/word/2010/wordml" xmlns:w15="http://schemas.microsoft.com/office/word/2012/wordml" xmlns:w16cex="http://schemas.microsoft.com/office/word/2018/wordml/cex" xmlns:w16cid="http://schemas.microsoft.com/office/word/2016/wordml/cid" xmlns:w16="http://schemas.microsoft.com/office/word/2018/wordml" xmlns:w16du="http://schemas.microsoft.com/office/word/2023/wordml/word16du" xmlns:w16sdtdh="http://schemas.microsoft.com/office/word/2020/wordml/sdtdatahash" xmlns:w16sdtfl="http://schemas.microsoft.com/office/word/2024/wordml/sdtformatlock" xmlns:w16se="http://schemas.microsoft.com/office/word/2015/wordml/symex" xmlns:wpg="http://schemas.microsoft.com/office/word/2010/wordprocessingGroup" xmlns:wpi="http://schemas.microsoft.com/office/word/2010/wordprocessingInk" xmlns:wne="http://schemas.microsoft.com/office/word/2006/wordml" xmlns:wps="http://schemas.microsoft.com/office/word/2010/wordprocessingShape" xmlns:a="http://schemas.openxmlformats.org/drawingml/2006/main" xmlns:pic="http://schemas.openxmlformats.org/drawingml/2006/picture" xmlns:a14="http://schemas.microsoft.com/office/drawing/2010/main" mc:Ignorable="w14 w15 w16se w16cid w16 w16cex w16sdtdh w16sdtfl w16du wp14">
+<w:document xmlns:wpc="http://schemas.microsoft.com/office/word/2010/wordprocessingCanvas" xmlns:cx="http://schemas.microsoft.com/office/drawing/2014/chartex" xmlns:cx1="http://schemas.microsoft.com/office/drawing/2015/9/8/chartex" xmlns:cx2="http://schemas.microsoft.com/office/drawing/2015/10/21/chartex" xmlns:cx3="http://schemas.microsoft.com/office/drawing/2016/5/9/chartex" xmlns:cx4="http://schemas.microsoft.com/office/drawing/2016/5/10/chartex" xmlns:cx5="http://schemas.microsoft.com/office/drawing/2016/5/11/chartex" xmlns:cx6="http://schemas.microsoft.com/office/drawing/2016/5/12/chartex" xmlns:cx7="http://schemas.microsoft.com/office/drawing/2016/5/13/chartex" xmlns:cx8="http://schemas.microsoft.com/office/drawing/2016/5/14/chartex" xmlns:mc="http://schemas.openxmlformats.org/markup-compatibility/2006" xmlns:aink="http://schemas.microsoft.com/office/drawing/2016/ink" xmlns:am3d="http://schemas.microsoft.com/office/drawing/2017/model3d" xmlns:o="urn:schemas-microsoft-com:office:office" xmlns:oel="http://schemas.microsoft.com/office/2019/extlst" xmlns:r="http://schemas.openxmlformats.org/officeDocument/2006/relationships" xmlns:m="http://schemas.openxmlformats.org/officeDocument/2006/math" xmlns:v="urn:schemas-microsoft-com:vml" xmlns:wp14="http://schemas.microsoft.com/office/word/2010/wordprocessingDrawing" xmlns:wp="http://schemas.openxmlformats.org/drawingml/2006/wordprocessingDrawing" xmlns:w10="urn:schemas-microsoft-com:office:word" xmlns:w="http://schemas.openxmlformats.org/wordprocessingml/2006/main" xmlns:w14="http://schemas.microsoft.com/office/word/2010/wordml" xmlns:w15="http://schemas.microsoft.com/office/word/2012/wordml" xmlns:w16cex="http://schemas.microsoft.com/office/word/2018/wordml/cex" xmlns:w16cid="http://schemas.microsoft.com/office/word/2016/wordml/cid" xmlns:w16="http://schemas.microsoft.com/office/word/2018/wordml" xmlns:w16du="http://schemas.microsoft.com/office/word/2023/wordml/word16du" xmlns:w16sdtdh="http://schemas.microsoft.com/office/word/2020/wordml/sdtdatahash" xmlns:w16sdtfl="http://schemas.microsoft.com/office/word/2024/wordml/sdtformatlock" xmlns:w16se="http://schemas.microsoft.com/office/word/2015/wordml/symex" xmlns:wpg="http://schemas.microsoft.com/office/word/2010/wordprocessingGroup" xmlns:wpi="http://schemas.microsoft.com/office/word/2010/wordprocessingInk" xmlns:wne="http://schemas.microsoft.com/office/word/2006/wordml" xmlns:wps="http://schemas.microsoft.com/office/word/2010/wordprocessingShape" mc:Ignorable="w14 w15 w16se w16cid w16 w16cex w16sdtdh w16sdtfl w16du wp14">
   <w:body>
     <w:p>
       <w:pPr>
         <w:jc w:val="center"/>
         <w:rPr>
-          <w:rFonts w:ascii="Calibri" w:hAnsi="Calibri" w:eastAsia="Calibri" w:cs="Calibri"/>
-          <w:sz w:val="22"/>
-          <w:szCs w:val="22"/>
-        </w:rPr>
-      </w:pPr>
-      <w:r>
+          <w:rFonts w:ascii="Calibri" w:eastAsia="Calibri" w:hAnsi="Calibri" w:cs="Calibri"/>
+          <w:sz w:val="22"/>
+          <w:szCs w:val="22"/>
+        </w:rPr>
+      </w:pPr>
+      <w:r>
+        <w:rPr>
+          <w:noProof/>
+        </w:rPr>
         <w:drawing>
-          <wp:inline wp14:editId="19FC7999" wp14:anchorId="7A2A5F89">
+          <wp:inline distT="0" distB="0" distL="0" distR="0" wp14:anchorId="7A2A5F89" wp14:editId="19FC7999">
             <wp:extent cx="5219702" cy="7829550"/>
             <wp:effectExtent l="0" t="0" r="0" b="0"/>
-            <wp:docPr id="812944437" name="" title=""/>
+            <wp:docPr id="812944437" name="Imagen 812944437"/>
             <wp:cNvGraphicFramePr>
-              <a:graphicFrameLocks noChangeAspect="1"/>
+              <a:graphicFrameLocks xmlns:a="http://schemas.openxmlformats.org/drawingml/2006/main" noChangeAspect="1"/>
             </wp:cNvGraphicFramePr>
-            <a:graphic>
+            <a:graphic xmlns:a="http://schemas.openxmlformats.org/drawingml/2006/main">
               <a:graphicData uri="http://schemas.openxmlformats.org/drawingml/2006/picture">
-                <pic:pic>
+                <pic:pic xmlns:pic="http://schemas.openxmlformats.org/drawingml/2006/picture">
                   <pic:nvPicPr>
                     <pic:cNvPr id="0" name=""/>
                     <pic:cNvPicPr/>
                   </pic:nvPicPr>
                   <pic:blipFill>
-                    <a:blip r:embed="Rd7f6423ecd1a4989">
+                    <a:blip r:embed="rId7">
                       <a:extLst>
-                        <a:ext xmlns:a="http://schemas.openxmlformats.org/drawingml/2006/main" uri="{28A0092B-C50C-407E-A947-70E740481C1C}">
-                          <a14:useLocalDpi val="0"/>
+                        <a:ext uri="{28A0092B-C50C-407E-A947-70E740481C1C}">
+                          <a14:useLocalDpi xmlns:a14="http://schemas.microsoft.com/office/drawing/2010/main" val="0"/>
                         </a:ext>
                       </a:extLst>
                     </a:blip>
@@ -57,10 +60,9 @@
     </w:p>
     <w:p>
       <w:pPr>
-        <w:pStyle w:val="Normal"/>
         <w:jc w:val="center"/>
         <w:rPr>
-          <w:rFonts w:ascii="Calibri" w:hAnsi="Calibri" w:eastAsia="Calibri" w:cs="Calibri"/>
+          <w:rFonts w:ascii="Calibri" w:eastAsia="Calibri" w:hAnsi="Calibri" w:cs="Calibri"/>
           <w:spacing w:val="-10"/>
           <w:kern w:val="28"/>
           <w:sz w:val="22"/>
@@ -69,7 +71,7 @@
       </w:pPr>
       <w:r>
         <w:rPr>
-          <w:rFonts w:ascii="Calibri" w:hAnsi="Calibri" w:eastAsia="Calibri" w:cs="Calibri"/>
+          <w:rFonts w:ascii="Calibri" w:eastAsia="Calibri" w:hAnsi="Calibri" w:cs="Calibri"/>
           <w:sz w:val="22"/>
           <w:szCs w:val="22"/>
         </w:rPr>
@@ -78,10 +80,9 @@
     </w:p>
     <w:p>
       <w:pPr>
-        <w:pStyle w:val="Normal"/>
         <w:jc w:val="center"/>
         <w:rPr>
-          <w:rFonts w:ascii="Calibri" w:hAnsi="Calibri" w:eastAsia="Calibri" w:cs="Calibri"/>
+          <w:rFonts w:ascii="Calibri" w:eastAsia="Calibri" w:hAnsi="Calibri" w:cs="Calibri"/>
           <w:sz w:val="22"/>
           <w:szCs w:val="22"/>
         </w:rPr>
@@ -92,14 +93,14 @@
         <w:pStyle w:val="Ttulo"/>
         <w:spacing w:line="360" w:lineRule="auto"/>
         <w:rPr>
-          <w:rFonts w:ascii="Calibri" w:hAnsi="Calibri" w:eastAsia="Calibri" w:cs="Calibri"/>
-          <w:sz w:val="22"/>
-          <w:szCs w:val="22"/>
-        </w:rPr>
-      </w:pPr>
-      <w:r>
-        <w:rPr>
-          <w:rFonts w:ascii="Calibri" w:hAnsi="Calibri" w:eastAsia="Calibri" w:cs="Calibri"/>
+          <w:rFonts w:ascii="Calibri" w:eastAsia="Calibri" w:hAnsi="Calibri" w:cs="Calibri"/>
+          <w:sz w:val="22"/>
+          <w:szCs w:val="22"/>
+        </w:rPr>
+      </w:pPr>
+      <w:r>
+        <w:rPr>
+          <w:rFonts w:ascii="Calibri" w:eastAsia="Calibri" w:hAnsi="Calibri" w:cs="Calibri"/>
           <w:sz w:val="22"/>
           <w:szCs w:val="22"/>
         </w:rPr>
@@ -109,7 +110,7 @@
     <w:p>
       <w:pPr>
         <w:rPr>
-          <w:rFonts w:ascii="Calibri" w:hAnsi="Calibri" w:eastAsia="Calibri" w:cs="Calibri"/>
+          <w:rFonts w:ascii="Calibri" w:eastAsia="Calibri" w:hAnsi="Calibri" w:cs="Calibri"/>
           <w:spacing w:val="-10"/>
           <w:kern w:val="28"/>
           <w:sz w:val="22"/>
@@ -118,10 +119,11 @@
       </w:pPr>
       <w:r>
         <w:rPr>
-          <w:rFonts w:ascii="Calibri" w:hAnsi="Calibri" w:eastAsia="Calibri" w:cs="Calibri"/>
-          <w:sz w:val="22"/>
-          <w:szCs w:val="22"/>
-        </w:rPr>
+          <w:rFonts w:ascii="Calibri" w:eastAsia="Calibri" w:hAnsi="Calibri" w:cs="Calibri"/>
+          <w:sz w:val="22"/>
+          <w:szCs w:val="22"/>
+        </w:rPr>
+        <w:lastRenderedPageBreak/>
         <w:br w:type="page"/>
       </w:r>
     </w:p>
@@ -130,17 +132,18 @@
         <w:pStyle w:val="Ttulo"/>
         <w:spacing w:line="360" w:lineRule="auto"/>
         <w:rPr>
-          <w:rFonts w:ascii="Calibri" w:hAnsi="Calibri" w:eastAsia="Calibri" w:cs="Calibri"/>
-          <w:sz w:val="22"/>
-          <w:szCs w:val="22"/>
-        </w:rPr>
-      </w:pPr>
-      <w:r>
-        <w:rPr>
-          <w:rFonts w:ascii="Calibri" w:hAnsi="Calibri" w:eastAsia="Calibri" w:cs="Calibri"/>
-          <w:sz w:val="22"/>
-          <w:szCs w:val="22"/>
-        </w:rPr>
+          <w:rFonts w:ascii="Calibri" w:eastAsia="Calibri" w:hAnsi="Calibri" w:cs="Calibri"/>
+          <w:sz w:val="22"/>
+          <w:szCs w:val="22"/>
+        </w:rPr>
+      </w:pPr>
+      <w:r>
+        <w:rPr>
+          <w:rFonts w:ascii="Calibri" w:eastAsia="Calibri" w:hAnsi="Calibri" w:cs="Calibri"/>
+          <w:sz w:val="22"/>
+          <w:szCs w:val="22"/>
+        </w:rPr>
+        <w:lastRenderedPageBreak/>
         <w:t>Contenido</w:t>
       </w:r>
     </w:p>
@@ -148,14 +151,14 @@
       <w:pPr>
         <w:pStyle w:val="Ttulo1"/>
         <w:rPr>
-          <w:rFonts w:ascii="Calibri" w:hAnsi="Calibri" w:eastAsia="Calibri" w:cs="Calibri"/>
-          <w:sz w:val="22"/>
-          <w:szCs w:val="22"/>
-        </w:rPr>
-      </w:pPr>
-      <w:r>
-        <w:rPr>
-          <w:rFonts w:ascii="Calibri" w:hAnsi="Calibri" w:eastAsia="Calibri" w:cs="Calibri"/>
+          <w:rFonts w:ascii="Calibri" w:eastAsia="Calibri" w:hAnsi="Calibri" w:cs="Calibri"/>
+          <w:sz w:val="22"/>
+          <w:szCs w:val="22"/>
+        </w:rPr>
+      </w:pPr>
+      <w:r>
+        <w:rPr>
+          <w:rFonts w:ascii="Calibri" w:eastAsia="Calibri" w:hAnsi="Calibri" w:cs="Calibri"/>
           <w:sz w:val="22"/>
           <w:szCs w:val="22"/>
         </w:rPr>
@@ -166,14 +169,14 @@
       <w:pPr>
         <w:pStyle w:val="Ttulo2"/>
         <w:rPr>
-          <w:rFonts w:ascii="Calibri" w:hAnsi="Calibri" w:eastAsia="Calibri" w:cs="Calibri"/>
-          <w:sz w:val="22"/>
-          <w:szCs w:val="22"/>
-        </w:rPr>
-      </w:pPr>
-      <w:r>
-        <w:rPr>
-          <w:rFonts w:ascii="Calibri" w:hAnsi="Calibri" w:eastAsia="Calibri" w:cs="Calibri"/>
+          <w:rFonts w:ascii="Calibri" w:eastAsia="Calibri" w:hAnsi="Calibri" w:cs="Calibri"/>
+          <w:sz w:val="22"/>
+          <w:szCs w:val="22"/>
+        </w:rPr>
+      </w:pPr>
+      <w:r>
+        <w:rPr>
+          <w:rFonts w:ascii="Calibri" w:eastAsia="Calibri" w:hAnsi="Calibri" w:cs="Calibri"/>
           <w:sz w:val="22"/>
           <w:szCs w:val="22"/>
         </w:rPr>
@@ -183,14 +186,14 @@
     <w:p>
       <w:pPr>
         <w:rPr>
-          <w:rFonts w:ascii="Calibri" w:hAnsi="Calibri" w:eastAsia="Calibri" w:cs="Calibri"/>
-          <w:sz w:val="22"/>
-          <w:szCs w:val="22"/>
-        </w:rPr>
-      </w:pPr>
-      <w:r>
-        <w:rPr>
-          <w:rFonts w:ascii="Calibri" w:hAnsi="Calibri" w:eastAsia="Calibri" w:cs="Calibri"/>
+          <w:rFonts w:ascii="Calibri" w:eastAsia="Calibri" w:hAnsi="Calibri" w:cs="Calibri"/>
+          <w:sz w:val="22"/>
+          <w:szCs w:val="22"/>
+        </w:rPr>
+      </w:pPr>
+      <w:r>
+        <w:rPr>
+          <w:rFonts w:ascii="Calibri" w:eastAsia="Calibri" w:hAnsi="Calibri" w:cs="Calibri"/>
           <w:sz w:val="22"/>
           <w:szCs w:val="22"/>
         </w:rPr>
@@ -198,7 +201,7 @@
       </w:r>
       <w:r>
         <w:rPr>
-          <w:rFonts w:ascii="Calibri" w:hAnsi="Calibri" w:eastAsia="Calibri" w:cs="Calibri"/>
+          <w:rFonts w:ascii="Calibri" w:eastAsia="Calibri" w:hAnsi="Calibri" w:cs="Calibri"/>
           <w:sz w:val="22"/>
           <w:szCs w:val="22"/>
         </w:rPr>
@@ -206,7 +209,7 @@
       </w:r>
       <w:r>
         <w:rPr>
-          <w:rFonts w:ascii="Calibri" w:hAnsi="Calibri" w:eastAsia="Calibri" w:cs="Calibri"/>
+          <w:rFonts w:ascii="Calibri" w:eastAsia="Calibri" w:hAnsi="Calibri" w:cs="Calibri"/>
           <w:sz w:val="22"/>
           <w:szCs w:val="22"/>
         </w:rPr>
@@ -214,7 +217,7 @@
       </w:r>
       <w:r>
         <w:rPr>
-          <w:rFonts w:ascii="Calibri" w:hAnsi="Calibri" w:eastAsia="Calibri" w:cs="Calibri"/>
+          <w:rFonts w:ascii="Calibri" w:eastAsia="Calibri" w:hAnsi="Calibri" w:cs="Calibri"/>
           <w:sz w:val="22"/>
           <w:szCs w:val="22"/>
         </w:rPr>
@@ -222,7 +225,7 @@
       </w:r>
       <w:r>
         <w:rPr>
-          <w:rFonts w:ascii="Calibri" w:hAnsi="Calibri" w:eastAsia="Calibri" w:cs="Calibri"/>
+          <w:rFonts w:ascii="Calibri" w:eastAsia="Calibri" w:hAnsi="Calibri" w:cs="Calibri"/>
           <w:sz w:val="22"/>
           <w:szCs w:val="22"/>
         </w:rPr>
@@ -230,7 +233,7 @@
       </w:r>
       <w:r>
         <w:rPr>
-          <w:rFonts w:ascii="Calibri" w:hAnsi="Calibri" w:eastAsia="Calibri" w:cs="Calibri"/>
+          <w:rFonts w:ascii="Calibri" w:eastAsia="Calibri" w:hAnsi="Calibri" w:cs="Calibri"/>
           <w:sz w:val="22"/>
           <w:szCs w:val="22"/>
         </w:rPr>
@@ -238,7 +241,7 @@
       </w:r>
       <w:r>
         <w:rPr>
-          <w:rFonts w:ascii="Calibri" w:hAnsi="Calibri" w:eastAsia="Calibri" w:cs="Calibri"/>
+          <w:rFonts w:ascii="Calibri" w:eastAsia="Calibri" w:hAnsi="Calibri" w:cs="Calibri"/>
           <w:sz w:val="22"/>
           <w:szCs w:val="22"/>
         </w:rPr>
@@ -246,7 +249,7 @@
       </w:r>
       <w:r>
         <w:rPr>
-          <w:rFonts w:ascii="Calibri" w:hAnsi="Calibri" w:eastAsia="Calibri" w:cs="Calibri"/>
+          <w:rFonts w:ascii="Calibri" w:eastAsia="Calibri" w:hAnsi="Calibri" w:cs="Calibri"/>
           <w:sz w:val="22"/>
           <w:szCs w:val="22"/>
         </w:rPr>
@@ -254,41 +257,25 @@
       </w:r>
       <w:r>
         <w:rPr>
-          <w:rFonts w:ascii="Calibri" w:hAnsi="Calibri" w:eastAsia="Calibri" w:cs="Calibri"/>
-          <w:sz w:val="22"/>
-          <w:szCs w:val="22"/>
-        </w:rPr>
-        <w:t xml:space="preserve">Y nació el proyecto </w:t>
-      </w:r>
-      <w:r>
-        <w:rPr>
-          <w:rFonts w:ascii="Calibri" w:hAnsi="Calibri" w:eastAsia="Calibri" w:cs="Calibri"/>
-          <w:sz w:val="22"/>
-          <w:szCs w:val="22"/>
-        </w:rPr>
-        <w:t>DrittSekk</w:t>
-      </w:r>
-      <w:r>
-        <w:rPr>
-          <w:rFonts w:ascii="Calibri" w:hAnsi="Calibri" w:eastAsia="Calibri" w:cs="Calibri"/>
-          <w:sz w:val="22"/>
-          <w:szCs w:val="22"/>
-        </w:rPr>
-        <w:t xml:space="preserve">, una red social basada en irritar a los usuarios, permitiendo que los usuarios también se fastidien entre ellos. </w:t>
+          <w:rFonts w:ascii="Calibri" w:eastAsia="Calibri" w:hAnsi="Calibri" w:cs="Calibri"/>
+          <w:sz w:val="22"/>
+          <w:szCs w:val="22"/>
+        </w:rPr>
+        <w:t xml:space="preserve">Y nació el proyecto DrittSekk, una red social basada en irritar a los usuarios, permitiendo que los usuarios también se fastidien entre ellos. </w:t>
       </w:r>
     </w:p>
     <w:p>
       <w:pPr>
         <w:pStyle w:val="Ttulo1"/>
         <w:rPr>
-          <w:rFonts w:ascii="Calibri" w:hAnsi="Calibri" w:eastAsia="Calibri" w:cs="Calibri"/>
-          <w:sz w:val="22"/>
-          <w:szCs w:val="22"/>
-        </w:rPr>
-      </w:pPr>
-      <w:r>
-        <w:rPr>
-          <w:rFonts w:ascii="Calibri" w:hAnsi="Calibri" w:eastAsia="Calibri" w:cs="Calibri"/>
+          <w:rFonts w:ascii="Calibri" w:eastAsia="Calibri" w:hAnsi="Calibri" w:cs="Calibri"/>
+          <w:sz w:val="22"/>
+          <w:szCs w:val="22"/>
+        </w:rPr>
+      </w:pPr>
+      <w:r>
+        <w:rPr>
+          <w:rFonts w:ascii="Calibri" w:eastAsia="Calibri" w:hAnsi="Calibri" w:cs="Calibri"/>
           <w:sz w:val="22"/>
           <w:szCs w:val="22"/>
         </w:rPr>
@@ -299,48 +286,40 @@
       <w:pPr>
         <w:pStyle w:val="Ttulo2"/>
         <w:rPr>
-          <w:rFonts w:ascii="Calibri" w:hAnsi="Calibri" w:eastAsia="Calibri" w:cs="Calibri"/>
-          <w:sz w:val="22"/>
-          <w:szCs w:val="22"/>
-        </w:rPr>
-      </w:pPr>
-      <w:r>
-        <w:rPr>
-          <w:rFonts w:ascii="Calibri" w:hAnsi="Calibri" w:eastAsia="Calibri" w:cs="Calibri"/>
-          <w:sz w:val="22"/>
-          <w:szCs w:val="22"/>
-        </w:rPr>
-        <w:t xml:space="preserve">Expansión de nuestro </w:t>
-      </w:r>
-      <w:r>
-        <w:rPr>
-          <w:rFonts w:ascii="Calibri" w:hAnsi="Calibri" w:eastAsia="Calibri" w:cs="Calibri"/>
-          <w:sz w:val="22"/>
-          <w:szCs w:val="22"/>
-        </w:rPr>
-        <w:t>trabajo</w:t>
-      </w:r>
-      <w:r>
-        <w:rPr>
-          <w:rFonts w:ascii="Calibri" w:hAnsi="Calibri" w:eastAsia="Calibri" w:cs="Calibri"/>
-          <w:sz w:val="22"/>
-          <w:szCs w:val="22"/>
-        </w:rPr>
-        <w:t xml:space="preserve"> :</w:t>
+          <w:rFonts w:ascii="Calibri" w:eastAsia="Calibri" w:hAnsi="Calibri" w:cs="Calibri"/>
+          <w:sz w:val="22"/>
+          <w:szCs w:val="22"/>
+        </w:rPr>
+      </w:pPr>
+      <w:r>
+        <w:rPr>
+          <w:rFonts w:ascii="Calibri" w:eastAsia="Calibri" w:hAnsi="Calibri" w:cs="Calibri"/>
+          <w:sz w:val="22"/>
+          <w:szCs w:val="22"/>
+        </w:rPr>
+        <w:t>Expansión de nuestro trabajo</w:t>
+      </w:r>
+      <w:r>
+        <w:rPr>
+          <w:rFonts w:ascii="Calibri" w:eastAsia="Calibri" w:hAnsi="Calibri" w:cs="Calibri"/>
+          <w:sz w:val="22"/>
+          <w:szCs w:val="22"/>
+        </w:rPr>
+        <w:t>:</w:t>
       </w:r>
     </w:p>
     <w:p>
       <w:pPr>
         <w:pStyle w:val="Ttulo3"/>
         <w:rPr>
-          <w:rFonts w:ascii="Calibri" w:hAnsi="Calibri" w:eastAsia="Calibri" w:cs="Calibri"/>
-          <w:sz w:val="22"/>
-          <w:szCs w:val="22"/>
-        </w:rPr>
-      </w:pPr>
-      <w:r>
-        <w:rPr>
-          <w:rFonts w:ascii="Calibri" w:hAnsi="Calibri" w:eastAsia="Calibri" w:cs="Calibri"/>
+          <w:rFonts w:ascii="Calibri" w:eastAsia="Calibri" w:hAnsi="Calibri" w:cs="Calibri"/>
+          <w:sz w:val="22"/>
+          <w:szCs w:val="22"/>
+        </w:rPr>
+      </w:pPr>
+      <w:r>
+        <w:rPr>
+          <w:rFonts w:ascii="Calibri" w:eastAsia="Calibri" w:hAnsi="Calibri" w:cs="Calibri"/>
           <w:sz w:val="22"/>
           <w:szCs w:val="22"/>
         </w:rPr>
@@ -350,14 +329,14 @@
     <w:p>
       <w:pPr>
         <w:rPr>
-          <w:rFonts w:ascii="Calibri" w:hAnsi="Calibri" w:eastAsia="Calibri" w:cs="Calibri"/>
-          <w:sz w:val="22"/>
-          <w:szCs w:val="22"/>
-        </w:rPr>
-      </w:pPr>
-      <w:r>
-        <w:rPr>
-          <w:rFonts w:ascii="Calibri" w:hAnsi="Calibri" w:eastAsia="Calibri" w:cs="Calibri"/>
+          <w:rFonts w:ascii="Calibri" w:eastAsia="Calibri" w:hAnsi="Calibri" w:cs="Calibri"/>
+          <w:sz w:val="22"/>
+          <w:szCs w:val="22"/>
+        </w:rPr>
+      </w:pPr>
+      <w:r>
+        <w:rPr>
+          <w:rFonts w:ascii="Calibri" w:eastAsia="Calibri" w:hAnsi="Calibri" w:cs="Calibri"/>
           <w:sz w:val="22"/>
           <w:szCs w:val="22"/>
         </w:rPr>
@@ -365,7 +344,7 @@
       </w:r>
       <w:r>
         <w:rPr>
-          <w:rFonts w:ascii="Calibri" w:hAnsi="Calibri" w:eastAsia="Calibri" w:cs="Calibri"/>
+          <w:rFonts w:ascii="Calibri" w:eastAsia="Calibri" w:hAnsi="Calibri" w:cs="Calibri"/>
           <w:sz w:val="22"/>
           <w:szCs w:val="22"/>
         </w:rPr>
@@ -373,7 +352,7 @@
       </w:r>
       <w:r>
         <w:rPr>
-          <w:rFonts w:ascii="Calibri" w:hAnsi="Calibri" w:eastAsia="Calibri" w:cs="Calibri"/>
+          <w:rFonts w:ascii="Calibri" w:eastAsia="Calibri" w:hAnsi="Calibri" w:cs="Calibri"/>
           <w:sz w:val="22"/>
           <w:szCs w:val="22"/>
         </w:rPr>
@@ -381,7 +360,7 @@
       </w:r>
       <w:r>
         <w:rPr>
-          <w:rFonts w:ascii="Calibri" w:hAnsi="Calibri" w:eastAsia="Calibri" w:cs="Calibri"/>
+          <w:rFonts w:ascii="Calibri" w:eastAsia="Calibri" w:hAnsi="Calibri" w:cs="Calibri"/>
           <w:sz w:val="22"/>
           <w:szCs w:val="22"/>
         </w:rPr>
@@ -389,7 +368,7 @@
       </w:r>
       <w:r>
         <w:rPr>
-          <w:rFonts w:ascii="Calibri" w:hAnsi="Calibri" w:eastAsia="Calibri" w:cs="Calibri"/>
+          <w:rFonts w:ascii="Calibri" w:eastAsia="Calibri" w:hAnsi="Calibri" w:cs="Calibri"/>
           <w:sz w:val="22"/>
           <w:szCs w:val="22"/>
         </w:rPr>
@@ -397,7 +376,7 @@
       </w:r>
       <w:r>
         <w:rPr>
-          <w:rFonts w:ascii="Calibri" w:hAnsi="Calibri" w:eastAsia="Calibri" w:cs="Calibri"/>
+          <w:rFonts w:ascii="Calibri" w:eastAsia="Calibri" w:hAnsi="Calibri" w:cs="Calibri"/>
           <w:sz w:val="22"/>
           <w:szCs w:val="22"/>
         </w:rPr>
@@ -405,7 +384,7 @@
       </w:r>
       <w:r>
         <w:rPr>
-          <w:rFonts w:ascii="Calibri" w:hAnsi="Calibri" w:eastAsia="Calibri" w:cs="Calibri"/>
+          <w:rFonts w:ascii="Calibri" w:eastAsia="Calibri" w:hAnsi="Calibri" w:cs="Calibri"/>
           <w:sz w:val="22"/>
           <w:szCs w:val="22"/>
         </w:rPr>
@@ -413,7 +392,7 @@
       </w:r>
       <w:r>
         <w:rPr>
-          <w:rFonts w:ascii="Calibri" w:hAnsi="Calibri" w:eastAsia="Calibri" w:cs="Calibri"/>
+          <w:rFonts w:ascii="Calibri" w:eastAsia="Calibri" w:hAnsi="Calibri" w:cs="Calibri"/>
           <w:sz w:val="22"/>
           <w:szCs w:val="22"/>
         </w:rPr>
@@ -421,7 +400,7 @@
       </w:r>
       <w:r>
         <w:rPr>
-          <w:rFonts w:ascii="Calibri" w:hAnsi="Calibri" w:eastAsia="Calibri" w:cs="Calibri"/>
+          <w:rFonts w:ascii="Calibri" w:eastAsia="Calibri" w:hAnsi="Calibri" w:cs="Calibri"/>
           <w:sz w:val="22"/>
           <w:szCs w:val="22"/>
         </w:rPr>
@@ -429,31 +408,15 @@
       </w:r>
       <w:r>
         <w:rPr>
-          <w:rFonts w:ascii="Calibri" w:hAnsi="Calibri" w:eastAsia="Calibri" w:cs="Calibri"/>
-          <w:sz w:val="22"/>
-          <w:szCs w:val="22"/>
-        </w:rPr>
-        <w:t xml:space="preserve">para molestar a otros; los distintos tipos de chats; los ajustes del usuario y la opción de bloquear o reportar a toros usuarios. Como requisitos no funcionales hemos listado: una base de datos para guardar los datos del usuario, un JavaScript para cerrar la web automáticamente, un JavaScript para hacer un giro de la pantalla de 189º, una base de datos para el calendario, un JavaScript para invertir el </w:t>
-      </w:r>
-      <w:r>
-        <w:rPr>
-          <w:rFonts w:ascii="Calibri" w:hAnsi="Calibri" w:eastAsia="Calibri" w:cs="Calibri"/>
-          <w:sz w:val="22"/>
-          <w:szCs w:val="22"/>
-        </w:rPr>
-        <w:t>scroll</w:t>
-      </w:r>
-      <w:r>
-        <w:rPr>
-          <w:rFonts w:ascii="Calibri" w:hAnsi="Calibri" w:eastAsia="Calibri" w:cs="Calibri"/>
-          <w:sz w:val="22"/>
-          <w:szCs w:val="22"/>
-        </w:rPr>
-        <w:t xml:space="preserve"> del ratón, un JavaScript para el formulario que modifique la base de datos de los usuarios, una base de datos para los chats, un JavaScript para el formulario de bloqueo o reporte de usuarios, un JavaScript para el menú,</w:t>
-      </w:r>
-      <w:r>
-        <w:rPr>
-          <w:rFonts w:ascii="Calibri" w:hAnsi="Calibri" w:eastAsia="Calibri" w:cs="Calibri"/>
+          <w:rFonts w:ascii="Calibri" w:eastAsia="Calibri" w:hAnsi="Calibri" w:cs="Calibri"/>
+          <w:sz w:val="22"/>
+          <w:szCs w:val="22"/>
+        </w:rPr>
+        <w:t>para molestar a otros; los distintos tipos de chats; los ajustes del usuario y la opción de bloquear o reportar a toros usuarios. Como requisitos no funcionales hemos listado: una base de datos para guardar los datos del usuario, un JavaScript para cerrar la web automáticamente, un JavaScript para hacer un giro de la pantalla de 189º, una base de datos para el calendario, un JavaScript para invertir el scroll del ratón, un JavaScript para el formulario que modifique la base de datos de los usuarios, una base de datos para los chats, un JavaScript para el formulario de bloqueo o reporte de usuarios, un JavaScript para el menú,</w:t>
+      </w:r>
+      <w:r>
+        <w:rPr>
+          <w:rFonts w:ascii="Calibri" w:eastAsia="Calibri" w:hAnsi="Calibri" w:cs="Calibri"/>
           <w:sz w:val="22"/>
           <w:szCs w:val="22"/>
         </w:rPr>
@@ -461,41 +424,33 @@
       </w:r>
       <w:r>
         <w:rPr>
-          <w:rFonts w:ascii="Calibri" w:hAnsi="Calibri" w:eastAsia="Calibri" w:cs="Calibri"/>
-          <w:sz w:val="22"/>
-          <w:szCs w:val="22"/>
-        </w:rPr>
-        <w:t>este</w:t>
-      </w:r>
-      <w:r>
-        <w:rPr>
-          <w:rFonts w:ascii="Calibri" w:hAnsi="Calibri" w:eastAsia="Calibri" w:cs="Calibri"/>
-          <w:sz w:val="22"/>
-          <w:szCs w:val="22"/>
-        </w:rPr>
-        <w:t xml:space="preserve"> relacionado con la base de datos de los chats, y por último todos los recursos que requiera darle los permisos adecuados a los usuarios administrados, para </w:t>
-      </w:r>
-      <w:r>
-        <w:rPr>
-          <w:rFonts w:ascii="Calibri" w:hAnsi="Calibri" w:eastAsia="Calibri" w:cs="Calibri"/>
-          <w:sz w:val="22"/>
-          <w:szCs w:val="22"/>
-        </w:rPr>
-        <w:t>poder gestionar las notificaciones de bloqueo o reporte y acceder a los registros de los chats.</w:t>
+          <w:rFonts w:ascii="Calibri" w:eastAsia="Calibri" w:hAnsi="Calibri" w:cs="Calibri"/>
+          <w:sz w:val="22"/>
+          <w:szCs w:val="22"/>
+        </w:rPr>
+        <w:t>esté</w:t>
+      </w:r>
+      <w:r>
+        <w:rPr>
+          <w:rFonts w:ascii="Calibri" w:eastAsia="Calibri" w:hAnsi="Calibri" w:cs="Calibri"/>
+          <w:sz w:val="22"/>
+          <w:szCs w:val="22"/>
+        </w:rPr>
+        <w:t xml:space="preserve"> relacionado con la base de datos de los chats, y por último todos los recursos que requiera darle los permisos adecuados a los usuarios administrados, para poder gestionar las notificaciones de bloqueo o reporte y acceder a los registros de los chats.</w:t>
       </w:r>
     </w:p>
     <w:p>
       <w:pPr>
         <w:pStyle w:val="Ttulo3"/>
         <w:rPr>
-          <w:rFonts w:ascii="Calibri" w:hAnsi="Calibri" w:eastAsia="Calibri" w:cs="Calibri"/>
-          <w:sz w:val="22"/>
-          <w:szCs w:val="22"/>
-        </w:rPr>
-      </w:pPr>
-      <w:r>
-        <w:rPr>
-          <w:rFonts w:ascii="Calibri" w:hAnsi="Calibri" w:eastAsia="Calibri" w:cs="Calibri"/>
+          <w:rFonts w:ascii="Calibri" w:eastAsia="Calibri" w:hAnsi="Calibri" w:cs="Calibri"/>
+          <w:sz w:val="22"/>
+          <w:szCs w:val="22"/>
+        </w:rPr>
+      </w:pPr>
+      <w:r>
+        <w:rPr>
+          <w:rFonts w:ascii="Calibri" w:eastAsia="Calibri" w:hAnsi="Calibri" w:cs="Calibri"/>
           <w:sz w:val="22"/>
           <w:szCs w:val="22"/>
         </w:rPr>
@@ -505,38 +460,50 @@
     <w:p>
       <w:pPr>
         <w:rPr>
-          <w:rFonts w:ascii="Calibri" w:hAnsi="Calibri" w:eastAsia="Calibri" w:cs="Calibri"/>
-          <w:sz w:val="22"/>
-          <w:szCs w:val="22"/>
-        </w:rPr>
-      </w:pPr>
-      <w:r>
-        <w:rPr>
-          <w:rFonts w:ascii="Calibri" w:hAnsi="Calibri" w:eastAsia="Calibri" w:cs="Calibri"/>
-          <w:sz w:val="22"/>
-          <w:szCs w:val="22"/>
-        </w:rPr>
-        <w:t>El prototipo que hemos realizado muestra un ejemplo muy básico de cómo tenemos pensado que funcione nuestra “red social”. Al principio hicimos un archivo .PNG para guardar un boceto de cómo queríamos que sea la página visualmente en cuanto la estructura base:</w:t>
-      </w:r>
-      <w:r>
+          <w:rFonts w:ascii="Calibri" w:eastAsia="Calibri" w:hAnsi="Calibri" w:cs="Calibri"/>
+          <w:sz w:val="22"/>
+          <w:szCs w:val="22"/>
+        </w:rPr>
+      </w:pPr>
+      <w:r>
+        <w:rPr>
+          <w:rFonts w:ascii="Calibri" w:eastAsia="Calibri" w:hAnsi="Calibri" w:cs="Calibri"/>
+          <w:sz w:val="22"/>
+          <w:szCs w:val="22"/>
+        </w:rPr>
+        <w:t xml:space="preserve">El prototipo que hemos realizado muestra un ejemplo muy básico de cómo tenemos pensado que funcione nuestra “red social”. Al principio hicimos un archivo .PNG para </w:t>
+      </w:r>
+      <w:r>
+        <w:rPr>
+          <w:rFonts w:ascii="Calibri" w:eastAsia="Calibri" w:hAnsi="Calibri" w:cs="Calibri"/>
+          <w:sz w:val="22"/>
+          <w:szCs w:val="22"/>
+        </w:rPr>
+        <w:lastRenderedPageBreak/>
+        <w:t>guardar un boceto de cómo queríamos que sea la página visualmente en cuanto la estructura base:</w:t>
+      </w:r>
+      <w:r>
+        <w:rPr>
+          <w:noProof/>
+        </w:rPr>
         <w:drawing>
-          <wp:inline wp14:editId="4A30F069" wp14:anchorId="37D9EC9A">
+          <wp:inline distT="0" distB="0" distL="0" distR="0" wp14:anchorId="37D9EC9A" wp14:editId="4A30F069">
             <wp:extent cx="5210174" cy="2722245"/>
             <wp:effectExtent l="0" t="0" r="9525" b="1905"/>
-            <wp:docPr id="1635745080" name="Imagen 1" title=""/>
+            <wp:docPr id="1635745080" name="Imagen 1"/>
             <wp:cNvGraphicFramePr>
-              <a:graphicFrameLocks noChangeAspect="1"/>
+              <a:graphicFrameLocks xmlns:a="http://schemas.openxmlformats.org/drawingml/2006/main" noChangeAspect="1"/>
             </wp:cNvGraphicFramePr>
-            <a:graphic>
+            <a:graphic xmlns:a="http://schemas.openxmlformats.org/drawingml/2006/main">
               <a:graphicData uri="http://schemas.openxmlformats.org/drawingml/2006/picture">
-                <pic:pic>
+                <pic:pic xmlns:pic="http://schemas.openxmlformats.org/drawingml/2006/picture">
                   <pic:nvPicPr>
                     <pic:cNvPr id="0" name="Imagen 1"/>
                     <pic:cNvPicPr/>
                   </pic:nvPicPr>
                   <pic:blipFill>
-                    <a:blip r:embed="R5fb242a563c74030">
-                      <a:extLst xmlns:a="http://schemas.openxmlformats.org/drawingml/2006/main">
+                    <a:blip r:embed="rId8">
+                      <a:extLst>
                         <a:ext uri="{28A0092B-C50C-407E-A947-70E740481C1C}">
                           <a14:useLocalDpi xmlns:a14="http://schemas.microsoft.com/office/drawing/2010/main" val="0"/>
                         </a:ext>
@@ -547,7 +514,7 @@
                     </a:stretch>
                   </pic:blipFill>
                   <pic:spPr>
-                    <a:xfrm rot="0" flipH="0" flipV="0">
+                    <a:xfrm>
                       <a:off x="0" y="0"/>
                       <a:ext cx="5210174" cy="2722245"/>
                     </a:xfrm>
@@ -565,7 +532,7 @@
     <w:p>
       <w:pPr>
         <w:rPr>
-          <w:rFonts w:ascii="Calibri" w:hAnsi="Calibri" w:eastAsia="Calibri" w:cs="Calibri"/>
+          <w:rFonts w:ascii="Calibri" w:eastAsia="Calibri" w:hAnsi="Calibri" w:cs="Calibri"/>
           <w:sz w:val="22"/>
           <w:szCs w:val="22"/>
         </w:rPr>
@@ -573,11 +540,12 @@
       <w:r>
         <w:rPr>
           <w:rFonts w:ascii="Calibri" w:hAnsi="Calibri" w:cs="Calibri"/>
+          <w:noProof/>
           <w:sz w:val="22"/>
           <w:szCs w:val="22"/>
         </w:rPr>
         <w:drawing>
-          <wp:anchor distT="0" distB="0" distL="114300" distR="114300" simplePos="0" relativeHeight="251658240" behindDoc="0" locked="0" layoutInCell="1" allowOverlap="1" wp14:anchorId="17EBCD11" wp14:editId="7BF2BB98">
+          <wp:anchor distT="0" distB="0" distL="114300" distR="114300" simplePos="0" relativeHeight="251658240" behindDoc="0" locked="0" layoutInCell="1" allowOverlap="1" wp14:anchorId="17EBCD11" wp14:editId="5CB49F28">
             <wp:simplePos x="0" y="0"/>
             <wp:positionH relativeFrom="margin">
               <wp:posOffset>3056890</wp:posOffset>
@@ -600,7 +568,7 @@
                     <pic:cNvPicPr/>
                   </pic:nvPicPr>
                   <pic:blipFill>
-                    <a:blip r:embed="rId8" cstate="print">
+                    <a:blip r:embed="rId9" cstate="print">
                       <a:extLst>
                         <a:ext uri="{28A0092B-C50C-407E-A947-70E740481C1C}">
                           <a14:useLocalDpi xmlns:a14="http://schemas.microsoft.com/office/drawing/2010/main" val="0"/>
@@ -634,7 +602,7 @@
       </w:r>
       <w:r>
         <w:rPr>
-          <w:rFonts w:ascii="Calibri" w:hAnsi="Calibri" w:eastAsia="Calibri" w:cs="Calibri"/>
+          <w:rFonts w:ascii="Calibri" w:eastAsia="Calibri" w:hAnsi="Calibri" w:cs="Calibri"/>
           <w:sz w:val="22"/>
           <w:szCs w:val="22"/>
         </w:rPr>
@@ -642,9 +610,9 @@
       </w:r>
       <w:r>
         <w:rPr>
-          <w:rFonts w:ascii="Calibri" w:hAnsi="Calibri" w:eastAsia="Calibri" w:cs="Calibri"/>
-          <w:b w:val="1"/>
-          <w:bCs w:val="1"/>
+          <w:rFonts w:ascii="Calibri" w:eastAsia="Calibri" w:hAnsi="Calibri" w:cs="Calibri"/>
+          <w:b/>
+          <w:bCs/>
           <w:sz w:val="22"/>
           <w:szCs w:val="22"/>
           <w:u w:val="single"/>
@@ -653,7 +621,7 @@
       </w:r>
       <w:r>
         <w:rPr>
-          <w:rFonts w:ascii="Calibri" w:hAnsi="Calibri" w:eastAsia="Calibri" w:cs="Calibri"/>
+          <w:rFonts w:ascii="Calibri" w:eastAsia="Calibri" w:hAnsi="Calibri" w:cs="Calibri"/>
           <w:sz w:val="22"/>
           <w:szCs w:val="22"/>
         </w:rPr>
@@ -677,7 +645,7 @@
       </w:r>
       <w:r>
         <w:rPr>
-          <w:rFonts w:ascii="Calibri" w:hAnsi="Calibri" w:eastAsia="Calibri" w:cs="Calibri"/>
+          <w:rFonts w:ascii="Calibri" w:eastAsia="Calibri" w:hAnsi="Calibri" w:cs="Calibri"/>
           <w:sz w:val="22"/>
           <w:szCs w:val="22"/>
         </w:rPr>
@@ -687,14 +655,14 @@
     <w:p>
       <w:pPr>
         <w:rPr>
-          <w:rFonts w:ascii="Calibri" w:hAnsi="Calibri" w:eastAsia="Calibri" w:cs="Calibri"/>
-          <w:sz w:val="22"/>
-          <w:szCs w:val="22"/>
-        </w:rPr>
-      </w:pPr>
-      <w:r>
-        <w:rPr>
-          <w:rFonts w:ascii="Calibri" w:hAnsi="Calibri" w:eastAsia="Calibri" w:cs="Calibri"/>
+          <w:rFonts w:ascii="Calibri" w:eastAsia="Calibri" w:hAnsi="Calibri" w:cs="Calibri"/>
+          <w:sz w:val="22"/>
+          <w:szCs w:val="22"/>
+        </w:rPr>
+      </w:pPr>
+      <w:r>
+        <w:rPr>
+          <w:rFonts w:ascii="Calibri" w:eastAsia="Calibri" w:hAnsi="Calibri" w:cs="Calibri"/>
           <w:sz w:val="22"/>
           <w:szCs w:val="22"/>
         </w:rPr>
@@ -702,9 +670,9 @@
       </w:r>
       <w:r>
         <w:rPr>
-          <w:rFonts w:ascii="Calibri" w:hAnsi="Calibri" w:eastAsia="Calibri" w:cs="Calibri"/>
-          <w:b w:val="1"/>
-          <w:bCs w:val="1"/>
+          <w:rFonts w:ascii="Calibri" w:eastAsia="Calibri" w:hAnsi="Calibri" w:cs="Calibri"/>
+          <w:b/>
+          <w:bCs/>
           <w:sz w:val="22"/>
           <w:szCs w:val="22"/>
           <w:u w:val="single"/>
@@ -713,7 +681,7 @@
       </w:r>
       <w:r>
         <w:rPr>
-          <w:rFonts w:ascii="Calibri" w:hAnsi="Calibri" w:eastAsia="Calibri" w:cs="Calibri"/>
+          <w:rFonts w:ascii="Calibri" w:eastAsia="Calibri" w:hAnsi="Calibri" w:cs="Calibri"/>
           <w:sz w:val="22"/>
           <w:szCs w:val="22"/>
         </w:rPr>
@@ -721,7 +689,7 @@
       </w:r>
       <w:r>
         <w:rPr>
-          <w:rFonts w:ascii="Calibri" w:hAnsi="Calibri" w:eastAsia="Calibri" w:cs="Calibri"/>
+          <w:rFonts w:ascii="Calibri" w:eastAsia="Calibri" w:hAnsi="Calibri" w:cs="Calibri"/>
           <w:sz w:val="22"/>
           <w:szCs w:val="22"/>
         </w:rPr>
@@ -731,14 +699,14 @@
     <w:p>
       <w:pPr>
         <w:rPr>
-          <w:rFonts w:ascii="Calibri" w:hAnsi="Calibri" w:eastAsia="Calibri" w:cs="Calibri"/>
-          <w:sz w:val="22"/>
-          <w:szCs w:val="22"/>
-        </w:rPr>
-      </w:pPr>
-      <w:r>
-        <w:rPr>
-          <w:rFonts w:ascii="Calibri" w:hAnsi="Calibri" w:eastAsia="Calibri" w:cs="Calibri"/>
+          <w:rFonts w:ascii="Calibri" w:eastAsia="Calibri" w:hAnsi="Calibri" w:cs="Calibri"/>
+          <w:sz w:val="22"/>
+          <w:szCs w:val="22"/>
+        </w:rPr>
+      </w:pPr>
+      <w:r>
+        <w:rPr>
+          <w:rFonts w:ascii="Calibri" w:eastAsia="Calibri" w:hAnsi="Calibri" w:cs="Calibri"/>
           <w:sz w:val="22"/>
           <w:szCs w:val="22"/>
         </w:rPr>
@@ -746,9 +714,9 @@
       </w:r>
       <w:r>
         <w:rPr>
-          <w:rFonts w:ascii="Calibri" w:hAnsi="Calibri" w:eastAsia="Calibri" w:cs="Calibri"/>
-          <w:b w:val="1"/>
-          <w:bCs w:val="1"/>
+          <w:rFonts w:ascii="Calibri" w:eastAsia="Calibri" w:hAnsi="Calibri" w:cs="Calibri"/>
+          <w:b/>
+          <w:bCs/>
           <w:sz w:val="22"/>
           <w:szCs w:val="22"/>
           <w:u w:val="single"/>
@@ -757,7 +725,7 @@
       </w:r>
       <w:r>
         <w:rPr>
-          <w:rFonts w:ascii="Calibri" w:hAnsi="Calibri" w:eastAsia="Calibri" w:cs="Calibri"/>
+          <w:rFonts w:ascii="Calibri" w:eastAsia="Calibri" w:hAnsi="Calibri" w:cs="Calibri"/>
           <w:sz w:val="22"/>
           <w:szCs w:val="22"/>
         </w:rPr>
@@ -765,7 +733,7 @@
       </w:r>
       <w:r>
         <w:rPr>
-          <w:rFonts w:ascii="Calibri" w:hAnsi="Calibri" w:eastAsia="Calibri" w:cs="Calibri"/>
+          <w:rFonts w:ascii="Calibri" w:eastAsia="Calibri" w:hAnsi="Calibri" w:cs="Calibri"/>
           <w:sz w:val="22"/>
           <w:szCs w:val="22"/>
         </w:rPr>
@@ -773,7 +741,7 @@
       </w:r>
       <w:r>
         <w:rPr>
-          <w:rFonts w:ascii="Calibri" w:hAnsi="Calibri" w:eastAsia="Calibri" w:cs="Calibri"/>
+          <w:rFonts w:ascii="Calibri" w:eastAsia="Calibri" w:hAnsi="Calibri" w:cs="Calibri"/>
           <w:sz w:val="22"/>
           <w:szCs w:val="22"/>
         </w:rPr>
@@ -784,7 +752,7 @@
       </w:r>
       <w:r>
         <w:rPr>
-          <w:rFonts w:ascii="Calibri" w:hAnsi="Calibri" w:eastAsia="Calibri" w:cs="Calibri"/>
+          <w:rFonts w:ascii="Calibri" w:eastAsia="Calibri" w:hAnsi="Calibri" w:cs="Calibri"/>
           <w:sz w:val="22"/>
           <w:szCs w:val="22"/>
         </w:rPr>
@@ -794,7 +762,7 @@
     <w:p>
       <w:pPr>
         <w:rPr>
-          <w:rFonts w:ascii="Calibri" w:hAnsi="Calibri" w:eastAsia="Calibri" w:cs="Calibri"/>
+          <w:rFonts w:ascii="Calibri" w:eastAsia="Calibri" w:hAnsi="Calibri" w:cs="Calibri"/>
           <w:sz w:val="22"/>
           <w:szCs w:val="22"/>
         </w:rPr>
@@ -802,9 +770,11 @@
       <w:r>
         <w:rPr>
           <w:rFonts w:ascii="Calibri" w:hAnsi="Calibri" w:cs="Calibri"/>
-          <w:sz w:val="22"/>
-          <w:szCs w:val="22"/>
-        </w:rPr>
+          <w:noProof/>
+          <w:sz w:val="22"/>
+          <w:szCs w:val="22"/>
+        </w:rPr>
+        <w:lastRenderedPageBreak/>
         <w:drawing>
           <wp:anchor distT="0" distB="0" distL="114300" distR="114300" simplePos="0" relativeHeight="251660288" behindDoc="0" locked="0" layoutInCell="1" allowOverlap="1" wp14:anchorId="075F2CED" wp14:editId="0E2535C0">
             <wp:simplePos x="0" y="0"/>
@@ -829,7 +799,7 @@
                     <pic:cNvPicPr/>
                   </pic:nvPicPr>
                   <pic:blipFill>
-                    <a:blip r:embed="rId9" cstate="print">
+                    <a:blip r:embed="rId10" cstate="print">
                       <a:extLst>
                         <a:ext uri="{28A0092B-C50C-407E-A947-70E740481C1C}">
                           <a14:useLocalDpi xmlns:a14="http://schemas.microsoft.com/office/drawing/2010/main" val="0"/>
@@ -863,9 +833,9 @@
       </w:r>
       <w:r>
         <w:rPr>
-          <w:rFonts w:ascii="Calibri" w:hAnsi="Calibri" w:eastAsia="Calibri" w:cs="Calibri"/>
-          <w:b w:val="1"/>
-          <w:bCs w:val="1"/>
+          <w:rFonts w:ascii="Calibri" w:eastAsia="Calibri" w:hAnsi="Calibri" w:cs="Calibri"/>
+          <w:b/>
+          <w:bCs/>
           <w:sz w:val="22"/>
           <w:szCs w:val="22"/>
           <w:u w:val="single"/>
@@ -874,7 +844,7 @@
       </w:r>
       <w:r>
         <w:rPr>
-          <w:rFonts w:ascii="Calibri" w:hAnsi="Calibri" w:eastAsia="Calibri" w:cs="Calibri"/>
+          <w:rFonts w:ascii="Calibri" w:eastAsia="Calibri" w:hAnsi="Calibri" w:cs="Calibri"/>
           <w:sz w:val="22"/>
           <w:szCs w:val="22"/>
         </w:rPr>
@@ -884,16 +854,16 @@
     <w:p>
       <w:pPr>
         <w:rPr>
-          <w:rFonts w:ascii="Calibri" w:hAnsi="Calibri" w:eastAsia="Calibri" w:cs="Calibri"/>
-          <w:sz w:val="22"/>
-          <w:szCs w:val="22"/>
-        </w:rPr>
-      </w:pPr>
-    </w:p>
-    <w:p>
-      <w:pPr>
-        <w:rPr>
-          <w:rFonts w:ascii="Calibri" w:hAnsi="Calibri" w:eastAsia="Calibri" w:cs="Calibri"/>
+          <w:rFonts w:ascii="Calibri" w:eastAsia="Calibri" w:hAnsi="Calibri" w:cs="Calibri"/>
+          <w:sz w:val="22"/>
+          <w:szCs w:val="22"/>
+        </w:rPr>
+      </w:pPr>
+    </w:p>
+    <w:p>
+      <w:pPr>
+        <w:rPr>
+          <w:rFonts w:ascii="Calibri" w:eastAsia="Calibri" w:hAnsi="Calibri" w:cs="Calibri"/>
           <w:sz w:val="22"/>
           <w:szCs w:val="22"/>
         </w:rPr>
@@ -901,6 +871,7 @@
       <w:r>
         <w:rPr>
           <w:rFonts w:ascii="Calibri" w:hAnsi="Calibri" w:cs="Calibri"/>
+          <w:noProof/>
           <w:sz w:val="22"/>
           <w:szCs w:val="22"/>
         </w:rPr>
@@ -928,7 +899,7 @@
                     <pic:cNvPicPr/>
                   </pic:nvPicPr>
                   <pic:blipFill>
-                    <a:blip r:embed="rId10">
+                    <a:blip r:embed="rId11">
                       <a:extLst>
                         <a:ext uri="{28A0092B-C50C-407E-A947-70E740481C1C}">
                           <a14:useLocalDpi xmlns:a14="http://schemas.microsoft.com/office/drawing/2010/main" val="0"/>
@@ -962,9 +933,9 @@
       </w:r>
       <w:r>
         <w:rPr>
-          <w:rFonts w:ascii="Calibri" w:hAnsi="Calibri" w:eastAsia="Calibri" w:cs="Calibri"/>
-          <w:b w:val="1"/>
-          <w:bCs w:val="1"/>
+          <w:rFonts w:ascii="Calibri" w:eastAsia="Calibri" w:hAnsi="Calibri" w:cs="Calibri"/>
+          <w:b/>
+          <w:bCs/>
           <w:sz w:val="22"/>
           <w:szCs w:val="22"/>
           <w:u w:val="single"/>
@@ -973,7 +944,7 @@
       </w:r>
       <w:r>
         <w:rPr>
-          <w:rFonts w:ascii="Calibri" w:hAnsi="Calibri" w:eastAsia="Calibri" w:cs="Calibri"/>
+          <w:rFonts w:ascii="Calibri" w:eastAsia="Calibri" w:hAnsi="Calibri" w:cs="Calibri"/>
           <w:sz w:val="22"/>
           <w:szCs w:val="22"/>
         </w:rPr>
@@ -983,7 +954,7 @@
     <w:p>
       <w:pPr>
         <w:rPr>
-          <w:rFonts w:ascii="Calibri" w:hAnsi="Calibri" w:eastAsia="Calibri" w:cs="Calibri"/>
+          <w:rFonts w:ascii="Calibri" w:eastAsia="Calibri" w:hAnsi="Calibri" w:cs="Calibri"/>
           <w:noProof/>
           <w:sz w:val="22"/>
           <w:szCs w:val="22"/>
@@ -993,7 +964,7 @@
     <w:p>
       <w:pPr>
         <w:rPr>
-          <w:rFonts w:ascii="Calibri" w:hAnsi="Calibri" w:eastAsia="Calibri" w:cs="Calibri"/>
+          <w:rFonts w:ascii="Calibri" w:eastAsia="Calibri" w:hAnsi="Calibri" w:cs="Calibri"/>
           <w:noProof/>
           <w:sz w:val="22"/>
           <w:szCs w:val="22"/>
@@ -1030,7 +1001,7 @@
                     <pic:cNvPicPr/>
                   </pic:nvPicPr>
                   <pic:blipFill>
-                    <a:blip r:embed="rId11" cstate="print">
+                    <a:blip r:embed="rId12" cstate="print">
                       <a:extLst>
                         <a:ext uri="{28A0092B-C50C-407E-A947-70E740481C1C}">
                           <a14:useLocalDpi xmlns:a14="http://schemas.microsoft.com/office/drawing/2010/main" val="0"/>
@@ -1064,9 +1035,9 @@
       </w:r>
       <w:r>
         <w:rPr>
-          <w:rFonts w:ascii="Calibri" w:hAnsi="Calibri" w:eastAsia="Calibri" w:cs="Calibri"/>
-          <w:b w:val="1"/>
-          <w:bCs w:val="1"/>
+          <w:rFonts w:ascii="Calibri" w:eastAsia="Calibri" w:hAnsi="Calibri" w:cs="Calibri"/>
+          <w:b/>
+          <w:bCs/>
           <w:noProof/>
           <w:sz w:val="22"/>
           <w:szCs w:val="22"/>
@@ -1076,7 +1047,7 @@
       </w:r>
       <w:r>
         <w:rPr>
-          <w:rFonts w:ascii="Calibri" w:hAnsi="Calibri" w:eastAsia="Calibri" w:cs="Calibri"/>
+          <w:rFonts w:ascii="Calibri" w:eastAsia="Calibri" w:hAnsi="Calibri" w:cs="Calibri"/>
           <w:noProof/>
           <w:sz w:val="22"/>
           <w:szCs w:val="22"/>
@@ -1087,7 +1058,7 @@
     <w:p>
       <w:pPr>
         <w:rPr>
-          <w:rFonts w:ascii="Calibri" w:hAnsi="Calibri" w:eastAsia="Calibri" w:cs="Calibri"/>
+          <w:rFonts w:ascii="Calibri" w:eastAsia="Calibri" w:hAnsi="Calibri" w:cs="Calibri"/>
           <w:noProof/>
           <w:sz w:val="22"/>
           <w:szCs w:val="22"/>
@@ -1097,7 +1068,7 @@
     <w:p>
       <w:pPr>
         <w:rPr>
-          <w:rFonts w:ascii="Calibri" w:hAnsi="Calibri" w:eastAsia="Calibri" w:cs="Calibri"/>
+          <w:rFonts w:ascii="Calibri" w:eastAsia="Calibri" w:hAnsi="Calibri" w:cs="Calibri"/>
           <w:noProof/>
           <w:sz w:val="22"/>
           <w:szCs w:val="22"/>
@@ -1107,7 +1078,7 @@
     <w:p>
       <w:pPr>
         <w:rPr>
-          <w:rFonts w:ascii="Calibri" w:hAnsi="Calibri" w:eastAsia="Calibri" w:cs="Calibri"/>
+          <w:rFonts w:ascii="Calibri" w:eastAsia="Calibri" w:hAnsi="Calibri" w:cs="Calibri"/>
           <w:noProof/>
           <w:sz w:val="22"/>
           <w:szCs w:val="22"/>
@@ -1144,7 +1115,7 @@
                     <pic:cNvPicPr/>
                   </pic:nvPicPr>
                   <pic:blipFill>
-                    <a:blip r:embed="rId12" cstate="print">
+                    <a:blip r:embed="rId13" cstate="print">
                       <a:extLst>
                         <a:ext uri="{28A0092B-C50C-407E-A947-70E740481C1C}">
                           <a14:useLocalDpi xmlns:a14="http://schemas.microsoft.com/office/drawing/2010/main" val="0"/>
@@ -1207,7 +1178,7 @@
                     <pic:cNvPicPr/>
                   </pic:nvPicPr>
                   <pic:blipFill>
-                    <a:blip r:embed="rId13">
+                    <a:blip r:embed="rId14">
                       <a:extLst>
                         <a:ext uri="{28A0092B-C50C-407E-A947-70E740481C1C}">
                           <a14:useLocalDpi xmlns:a14="http://schemas.microsoft.com/office/drawing/2010/main" val="0"/>
@@ -1270,7 +1241,7 @@
                     <pic:cNvPicPr/>
                   </pic:nvPicPr>
                   <pic:blipFill>
-                    <a:blip r:embed="rId14">
+                    <a:blip r:embed="rId15">
                       <a:extLst>
                         <a:ext uri="{28A0092B-C50C-407E-A947-70E740481C1C}">
                           <a14:useLocalDpi xmlns:a14="http://schemas.microsoft.com/office/drawing/2010/main" val="0"/>
@@ -1304,9 +1275,9 @@
       </w:r>
       <w:r>
         <w:rPr>
-          <w:rFonts w:ascii="Calibri" w:hAnsi="Calibri" w:eastAsia="Calibri" w:cs="Calibri"/>
-          <w:b w:val="1"/>
-          <w:bCs w:val="1"/>
+          <w:rFonts w:ascii="Calibri" w:eastAsia="Calibri" w:hAnsi="Calibri" w:cs="Calibri"/>
+          <w:b/>
+          <w:bCs/>
           <w:noProof/>
           <w:sz w:val="22"/>
           <w:szCs w:val="22"/>
@@ -1316,7 +1287,7 @@
       </w:r>
       <w:r>
         <w:rPr>
-          <w:rFonts w:ascii="Calibri" w:hAnsi="Calibri" w:eastAsia="Calibri" w:cs="Calibri"/>
+          <w:rFonts w:ascii="Calibri" w:eastAsia="Calibri" w:hAnsi="Calibri" w:cs="Calibri"/>
           <w:noProof/>
           <w:sz w:val="22"/>
           <w:szCs w:val="22"/>
@@ -1327,7 +1298,7 @@
     <w:p>
       <w:pPr>
         <w:rPr>
-          <w:rFonts w:ascii="Calibri" w:hAnsi="Calibri" w:eastAsia="Calibri" w:cs="Calibri"/>
+          <w:rFonts w:ascii="Calibri" w:eastAsia="Calibri" w:hAnsi="Calibri" w:cs="Calibri"/>
           <w:noProof/>
           <w:sz w:val="22"/>
           <w:szCs w:val="22"/>
@@ -1337,7 +1308,7 @@
     <w:p>
       <w:pPr>
         <w:rPr>
-          <w:rFonts w:ascii="Calibri" w:hAnsi="Calibri" w:eastAsia="Calibri" w:cs="Calibri"/>
+          <w:rFonts w:ascii="Calibri" w:eastAsia="Calibri" w:hAnsi="Calibri" w:cs="Calibri"/>
           <w:noProof/>
           <w:sz w:val="22"/>
           <w:szCs w:val="22"/>
@@ -1347,7 +1318,7 @@
     <w:p>
       <w:pPr>
         <w:rPr>
-          <w:rFonts w:ascii="Calibri" w:hAnsi="Calibri" w:eastAsia="Calibri" w:cs="Calibri"/>
+          <w:rFonts w:ascii="Calibri" w:eastAsia="Calibri" w:hAnsi="Calibri" w:cs="Calibri"/>
           <w:noProof/>
           <w:sz w:val="22"/>
           <w:szCs w:val="22"/>
@@ -1355,9 +1326,9 @@
       </w:pPr>
       <w:r>
         <w:rPr>
-          <w:rFonts w:ascii="Calibri" w:hAnsi="Calibri" w:eastAsia="Calibri" w:cs="Calibri"/>
-          <w:b w:val="1"/>
-          <w:bCs w:val="1"/>
+          <w:rFonts w:ascii="Calibri" w:eastAsia="Calibri" w:hAnsi="Calibri" w:cs="Calibri"/>
+          <w:b/>
+          <w:bCs/>
           <w:noProof/>
           <w:sz w:val="22"/>
           <w:szCs w:val="22"/>
@@ -1367,46 +1338,40 @@
       </w:r>
       <w:r>
         <w:rPr>
-          <w:rFonts w:ascii="Calibri" w:hAnsi="Calibri" w:eastAsia="Calibri" w:cs="Calibri"/>
+          <w:rFonts w:ascii="Calibri" w:eastAsia="Calibri" w:hAnsi="Calibri" w:cs="Calibri"/>
           <w:noProof/>
           <w:sz w:val="22"/>
           <w:szCs w:val="22"/>
         </w:rPr>
-        <w:t xml:space="preserve"> este fichero es el que muestra el menú de arriba, de momento solo tenemos enlaces hacia el login de los usuarios; pero aquí estarían los enlaces a todo tipo de perrerías y maneras de molestar a tus amigos. Este menú se genera de manera aleatoria cada vez que se refresca la página. Dependiendo de si estás logueado o no, te muestra un </w:t>
-      </w:r>
-      <w:r>
-        <w:rPr>
-          <w:rFonts w:ascii="Calibri" w:hAnsi="Calibri" w:eastAsia="Calibri" w:cs="Calibri"/>
+        <w:t xml:space="preserve"> este fichero es el que muestra el menú de arriba, de momento solo tenemos enlaces hacia el login de los usuarios; pero aquí estarían los enlaces a todo tipo de perrerías y maneras de molestar a tus amigos. Este menú se genera de manera aleatoria cada vez que se refresca la página. Dependiendo de si estás logueado o no, te muestra un mensaje de bienvenida y un “cerrar sesión” o un “Login”. </w:t>
+      </w:r>
+      <w:r>
+        <w:br/>
+      </w:r>
+      <w:r>
+        <w:rPr>
           <w:noProof/>
-          <w:sz w:val="22"/>
-          <w:szCs w:val="22"/>
-        </w:rPr>
-        <w:t xml:space="preserve">mensaje de bienvenida y un “cerrar sesión” o un “Login”. </w:t>
-      </w:r>
-      <w:r>
-        <w:br/>
-      </w:r>
-      <w:r>
+        </w:rPr>
         <w:drawing>
-          <wp:inline wp14:editId="5CD52F93" wp14:anchorId="0C3A5290">
+          <wp:inline distT="0" distB="0" distL="0" distR="0" wp14:anchorId="0C3A5290" wp14:editId="60B00B76">
             <wp:extent cx="5219702" cy="163195"/>
             <wp:effectExtent l="0" t="0" r="0" b="8255"/>
-            <wp:docPr id="1046735610" name="Imagen 1" title=""/>
+            <wp:docPr id="1046735610" name="Imagen 1"/>
             <wp:cNvGraphicFramePr>
-              <a:graphicFrameLocks noChangeAspect="1"/>
+              <a:graphicFrameLocks xmlns:a="http://schemas.openxmlformats.org/drawingml/2006/main" noChangeAspect="1"/>
             </wp:cNvGraphicFramePr>
-            <a:graphic>
+            <a:graphic xmlns:a="http://schemas.openxmlformats.org/drawingml/2006/main">
               <a:graphicData uri="http://schemas.openxmlformats.org/drawingml/2006/picture">
-                <pic:pic>
+                <pic:pic xmlns:pic="http://schemas.openxmlformats.org/drawingml/2006/picture">
                   <pic:nvPicPr>
                     <pic:cNvPr id="0" name="Imagen 1"/>
                     <pic:cNvPicPr/>
                   </pic:nvPicPr>
                   <pic:blipFill>
-                    <a:blip r:embed="R47b2ba479236451b">
+                    <a:blip r:embed="rId16" cstate="print">
                       <a:extLst>
-                        <a:ext xmlns:a="http://schemas.openxmlformats.org/drawingml/2006/main" uri="{28A0092B-C50C-407E-A947-70E740481C1C}">
-                          <a14:useLocalDpi val="0"/>
+                        <a:ext uri="{28A0092B-C50C-407E-A947-70E740481C1C}">
+                          <a14:useLocalDpi xmlns:a14="http://schemas.microsoft.com/office/drawing/2010/main" val="0"/>
                         </a:ext>
                       </a:extLst>
                     </a:blip>
@@ -1415,7 +1380,7 @@
                     </a:stretch>
                   </pic:blipFill>
                   <pic:spPr>
-                    <a:xfrm rot="0" flipH="0" flipV="0">
+                    <a:xfrm>
                       <a:off x="0" y="0"/>
                       <a:ext cx="5219702" cy="163195"/>
                     </a:xfrm>
@@ -1433,26 +1398,30 @@
         <w:br/>
       </w:r>
       <w:r>
+        <w:rPr>
+          <w:noProof/>
+        </w:rPr>
+        <w:lastRenderedPageBreak/>
         <w:drawing>
-          <wp:inline wp14:editId="756EF65D" wp14:anchorId="3152F736">
+          <wp:inline distT="0" distB="0" distL="0" distR="0" wp14:anchorId="3152F736" wp14:editId="27E6EA1C">
             <wp:extent cx="5219702" cy="160655"/>
             <wp:effectExtent l="0" t="0" r="0" b="0"/>
-            <wp:docPr id="1904866183" name="Imagen 1" title=""/>
+            <wp:docPr id="1904866183" name="Imagen 1"/>
             <wp:cNvGraphicFramePr>
-              <a:graphicFrameLocks noChangeAspect="1"/>
+              <a:graphicFrameLocks xmlns:a="http://schemas.openxmlformats.org/drawingml/2006/main" noChangeAspect="1"/>
             </wp:cNvGraphicFramePr>
-            <a:graphic>
+            <a:graphic xmlns:a="http://schemas.openxmlformats.org/drawingml/2006/main">
               <a:graphicData uri="http://schemas.openxmlformats.org/drawingml/2006/picture">
-                <pic:pic>
+                <pic:pic xmlns:pic="http://schemas.openxmlformats.org/drawingml/2006/picture">
                   <pic:nvPicPr>
                     <pic:cNvPr id="0" name="Imagen 1"/>
                     <pic:cNvPicPr/>
                   </pic:nvPicPr>
                   <pic:blipFill>
-                    <a:blip r:embed="Re263b7cd19f94aed">
+                    <a:blip r:embed="rId17" cstate="print">
                       <a:extLst>
-                        <a:ext xmlns:a="http://schemas.openxmlformats.org/drawingml/2006/main" uri="{28A0092B-C50C-407E-A947-70E740481C1C}">
-                          <a14:useLocalDpi val="0"/>
+                        <a:ext uri="{28A0092B-C50C-407E-A947-70E740481C1C}">
+                          <a14:useLocalDpi xmlns:a14="http://schemas.microsoft.com/office/drawing/2010/main" val="0"/>
                         </a:ext>
                       </a:extLst>
                     </a:blip>
@@ -1461,7 +1430,7 @@
                     </a:stretch>
                   </pic:blipFill>
                   <pic:spPr>
-                    <a:xfrm rot="0" flipH="0" flipV="0">
+                    <a:xfrm>
                       <a:off x="0" y="0"/>
                       <a:ext cx="5219702" cy="160655"/>
                     </a:xfrm>
@@ -1479,26 +1448,29 @@
         <w:br/>
       </w:r>
       <w:r>
+        <w:rPr>
+          <w:noProof/>
+        </w:rPr>
         <w:drawing>
-          <wp:inline wp14:editId="5B446874" wp14:anchorId="6166337D">
+          <wp:inline distT="0" distB="0" distL="0" distR="0" wp14:anchorId="6166337D" wp14:editId="05ABB90D">
             <wp:extent cx="5219702" cy="154940"/>
             <wp:effectExtent l="0" t="0" r="0" b="0"/>
-            <wp:docPr id="1452596929" name="Imagen 1" title=""/>
+            <wp:docPr id="1452596929" name="Imagen 1"/>
             <wp:cNvGraphicFramePr>
-              <a:graphicFrameLocks noChangeAspect="1"/>
+              <a:graphicFrameLocks xmlns:a="http://schemas.openxmlformats.org/drawingml/2006/main" noChangeAspect="1"/>
             </wp:cNvGraphicFramePr>
-            <a:graphic>
+            <a:graphic xmlns:a="http://schemas.openxmlformats.org/drawingml/2006/main">
               <a:graphicData uri="http://schemas.openxmlformats.org/drawingml/2006/picture">
-                <pic:pic>
+                <pic:pic xmlns:pic="http://schemas.openxmlformats.org/drawingml/2006/picture">
                   <pic:nvPicPr>
                     <pic:cNvPr id="0" name="Imagen 1"/>
                     <pic:cNvPicPr/>
                   </pic:nvPicPr>
                   <pic:blipFill>
-                    <a:blip r:embed="R77bfdda0df994173">
+                    <a:blip r:embed="rId18" cstate="print">
                       <a:extLst>
-                        <a:ext xmlns:a="http://schemas.openxmlformats.org/drawingml/2006/main" uri="{28A0092B-C50C-407E-A947-70E740481C1C}">
-                          <a14:useLocalDpi val="0"/>
+                        <a:ext uri="{28A0092B-C50C-407E-A947-70E740481C1C}">
+                          <a14:useLocalDpi xmlns:a14="http://schemas.microsoft.com/office/drawing/2010/main" val="0"/>
                         </a:ext>
                       </a:extLst>
                     </a:blip>
@@ -1507,7 +1479,7 @@
                     </a:stretch>
                   </pic:blipFill>
                   <pic:spPr>
-                    <a:xfrm rot="0" flipH="0" flipV="0">
+                    <a:xfrm>
                       <a:off x="0" y="0"/>
                       <a:ext cx="5219702" cy="154940"/>
                     </a:xfrm>
@@ -1525,7 +1497,7 @@
     <w:p>
       <w:pPr>
         <w:rPr>
-          <w:rFonts w:ascii="Calibri" w:hAnsi="Calibri" w:eastAsia="Calibri" w:cs="Calibri"/>
+          <w:rFonts w:ascii="Calibri" w:eastAsia="Calibri" w:hAnsi="Calibri" w:cs="Calibri"/>
           <w:sz w:val="22"/>
           <w:szCs w:val="22"/>
         </w:rPr>
@@ -1533,11 +1505,12 @@
       <w:r>
         <w:rPr>
           <w:rFonts w:ascii="Calibri" w:hAnsi="Calibri" w:cs="Calibri"/>
+          <w:noProof/>
           <w:sz w:val="22"/>
           <w:szCs w:val="22"/>
         </w:rPr>
         <w:drawing>
-          <wp:anchor distT="0" distB="0" distL="114300" distR="114300" simplePos="0" relativeHeight="251665408" behindDoc="0" locked="0" layoutInCell="1" allowOverlap="1" wp14:anchorId="2CF919D5" wp14:editId="2F20424A">
+          <wp:anchor distT="0" distB="0" distL="114300" distR="114300" simplePos="0" relativeHeight="251665408" behindDoc="0" locked="0" layoutInCell="1" allowOverlap="1" wp14:anchorId="2CF919D5" wp14:editId="5BC73E3E">
             <wp:simplePos x="0" y="0"/>
             <wp:positionH relativeFrom="column">
               <wp:posOffset>4062114</wp:posOffset>
@@ -1560,7 +1533,7 @@
                     <pic:cNvPicPr/>
                   </pic:nvPicPr>
                   <pic:blipFill>
-                    <a:blip r:embed="rId18" cstate="print">
+                    <a:blip r:embed="rId19" cstate="print">
                       <a:extLst>
                         <a:ext uri="{28A0092B-C50C-407E-A947-70E740481C1C}">
                           <a14:useLocalDpi xmlns:a14="http://schemas.microsoft.com/office/drawing/2010/main" val="0"/>
@@ -1588,9 +1561,9 @@
       </w:r>
       <w:r>
         <w:rPr>
-          <w:rFonts w:ascii="Calibri" w:hAnsi="Calibri" w:eastAsia="Calibri" w:cs="Calibri"/>
-          <w:b w:val="1"/>
-          <w:bCs w:val="1"/>
+          <w:rFonts w:ascii="Calibri" w:eastAsia="Calibri" w:hAnsi="Calibri" w:cs="Calibri"/>
+          <w:b/>
+          <w:bCs/>
           <w:noProof/>
           <w:sz w:val="22"/>
           <w:szCs w:val="22"/>
@@ -1600,7 +1573,7 @@
       </w:r>
       <w:r>
         <w:rPr>
-          <w:rFonts w:ascii="Calibri" w:hAnsi="Calibri" w:eastAsia="Calibri" w:cs="Calibri"/>
+          <w:rFonts w:ascii="Calibri" w:eastAsia="Calibri" w:hAnsi="Calibri" w:cs="Calibri"/>
           <w:noProof/>
           <w:sz w:val="22"/>
           <w:szCs w:val="22"/>
@@ -1618,7 +1591,7 @@
       <w:pPr>
         <w:pStyle w:val="Ttulo3"/>
         <w:rPr>
-          <w:rFonts w:ascii="Calibri" w:hAnsi="Calibri" w:eastAsia="Calibri" w:cs="Calibri"/>
+          <w:rFonts w:ascii="Calibri" w:eastAsia="Calibri" w:hAnsi="Calibri" w:cs="Calibri"/>
           <w:sz w:val="22"/>
           <w:szCs w:val="22"/>
         </w:rPr>
@@ -1628,14 +1601,14 @@
       <w:pPr>
         <w:pStyle w:val="Ttulo3"/>
         <w:rPr>
-          <w:rFonts w:ascii="Calibri" w:hAnsi="Calibri" w:eastAsia="Calibri" w:cs="Calibri"/>
-          <w:sz w:val="22"/>
-          <w:szCs w:val="22"/>
-        </w:rPr>
-      </w:pPr>
-      <w:r>
-        <w:rPr>
-          <w:rFonts w:ascii="Calibri" w:hAnsi="Calibri" w:eastAsia="Calibri" w:cs="Calibri"/>
+          <w:rFonts w:ascii="Calibri" w:eastAsia="Calibri" w:hAnsi="Calibri" w:cs="Calibri"/>
+          <w:sz w:val="22"/>
+          <w:szCs w:val="22"/>
+        </w:rPr>
+      </w:pPr>
+      <w:r>
+        <w:rPr>
+          <w:rFonts w:ascii="Calibri" w:eastAsia="Calibri" w:hAnsi="Calibri" w:cs="Calibri"/>
           <w:sz w:val="22"/>
           <w:szCs w:val="22"/>
         </w:rPr>
@@ -1644,16 +1617,15 @@
     </w:p>
     <w:p>
       <w:pPr>
-        <w:pStyle w:val="Normal"/>
-        <w:rPr>
-          <w:rFonts w:ascii="Calibri" w:hAnsi="Calibri" w:eastAsia="Calibri" w:cs="Calibri"/>
-          <w:sz w:val="22"/>
-          <w:szCs w:val="22"/>
-        </w:rPr>
-      </w:pPr>
-      <w:r>
-        <w:rPr>
-          <w:rFonts w:ascii="Calibri" w:hAnsi="Calibri" w:eastAsia="Calibri" w:cs="Calibri"/>
+        <w:rPr>
+          <w:rFonts w:ascii="Calibri" w:eastAsia="Calibri" w:hAnsi="Calibri" w:cs="Calibri"/>
+          <w:sz w:val="22"/>
+          <w:szCs w:val="22"/>
+        </w:rPr>
+      </w:pPr>
+      <w:r>
+        <w:rPr>
+          <w:rFonts w:ascii="Calibri" w:eastAsia="Calibri" w:hAnsi="Calibri" w:cs="Calibri"/>
           <w:sz w:val="22"/>
           <w:szCs w:val="22"/>
         </w:rPr>
@@ -1661,7 +1633,7 @@
       </w:r>
       <w:r>
         <w:rPr>
-          <w:rFonts w:ascii="Calibri" w:hAnsi="Calibri" w:eastAsia="Calibri" w:cs="Calibri"/>
+          <w:rFonts w:ascii="Calibri" w:eastAsia="Calibri" w:hAnsi="Calibri" w:cs="Calibri"/>
           <w:sz w:val="22"/>
           <w:szCs w:val="22"/>
         </w:rPr>
@@ -1669,7 +1641,7 @@
       </w:r>
       <w:r>
         <w:rPr>
-          <w:rFonts w:ascii="Calibri" w:hAnsi="Calibri" w:eastAsia="Calibri" w:cs="Calibri"/>
+          <w:rFonts w:ascii="Calibri" w:eastAsia="Calibri" w:hAnsi="Calibri" w:cs="Calibri"/>
           <w:sz w:val="22"/>
           <w:szCs w:val="22"/>
         </w:rPr>
@@ -1677,31 +1649,15 @@
       </w:r>
       <w:r>
         <w:rPr>
-          <w:rFonts w:ascii="Calibri" w:hAnsi="Calibri" w:eastAsia="Calibri" w:cs="Calibri"/>
-          <w:sz w:val="22"/>
-          <w:szCs w:val="22"/>
-        </w:rPr>
-        <w:t xml:space="preserve">nemos una primera pestaña de </w:t>
-      </w:r>
-      <w:r>
-        <w:rPr>
-          <w:rFonts w:ascii="Calibri" w:hAnsi="Calibri" w:eastAsia="Calibri" w:cs="Calibri"/>
-          <w:sz w:val="22"/>
-          <w:szCs w:val="22"/>
-        </w:rPr>
-        <w:t>login</w:t>
-      </w:r>
-      <w:r>
-        <w:rPr>
-          <w:rFonts w:ascii="Calibri" w:hAnsi="Calibri" w:eastAsia="Calibri" w:cs="Calibri"/>
-          <w:sz w:val="22"/>
-          <w:szCs w:val="22"/>
-        </w:rPr>
-        <w:t xml:space="preserve">, seguido de nuestra pestaña principal. En esta ventana principal tenemos </w:t>
-      </w:r>
-      <w:r>
-        <w:rPr>
-          <w:rFonts w:ascii="Calibri" w:hAnsi="Calibri" w:eastAsia="Calibri" w:cs="Calibri"/>
+          <w:rFonts w:ascii="Calibri" w:eastAsia="Calibri" w:hAnsi="Calibri" w:cs="Calibri"/>
+          <w:sz w:val="22"/>
+          <w:szCs w:val="22"/>
+        </w:rPr>
+        <w:t xml:space="preserve">nemos una primera pestaña de login, seguido de nuestra pestaña principal. En esta ventana principal tenemos </w:t>
+      </w:r>
+      <w:r>
+        <w:rPr>
+          <w:rFonts w:ascii="Calibri" w:eastAsia="Calibri" w:hAnsi="Calibri" w:cs="Calibri"/>
           <w:sz w:val="22"/>
           <w:szCs w:val="22"/>
         </w:rPr>
@@ -1709,7 +1665,7 @@
       </w:r>
       <w:r>
         <w:rPr>
-          <w:rFonts w:ascii="Calibri" w:hAnsi="Calibri" w:eastAsia="Calibri" w:cs="Calibri"/>
+          <w:rFonts w:ascii="Calibri" w:eastAsia="Calibri" w:hAnsi="Calibri" w:cs="Calibri"/>
           <w:sz w:val="22"/>
           <w:szCs w:val="22"/>
         </w:rPr>
@@ -1717,7 +1673,7 @@
       </w:r>
       <w:r>
         <w:rPr>
-          <w:rFonts w:ascii="Calibri" w:hAnsi="Calibri" w:eastAsia="Calibri" w:cs="Calibri"/>
+          <w:rFonts w:ascii="Calibri" w:eastAsia="Calibri" w:hAnsi="Calibri" w:cs="Calibri"/>
           <w:sz w:val="22"/>
           <w:szCs w:val="22"/>
         </w:rPr>
@@ -1725,7 +1681,7 @@
       </w:r>
       <w:r>
         <w:rPr>
-          <w:rFonts w:ascii="Calibri" w:hAnsi="Calibri" w:eastAsia="Calibri" w:cs="Calibri"/>
+          <w:rFonts w:ascii="Calibri" w:eastAsia="Calibri" w:hAnsi="Calibri" w:cs="Calibri"/>
           <w:sz w:val="22"/>
           <w:szCs w:val="22"/>
         </w:rPr>
@@ -1733,7 +1689,7 @@
       </w:r>
       <w:r>
         <w:rPr>
-          <w:rFonts w:ascii="Calibri" w:hAnsi="Calibri" w:eastAsia="Calibri" w:cs="Calibri"/>
+          <w:rFonts w:ascii="Calibri" w:eastAsia="Calibri" w:hAnsi="Calibri" w:cs="Calibri"/>
           <w:sz w:val="22"/>
           <w:szCs w:val="22"/>
         </w:rPr>
@@ -1741,7 +1697,7 @@
       </w:r>
       <w:r>
         <w:rPr>
-          <w:rFonts w:ascii="Calibri" w:hAnsi="Calibri" w:eastAsia="Calibri" w:cs="Calibri"/>
+          <w:rFonts w:ascii="Calibri" w:eastAsia="Calibri" w:hAnsi="Calibri" w:cs="Calibri"/>
           <w:sz w:val="22"/>
           <w:szCs w:val="22"/>
         </w:rPr>
@@ -1751,32 +1707,35 @@
     <w:p>
       <w:pPr>
         <w:rPr>
-          <w:rFonts w:ascii="Calibri" w:hAnsi="Calibri" w:eastAsia="Calibri" w:cs="Calibri"/>
-          <w:sz w:val="22"/>
-          <w:szCs w:val="22"/>
-        </w:rPr>
-      </w:pPr>
-      <w:r>
+          <w:rFonts w:ascii="Calibri" w:eastAsia="Calibri" w:hAnsi="Calibri" w:cs="Calibri"/>
+          <w:sz w:val="22"/>
+          <w:szCs w:val="22"/>
+        </w:rPr>
+      </w:pPr>
+      <w:r>
+        <w:rPr>
+          <w:noProof/>
+        </w:rPr>
         <w:drawing>
-          <wp:inline wp14:editId="3EE38EF5" wp14:anchorId="7948A232">
+          <wp:inline distT="0" distB="0" distL="0" distR="0" wp14:anchorId="7948A232" wp14:editId="3EE38EF5">
             <wp:extent cx="5219702" cy="1933575"/>
             <wp:effectExtent l="0" t="0" r="0" b="0"/>
-            <wp:docPr id="206036103" name="" title=""/>
+            <wp:docPr id="206036103" name="Imagen 206036103"/>
             <wp:cNvGraphicFramePr>
-              <a:graphicFrameLocks noChangeAspect="1"/>
+              <a:graphicFrameLocks xmlns:a="http://schemas.openxmlformats.org/drawingml/2006/main" noChangeAspect="1"/>
             </wp:cNvGraphicFramePr>
-            <a:graphic>
+            <a:graphic xmlns:a="http://schemas.openxmlformats.org/drawingml/2006/main">
               <a:graphicData uri="http://schemas.openxmlformats.org/drawingml/2006/picture">
-                <pic:pic>
+                <pic:pic xmlns:pic="http://schemas.openxmlformats.org/drawingml/2006/picture">
                   <pic:nvPicPr>
                     <pic:cNvPr id="0" name=""/>
                     <pic:cNvPicPr/>
                   </pic:nvPicPr>
                   <pic:blipFill>
-                    <a:blip r:embed="Rd645aba12f2b4b3a">
+                    <a:blip r:embed="rId20">
                       <a:extLst>
-                        <a:ext xmlns:a="http://schemas.openxmlformats.org/drawingml/2006/main" uri="{28A0092B-C50C-407E-A947-70E740481C1C}">
-                          <a14:useLocalDpi val="0"/>
+                        <a:ext uri="{28A0092B-C50C-407E-A947-70E740481C1C}">
+                          <a14:useLocalDpi xmlns:a14="http://schemas.microsoft.com/office/drawing/2010/main" val="0"/>
                         </a:ext>
                       </a:extLst>
                     </a:blip>
@@ -1803,32 +1762,36 @@
     <w:p>
       <w:pPr>
         <w:rPr>
-          <w:rFonts w:ascii="Calibri" w:hAnsi="Calibri" w:eastAsia="Calibri" w:cs="Calibri"/>
-          <w:sz w:val="22"/>
-          <w:szCs w:val="22"/>
-        </w:rPr>
-      </w:pPr>
-      <w:r>
+          <w:rFonts w:ascii="Calibri" w:eastAsia="Calibri" w:hAnsi="Calibri" w:cs="Calibri"/>
+          <w:sz w:val="22"/>
+          <w:szCs w:val="22"/>
+        </w:rPr>
+      </w:pPr>
+      <w:r>
+        <w:rPr>
+          <w:noProof/>
+        </w:rPr>
+        <w:lastRenderedPageBreak/>
         <w:drawing>
-          <wp:inline wp14:editId="12FAB9DA" wp14:anchorId="06D74013">
+          <wp:inline distT="0" distB="0" distL="0" distR="0" wp14:anchorId="06D74013" wp14:editId="12FAB9DA">
             <wp:extent cx="4810124" cy="3200400"/>
             <wp:effectExtent l="0" t="0" r="0" b="0"/>
-            <wp:docPr id="1399080276" name="" title=""/>
+            <wp:docPr id="1399080276" name="Imagen 1399080276"/>
             <wp:cNvGraphicFramePr>
-              <a:graphicFrameLocks noChangeAspect="1"/>
+              <a:graphicFrameLocks xmlns:a="http://schemas.openxmlformats.org/drawingml/2006/main" noChangeAspect="1"/>
             </wp:cNvGraphicFramePr>
-            <a:graphic>
+            <a:graphic xmlns:a="http://schemas.openxmlformats.org/drawingml/2006/main">
               <a:graphicData uri="http://schemas.openxmlformats.org/drawingml/2006/picture">
-                <pic:pic>
+                <pic:pic xmlns:pic="http://schemas.openxmlformats.org/drawingml/2006/picture">
                   <pic:nvPicPr>
                     <pic:cNvPr id="0" name=""/>
                     <pic:cNvPicPr/>
                   </pic:nvPicPr>
                   <pic:blipFill>
-                    <a:blip r:embed="R83cc905870bb4d9b">
+                    <a:blip r:embed="rId21">
                       <a:extLst>
-                        <a:ext xmlns:a="http://schemas.openxmlformats.org/drawingml/2006/main" uri="{28A0092B-C50C-407E-A947-70E740481C1C}">
-                          <a14:useLocalDpi val="0"/>
+                        <a:ext uri="{28A0092B-C50C-407E-A947-70E740481C1C}">
+                          <a14:useLocalDpi xmlns:a14="http://schemas.microsoft.com/office/drawing/2010/main" val="0"/>
                         </a:ext>
                       </a:extLst>
                     </a:blip>
@@ -1854,16 +1817,15 @@
     </w:p>
     <w:p>
       <w:pPr>
-        <w:pStyle w:val="Normal"/>
-        <w:rPr>
-          <w:rFonts w:ascii="Calibri" w:hAnsi="Calibri" w:eastAsia="Calibri" w:cs="Calibri"/>
-          <w:sz w:val="22"/>
-          <w:szCs w:val="22"/>
-        </w:rPr>
-      </w:pPr>
-      <w:r>
-        <w:rPr>
-          <w:rFonts w:ascii="Calibri" w:hAnsi="Calibri" w:eastAsia="Calibri" w:cs="Calibri"/>
+        <w:rPr>
+          <w:rFonts w:ascii="Calibri" w:eastAsia="Calibri" w:hAnsi="Calibri" w:cs="Calibri"/>
+          <w:sz w:val="22"/>
+          <w:szCs w:val="22"/>
+        </w:rPr>
+      </w:pPr>
+      <w:r>
+        <w:rPr>
+          <w:rFonts w:ascii="Calibri" w:eastAsia="Calibri" w:hAnsi="Calibri" w:cs="Calibri"/>
           <w:sz w:val="22"/>
           <w:szCs w:val="22"/>
         </w:rPr>
@@ -1871,7 +1833,7 @@
       </w:r>
       <w:r>
         <w:rPr>
-          <w:rFonts w:ascii="Calibri" w:hAnsi="Calibri" w:eastAsia="Calibri" w:cs="Calibri"/>
+          <w:rFonts w:ascii="Calibri" w:eastAsia="Calibri" w:hAnsi="Calibri" w:cs="Calibri"/>
           <w:sz w:val="22"/>
           <w:szCs w:val="22"/>
         </w:rPr>
@@ -1879,7 +1841,7 @@
       </w:r>
       <w:r>
         <w:rPr>
-          <w:rFonts w:ascii="Calibri" w:hAnsi="Calibri" w:eastAsia="Calibri" w:cs="Calibri"/>
+          <w:rFonts w:ascii="Calibri" w:eastAsia="Calibri" w:hAnsi="Calibri" w:cs="Calibri"/>
           <w:sz w:val="22"/>
           <w:szCs w:val="22"/>
         </w:rPr>
@@ -1887,7 +1849,7 @@
       </w:r>
       <w:r>
         <w:rPr>
-          <w:rFonts w:ascii="Calibri" w:hAnsi="Calibri" w:eastAsia="Calibri" w:cs="Calibri"/>
+          <w:rFonts w:ascii="Calibri" w:eastAsia="Calibri" w:hAnsi="Calibri" w:cs="Calibri"/>
           <w:sz w:val="22"/>
           <w:szCs w:val="22"/>
         </w:rPr>
@@ -1895,7 +1857,7 @@
       </w:r>
       <w:r>
         <w:rPr>
-          <w:rFonts w:ascii="Calibri" w:hAnsi="Calibri" w:eastAsia="Calibri" w:cs="Calibri"/>
+          <w:rFonts w:ascii="Calibri" w:eastAsia="Calibri" w:hAnsi="Calibri" w:cs="Calibri"/>
           <w:sz w:val="22"/>
           <w:szCs w:val="22"/>
         </w:rPr>
@@ -1903,7 +1865,7 @@
       </w:r>
       <w:r>
         <w:rPr>
-          <w:rFonts w:ascii="Calibri" w:hAnsi="Calibri" w:eastAsia="Calibri" w:cs="Calibri"/>
+          <w:rFonts w:ascii="Calibri" w:eastAsia="Calibri" w:hAnsi="Calibri" w:cs="Calibri"/>
           <w:sz w:val="22"/>
           <w:szCs w:val="22"/>
         </w:rPr>
@@ -1911,7 +1873,7 @@
       </w:r>
       <w:r>
         <w:rPr>
-          <w:rFonts w:ascii="Calibri" w:hAnsi="Calibri" w:eastAsia="Calibri" w:cs="Calibri"/>
+          <w:rFonts w:ascii="Calibri" w:eastAsia="Calibri" w:hAnsi="Calibri" w:cs="Calibri"/>
           <w:sz w:val="22"/>
           <w:szCs w:val="22"/>
         </w:rPr>
@@ -1919,7 +1881,7 @@
       </w:r>
       <w:r>
         <w:rPr>
-          <w:rFonts w:ascii="Calibri" w:hAnsi="Calibri" w:eastAsia="Calibri" w:cs="Calibri"/>
+          <w:rFonts w:ascii="Calibri" w:eastAsia="Calibri" w:hAnsi="Calibri" w:cs="Calibri"/>
           <w:sz w:val="22"/>
           <w:szCs w:val="22"/>
         </w:rPr>
@@ -1927,7 +1889,7 @@
       </w:r>
       <w:r>
         <w:rPr>
-          <w:rFonts w:ascii="Calibri" w:hAnsi="Calibri" w:eastAsia="Calibri" w:cs="Calibri"/>
+          <w:rFonts w:ascii="Calibri" w:eastAsia="Calibri" w:hAnsi="Calibri" w:cs="Calibri"/>
           <w:sz w:val="22"/>
           <w:szCs w:val="22"/>
         </w:rPr>
@@ -1935,7 +1897,7 @@
       </w:r>
       <w:r>
         <w:rPr>
-          <w:rFonts w:ascii="Calibri" w:hAnsi="Calibri" w:eastAsia="Calibri" w:cs="Calibri"/>
+          <w:rFonts w:ascii="Calibri" w:eastAsia="Calibri" w:hAnsi="Calibri" w:cs="Calibri"/>
           <w:sz w:val="22"/>
           <w:szCs w:val="22"/>
         </w:rPr>
@@ -1943,7 +1905,7 @@
       </w:r>
       <w:r>
         <w:rPr>
-          <w:rFonts w:ascii="Calibri" w:hAnsi="Calibri" w:eastAsia="Calibri" w:cs="Calibri"/>
+          <w:rFonts w:ascii="Calibri" w:eastAsia="Calibri" w:hAnsi="Calibri" w:cs="Calibri"/>
           <w:sz w:val="22"/>
           <w:szCs w:val="22"/>
         </w:rPr>
@@ -1951,7 +1913,7 @@
       </w:r>
       <w:r>
         <w:rPr>
-          <w:rFonts w:ascii="Calibri" w:hAnsi="Calibri" w:eastAsia="Calibri" w:cs="Calibri"/>
+          <w:rFonts w:ascii="Calibri" w:eastAsia="Calibri" w:hAnsi="Calibri" w:cs="Calibri"/>
           <w:sz w:val="22"/>
           <w:szCs w:val="22"/>
         </w:rPr>
@@ -1959,7 +1921,7 @@
       </w:r>
       <w:r>
         <w:rPr>
-          <w:rFonts w:ascii="Calibri" w:hAnsi="Calibri" w:eastAsia="Calibri" w:cs="Calibri"/>
+          <w:rFonts w:ascii="Calibri" w:eastAsia="Calibri" w:hAnsi="Calibri" w:cs="Calibri"/>
           <w:sz w:val="22"/>
           <w:szCs w:val="22"/>
         </w:rPr>
@@ -1969,32 +1931,35 @@
     <w:p>
       <w:pPr>
         <w:rPr>
-          <w:rFonts w:ascii="Calibri" w:hAnsi="Calibri" w:eastAsia="Calibri" w:cs="Calibri"/>
-          <w:sz w:val="22"/>
-          <w:szCs w:val="22"/>
-        </w:rPr>
-      </w:pPr>
-      <w:r>
+          <w:rFonts w:ascii="Calibri" w:eastAsia="Calibri" w:hAnsi="Calibri" w:cs="Calibri"/>
+          <w:sz w:val="22"/>
+          <w:szCs w:val="22"/>
+        </w:rPr>
+      </w:pPr>
+      <w:r>
+        <w:rPr>
+          <w:noProof/>
+        </w:rPr>
         <w:drawing>
-          <wp:inline wp14:editId="376178F8" wp14:anchorId="6225A950">
+          <wp:inline distT="0" distB="0" distL="0" distR="0" wp14:anchorId="6225A950" wp14:editId="376178F8">
             <wp:extent cx="5219702" cy="2590800"/>
             <wp:effectExtent l="0" t="0" r="0" b="0"/>
-            <wp:docPr id="1006040164" name="" title=""/>
+            <wp:docPr id="1006040164" name="Imagen 1006040164"/>
             <wp:cNvGraphicFramePr>
-              <a:graphicFrameLocks noChangeAspect="1"/>
+              <a:graphicFrameLocks xmlns:a="http://schemas.openxmlformats.org/drawingml/2006/main" noChangeAspect="1"/>
             </wp:cNvGraphicFramePr>
-            <a:graphic>
+            <a:graphic xmlns:a="http://schemas.openxmlformats.org/drawingml/2006/main">
               <a:graphicData uri="http://schemas.openxmlformats.org/drawingml/2006/picture">
-                <pic:pic>
+                <pic:pic xmlns:pic="http://schemas.openxmlformats.org/drawingml/2006/picture">
                   <pic:nvPicPr>
                     <pic:cNvPr id="0" name=""/>
                     <pic:cNvPicPr/>
                   </pic:nvPicPr>
                   <pic:blipFill>
-                    <a:blip r:embed="R06b40cd77d8741b9">
+                    <a:blip r:embed="rId22">
                       <a:extLst>
-                        <a:ext xmlns:a="http://schemas.openxmlformats.org/drawingml/2006/main" uri="{28A0092B-C50C-407E-A947-70E740481C1C}">
-                          <a14:useLocalDpi val="0"/>
+                        <a:ext uri="{28A0092B-C50C-407E-A947-70E740481C1C}">
+                          <a14:useLocalDpi xmlns:a14="http://schemas.microsoft.com/office/drawing/2010/main" val="0"/>
                         </a:ext>
                       </a:extLst>
                     </a:blip>
@@ -2020,16 +1985,15 @@
     </w:p>
     <w:p>
       <w:pPr>
-        <w:pStyle w:val="Normal"/>
-        <w:rPr>
-          <w:rFonts w:ascii="Calibri" w:hAnsi="Calibri" w:eastAsia="Calibri" w:cs="Calibri"/>
-          <w:sz w:val="22"/>
-          <w:szCs w:val="22"/>
-        </w:rPr>
-      </w:pPr>
-      <w:r>
-        <w:rPr>
-          <w:rFonts w:ascii="Calibri" w:hAnsi="Calibri" w:eastAsia="Calibri" w:cs="Calibri"/>
+        <w:rPr>
+          <w:rFonts w:ascii="Calibri" w:eastAsia="Calibri" w:hAnsi="Calibri" w:cs="Calibri"/>
+          <w:sz w:val="22"/>
+          <w:szCs w:val="22"/>
+        </w:rPr>
+      </w:pPr>
+      <w:r>
+        <w:rPr>
+          <w:rFonts w:ascii="Calibri" w:eastAsia="Calibri" w:hAnsi="Calibri" w:cs="Calibri"/>
           <w:sz w:val="22"/>
           <w:szCs w:val="22"/>
         </w:rPr>
@@ -2037,7 +2001,7 @@
       </w:r>
       <w:r>
         <w:rPr>
-          <w:rFonts w:ascii="Calibri" w:hAnsi="Calibri" w:eastAsia="Calibri" w:cs="Calibri"/>
+          <w:rFonts w:ascii="Calibri" w:eastAsia="Calibri" w:hAnsi="Calibri" w:cs="Calibri"/>
           <w:sz w:val="22"/>
           <w:szCs w:val="22"/>
         </w:rPr>
@@ -2045,7 +2009,7 @@
       </w:r>
       <w:r>
         <w:rPr>
-          <w:rFonts w:ascii="Calibri" w:hAnsi="Calibri" w:eastAsia="Calibri" w:cs="Calibri"/>
+          <w:rFonts w:ascii="Calibri" w:eastAsia="Calibri" w:hAnsi="Calibri" w:cs="Calibri"/>
           <w:sz w:val="22"/>
           <w:szCs w:val="22"/>
         </w:rPr>
@@ -2053,7 +2017,7 @@
       </w:r>
       <w:r>
         <w:rPr>
-          <w:rFonts w:ascii="Calibri" w:hAnsi="Calibri" w:eastAsia="Calibri" w:cs="Calibri"/>
+          <w:rFonts w:ascii="Calibri" w:eastAsia="Calibri" w:hAnsi="Calibri" w:cs="Calibri"/>
           <w:sz w:val="22"/>
           <w:szCs w:val="22"/>
         </w:rPr>
@@ -2061,7 +2025,7 @@
       </w:r>
       <w:r>
         <w:rPr>
-          <w:rFonts w:ascii="Calibri" w:hAnsi="Calibri" w:eastAsia="Calibri" w:cs="Calibri"/>
+          <w:rFonts w:ascii="Calibri" w:eastAsia="Calibri" w:hAnsi="Calibri" w:cs="Calibri"/>
           <w:sz w:val="22"/>
           <w:szCs w:val="22"/>
         </w:rPr>
@@ -2071,32 +2035,36 @@
     <w:p>
       <w:pPr>
         <w:rPr>
-          <w:rFonts w:ascii="Calibri" w:hAnsi="Calibri" w:eastAsia="Calibri" w:cs="Calibri"/>
-          <w:sz w:val="22"/>
-          <w:szCs w:val="22"/>
-        </w:rPr>
-      </w:pPr>
-      <w:r>
+          <w:rFonts w:ascii="Calibri" w:eastAsia="Calibri" w:hAnsi="Calibri" w:cs="Calibri"/>
+          <w:sz w:val="22"/>
+          <w:szCs w:val="22"/>
+        </w:rPr>
+      </w:pPr>
+      <w:r>
+        <w:rPr>
+          <w:noProof/>
+        </w:rPr>
+        <w:lastRenderedPageBreak/>
         <w:drawing>
-          <wp:inline wp14:editId="72E42732" wp14:anchorId="63D60451">
+          <wp:inline distT="0" distB="0" distL="0" distR="0" wp14:anchorId="63D60451" wp14:editId="72E42732">
             <wp:extent cx="5219702" cy="3638550"/>
             <wp:effectExtent l="0" t="0" r="0" b="0"/>
-            <wp:docPr id="1588745506" name="" title=""/>
+            <wp:docPr id="1588745506" name="Imagen 1588745506"/>
             <wp:cNvGraphicFramePr>
-              <a:graphicFrameLocks noChangeAspect="1"/>
+              <a:graphicFrameLocks xmlns:a="http://schemas.openxmlformats.org/drawingml/2006/main" noChangeAspect="1"/>
             </wp:cNvGraphicFramePr>
-            <a:graphic>
+            <a:graphic xmlns:a="http://schemas.openxmlformats.org/drawingml/2006/main">
               <a:graphicData uri="http://schemas.openxmlformats.org/drawingml/2006/picture">
-                <pic:pic>
+                <pic:pic xmlns:pic="http://schemas.openxmlformats.org/drawingml/2006/picture">
                   <pic:nvPicPr>
                     <pic:cNvPr id="0" name=""/>
                     <pic:cNvPicPr/>
                   </pic:nvPicPr>
                   <pic:blipFill>
-                    <a:blip r:embed="R65659ab375544020">
+                    <a:blip r:embed="rId23">
                       <a:extLst>
-                        <a:ext xmlns:a="http://schemas.openxmlformats.org/drawingml/2006/main" uri="{28A0092B-C50C-407E-A947-70E740481C1C}">
-                          <a14:useLocalDpi val="0"/>
+                        <a:ext uri="{28A0092B-C50C-407E-A947-70E740481C1C}">
+                          <a14:useLocalDpi xmlns:a14="http://schemas.microsoft.com/office/drawing/2010/main" val="0"/>
                         </a:ext>
                       </a:extLst>
                     </a:blip>
@@ -2122,16 +2090,15 @@
     </w:p>
     <w:p>
       <w:pPr>
-        <w:pStyle w:val="Normal"/>
-        <w:rPr>
-          <w:rFonts w:ascii="Calibri" w:hAnsi="Calibri" w:eastAsia="Calibri" w:cs="Calibri"/>
-          <w:sz w:val="22"/>
-          <w:szCs w:val="22"/>
-        </w:rPr>
-      </w:pPr>
-      <w:r>
-        <w:rPr>
-          <w:rFonts w:ascii="Calibri" w:hAnsi="Calibri" w:eastAsia="Calibri" w:cs="Calibri"/>
+        <w:rPr>
+          <w:rFonts w:ascii="Calibri" w:eastAsia="Calibri" w:hAnsi="Calibri" w:cs="Calibri"/>
+          <w:sz w:val="22"/>
+          <w:szCs w:val="22"/>
+        </w:rPr>
+      </w:pPr>
+      <w:r>
+        <w:rPr>
+          <w:rFonts w:ascii="Calibri" w:eastAsia="Calibri" w:hAnsi="Calibri" w:cs="Calibri"/>
           <w:sz w:val="22"/>
           <w:szCs w:val="22"/>
         </w:rPr>
@@ -2139,7 +2106,7 @@
       </w:r>
       <w:r>
         <w:rPr>
-          <w:rFonts w:ascii="Calibri" w:hAnsi="Calibri" w:eastAsia="Calibri" w:cs="Calibri"/>
+          <w:rFonts w:ascii="Calibri" w:eastAsia="Calibri" w:hAnsi="Calibri" w:cs="Calibri"/>
           <w:sz w:val="22"/>
           <w:szCs w:val="22"/>
         </w:rPr>
@@ -2147,7 +2114,7 @@
       </w:r>
       <w:r>
         <w:rPr>
-          <w:rFonts w:ascii="Calibri" w:hAnsi="Calibri" w:eastAsia="Calibri" w:cs="Calibri"/>
+          <w:rFonts w:ascii="Calibri" w:eastAsia="Calibri" w:hAnsi="Calibri" w:cs="Calibri"/>
           <w:sz w:val="22"/>
           <w:szCs w:val="22"/>
         </w:rPr>
@@ -2155,7 +2122,7 @@
       </w:r>
       <w:r>
         <w:rPr>
-          <w:rFonts w:ascii="Calibri" w:hAnsi="Calibri" w:eastAsia="Calibri" w:cs="Calibri"/>
+          <w:rFonts w:ascii="Calibri" w:eastAsia="Calibri" w:hAnsi="Calibri" w:cs="Calibri"/>
           <w:sz w:val="22"/>
           <w:szCs w:val="22"/>
         </w:rPr>
@@ -2163,7 +2130,7 @@
       </w:r>
       <w:r>
         <w:rPr>
-          <w:rFonts w:ascii="Calibri" w:hAnsi="Calibri" w:eastAsia="Calibri" w:cs="Calibri"/>
+          <w:rFonts w:ascii="Calibri" w:eastAsia="Calibri" w:hAnsi="Calibri" w:cs="Calibri"/>
           <w:sz w:val="22"/>
           <w:szCs w:val="22"/>
         </w:rPr>
@@ -2171,7 +2138,7 @@
       </w:r>
       <w:r>
         <w:rPr>
-          <w:rFonts w:ascii="Calibri" w:hAnsi="Calibri" w:eastAsia="Calibri" w:cs="Calibri"/>
+          <w:rFonts w:ascii="Calibri" w:eastAsia="Calibri" w:hAnsi="Calibri" w:cs="Calibri"/>
           <w:sz w:val="22"/>
           <w:szCs w:val="22"/>
         </w:rPr>
@@ -2180,43 +2147,45 @@
     </w:p>
     <w:p>
       <w:pPr>
-        <w:pStyle w:val="Normal"/>
-        <w:rPr>
-          <w:rFonts w:ascii="Calibri" w:hAnsi="Calibri" w:eastAsia="Calibri" w:cs="Calibri"/>
-          <w:sz w:val="22"/>
-          <w:szCs w:val="22"/>
-        </w:rPr>
-      </w:pPr>
-    </w:p>
-    <w:p>
-      <w:pPr>
-        <w:rPr>
-          <w:rFonts w:ascii="Calibri" w:hAnsi="Calibri" w:eastAsia="Calibri" w:cs="Calibri"/>
-          <w:sz w:val="22"/>
-          <w:szCs w:val="22"/>
-        </w:rPr>
-      </w:pPr>
-      <w:r>
+        <w:rPr>
+          <w:rFonts w:ascii="Calibri" w:eastAsia="Calibri" w:hAnsi="Calibri" w:cs="Calibri"/>
+          <w:sz w:val="22"/>
+          <w:szCs w:val="22"/>
+        </w:rPr>
+      </w:pPr>
+    </w:p>
+    <w:p>
+      <w:pPr>
+        <w:rPr>
+          <w:rFonts w:ascii="Calibri" w:eastAsia="Calibri" w:hAnsi="Calibri" w:cs="Calibri"/>
+          <w:sz w:val="22"/>
+          <w:szCs w:val="22"/>
+        </w:rPr>
+      </w:pPr>
+      <w:r>
+        <w:rPr>
+          <w:noProof/>
+        </w:rPr>
         <w:drawing>
-          <wp:inline wp14:editId="338A7DC5" wp14:anchorId="2E14FAEB">
+          <wp:inline distT="0" distB="0" distL="0" distR="0" wp14:anchorId="2E14FAEB" wp14:editId="338A7DC5">
             <wp:extent cx="5219702" cy="3200400"/>
             <wp:effectExtent l="0" t="0" r="0" b="0"/>
-            <wp:docPr id="1786147535" name="" title=""/>
+            <wp:docPr id="1786147535" name="Imagen 1786147535"/>
             <wp:cNvGraphicFramePr>
-              <a:graphicFrameLocks noChangeAspect="1"/>
+              <a:graphicFrameLocks xmlns:a="http://schemas.openxmlformats.org/drawingml/2006/main" noChangeAspect="1"/>
             </wp:cNvGraphicFramePr>
-            <a:graphic>
+            <a:graphic xmlns:a="http://schemas.openxmlformats.org/drawingml/2006/main">
               <a:graphicData uri="http://schemas.openxmlformats.org/drawingml/2006/picture">
-                <pic:pic>
+                <pic:pic xmlns:pic="http://schemas.openxmlformats.org/drawingml/2006/picture">
                   <pic:nvPicPr>
                     <pic:cNvPr id="0" name=""/>
                     <pic:cNvPicPr/>
                   </pic:nvPicPr>
                   <pic:blipFill>
-                    <a:blip r:embed="Rbd1a018069e640cc">
+                    <a:blip r:embed="rId24">
                       <a:extLst>
-                        <a:ext xmlns:a="http://schemas.openxmlformats.org/drawingml/2006/main" uri="{28A0092B-C50C-407E-A947-70E740481C1C}">
-                          <a14:useLocalDpi val="0"/>
+                        <a:ext uri="{28A0092B-C50C-407E-A947-70E740481C1C}">
+                          <a14:useLocalDpi xmlns:a14="http://schemas.microsoft.com/office/drawing/2010/main" val="0"/>
                         </a:ext>
                       </a:extLst>
                     </a:blip>
@@ -2243,7 +2212,7 @@
     <w:p>
       <w:pPr>
         <w:rPr>
-          <w:rFonts w:ascii="Calibri" w:hAnsi="Calibri" w:eastAsia="Calibri" w:cs="Calibri"/>
+          <w:rFonts w:ascii="Calibri" w:eastAsia="Calibri" w:hAnsi="Calibri" w:cs="Calibri"/>
           <w:sz w:val="22"/>
           <w:szCs w:val="22"/>
         </w:rPr>
@@ -2253,32 +2222,32 @@
       <w:pPr>
         <w:pStyle w:val="Ttulo3"/>
         <w:rPr>
-          <w:rFonts w:ascii="Calibri" w:hAnsi="Calibri" w:eastAsia="Calibri" w:cs="Calibri"/>
-          <w:sz w:val="22"/>
-          <w:szCs w:val="22"/>
-        </w:rPr>
-      </w:pPr>
-      <w:r>
-        <w:rPr>
-          <w:rFonts w:ascii="Calibri" w:hAnsi="Calibri" w:eastAsia="Calibri" w:cs="Calibri"/>
-          <w:sz w:val="22"/>
-          <w:szCs w:val="22"/>
-        </w:rPr>
+          <w:rFonts w:ascii="Calibri" w:eastAsia="Calibri" w:hAnsi="Calibri" w:cs="Calibri"/>
+          <w:sz w:val="22"/>
+          <w:szCs w:val="22"/>
+        </w:rPr>
+      </w:pPr>
+      <w:r>
+        <w:rPr>
+          <w:rFonts w:ascii="Calibri" w:eastAsia="Calibri" w:hAnsi="Calibri" w:cs="Calibri"/>
+          <w:sz w:val="22"/>
+          <w:szCs w:val="22"/>
+        </w:rPr>
+        <w:lastRenderedPageBreak/>
         <w:t>4.Diagrama de clases de análisis</w:t>
       </w:r>
     </w:p>
     <w:p>
       <w:pPr>
-        <w:pStyle w:val="Normal"/>
-        <w:rPr>
-          <w:rFonts w:ascii="Calibri" w:hAnsi="Calibri" w:eastAsia="Calibri" w:cs="Calibri"/>
-          <w:sz w:val="22"/>
-          <w:szCs w:val="22"/>
-        </w:rPr>
-      </w:pPr>
-      <w:r>
-        <w:rPr>
-          <w:rFonts w:ascii="Calibri" w:hAnsi="Calibri" w:eastAsia="Calibri" w:cs="Calibri"/>
+        <w:rPr>
+          <w:rFonts w:ascii="Calibri" w:eastAsia="Calibri" w:hAnsi="Calibri" w:cs="Calibri"/>
+          <w:sz w:val="22"/>
+          <w:szCs w:val="22"/>
+        </w:rPr>
+      </w:pPr>
+      <w:r>
+        <w:rPr>
+          <w:rFonts w:ascii="Calibri" w:eastAsia="Calibri" w:hAnsi="Calibri" w:cs="Calibri"/>
           <w:sz w:val="22"/>
           <w:szCs w:val="22"/>
         </w:rPr>
@@ -2286,7 +2255,7 @@
       </w:r>
       <w:r>
         <w:rPr>
-          <w:rFonts w:ascii="Calibri" w:hAnsi="Calibri" w:eastAsia="Calibri" w:cs="Calibri"/>
+          <w:rFonts w:ascii="Calibri" w:eastAsia="Calibri" w:hAnsi="Calibri" w:cs="Calibri"/>
           <w:sz w:val="22"/>
           <w:szCs w:val="22"/>
         </w:rPr>
@@ -2294,31 +2263,15 @@
       </w:r>
       <w:r>
         <w:rPr>
-          <w:rFonts w:ascii="Calibri" w:hAnsi="Calibri" w:eastAsia="Calibri" w:cs="Calibri"/>
-          <w:sz w:val="22"/>
-          <w:szCs w:val="22"/>
-        </w:rPr>
-        <w:t xml:space="preserve">y que es lo que devuelven. Las interfaces gráficas son la página para el </w:t>
-      </w:r>
-      <w:r>
-        <w:rPr>
-          <w:rFonts w:ascii="Calibri" w:hAnsi="Calibri" w:eastAsia="Calibri" w:cs="Calibri"/>
-          <w:sz w:val="22"/>
-          <w:szCs w:val="22"/>
-        </w:rPr>
-        <w:t>login</w:t>
-      </w:r>
-      <w:r>
-        <w:rPr>
-          <w:rFonts w:ascii="Calibri" w:hAnsi="Calibri" w:eastAsia="Calibri" w:cs="Calibri"/>
-          <w:sz w:val="22"/>
-          <w:szCs w:val="22"/>
-        </w:rPr>
-        <w:t xml:space="preserve"> del usuario</w:t>
-      </w:r>
-      <w:r>
-        <w:rPr>
-          <w:rFonts w:ascii="Calibri" w:hAnsi="Calibri" w:eastAsia="Calibri" w:cs="Calibri"/>
+          <w:rFonts w:ascii="Calibri" w:eastAsia="Calibri" w:hAnsi="Calibri" w:cs="Calibri"/>
+          <w:sz w:val="22"/>
+          <w:szCs w:val="22"/>
+        </w:rPr>
+        <w:t>y que es lo que devuelven. Las interfaces gráficas son la página para el login del usuario</w:t>
+      </w:r>
+      <w:r>
+        <w:rPr>
+          <w:rFonts w:ascii="Calibri" w:eastAsia="Calibri" w:hAnsi="Calibri" w:cs="Calibri"/>
           <w:sz w:val="22"/>
           <w:szCs w:val="22"/>
         </w:rPr>
@@ -2326,7 +2279,7 @@
       </w:r>
       <w:r>
         <w:rPr>
-          <w:rFonts w:ascii="Calibri" w:hAnsi="Calibri" w:eastAsia="Calibri" w:cs="Calibri"/>
+          <w:rFonts w:ascii="Calibri" w:eastAsia="Calibri" w:hAnsi="Calibri" w:cs="Calibri"/>
           <w:sz w:val="22"/>
           <w:szCs w:val="22"/>
         </w:rPr>
@@ -2335,43 +2288,45 @@
     </w:p>
     <w:p>
       <w:pPr>
-        <w:pStyle w:val="Normal"/>
-        <w:rPr>
-          <w:rFonts w:ascii="Calibri" w:hAnsi="Calibri" w:eastAsia="Calibri" w:cs="Calibri"/>
-          <w:sz w:val="22"/>
-          <w:szCs w:val="22"/>
-        </w:rPr>
-      </w:pPr>
-    </w:p>
-    <w:p>
-      <w:pPr>
-        <w:rPr>
-          <w:rFonts w:ascii="Calibri" w:hAnsi="Calibri" w:eastAsia="Calibri" w:cs="Calibri"/>
-          <w:sz w:val="22"/>
-          <w:szCs w:val="22"/>
-        </w:rPr>
-      </w:pPr>
-      <w:r>
+        <w:rPr>
+          <w:rFonts w:ascii="Calibri" w:eastAsia="Calibri" w:hAnsi="Calibri" w:cs="Calibri"/>
+          <w:sz w:val="22"/>
+          <w:szCs w:val="22"/>
+        </w:rPr>
+      </w:pPr>
+    </w:p>
+    <w:p>
+      <w:pPr>
+        <w:rPr>
+          <w:rFonts w:ascii="Calibri" w:eastAsia="Calibri" w:hAnsi="Calibri" w:cs="Calibri"/>
+          <w:sz w:val="22"/>
+          <w:szCs w:val="22"/>
+        </w:rPr>
+      </w:pPr>
+      <w:r>
+        <w:rPr>
+          <w:noProof/>
+        </w:rPr>
         <w:drawing>
-          <wp:inline wp14:editId="32F083BC" wp14:anchorId="3A17275A">
+          <wp:inline distT="0" distB="0" distL="0" distR="0" wp14:anchorId="3A17275A" wp14:editId="32F083BC">
             <wp:extent cx="5219702" cy="1238250"/>
             <wp:effectExtent l="0" t="0" r="0" b="0"/>
-            <wp:docPr id="1961153768" name="" title=""/>
+            <wp:docPr id="1961153768" name="Imagen 1961153768"/>
             <wp:cNvGraphicFramePr>
-              <a:graphicFrameLocks noChangeAspect="1"/>
+              <a:graphicFrameLocks xmlns:a="http://schemas.openxmlformats.org/drawingml/2006/main" noChangeAspect="1"/>
             </wp:cNvGraphicFramePr>
-            <a:graphic>
+            <a:graphic xmlns:a="http://schemas.openxmlformats.org/drawingml/2006/main">
               <a:graphicData uri="http://schemas.openxmlformats.org/drawingml/2006/picture">
-                <pic:pic>
+                <pic:pic xmlns:pic="http://schemas.openxmlformats.org/drawingml/2006/picture">
                   <pic:nvPicPr>
                     <pic:cNvPr id="0" name=""/>
                     <pic:cNvPicPr/>
                   </pic:nvPicPr>
                   <pic:blipFill>
-                    <a:blip r:embed="R05df87486eda460e">
+                    <a:blip r:embed="rId25">
                       <a:extLst>
-                        <a:ext xmlns:a="http://schemas.openxmlformats.org/drawingml/2006/main" uri="{28A0092B-C50C-407E-A947-70E740481C1C}">
-                          <a14:useLocalDpi val="0"/>
+                        <a:ext uri="{28A0092B-C50C-407E-A947-70E740481C1C}">
+                          <a14:useLocalDpi xmlns:a14="http://schemas.microsoft.com/office/drawing/2010/main" val="0"/>
                         </a:ext>
                       </a:extLst>
                     </a:blip>
@@ -2398,59 +2353,62 @@
     <w:p>
       <w:pPr>
         <w:rPr>
-          <w:rFonts w:ascii="Calibri" w:hAnsi="Calibri" w:eastAsia="Calibri" w:cs="Calibri"/>
-          <w:sz w:val="22"/>
-          <w:szCs w:val="22"/>
-        </w:rPr>
-      </w:pPr>
-    </w:p>
-    <w:p>
-      <w:pPr>
-        <w:rPr>
-          <w:rFonts w:ascii="Calibri" w:hAnsi="Calibri" w:eastAsia="Calibri" w:cs="Calibri"/>
-          <w:sz w:val="22"/>
-          <w:szCs w:val="22"/>
-        </w:rPr>
-      </w:pPr>
-    </w:p>
-    <w:p>
-      <w:pPr>
-        <w:rPr>
-          <w:rFonts w:ascii="Calibri" w:hAnsi="Calibri" w:eastAsia="Calibri" w:cs="Calibri"/>
-          <w:sz w:val="22"/>
-          <w:szCs w:val="22"/>
-        </w:rPr>
-      </w:pPr>
-    </w:p>
-    <w:p>
-      <w:pPr>
-        <w:rPr>
-          <w:rFonts w:ascii="Calibri" w:hAnsi="Calibri" w:eastAsia="Calibri" w:cs="Calibri"/>
-          <w:sz w:val="22"/>
-          <w:szCs w:val="22"/>
-        </w:rPr>
-      </w:pPr>
-      <w:r>
+          <w:rFonts w:ascii="Calibri" w:eastAsia="Calibri" w:hAnsi="Calibri" w:cs="Calibri"/>
+          <w:sz w:val="22"/>
+          <w:szCs w:val="22"/>
+        </w:rPr>
+      </w:pPr>
+    </w:p>
+    <w:p>
+      <w:pPr>
+        <w:rPr>
+          <w:rFonts w:ascii="Calibri" w:eastAsia="Calibri" w:hAnsi="Calibri" w:cs="Calibri"/>
+          <w:sz w:val="22"/>
+          <w:szCs w:val="22"/>
+        </w:rPr>
+      </w:pPr>
+    </w:p>
+    <w:p>
+      <w:pPr>
+        <w:rPr>
+          <w:rFonts w:ascii="Calibri" w:eastAsia="Calibri" w:hAnsi="Calibri" w:cs="Calibri"/>
+          <w:sz w:val="22"/>
+          <w:szCs w:val="22"/>
+        </w:rPr>
+      </w:pPr>
+    </w:p>
+    <w:p>
+      <w:pPr>
+        <w:rPr>
+          <w:rFonts w:ascii="Calibri" w:eastAsia="Calibri" w:hAnsi="Calibri" w:cs="Calibri"/>
+          <w:sz w:val="22"/>
+          <w:szCs w:val="22"/>
+        </w:rPr>
+      </w:pPr>
+      <w:r>
+        <w:rPr>
+          <w:noProof/>
+        </w:rPr>
         <w:drawing>
-          <wp:inline wp14:editId="53EAA279" wp14:anchorId="350CD60A">
+          <wp:inline distT="0" distB="0" distL="0" distR="0" wp14:anchorId="350CD60A" wp14:editId="53EAA279">
             <wp:extent cx="5219702" cy="3267075"/>
             <wp:effectExtent l="0" t="0" r="0" b="0"/>
-            <wp:docPr id="326704855" name="" title=""/>
+            <wp:docPr id="326704855" name="Imagen 326704855"/>
             <wp:cNvGraphicFramePr>
-              <a:graphicFrameLocks noChangeAspect="1"/>
+              <a:graphicFrameLocks xmlns:a="http://schemas.openxmlformats.org/drawingml/2006/main" noChangeAspect="1"/>
             </wp:cNvGraphicFramePr>
-            <a:graphic>
+            <a:graphic xmlns:a="http://schemas.openxmlformats.org/drawingml/2006/main">
               <a:graphicData uri="http://schemas.openxmlformats.org/drawingml/2006/picture">
-                <pic:pic>
+                <pic:pic xmlns:pic="http://schemas.openxmlformats.org/drawingml/2006/picture">
                   <pic:nvPicPr>
                     <pic:cNvPr id="0" name=""/>
                     <pic:cNvPicPr/>
                   </pic:nvPicPr>
                   <pic:blipFill>
-                    <a:blip r:embed="Ref71ab3eb974435f">
+                    <a:blip r:embed="rId26">
                       <a:extLst>
-                        <a:ext xmlns:a="http://schemas.openxmlformats.org/drawingml/2006/main" uri="{28A0092B-C50C-407E-A947-70E740481C1C}">
-                          <a14:useLocalDpi val="0"/>
+                        <a:ext uri="{28A0092B-C50C-407E-A947-70E740481C1C}">
+                          <a14:useLocalDpi xmlns:a14="http://schemas.microsoft.com/office/drawing/2010/main" val="0"/>
                         </a:ext>
                       </a:extLst>
                     </a:blip>
@@ -2477,59 +2435,63 @@
     <w:p>
       <w:pPr>
         <w:rPr>
-          <w:rFonts w:ascii="Calibri" w:hAnsi="Calibri" w:eastAsia="Calibri" w:cs="Calibri"/>
-          <w:sz w:val="22"/>
-          <w:szCs w:val="22"/>
-        </w:rPr>
-      </w:pPr>
-    </w:p>
-    <w:p>
-      <w:pPr>
-        <w:rPr>
-          <w:rFonts w:ascii="Calibri" w:hAnsi="Calibri" w:eastAsia="Calibri" w:cs="Calibri"/>
-          <w:sz w:val="22"/>
-          <w:szCs w:val="22"/>
-        </w:rPr>
-      </w:pPr>
-    </w:p>
-    <w:p>
-      <w:pPr>
-        <w:rPr>
-          <w:rFonts w:ascii="Calibri" w:hAnsi="Calibri" w:eastAsia="Calibri" w:cs="Calibri"/>
-          <w:sz w:val="22"/>
-          <w:szCs w:val="22"/>
-        </w:rPr>
-      </w:pPr>
-    </w:p>
-    <w:p>
-      <w:pPr>
-        <w:rPr>
-          <w:rFonts w:ascii="Calibri" w:hAnsi="Calibri" w:eastAsia="Calibri" w:cs="Calibri"/>
-          <w:sz w:val="22"/>
-          <w:szCs w:val="22"/>
-        </w:rPr>
-      </w:pPr>
-      <w:r>
+          <w:rFonts w:ascii="Calibri" w:eastAsia="Calibri" w:hAnsi="Calibri" w:cs="Calibri"/>
+          <w:sz w:val="22"/>
+          <w:szCs w:val="22"/>
+        </w:rPr>
+      </w:pPr>
+    </w:p>
+    <w:p>
+      <w:pPr>
+        <w:rPr>
+          <w:rFonts w:ascii="Calibri" w:eastAsia="Calibri" w:hAnsi="Calibri" w:cs="Calibri"/>
+          <w:sz w:val="22"/>
+          <w:szCs w:val="22"/>
+        </w:rPr>
+      </w:pPr>
+    </w:p>
+    <w:p>
+      <w:pPr>
+        <w:rPr>
+          <w:rFonts w:ascii="Calibri" w:eastAsia="Calibri" w:hAnsi="Calibri" w:cs="Calibri"/>
+          <w:sz w:val="22"/>
+          <w:szCs w:val="22"/>
+        </w:rPr>
+      </w:pPr>
+    </w:p>
+    <w:p>
+      <w:pPr>
+        <w:rPr>
+          <w:rFonts w:ascii="Calibri" w:eastAsia="Calibri" w:hAnsi="Calibri" w:cs="Calibri"/>
+          <w:sz w:val="22"/>
+          <w:szCs w:val="22"/>
+        </w:rPr>
+      </w:pPr>
+      <w:r>
+        <w:rPr>
+          <w:noProof/>
+        </w:rPr>
+        <w:lastRenderedPageBreak/>
         <w:drawing>
-          <wp:inline wp14:editId="7852B8F0" wp14:anchorId="3F30605A">
+          <wp:inline distT="0" distB="0" distL="0" distR="0" wp14:anchorId="3F30605A" wp14:editId="7852B8F0">
             <wp:extent cx="5219702" cy="2314575"/>
             <wp:effectExtent l="0" t="0" r="0" b="0"/>
-            <wp:docPr id="1723579257" name="" title=""/>
+            <wp:docPr id="1723579257" name="Imagen 1723579257"/>
             <wp:cNvGraphicFramePr>
-              <a:graphicFrameLocks noChangeAspect="1"/>
+              <a:graphicFrameLocks xmlns:a="http://schemas.openxmlformats.org/drawingml/2006/main" noChangeAspect="1"/>
             </wp:cNvGraphicFramePr>
-            <a:graphic>
+            <a:graphic xmlns:a="http://schemas.openxmlformats.org/drawingml/2006/main">
               <a:graphicData uri="http://schemas.openxmlformats.org/drawingml/2006/picture">
-                <pic:pic>
+                <pic:pic xmlns:pic="http://schemas.openxmlformats.org/drawingml/2006/picture">
                   <pic:nvPicPr>
                     <pic:cNvPr id="0" name=""/>
                     <pic:cNvPicPr/>
                   </pic:nvPicPr>
                   <pic:blipFill>
-                    <a:blip r:embed="R205b3955016a454f">
+                    <a:blip r:embed="rId27">
                       <a:extLst>
-                        <a:ext xmlns:a="http://schemas.openxmlformats.org/drawingml/2006/main" uri="{28A0092B-C50C-407E-A947-70E740481C1C}">
-                          <a14:useLocalDpi val="0"/>
+                        <a:ext uri="{28A0092B-C50C-407E-A947-70E740481C1C}">
+                          <a14:useLocalDpi xmlns:a14="http://schemas.microsoft.com/office/drawing/2010/main" val="0"/>
                         </a:ext>
                       </a:extLst>
                     </a:blip>
@@ -2555,9 +2517,8 @@
     </w:p>
     <w:p>
       <w:pPr>
-        <w:pStyle w:val="Normal"/>
-        <w:rPr>
-          <w:rFonts w:ascii="Calibri" w:hAnsi="Calibri" w:eastAsia="Calibri" w:cs="Calibri"/>
+        <w:rPr>
+          <w:rFonts w:ascii="Calibri" w:eastAsia="Calibri" w:hAnsi="Calibri" w:cs="Calibri"/>
           <w:sz w:val="22"/>
           <w:szCs w:val="22"/>
         </w:rPr>
@@ -2567,14 +2528,14 @@
       <w:pPr>
         <w:pStyle w:val="Ttulo3"/>
         <w:rPr>
-          <w:rFonts w:ascii="Calibri" w:hAnsi="Calibri" w:eastAsia="Calibri" w:cs="Calibri"/>
-          <w:sz w:val="22"/>
-          <w:szCs w:val="22"/>
-        </w:rPr>
-      </w:pPr>
-      <w:r>
-        <w:rPr>
-          <w:rFonts w:ascii="Calibri" w:hAnsi="Calibri" w:eastAsia="Calibri" w:cs="Calibri"/>
+          <w:rFonts w:ascii="Calibri" w:eastAsia="Calibri" w:hAnsi="Calibri" w:cs="Calibri"/>
+          <w:sz w:val="22"/>
+          <w:szCs w:val="22"/>
+        </w:rPr>
+      </w:pPr>
+      <w:r>
+        <w:rPr>
+          <w:rFonts w:ascii="Calibri" w:eastAsia="Calibri" w:hAnsi="Calibri" w:cs="Calibri"/>
           <w:sz w:val="22"/>
           <w:szCs w:val="22"/>
         </w:rPr>
@@ -2585,14 +2546,14 @@
       <w:pPr>
         <w:pStyle w:val="Ttulo3"/>
         <w:rPr>
-          <w:rFonts w:ascii="Calibri" w:hAnsi="Calibri" w:eastAsia="Calibri" w:cs="Calibri"/>
-          <w:sz w:val="22"/>
-          <w:szCs w:val="22"/>
-        </w:rPr>
-      </w:pPr>
-      <w:r>
-        <w:rPr>
-          <w:rFonts w:ascii="Calibri" w:hAnsi="Calibri" w:eastAsia="Calibri" w:cs="Calibri"/>
+          <w:rFonts w:ascii="Calibri" w:eastAsia="Calibri" w:hAnsi="Calibri" w:cs="Calibri"/>
+          <w:sz w:val="22"/>
+          <w:szCs w:val="22"/>
+        </w:rPr>
+      </w:pPr>
+      <w:r>
+        <w:rPr>
+          <w:rFonts w:ascii="Calibri" w:eastAsia="Calibri" w:hAnsi="Calibri" w:cs="Calibri"/>
           <w:sz w:val="22"/>
           <w:szCs w:val="22"/>
         </w:rPr>
@@ -2602,15 +2563,15 @@
     <w:p>
       <w:pPr>
         <w:rPr>
-          <w:rFonts w:ascii="Calibri" w:hAnsi="Calibri" w:eastAsia="Calibri" w:cs="Calibri"/>
+          <w:rFonts w:ascii="Calibri" w:eastAsia="Calibri" w:hAnsi="Calibri" w:cs="Calibri"/>
           <w:sz w:val="22"/>
           <w:szCs w:val="22"/>
         </w:rPr>
       </w:pPr>
     </w:p>
     <w:sectPr>
-      <w:footerReference w:type="default" r:id="rId19"/>
-      <w:pgSz w:w="11906" w:h="16838" w:orient="portrait"/>
+      <w:footerReference w:type="default" r:id="rId28"/>
+      <w:pgSz w:w="11906" w:h="16838"/>
       <w:pgMar w:top="1418" w:right="1701" w:bottom="1418" w:left="1985" w:header="709" w:footer="709" w:gutter="0"/>
       <w:cols w:space="708"/>
       <w:docGrid w:linePitch="360"/>
@@ -2712,11 +2673,11 @@
 </file>
 
 <file path=word/styles.xml><?xml version="1.0" encoding="utf-8"?>
-<w:styles xmlns:wp14="http://schemas.microsoft.com/office/word/2010/wordprocessingDrawing" xmlns:mc="http://schemas.openxmlformats.org/markup-compatibility/2006" xmlns:r="http://schemas.openxmlformats.org/officeDocument/2006/relationships" xmlns:w="http://schemas.openxmlformats.org/wordprocessingml/2006/main" xmlns:w14="http://schemas.microsoft.com/office/word/2010/wordml" xmlns:w15="http://schemas.microsoft.com/office/word/2012/wordml" xmlns:w16cex="http://schemas.microsoft.com/office/word/2018/wordml/cex" xmlns:w16cid="http://schemas.microsoft.com/office/word/2016/wordml/cid" xmlns:w16="http://schemas.microsoft.com/office/word/2018/wordml" xmlns:w16du="http://schemas.microsoft.com/office/word/2023/wordml/word16du" xmlns:w16sdtdh="http://schemas.microsoft.com/office/word/2020/wordml/sdtdatahash" xmlns:w16sdtfl="http://schemas.microsoft.com/office/word/2024/wordml/sdtformatlock" xmlns:w16se="http://schemas.microsoft.com/office/word/2015/wordml/symex" mc:Ignorable="w14 w15 w16se w16cid w16 w16cex w16sdtdh w16sdtfl w16du wp14">
+<w:styles xmlns:mc="http://schemas.openxmlformats.org/markup-compatibility/2006" xmlns:r="http://schemas.openxmlformats.org/officeDocument/2006/relationships" xmlns:w="http://schemas.openxmlformats.org/wordprocessingml/2006/main" xmlns:w14="http://schemas.microsoft.com/office/word/2010/wordml" xmlns:w15="http://schemas.microsoft.com/office/word/2012/wordml" xmlns:w16cex="http://schemas.microsoft.com/office/word/2018/wordml/cex" xmlns:w16cid="http://schemas.microsoft.com/office/word/2016/wordml/cid" xmlns:w16="http://schemas.microsoft.com/office/word/2018/wordml" xmlns:w16du="http://schemas.microsoft.com/office/word/2023/wordml/word16du" xmlns:w16sdtdh="http://schemas.microsoft.com/office/word/2020/wordml/sdtdatahash" xmlns:w16sdtfl="http://schemas.microsoft.com/office/word/2024/wordml/sdtformatlock" xmlns:w16se="http://schemas.microsoft.com/office/word/2015/wordml/symex" mc:Ignorable="w14 w15 w16se w16cid w16 w16cex w16sdtdh w16sdtfl w16du">
   <w:docDefaults>
     <w:rPrDefault>
       <w:rPr>
-        <w:rFonts w:asciiTheme="minorHAnsi" w:hAnsiTheme="minorHAnsi" w:eastAsiaTheme="minorHAnsi" w:cstheme="minorBidi"/>
+        <w:rFonts w:asciiTheme="minorHAnsi" w:eastAsiaTheme="minorHAnsi" w:hAnsiTheme="minorHAnsi" w:cstheme="minorBidi"/>
         <w:kern w:val="2"/>
         <w:sz w:val="24"/>
         <w:szCs w:val="24"/>
@@ -2733,14 +2694,14 @@
   <w:latentStyles w:defLockedState="0" w:defUIPriority="99" w:defSemiHidden="0" w:defUnhideWhenUsed="0" w:defQFormat="0" w:count="376">
     <w:lsdException w:name="Normal" w:uiPriority="0" w:qFormat="1"/>
     <w:lsdException w:name="heading 1" w:uiPriority="9" w:qFormat="1"/>
-    <w:lsdException w:name="heading 2" w:uiPriority="9" w:semiHidden="1" w:unhideWhenUsed="1" w:qFormat="1"/>
-    <w:lsdException w:name="heading 3" w:uiPriority="9" w:semiHidden="1" w:unhideWhenUsed="1" w:qFormat="1"/>
-    <w:lsdException w:name="heading 4" w:uiPriority="9" w:semiHidden="1" w:unhideWhenUsed="1" w:qFormat="1"/>
-    <w:lsdException w:name="heading 5" w:uiPriority="9" w:semiHidden="1" w:unhideWhenUsed="1" w:qFormat="1"/>
-    <w:lsdException w:name="heading 6" w:uiPriority="9" w:semiHidden="1" w:unhideWhenUsed="1" w:qFormat="1"/>
-    <w:lsdException w:name="heading 7" w:uiPriority="9" w:semiHidden="1" w:unhideWhenUsed="1" w:qFormat="1"/>
-    <w:lsdException w:name="heading 8" w:uiPriority="9" w:semiHidden="1" w:unhideWhenUsed="1" w:qFormat="1"/>
-    <w:lsdException w:name="heading 9" w:uiPriority="9" w:semiHidden="1" w:unhideWhenUsed="1" w:qFormat="1"/>
+    <w:lsdException w:name="heading 2" w:semiHidden="1" w:uiPriority="9" w:unhideWhenUsed="1" w:qFormat="1"/>
+    <w:lsdException w:name="heading 3" w:semiHidden="1" w:uiPriority="9" w:unhideWhenUsed="1" w:qFormat="1"/>
+    <w:lsdException w:name="heading 4" w:semiHidden="1" w:uiPriority="9" w:unhideWhenUsed="1" w:qFormat="1"/>
+    <w:lsdException w:name="heading 5" w:semiHidden="1" w:uiPriority="9" w:unhideWhenUsed="1" w:qFormat="1"/>
+    <w:lsdException w:name="heading 6" w:semiHidden="1" w:uiPriority="9" w:unhideWhenUsed="1" w:qFormat="1"/>
+    <w:lsdException w:name="heading 7" w:semiHidden="1" w:uiPriority="9" w:unhideWhenUsed="1" w:qFormat="1"/>
+    <w:lsdException w:name="heading 8" w:semiHidden="1" w:uiPriority="9" w:unhideWhenUsed="1" w:qFormat="1"/>
+    <w:lsdException w:name="heading 9" w:semiHidden="1" w:uiPriority="9" w:unhideWhenUsed="1" w:qFormat="1"/>
     <w:lsdException w:name="index 1" w:semiHidden="1" w:unhideWhenUsed="1"/>
     <w:lsdException w:name="index 2" w:semiHidden="1" w:unhideWhenUsed="1"/>
     <w:lsdException w:name="index 3" w:semiHidden="1" w:unhideWhenUsed="1"/>
@@ -2750,22 +2711,22 @@
     <w:lsdException w:name="index 7" w:semiHidden="1" w:unhideWhenUsed="1"/>
     <w:lsdException w:name="index 8" w:semiHidden="1" w:unhideWhenUsed="1"/>
     <w:lsdException w:name="index 9" w:semiHidden="1" w:unhideWhenUsed="1"/>
-    <w:lsdException w:name="toc 1" w:uiPriority="39" w:semiHidden="1" w:unhideWhenUsed="1"/>
-    <w:lsdException w:name="toc 2" w:uiPriority="39" w:semiHidden="1" w:unhideWhenUsed="1"/>
-    <w:lsdException w:name="toc 3" w:uiPriority="39" w:semiHidden="1" w:unhideWhenUsed="1"/>
-    <w:lsdException w:name="toc 4" w:uiPriority="39" w:semiHidden="1" w:unhideWhenUsed="1"/>
-    <w:lsdException w:name="toc 5" w:uiPriority="39" w:semiHidden="1" w:unhideWhenUsed="1"/>
-    <w:lsdException w:name="toc 6" w:uiPriority="39" w:semiHidden="1" w:unhideWhenUsed="1"/>
-    <w:lsdException w:name="toc 7" w:uiPriority="39" w:semiHidden="1" w:unhideWhenUsed="1"/>
-    <w:lsdException w:name="toc 8" w:uiPriority="39" w:semiHidden="1" w:unhideWhenUsed="1"/>
-    <w:lsdException w:name="toc 9" w:uiPriority="39" w:semiHidden="1" w:unhideWhenUsed="1"/>
+    <w:lsdException w:name="toc 1" w:semiHidden="1" w:uiPriority="39" w:unhideWhenUsed="1"/>
+    <w:lsdException w:name="toc 2" w:semiHidden="1" w:uiPriority="39" w:unhideWhenUsed="1"/>
+    <w:lsdException w:name="toc 3" w:semiHidden="1" w:uiPriority="39" w:unhideWhenUsed="1"/>
+    <w:lsdException w:name="toc 4" w:semiHidden="1" w:uiPriority="39" w:unhideWhenUsed="1"/>
+    <w:lsdException w:name="toc 5" w:semiHidden="1" w:uiPriority="39" w:unhideWhenUsed="1"/>
+    <w:lsdException w:name="toc 6" w:semiHidden="1" w:uiPriority="39" w:unhideWhenUsed="1"/>
+    <w:lsdException w:name="toc 7" w:semiHidden="1" w:uiPriority="39" w:unhideWhenUsed="1"/>
+    <w:lsdException w:name="toc 8" w:semiHidden="1" w:uiPriority="39" w:unhideWhenUsed="1"/>
+    <w:lsdException w:name="toc 9" w:semiHidden="1" w:uiPriority="39" w:unhideWhenUsed="1"/>
     <w:lsdException w:name="Normal Indent" w:semiHidden="1" w:unhideWhenUsed="1"/>
     <w:lsdException w:name="footnote text" w:semiHidden="1" w:unhideWhenUsed="1"/>
     <w:lsdException w:name="annotation text" w:semiHidden="1" w:unhideWhenUsed="1"/>
     <w:lsdException w:name="header" w:semiHidden="1" w:unhideWhenUsed="1"/>
     <w:lsdException w:name="footer" w:semiHidden="1" w:unhideWhenUsed="1"/>
     <w:lsdException w:name="index heading" w:semiHidden="1" w:unhideWhenUsed="1"/>
-    <w:lsdException w:name="caption" w:uiPriority="35" w:semiHidden="1" w:unhideWhenUsed="1" w:qFormat="1"/>
+    <w:lsdException w:name="caption" w:semiHidden="1" w:uiPriority="35" w:unhideWhenUsed="1" w:qFormat="1"/>
     <w:lsdException w:name="table of figures" w:semiHidden="1" w:unhideWhenUsed="1"/>
     <w:lsdException w:name="envelope address" w:semiHidden="1" w:unhideWhenUsed="1"/>
     <w:lsdException w:name="envelope return" w:semiHidden="1" w:unhideWhenUsed="1"/>
@@ -2796,7 +2757,7 @@
     <w:lsdException w:name="Title" w:uiPriority="10" w:qFormat="1"/>
     <w:lsdException w:name="Closing" w:semiHidden="1" w:unhideWhenUsed="1"/>
     <w:lsdException w:name="Signature" w:semiHidden="1" w:unhideWhenUsed="1"/>
-    <w:lsdException w:name="Default Paragraph Font" w:uiPriority="1" w:semiHidden="1" w:unhideWhenUsed="1"/>
+    <w:lsdException w:name="Default Paragraph Font" w:semiHidden="1" w:uiPriority="1" w:unhideWhenUsed="1"/>
     <w:lsdException w:name="Body Text" w:semiHidden="1" w:unhideWhenUsed="1"/>
     <w:lsdException w:name="Body Text Indent" w:semiHidden="1" w:unhideWhenUsed="1"/>
     <w:lsdException w:name="List Continue" w:semiHidden="1" w:unhideWhenUsed="1"/>
@@ -2996,8 +2957,8 @@
     <w:lsdException w:name="Subtle Reference" w:uiPriority="31" w:qFormat="1"/>
     <w:lsdException w:name="Intense Reference" w:uiPriority="32" w:qFormat="1"/>
     <w:lsdException w:name="Book Title" w:uiPriority="33" w:qFormat="1"/>
-    <w:lsdException w:name="Bibliography" w:uiPriority="37" w:semiHidden="1" w:unhideWhenUsed="1"/>
-    <w:lsdException w:name="TOC Heading" w:uiPriority="39" w:semiHidden="1" w:unhideWhenUsed="1" w:qFormat="1"/>
+    <w:lsdException w:name="Bibliography" w:semiHidden="1" w:uiPriority="37" w:unhideWhenUsed="1"/>
+    <w:lsdException w:name="TOC Heading" w:semiHidden="1" w:uiPriority="39" w:unhideWhenUsed="1" w:qFormat="1"/>
     <w:lsdException w:name="Plain Table 1" w:uiPriority="41"/>
     <w:lsdException w:name="Plain Table 2" w:uiPriority="42"/>
     <w:lsdException w:name="Plain Table 3" w:uiPriority="43"/>
@@ -3108,7 +3069,7 @@
     <w:lsdException w:name="Unresolved Mention" w:semiHidden="1" w:unhideWhenUsed="1"/>
     <w:lsdException w:name="Smart Link" w:semiHidden="1" w:unhideWhenUsed="1"/>
   </w:latentStyles>
-  <w:style w:type="paragraph" w:styleId="Normal" w:default="1">
+  <w:style w:type="paragraph" w:default="1" w:styleId="Normal">
     <w:name w:val="Normal"/>
     <w:qFormat/>
   </w:style>
@@ -3127,7 +3088,7 @@
       <w:outlineLvl w:val="0"/>
     </w:pPr>
     <w:rPr>
-      <w:rFonts w:asciiTheme="majorHAnsi" w:hAnsiTheme="majorHAnsi" w:eastAsiaTheme="majorEastAsia" w:cstheme="majorBidi"/>
+      <w:rFonts w:asciiTheme="majorHAnsi" w:eastAsiaTheme="majorEastAsia" w:hAnsiTheme="majorHAnsi" w:cstheme="majorBidi"/>
       <w:color w:val="0F4761" w:themeColor="accent1" w:themeShade="BF"/>
       <w:sz w:val="40"/>
       <w:szCs w:val="40"/>
@@ -3149,7 +3110,7 @@
       <w:outlineLvl w:val="1"/>
     </w:pPr>
     <w:rPr>
-      <w:rFonts w:asciiTheme="majorHAnsi" w:hAnsiTheme="majorHAnsi" w:eastAsiaTheme="majorEastAsia" w:cstheme="majorBidi"/>
+      <w:rFonts w:asciiTheme="majorHAnsi" w:eastAsiaTheme="majorEastAsia" w:hAnsiTheme="majorHAnsi" w:cstheme="majorBidi"/>
       <w:color w:val="0F4761" w:themeColor="accent1" w:themeShade="BF"/>
       <w:sz w:val="32"/>
       <w:szCs w:val="32"/>
@@ -3309,13 +3270,13 @@
       <w:color w:val="272727" w:themeColor="text1" w:themeTint="D8"/>
     </w:rPr>
   </w:style>
-  <w:style w:type="character" w:styleId="Fuentedeprrafopredeter" w:default="1">
+  <w:style w:type="character" w:default="1" w:styleId="Fuentedeprrafopredeter">
     <w:name w:val="Default Paragraph Font"/>
     <w:uiPriority w:val="1"/>
     <w:semiHidden/>
     <w:unhideWhenUsed/>
   </w:style>
-  <w:style w:type="table" w:styleId="Tablanormal" w:default="1">
+  <w:style w:type="table" w:default="1" w:styleId="Tablanormal">
     <w:name w:val="Normal Table"/>
     <w:uiPriority w:val="99"/>
     <w:semiHidden/>
@@ -3330,39 +3291,39 @@
       </w:tblCellMar>
     </w:tblPr>
   </w:style>
-  <w:style w:type="numbering" w:styleId="Sinlista" w:default="1">
+  <w:style w:type="numbering" w:default="1" w:styleId="Sinlista">
     <w:name w:val="No List"/>
     <w:uiPriority w:val="99"/>
     <w:semiHidden/>
     <w:unhideWhenUsed/>
   </w:style>
-  <w:style w:type="character" w:styleId="Ttulo1Car" w:customStyle="1">
+  <w:style w:type="character" w:customStyle="1" w:styleId="Ttulo1Car">
     <w:name w:val="Título 1 Car"/>
     <w:basedOn w:val="Fuentedeprrafopredeter"/>
     <w:link w:val="Ttulo1"/>
     <w:uiPriority w:val="9"/>
     <w:rsid w:val="00C463D9"/>
     <w:rPr>
-      <w:rFonts w:asciiTheme="majorHAnsi" w:hAnsiTheme="majorHAnsi" w:eastAsiaTheme="majorEastAsia" w:cstheme="majorBidi"/>
+      <w:rFonts w:asciiTheme="majorHAnsi" w:eastAsiaTheme="majorEastAsia" w:hAnsiTheme="majorHAnsi" w:cstheme="majorBidi"/>
       <w:color w:val="0F4761" w:themeColor="accent1" w:themeShade="BF"/>
       <w:sz w:val="40"/>
       <w:szCs w:val="40"/>
     </w:rPr>
   </w:style>
-  <w:style w:type="character" w:styleId="Ttulo2Car" w:customStyle="1">
+  <w:style w:type="character" w:customStyle="1" w:styleId="Ttulo2Car">
     <w:name w:val="Título 2 Car"/>
     <w:basedOn w:val="Fuentedeprrafopredeter"/>
     <w:link w:val="Ttulo2"/>
     <w:uiPriority w:val="9"/>
     <w:rsid w:val="00C463D9"/>
     <w:rPr>
-      <w:rFonts w:asciiTheme="majorHAnsi" w:hAnsiTheme="majorHAnsi" w:eastAsiaTheme="majorEastAsia" w:cstheme="majorBidi"/>
+      <w:rFonts w:asciiTheme="majorHAnsi" w:eastAsiaTheme="majorEastAsia" w:hAnsiTheme="majorHAnsi" w:cstheme="majorBidi"/>
       <w:color w:val="0F4761" w:themeColor="accent1" w:themeShade="BF"/>
       <w:sz w:val="32"/>
       <w:szCs w:val="32"/>
     </w:rPr>
   </w:style>
-  <w:style w:type="character" w:styleId="Ttulo3Car" w:customStyle="1">
+  <w:style w:type="character" w:customStyle="1" w:styleId="Ttulo3Car">
     <w:name w:val="Título 3 Car"/>
     <w:basedOn w:val="Fuentedeprrafopredeter"/>
     <w:link w:val="Ttulo3"/>
@@ -3375,7 +3336,7 @@
       <w:szCs w:val="28"/>
     </w:rPr>
   </w:style>
-  <w:style w:type="character" w:styleId="Ttulo4Car" w:customStyle="1">
+  <w:style w:type="character" w:customStyle="1" w:styleId="Ttulo4Car">
     <w:name w:val="Título 4 Car"/>
     <w:basedOn w:val="Fuentedeprrafopredeter"/>
     <w:link w:val="Ttulo4"/>
@@ -3389,7 +3350,7 @@
       <w:color w:val="0F4761" w:themeColor="accent1" w:themeShade="BF"/>
     </w:rPr>
   </w:style>
-  <w:style w:type="character" w:styleId="Ttulo5Car" w:customStyle="1">
+  <w:style w:type="character" w:customStyle="1" w:styleId="Ttulo5Car">
     <w:name w:val="Título 5 Car"/>
     <w:basedOn w:val="Fuentedeprrafopredeter"/>
     <w:link w:val="Ttulo5"/>
@@ -3401,7 +3362,7 @@
       <w:color w:val="0F4761" w:themeColor="accent1" w:themeShade="BF"/>
     </w:rPr>
   </w:style>
-  <w:style w:type="character" w:styleId="Ttulo6Car" w:customStyle="1">
+  <w:style w:type="character" w:customStyle="1" w:styleId="Ttulo6Car">
     <w:name w:val="Título 6 Car"/>
     <w:basedOn w:val="Fuentedeprrafopredeter"/>
     <w:link w:val="Ttulo6"/>
@@ -3415,7 +3376,7 @@
       <w:color w:val="595959" w:themeColor="text1" w:themeTint="A6"/>
     </w:rPr>
   </w:style>
-  <w:style w:type="character" w:styleId="Ttulo7Car" w:customStyle="1">
+  <w:style w:type="character" w:customStyle="1" w:styleId="Ttulo7Car">
     <w:name w:val="Título 7 Car"/>
     <w:basedOn w:val="Fuentedeprrafopredeter"/>
     <w:link w:val="Ttulo7"/>
@@ -3427,7 +3388,7 @@
       <w:color w:val="595959" w:themeColor="text1" w:themeTint="A6"/>
     </w:rPr>
   </w:style>
-  <w:style w:type="character" w:styleId="Ttulo8Car" w:customStyle="1">
+  <w:style w:type="character" w:customStyle="1" w:styleId="Ttulo8Car">
     <w:name w:val="Título 8 Car"/>
     <w:basedOn w:val="Fuentedeprrafopredeter"/>
     <w:link w:val="Ttulo8"/>
@@ -3441,7 +3402,7 @@
       <w:color w:val="272727" w:themeColor="text1" w:themeTint="D8"/>
     </w:rPr>
   </w:style>
-  <w:style w:type="character" w:styleId="Ttulo9Car" w:customStyle="1">
+  <w:style w:type="character" w:customStyle="1" w:styleId="Ttulo9Car">
     <w:name w:val="Título 9 Car"/>
     <w:basedOn w:val="Fuentedeprrafopredeter"/>
     <w:link w:val="Ttulo9"/>
@@ -3466,21 +3427,21 @@
       <w:contextualSpacing/>
     </w:pPr>
     <w:rPr>
-      <w:rFonts w:asciiTheme="majorHAnsi" w:hAnsiTheme="majorHAnsi" w:eastAsiaTheme="majorEastAsia" w:cstheme="majorBidi"/>
+      <w:rFonts w:asciiTheme="majorHAnsi" w:eastAsiaTheme="majorEastAsia" w:hAnsiTheme="majorHAnsi" w:cstheme="majorBidi"/>
       <w:spacing w:val="-10"/>
       <w:kern w:val="28"/>
       <w:sz w:val="56"/>
       <w:szCs w:val="56"/>
     </w:rPr>
   </w:style>
-  <w:style w:type="character" w:styleId="TtuloCar" w:customStyle="1">
+  <w:style w:type="character" w:customStyle="1" w:styleId="TtuloCar">
     <w:name w:val="Título Car"/>
     <w:basedOn w:val="Fuentedeprrafopredeter"/>
     <w:link w:val="Ttulo"/>
     <w:uiPriority w:val="10"/>
     <w:rsid w:val="00C463D9"/>
     <w:rPr>
-      <w:rFonts w:asciiTheme="majorHAnsi" w:hAnsiTheme="majorHAnsi" w:eastAsiaTheme="majorEastAsia" w:cstheme="majorBidi"/>
+      <w:rFonts w:asciiTheme="majorHAnsi" w:eastAsiaTheme="majorEastAsia" w:hAnsiTheme="majorHAnsi" w:cstheme="majorBidi"/>
       <w:spacing w:val="-10"/>
       <w:kern w:val="28"/>
       <w:sz w:val="56"/>
@@ -3508,7 +3469,7 @@
       <w:szCs w:val="28"/>
     </w:rPr>
   </w:style>
-  <w:style w:type="character" w:styleId="SubttuloCar" w:customStyle="1">
+  <w:style w:type="character" w:customStyle="1" w:styleId="SubttuloCar">
     <w:name w:val="Subtítulo Car"/>
     <w:basedOn w:val="Fuentedeprrafopredeter"/>
     <w:link w:val="Subttulo"/>
@@ -3540,7 +3501,7 @@
       <w:color w:val="404040" w:themeColor="text1" w:themeTint="BF"/>
     </w:rPr>
   </w:style>
-  <w:style w:type="character" w:styleId="CitaCar" w:customStyle="1">
+  <w:style w:type="character" w:customStyle="1" w:styleId="CitaCar">
     <w:name w:val="Cita Car"/>
     <w:basedOn w:val="Fuentedeprrafopredeter"/>
     <w:link w:val="Cita"/>
@@ -3585,8 +3546,8 @@
     <w:rsid w:val="00C463D9"/>
     <w:pPr>
       <w:pBdr>
-        <w:top w:val="single" w:color="0F4761" w:themeColor="accent1" w:themeShade="BF" w:sz="4" w:space="10"/>
-        <w:bottom w:val="single" w:color="0F4761" w:themeColor="accent1" w:themeShade="BF" w:sz="4" w:space="10"/>
+        <w:top w:val="single" w:sz="4" w:space="10" w:color="0F4761" w:themeColor="accent1" w:themeShade="BF"/>
+        <w:bottom w:val="single" w:sz="4" w:space="10" w:color="0F4761" w:themeColor="accent1" w:themeShade="BF"/>
       </w:pBdr>
       <w:spacing w:before="360" w:after="360"/>
       <w:ind w:left="864" w:right="864"/>
@@ -3598,7 +3559,7 @@
       <w:color w:val="0F4761" w:themeColor="accent1" w:themeShade="BF"/>
     </w:rPr>
   </w:style>
-  <w:style w:type="character" w:styleId="CitadestacadaCar" w:customStyle="1">
+  <w:style w:type="character" w:customStyle="1" w:styleId="CitadestacadaCar">
     <w:name w:val="Cita destacada Car"/>
     <w:basedOn w:val="Fuentedeprrafopredeter"/>
     <w:link w:val="Citadestacada"/>
@@ -3639,7 +3600,7 @@
       <w:spacing w:after="0" w:line="240" w:lineRule="auto"/>
     </w:pPr>
   </w:style>
-  <w:style w:type="character" w:styleId="EncabezadoCar" w:customStyle="1">
+  <w:style w:type="character" w:customStyle="1" w:styleId="EncabezadoCar">
     <w:name w:val="Encabezado Car"/>
     <w:basedOn w:val="Fuentedeprrafopredeter"/>
     <w:link w:val="Encabezado"/>
@@ -3661,7 +3622,7 @@
       <w:spacing w:after="0" w:line="240" w:lineRule="auto"/>
     </w:pPr>
   </w:style>
-  <w:style w:type="character" w:styleId="PiedepginaCar" w:customStyle="1">
+  <w:style w:type="character" w:customStyle="1" w:styleId="PiedepginaCar">
     <w:name w:val="Pie de página Car"/>
     <w:basedOn w:val="Fuentedeprrafopredeter"/>
     <w:link w:val="Piedepgina"/>

</xml_diff>

<commit_message>
Word con indíce terminado
</commit_message>
<xml_diff>
--- a/Proyecto Drittsekk.docx
+++ b/Proyecto Drittsekk.docx
@@ -31,7 +31,7 @@
                     <pic:cNvPicPr/>
                   </pic:nvPicPr>
                   <pic:blipFill>
-                    <a:blip r:embed="rId7">
+                    <a:blip r:embed="rId8">
                       <a:extLst>
                         <a:ext uri="{28A0092B-C50C-407E-A947-70E740481C1C}">
                           <a14:useLocalDpi xmlns:a14="http://schemas.microsoft.com/office/drawing/2010/main" val="0"/>
@@ -98,15 +98,298 @@
           <w:szCs w:val="22"/>
         </w:rPr>
       </w:pPr>
-      <w:r>
-        <w:rPr>
-          <w:rFonts w:ascii="Calibri" w:eastAsia="Calibri" w:hAnsi="Calibri" w:cs="Calibri"/>
-          <w:sz w:val="22"/>
-          <w:szCs w:val="22"/>
-        </w:rPr>
-        <w:t>INDICE</w:t>
-      </w:r>
-    </w:p>
+    </w:p>
+    <w:p>
+      <w:pPr>
+        <w:pStyle w:val="Ttulo1"/>
+        <w:rPr>
+          <w:rFonts w:eastAsia="Calibri"/>
+        </w:rPr>
+      </w:pPr>
+      <w:r>
+        <w:rPr>
+          <w:rFonts w:eastAsia="Calibri"/>
+        </w:rPr>
+        <w:lastRenderedPageBreak/>
+        <w:t>I</w:t>
+      </w:r>
+      <w:r>
+        <w:rPr>
+          <w:rFonts w:eastAsia="Calibri"/>
+        </w:rPr>
+        <w:t>NDICE</w:t>
+      </w:r>
+    </w:p>
+    <w:p>
+      <w:pPr>
+        <w:pStyle w:val="Prrafodelista"/>
+        <w:numPr>
+          <w:ilvl w:val="0"/>
+          <w:numId w:val="1"/>
+        </w:numPr>
+        <w:rPr>
+          <w:rStyle w:val="Hipervnculo"/>
+          <w:rFonts w:ascii="Calibri" w:hAnsi="Calibri" w:cs="Calibri"/>
+          <w:sz w:val="22"/>
+          <w:szCs w:val="22"/>
+        </w:rPr>
+      </w:pPr>
+      <w:r>
+        <w:rPr>
+          <w:rFonts w:ascii="Calibri" w:hAnsi="Calibri" w:cs="Calibri"/>
+          <w:sz w:val="22"/>
+          <w:szCs w:val="22"/>
+        </w:rPr>
+        <w:fldChar w:fldCharType="begin"/>
+      </w:r>
+      <w:r>
+        <w:rPr>
+          <w:rFonts w:ascii="Calibri" w:hAnsi="Calibri" w:cs="Calibri"/>
+          <w:sz w:val="22"/>
+          <w:szCs w:val="22"/>
+        </w:rPr>
+        <w:instrText>HYPERLINK  \l "_Resumen"</w:instrText>
+      </w:r>
+      <w:r>
+        <w:rPr>
+          <w:rFonts w:ascii="Calibri" w:hAnsi="Calibri" w:cs="Calibri"/>
+          <w:sz w:val="22"/>
+          <w:szCs w:val="22"/>
+        </w:rPr>
+      </w:r>
+      <w:r>
+        <w:rPr>
+          <w:rFonts w:ascii="Calibri" w:hAnsi="Calibri" w:cs="Calibri"/>
+          <w:sz w:val="22"/>
+          <w:szCs w:val="22"/>
+        </w:rPr>
+        <w:fldChar w:fldCharType="separate"/>
+      </w:r>
+      <w:r>
+        <w:rPr>
+          <w:rStyle w:val="Hipervnculo"/>
+          <w:rFonts w:ascii="Calibri" w:hAnsi="Calibri" w:cs="Calibri"/>
+          <w:sz w:val="22"/>
+          <w:szCs w:val="22"/>
+        </w:rPr>
+        <w:t>Res</w:t>
+      </w:r>
+      <w:r>
+        <w:rPr>
+          <w:rStyle w:val="Hipervnculo"/>
+          <w:rFonts w:ascii="Calibri" w:hAnsi="Calibri" w:cs="Calibri"/>
+          <w:sz w:val="22"/>
+          <w:szCs w:val="22"/>
+        </w:rPr>
+        <w:t>u</w:t>
+      </w:r>
+      <w:r>
+        <w:rPr>
+          <w:rStyle w:val="Hipervnculo"/>
+          <w:rFonts w:ascii="Calibri" w:hAnsi="Calibri" w:cs="Calibri"/>
+          <w:sz w:val="22"/>
+          <w:szCs w:val="22"/>
+        </w:rPr>
+        <w:t>men</w:t>
+      </w:r>
+    </w:p>
+    <w:p>
+      <w:pPr>
+        <w:pStyle w:val="Prrafodelista"/>
+        <w:numPr>
+          <w:ilvl w:val="0"/>
+          <w:numId w:val="1"/>
+        </w:numPr>
+        <w:rPr>
+          <w:rStyle w:val="Hipervnculo"/>
+          <w:rFonts w:ascii="Calibri" w:hAnsi="Calibri" w:cs="Calibri"/>
+          <w:sz w:val="22"/>
+          <w:szCs w:val="22"/>
+        </w:rPr>
+      </w:pPr>
+      <w:r>
+        <w:rPr>
+          <w:rFonts w:ascii="Calibri" w:hAnsi="Calibri" w:cs="Calibri"/>
+          <w:sz w:val="22"/>
+          <w:szCs w:val="22"/>
+        </w:rPr>
+        <w:fldChar w:fldCharType="end"/>
+      </w:r>
+      <w:r>
+        <w:rPr>
+          <w:rFonts w:ascii="Calibri" w:hAnsi="Calibri" w:cs="Calibri"/>
+          <w:sz w:val="22"/>
+          <w:szCs w:val="22"/>
+        </w:rPr>
+        <w:fldChar w:fldCharType="begin"/>
+      </w:r>
+      <w:r>
+        <w:rPr>
+          <w:rFonts w:ascii="Calibri" w:hAnsi="Calibri" w:cs="Calibri"/>
+          <w:sz w:val="22"/>
+          <w:szCs w:val="22"/>
+        </w:rPr>
+        <w:instrText>HYPERLINK  \l "_Objetivos"</w:instrText>
+      </w:r>
+      <w:r>
+        <w:rPr>
+          <w:rFonts w:ascii="Calibri" w:hAnsi="Calibri" w:cs="Calibri"/>
+          <w:sz w:val="22"/>
+          <w:szCs w:val="22"/>
+        </w:rPr>
+      </w:r>
+      <w:r>
+        <w:rPr>
+          <w:rFonts w:ascii="Calibri" w:hAnsi="Calibri" w:cs="Calibri"/>
+          <w:sz w:val="22"/>
+          <w:szCs w:val="22"/>
+        </w:rPr>
+        <w:fldChar w:fldCharType="separate"/>
+      </w:r>
+      <w:r>
+        <w:rPr>
+          <w:rStyle w:val="Hipervnculo"/>
+          <w:rFonts w:ascii="Calibri" w:hAnsi="Calibri" w:cs="Calibri"/>
+          <w:sz w:val="22"/>
+          <w:szCs w:val="22"/>
+        </w:rPr>
+        <w:t>Objetivos</w:t>
+      </w:r>
+    </w:p>
+    <w:p>
+      <w:pPr>
+        <w:pStyle w:val="Prrafodelista"/>
+        <w:numPr>
+          <w:ilvl w:val="1"/>
+          <w:numId w:val="1"/>
+        </w:numPr>
+        <w:rPr>
+          <w:rFonts w:ascii="Calibri" w:hAnsi="Calibri" w:cs="Calibri"/>
+          <w:sz w:val="22"/>
+          <w:szCs w:val="22"/>
+        </w:rPr>
+      </w:pPr>
+      <w:r>
+        <w:rPr>
+          <w:rFonts w:ascii="Calibri" w:hAnsi="Calibri" w:cs="Calibri"/>
+          <w:sz w:val="22"/>
+          <w:szCs w:val="22"/>
+        </w:rPr>
+        <w:fldChar w:fldCharType="end"/>
+      </w:r>
+      <w:hyperlink w:anchor="_1.Requisitos_funcionales_/" w:history="1">
+        <w:r>
+          <w:rPr>
+            <w:rStyle w:val="Hipervnculo"/>
+            <w:rFonts w:ascii="Calibri" w:hAnsi="Calibri" w:cs="Calibri"/>
+            <w:sz w:val="22"/>
+            <w:szCs w:val="22"/>
+          </w:rPr>
+          <w:t>Requisitos funcionales / no funcionales</w:t>
+        </w:r>
+      </w:hyperlink>
+    </w:p>
+    <w:p>
+      <w:pPr>
+        <w:pStyle w:val="Prrafodelista"/>
+        <w:numPr>
+          <w:ilvl w:val="1"/>
+          <w:numId w:val="1"/>
+        </w:numPr>
+        <w:rPr>
+          <w:rFonts w:ascii="Calibri" w:hAnsi="Calibri" w:cs="Calibri"/>
+          <w:sz w:val="22"/>
+          <w:szCs w:val="22"/>
+        </w:rPr>
+      </w:pPr>
+      <w:hyperlink w:anchor="_2.Prototipo" w:history="1">
+        <w:r>
+          <w:rPr>
+            <w:rStyle w:val="Hipervnculo"/>
+            <w:rFonts w:ascii="Calibri" w:hAnsi="Calibri" w:cs="Calibri"/>
+            <w:sz w:val="22"/>
+            <w:szCs w:val="22"/>
+          </w:rPr>
+          <w:t>Prototipo</w:t>
+        </w:r>
+      </w:hyperlink>
+    </w:p>
+    <w:p>
+      <w:pPr>
+        <w:pStyle w:val="Prrafodelista"/>
+        <w:numPr>
+          <w:ilvl w:val="1"/>
+          <w:numId w:val="1"/>
+        </w:numPr>
+        <w:rPr>
+          <w:rFonts w:ascii="Calibri" w:hAnsi="Calibri" w:cs="Calibri"/>
+          <w:sz w:val="22"/>
+          <w:szCs w:val="22"/>
+        </w:rPr>
+      </w:pPr>
+      <w:hyperlink w:anchor="_3.Casos_de_uso" w:history="1">
+        <w:r>
+          <w:rPr>
+            <w:rStyle w:val="Hipervnculo"/>
+            <w:rFonts w:ascii="Calibri" w:hAnsi="Calibri" w:cs="Calibri"/>
+            <w:sz w:val="22"/>
+            <w:szCs w:val="22"/>
+          </w:rPr>
+          <w:t>Casos de uso</w:t>
+        </w:r>
+      </w:hyperlink>
+    </w:p>
+    <w:p>
+      <w:pPr>
+        <w:pStyle w:val="Prrafodelista"/>
+        <w:numPr>
+          <w:ilvl w:val="1"/>
+          <w:numId w:val="1"/>
+        </w:numPr>
+        <w:rPr>
+          <w:rFonts w:ascii="Calibri" w:hAnsi="Calibri" w:cs="Calibri"/>
+          <w:sz w:val="22"/>
+          <w:szCs w:val="22"/>
+        </w:rPr>
+      </w:pPr>
+      <w:hyperlink w:anchor="_4.Diagrama_de_clases" w:history="1">
+        <w:r>
+          <w:rPr>
+            <w:rStyle w:val="Hipervnculo"/>
+            <w:rFonts w:ascii="Calibri" w:hAnsi="Calibri" w:cs="Calibri"/>
+            <w:sz w:val="22"/>
+            <w:szCs w:val="22"/>
+          </w:rPr>
+          <w:t>Diagrama de clases de análisis</w:t>
+        </w:r>
+      </w:hyperlink>
+    </w:p>
+    <w:p>
+      <w:pPr>
+        <w:pStyle w:val="Prrafodelista"/>
+        <w:numPr>
+          <w:ilvl w:val="1"/>
+          <w:numId w:val="1"/>
+        </w:numPr>
+        <w:rPr>
+          <w:rFonts w:ascii="Calibri" w:hAnsi="Calibri" w:cs="Calibri"/>
+          <w:sz w:val="22"/>
+          <w:szCs w:val="22"/>
+        </w:rPr>
+      </w:pPr>
+      <w:hyperlink w:anchor="_5.Diagrama_entidad-relación" w:history="1">
+        <w:r>
+          <w:rPr>
+            <w:rStyle w:val="Hipervnculo"/>
+            <w:rFonts w:ascii="Calibri" w:hAnsi="Calibri" w:cs="Calibri"/>
+            <w:sz w:val="22"/>
+            <w:szCs w:val="22"/>
+          </w:rPr>
+          <w:t>Diagrama entidad Relación</w:t>
+        </w:r>
+      </w:hyperlink>
+    </w:p>
+    <w:p/>
     <w:p>
       <w:pPr>
         <w:rPr>
@@ -123,25 +406,19 @@
           <w:sz w:val="22"/>
           <w:szCs w:val="22"/>
         </w:rPr>
-        <w:lastRenderedPageBreak/>
         <w:br w:type="page"/>
       </w:r>
     </w:p>
     <w:p>
       <w:pPr>
-        <w:pStyle w:val="Ttulo"/>
-        <w:spacing w:line="360" w:lineRule="auto"/>
-        <w:rPr>
-          <w:rFonts w:ascii="Calibri" w:eastAsia="Calibri" w:hAnsi="Calibri" w:cs="Calibri"/>
-          <w:sz w:val="22"/>
-          <w:szCs w:val="22"/>
-        </w:rPr>
-      </w:pPr>
-      <w:r>
-        <w:rPr>
-          <w:rFonts w:ascii="Calibri" w:eastAsia="Calibri" w:hAnsi="Calibri" w:cs="Calibri"/>
-          <w:sz w:val="22"/>
-          <w:szCs w:val="22"/>
+        <w:pStyle w:val="Ttulo1"/>
+        <w:rPr>
+          <w:rFonts w:eastAsia="Calibri"/>
+        </w:rPr>
+      </w:pPr>
+      <w:r>
+        <w:rPr>
+          <w:rFonts w:eastAsia="Calibri"/>
         </w:rPr>
         <w:lastRenderedPageBreak/>
         <w:t>Contenido</w:t>
@@ -149,18 +426,13 @@
     </w:p>
     <w:p>
       <w:pPr>
-        <w:pStyle w:val="Ttulo1"/>
-        <w:rPr>
-          <w:rFonts w:ascii="Calibri" w:eastAsia="Calibri" w:hAnsi="Calibri" w:cs="Calibri"/>
-          <w:sz w:val="22"/>
-          <w:szCs w:val="22"/>
-        </w:rPr>
-      </w:pPr>
-      <w:r>
-        <w:rPr>
-          <w:rFonts w:ascii="Calibri" w:eastAsia="Calibri" w:hAnsi="Calibri" w:cs="Calibri"/>
-          <w:sz w:val="22"/>
-          <w:szCs w:val="22"/>
+        <w:pStyle w:val="Ttulo2"/>
+      </w:pPr>
+      <w:bookmarkStart w:id="0" w:name="_Resumen"/>
+      <w:bookmarkEnd w:id="0"/>
+      <w:r>
+        <w:rPr>
+          <w:rFonts w:eastAsia="Calibri"/>
         </w:rPr>
         <w:t>Resumen</w:t>
       </w:r>
@@ -241,16 +513,12 @@
       <w:pPr>
         <w:pStyle w:val="Ttulo2"/>
         <w:rPr>
-          <w:rFonts w:ascii="Calibri" w:eastAsia="Calibri" w:hAnsi="Calibri" w:cs="Calibri"/>
-          <w:sz w:val="22"/>
-          <w:szCs w:val="22"/>
-        </w:rPr>
-      </w:pPr>
-      <w:r>
-        <w:rPr>
-          <w:rFonts w:ascii="Calibri" w:eastAsia="Calibri" w:hAnsi="Calibri" w:cs="Calibri"/>
-          <w:sz w:val="22"/>
-          <w:szCs w:val="22"/>
+          <w:rFonts w:eastAsia="Calibri"/>
+        </w:rPr>
+      </w:pPr>
+      <w:r>
+        <w:rPr>
+          <w:rFonts w:eastAsia="Calibri"/>
         </w:rPr>
         <w:t>Contextualización</w:t>
       </w:r>
@@ -338,18 +606,16 @@
     </w:p>
     <w:p>
       <w:pPr>
-        <w:pStyle w:val="Ttulo1"/>
-        <w:rPr>
-          <w:rFonts w:ascii="Calibri" w:eastAsia="Calibri" w:hAnsi="Calibri" w:cs="Calibri"/>
-          <w:sz w:val="22"/>
-          <w:szCs w:val="22"/>
-        </w:rPr>
-      </w:pPr>
-      <w:r>
-        <w:rPr>
-          <w:rFonts w:ascii="Calibri" w:eastAsia="Calibri" w:hAnsi="Calibri" w:cs="Calibri"/>
-          <w:sz w:val="22"/>
-          <w:szCs w:val="22"/>
+        <w:pStyle w:val="Ttulo2"/>
+        <w:rPr>
+          <w:rFonts w:eastAsia="Calibri"/>
+        </w:rPr>
+      </w:pPr>
+      <w:bookmarkStart w:id="1" w:name="_Objetivos"/>
+      <w:bookmarkEnd w:id="1"/>
+      <w:r>
+        <w:rPr>
+          <w:rFonts w:eastAsia="Calibri"/>
         </w:rPr>
         <w:t>Objetivos</w:t>
       </w:r>
@@ -449,25 +715,16 @@
     <w:p>
       <w:pPr>
         <w:pStyle w:val="Ttulo2"/>
-        <w:rPr>
-          <w:rFonts w:ascii="Calibri" w:eastAsia="Calibri" w:hAnsi="Calibri" w:cs="Calibri"/>
-          <w:sz w:val="22"/>
-          <w:szCs w:val="22"/>
-        </w:rPr>
-      </w:pPr>
-      <w:r>
-        <w:rPr>
-          <w:rFonts w:ascii="Calibri" w:eastAsia="Calibri" w:hAnsi="Calibri" w:cs="Calibri"/>
-          <w:sz w:val="22"/>
-          <w:szCs w:val="22"/>
+      </w:pPr>
+      <w:r>
+        <w:rPr>
+          <w:rFonts w:eastAsia="Calibri"/>
         </w:rPr>
         <w:t>Expansión de nuestro trabajo</w:t>
       </w:r>
       <w:r>
         <w:rPr>
-          <w:rFonts w:ascii="Calibri" w:eastAsia="Calibri" w:hAnsi="Calibri" w:cs="Calibri"/>
-          <w:sz w:val="22"/>
-          <w:szCs w:val="22"/>
+          <w:rFonts w:eastAsia="Calibri"/>
         </w:rPr>
         <w:t>:</w:t>
       </w:r>
@@ -475,17 +732,12 @@
     <w:p>
       <w:pPr>
         <w:pStyle w:val="Ttulo3"/>
-        <w:rPr>
-          <w:rFonts w:ascii="Calibri" w:eastAsia="Calibri" w:hAnsi="Calibri" w:cs="Calibri"/>
-          <w:sz w:val="22"/>
-          <w:szCs w:val="22"/>
-        </w:rPr>
-      </w:pPr>
-      <w:r>
-        <w:rPr>
-          <w:rFonts w:ascii="Calibri" w:eastAsia="Calibri" w:hAnsi="Calibri" w:cs="Calibri"/>
-          <w:sz w:val="22"/>
-          <w:szCs w:val="22"/>
+      </w:pPr>
+      <w:bookmarkStart w:id="2" w:name="_1.Requisitos_funcionales_/"/>
+      <w:bookmarkEnd w:id="2"/>
+      <w:r>
+        <w:rPr>
+          <w:rFonts w:eastAsia="Calibri"/>
         </w:rPr>
         <w:t>1.Requisitos funcionales / no funcionales.</w:t>
       </w:r>
@@ -606,17 +858,12 @@
     <w:p>
       <w:pPr>
         <w:pStyle w:val="Ttulo3"/>
-        <w:rPr>
-          <w:rFonts w:ascii="Calibri" w:eastAsia="Calibri" w:hAnsi="Calibri" w:cs="Calibri"/>
-          <w:sz w:val="22"/>
-          <w:szCs w:val="22"/>
-        </w:rPr>
-      </w:pPr>
-      <w:r>
-        <w:rPr>
-          <w:rFonts w:ascii="Calibri" w:eastAsia="Calibri" w:hAnsi="Calibri" w:cs="Calibri"/>
-          <w:sz w:val="22"/>
-          <w:szCs w:val="22"/>
+      </w:pPr>
+      <w:bookmarkStart w:id="3" w:name="_2.Prototipo"/>
+      <w:bookmarkEnd w:id="3"/>
+      <w:r>
+        <w:rPr>
+          <w:rFonts w:eastAsia="Calibri"/>
         </w:rPr>
         <w:t>2.Prototipo</w:t>
       </w:r>
@@ -666,7 +913,7 @@
                     <pic:cNvPicPr/>
                   </pic:nvPicPr>
                   <pic:blipFill>
-                    <a:blip r:embed="rId8">
+                    <a:blip r:embed="rId9">
                       <a:extLst>
                         <a:ext uri="{28A0092B-C50C-407E-A947-70E740481C1C}">
                           <a14:useLocalDpi xmlns:a14="http://schemas.microsoft.com/office/drawing/2010/main" val="0"/>
@@ -709,7 +956,7 @@
           <w:szCs w:val="22"/>
         </w:rPr>
         <w:drawing>
-          <wp:anchor distT="0" distB="0" distL="114300" distR="114300" simplePos="0" relativeHeight="251658240" behindDoc="0" locked="0" layoutInCell="1" allowOverlap="1" wp14:anchorId="17EBCD11" wp14:editId="06DD0324">
+          <wp:anchor distT="0" distB="0" distL="114300" distR="114300" simplePos="0" relativeHeight="251658240" behindDoc="0" locked="0" layoutInCell="1" allowOverlap="1" wp14:anchorId="17EBCD11" wp14:editId="41B3F4AF">
             <wp:simplePos x="0" y="0"/>
             <wp:positionH relativeFrom="margin">
               <wp:posOffset>3056890</wp:posOffset>
@@ -732,7 +979,7 @@
                     <pic:cNvPicPr/>
                   </pic:nvPicPr>
                   <pic:blipFill>
-                    <a:blip r:embed="rId9" cstate="print">
+                    <a:blip r:embed="rId10" cstate="print">
                       <a:extLst>
                         <a:ext uri="{28A0092B-C50C-407E-A947-70E740481C1C}">
                           <a14:useLocalDpi xmlns:a14="http://schemas.microsoft.com/office/drawing/2010/main" val="0"/>
@@ -963,7 +1210,7 @@
                     <pic:cNvPicPr/>
                   </pic:nvPicPr>
                   <pic:blipFill>
-                    <a:blip r:embed="rId10" cstate="print">
+                    <a:blip r:embed="rId11" cstate="print">
                       <a:extLst>
                         <a:ext uri="{28A0092B-C50C-407E-A947-70E740481C1C}">
                           <a14:useLocalDpi xmlns:a14="http://schemas.microsoft.com/office/drawing/2010/main" val="0"/>
@@ -1063,7 +1310,7 @@
                     <pic:cNvPicPr/>
                   </pic:nvPicPr>
                   <pic:blipFill>
-                    <a:blip r:embed="rId11">
+                    <a:blip r:embed="rId12">
                       <a:extLst>
                         <a:ext uri="{28A0092B-C50C-407E-A947-70E740481C1C}">
                           <a14:useLocalDpi xmlns:a14="http://schemas.microsoft.com/office/drawing/2010/main" val="0"/>
@@ -1165,7 +1412,7 @@
                     <pic:cNvPicPr/>
                   </pic:nvPicPr>
                   <pic:blipFill>
-                    <a:blip r:embed="rId12" cstate="print">
+                    <a:blip r:embed="rId13" cstate="print">
                       <a:extLst>
                         <a:ext uri="{28A0092B-C50C-407E-A947-70E740481C1C}">
                           <a14:useLocalDpi xmlns:a14="http://schemas.microsoft.com/office/drawing/2010/main" val="0"/>
@@ -1279,7 +1526,7 @@
                     <pic:cNvPicPr/>
                   </pic:nvPicPr>
                   <pic:blipFill>
-                    <a:blip r:embed="rId13" cstate="print">
+                    <a:blip r:embed="rId14" cstate="print">
                       <a:extLst>
                         <a:ext uri="{28A0092B-C50C-407E-A947-70E740481C1C}">
                           <a14:useLocalDpi xmlns:a14="http://schemas.microsoft.com/office/drawing/2010/main" val="0"/>
@@ -1342,7 +1589,7 @@
                     <pic:cNvPicPr/>
                   </pic:nvPicPr>
                   <pic:blipFill>
-                    <a:blip r:embed="rId14">
+                    <a:blip r:embed="rId15">
                       <a:extLst>
                         <a:ext uri="{28A0092B-C50C-407E-A947-70E740481C1C}">
                           <a14:useLocalDpi xmlns:a14="http://schemas.microsoft.com/office/drawing/2010/main" val="0"/>
@@ -1405,7 +1652,7 @@
                     <pic:cNvPicPr/>
                   </pic:nvPicPr>
                   <pic:blipFill>
-                    <a:blip r:embed="rId15">
+                    <a:blip r:embed="rId16">
                       <a:extLst>
                         <a:ext uri="{28A0092B-C50C-407E-A947-70E740481C1C}">
                           <a14:useLocalDpi xmlns:a14="http://schemas.microsoft.com/office/drawing/2010/main" val="0"/>
@@ -1517,60 +1764,10 @@
           <w:noProof/>
         </w:rPr>
         <w:drawing>
-          <wp:inline distT="0" distB="0" distL="0" distR="0" wp14:anchorId="0C3A5290" wp14:editId="748E0183">
+          <wp:inline distT="0" distB="0" distL="0" distR="0" wp14:anchorId="0C3A5290" wp14:editId="389EDDE9">
             <wp:extent cx="5219702" cy="163195"/>
             <wp:effectExtent l="0" t="0" r="0" b="8255"/>
             <wp:docPr id="1046735610" name="Imagen 1"/>
-            <wp:cNvGraphicFramePr>
-              <a:graphicFrameLocks xmlns:a="http://schemas.openxmlformats.org/drawingml/2006/main" noChangeAspect="1"/>
-            </wp:cNvGraphicFramePr>
-            <a:graphic xmlns:a="http://schemas.openxmlformats.org/drawingml/2006/main">
-              <a:graphicData uri="http://schemas.openxmlformats.org/drawingml/2006/picture">
-                <pic:pic xmlns:pic="http://schemas.openxmlformats.org/drawingml/2006/picture">
-                  <pic:nvPicPr>
-                    <pic:cNvPr id="0" name="Imagen 1"/>
-                    <pic:cNvPicPr/>
-                  </pic:nvPicPr>
-                  <pic:blipFill>
-                    <a:blip r:embed="rId16" cstate="print">
-                      <a:extLst>
-                        <a:ext uri="{28A0092B-C50C-407E-A947-70E740481C1C}">
-                          <a14:useLocalDpi xmlns:a14="http://schemas.microsoft.com/office/drawing/2010/main" val="0"/>
-                        </a:ext>
-                      </a:extLst>
-                    </a:blip>
-                    <a:stretch>
-                      <a:fillRect/>
-                    </a:stretch>
-                  </pic:blipFill>
-                  <pic:spPr>
-                    <a:xfrm>
-                      <a:off x="0" y="0"/>
-                      <a:ext cx="5219702" cy="163195"/>
-                    </a:xfrm>
-                    <a:prstGeom prst="rect">
-                      <a:avLst/>
-                    </a:prstGeom>
-                  </pic:spPr>
-                </pic:pic>
-              </a:graphicData>
-            </a:graphic>
-          </wp:inline>
-        </w:drawing>
-      </w:r>
-      <w:r>
-        <w:br/>
-      </w:r>
-      <w:r>
-        <w:rPr>
-          <w:noProof/>
-        </w:rPr>
-        <w:lastRenderedPageBreak/>
-        <w:drawing>
-          <wp:inline distT="0" distB="0" distL="0" distR="0" wp14:anchorId="3152F736" wp14:editId="0E447D77">
-            <wp:extent cx="5219702" cy="160655"/>
-            <wp:effectExtent l="0" t="0" r="0" b="0"/>
-            <wp:docPr id="1904866183" name="Imagen 1"/>
             <wp:cNvGraphicFramePr>
               <a:graphicFrameLocks xmlns:a="http://schemas.openxmlformats.org/drawingml/2006/main" noChangeAspect="1"/>
             </wp:cNvGraphicFramePr>
@@ -1596,7 +1793,7 @@
                   <pic:spPr>
                     <a:xfrm>
                       <a:off x="0" y="0"/>
-                      <a:ext cx="5219702" cy="160655"/>
+                      <a:ext cx="5219702" cy="163195"/>
                     </a:xfrm>
                     <a:prstGeom prst="rect">
                       <a:avLst/>
@@ -1615,11 +1812,12 @@
         <w:rPr>
           <w:noProof/>
         </w:rPr>
+        <w:lastRenderedPageBreak/>
         <w:drawing>
-          <wp:inline distT="0" distB="0" distL="0" distR="0" wp14:anchorId="6166337D" wp14:editId="1CAC04E5">
-            <wp:extent cx="5219702" cy="154940"/>
+          <wp:inline distT="0" distB="0" distL="0" distR="0" wp14:anchorId="3152F736" wp14:editId="45B47FFD">
+            <wp:extent cx="5219702" cy="160655"/>
             <wp:effectExtent l="0" t="0" r="0" b="0"/>
-            <wp:docPr id="1452596929" name="Imagen 1"/>
+            <wp:docPr id="1904866183" name="Imagen 1"/>
             <wp:cNvGraphicFramePr>
               <a:graphicFrameLocks xmlns:a="http://schemas.openxmlformats.org/drawingml/2006/main" noChangeAspect="1"/>
             </wp:cNvGraphicFramePr>
@@ -1645,6 +1843,55 @@
                   <pic:spPr>
                     <a:xfrm>
                       <a:off x="0" y="0"/>
+                      <a:ext cx="5219702" cy="160655"/>
+                    </a:xfrm>
+                    <a:prstGeom prst="rect">
+                      <a:avLst/>
+                    </a:prstGeom>
+                  </pic:spPr>
+                </pic:pic>
+              </a:graphicData>
+            </a:graphic>
+          </wp:inline>
+        </w:drawing>
+      </w:r>
+      <w:r>
+        <w:br/>
+      </w:r>
+      <w:r>
+        <w:rPr>
+          <w:noProof/>
+        </w:rPr>
+        <w:drawing>
+          <wp:inline distT="0" distB="0" distL="0" distR="0" wp14:anchorId="6166337D" wp14:editId="29CD57F8">
+            <wp:extent cx="5219702" cy="154940"/>
+            <wp:effectExtent l="0" t="0" r="0" b="0"/>
+            <wp:docPr id="1452596929" name="Imagen 1"/>
+            <wp:cNvGraphicFramePr>
+              <a:graphicFrameLocks xmlns:a="http://schemas.openxmlformats.org/drawingml/2006/main" noChangeAspect="1"/>
+            </wp:cNvGraphicFramePr>
+            <a:graphic xmlns:a="http://schemas.openxmlformats.org/drawingml/2006/main">
+              <a:graphicData uri="http://schemas.openxmlformats.org/drawingml/2006/picture">
+                <pic:pic xmlns:pic="http://schemas.openxmlformats.org/drawingml/2006/picture">
+                  <pic:nvPicPr>
+                    <pic:cNvPr id="0" name="Imagen 1"/>
+                    <pic:cNvPicPr/>
+                  </pic:nvPicPr>
+                  <pic:blipFill>
+                    <a:blip r:embed="rId19" cstate="print">
+                      <a:extLst>
+                        <a:ext uri="{28A0092B-C50C-407E-A947-70E740481C1C}">
+                          <a14:useLocalDpi xmlns:a14="http://schemas.microsoft.com/office/drawing/2010/main" val="0"/>
+                        </a:ext>
+                      </a:extLst>
+                    </a:blip>
+                    <a:stretch>
+                      <a:fillRect/>
+                    </a:stretch>
+                  </pic:blipFill>
+                  <pic:spPr>
+                    <a:xfrm>
+                      <a:off x="0" y="0"/>
                       <a:ext cx="5219702" cy="154940"/>
                     </a:xfrm>
                     <a:prstGeom prst="rect">
@@ -1674,7 +1921,7 @@
           <w:szCs w:val="22"/>
         </w:rPr>
         <w:drawing>
-          <wp:anchor distT="0" distB="0" distL="114300" distR="114300" simplePos="0" relativeHeight="251665408" behindDoc="0" locked="0" layoutInCell="1" allowOverlap="1" wp14:anchorId="2CF919D5" wp14:editId="46433DF0">
+          <wp:anchor distT="0" distB="0" distL="114300" distR="114300" simplePos="0" relativeHeight="251665408" behindDoc="0" locked="0" layoutInCell="1" allowOverlap="1" wp14:anchorId="2CF919D5" wp14:editId="174E16CC">
             <wp:simplePos x="0" y="0"/>
             <wp:positionH relativeFrom="column">
               <wp:posOffset>4062114</wp:posOffset>
@@ -1697,7 +1944,7 @@
                     <pic:cNvPicPr/>
                   </pic:nvPicPr>
                   <pic:blipFill>
-                    <a:blip r:embed="rId19" cstate="print">
+                    <a:blip r:embed="rId20" cstate="print">
                       <a:extLst>
                         <a:ext uri="{28A0092B-C50C-407E-A947-70E740481C1C}">
                           <a14:useLocalDpi xmlns:a14="http://schemas.microsoft.com/office/drawing/2010/main" val="0"/>
@@ -1764,17 +2011,12 @@
     <w:p>
       <w:pPr>
         <w:pStyle w:val="Ttulo3"/>
-        <w:rPr>
-          <w:rFonts w:ascii="Calibri" w:eastAsia="Calibri" w:hAnsi="Calibri" w:cs="Calibri"/>
-          <w:sz w:val="22"/>
-          <w:szCs w:val="22"/>
-        </w:rPr>
-      </w:pPr>
-      <w:r>
-        <w:rPr>
-          <w:rFonts w:ascii="Calibri" w:eastAsia="Calibri" w:hAnsi="Calibri" w:cs="Calibri"/>
-          <w:sz w:val="22"/>
-          <w:szCs w:val="22"/>
+      </w:pPr>
+      <w:bookmarkStart w:id="4" w:name="_3.Casos_de_uso"/>
+      <w:bookmarkEnd w:id="4"/>
+      <w:r>
+        <w:rPr>
+          <w:rFonts w:eastAsia="Calibri"/>
         </w:rPr>
         <w:t>3.Casos de uso</w:t>
       </w:r>
@@ -1793,7 +2035,25 @@
           <w:sz w:val="22"/>
           <w:szCs w:val="22"/>
         </w:rPr>
-        <w:t>Usando StarUML como herramienta, hemos hecho diversos esquemas para ayudar</w:t>
+        <w:t xml:space="preserve">Usando </w:t>
+      </w:r>
+      <w:proofErr w:type="spellStart"/>
+      <w:r>
+        <w:rPr>
+          <w:rFonts w:ascii="Calibri" w:eastAsia="Calibri" w:hAnsi="Calibri" w:cs="Calibri"/>
+          <w:sz w:val="22"/>
+          <w:szCs w:val="22"/>
+        </w:rPr>
+        <w:t>StarUML</w:t>
+      </w:r>
+      <w:proofErr w:type="spellEnd"/>
+      <w:r>
+        <w:rPr>
+          <w:rFonts w:ascii="Calibri" w:eastAsia="Calibri" w:hAnsi="Calibri" w:cs="Calibri"/>
+          <w:sz w:val="22"/>
+          <w:szCs w:val="22"/>
+        </w:rPr>
+        <w:t xml:space="preserve"> como herramienta, hemos hecho diversos esquemas para ayudar</w:t>
       </w:r>
       <w:r>
         <w:rPr>
@@ -1885,62 +2145,6 @@
             <wp:extent cx="5219702" cy="1933575"/>
             <wp:effectExtent l="0" t="0" r="0" b="0"/>
             <wp:docPr id="206036103" name="Imagen 206036103"/>
-            <wp:cNvGraphicFramePr>
-              <a:graphicFrameLocks xmlns:a="http://schemas.openxmlformats.org/drawingml/2006/main" noChangeAspect="1"/>
-            </wp:cNvGraphicFramePr>
-            <a:graphic xmlns:a="http://schemas.openxmlformats.org/drawingml/2006/main">
-              <a:graphicData uri="http://schemas.openxmlformats.org/drawingml/2006/picture">
-                <pic:pic xmlns:pic="http://schemas.openxmlformats.org/drawingml/2006/picture">
-                  <pic:nvPicPr>
-                    <pic:cNvPr id="0" name=""/>
-                    <pic:cNvPicPr/>
-                  </pic:nvPicPr>
-                  <pic:blipFill>
-                    <a:blip r:embed="rId20">
-                      <a:extLst>
-                        <a:ext uri="{28A0092B-C50C-407E-A947-70E740481C1C}">
-                          <a14:useLocalDpi xmlns:a14="http://schemas.microsoft.com/office/drawing/2010/main" val="0"/>
-                        </a:ext>
-                      </a:extLst>
-                    </a:blip>
-                    <a:stretch>
-                      <a:fillRect/>
-                    </a:stretch>
-                  </pic:blipFill>
-                  <pic:spPr>
-                    <a:xfrm>
-                      <a:off x="0" y="0"/>
-                      <a:ext cx="5219702" cy="1933575"/>
-                    </a:xfrm>
-                    <a:prstGeom prst="rect">
-                      <a:avLst/>
-                    </a:prstGeom>
-                  </pic:spPr>
-                </pic:pic>
-              </a:graphicData>
-            </a:graphic>
-          </wp:inline>
-        </w:drawing>
-      </w:r>
-    </w:p>
-    <w:p>
-      <w:pPr>
-        <w:rPr>
-          <w:rFonts w:ascii="Calibri" w:eastAsia="Calibri" w:hAnsi="Calibri" w:cs="Calibri"/>
-          <w:sz w:val="22"/>
-          <w:szCs w:val="22"/>
-        </w:rPr>
-      </w:pPr>
-      <w:r>
-        <w:rPr>
-          <w:noProof/>
-        </w:rPr>
-        <w:lastRenderedPageBreak/>
-        <w:drawing>
-          <wp:inline distT="0" distB="0" distL="0" distR="0" wp14:anchorId="06D74013" wp14:editId="12FAB9DA">
-            <wp:extent cx="4810124" cy="3200400"/>
-            <wp:effectExtent l="0" t="0" r="0" b="0"/>
-            <wp:docPr id="1399080276" name="Imagen 1399080276"/>
             <wp:cNvGraphicFramePr>
               <a:graphicFrameLocks xmlns:a="http://schemas.openxmlformats.org/drawingml/2006/main" noChangeAspect="1"/>
             </wp:cNvGraphicFramePr>
@@ -1966,7 +2170,7 @@
                   <pic:spPr>
                     <a:xfrm>
                       <a:off x="0" y="0"/>
-                      <a:ext cx="4810124" cy="3200400"/>
+                      <a:ext cx="5219702" cy="1933575"/>
                     </a:xfrm>
                     <a:prstGeom prst="rect">
                       <a:avLst/>
@@ -1989,126 +2193,14 @@
       </w:pPr>
       <w:r>
         <w:rPr>
-          <w:rFonts w:ascii="Calibri" w:eastAsia="Calibri" w:hAnsi="Calibri" w:cs="Calibri"/>
-          <w:sz w:val="22"/>
-          <w:szCs w:val="22"/>
-        </w:rPr>
-        <w:t>Dentro de estos campos visuales se encontrarán los casos de uso que se podrán dar. L</w:t>
-      </w:r>
-      <w:r>
-        <w:rPr>
-          <w:rFonts w:ascii="Calibri" w:eastAsia="Calibri" w:hAnsi="Calibri" w:cs="Calibri"/>
-          <w:sz w:val="22"/>
-          <w:szCs w:val="22"/>
-        </w:rPr>
-        <w:t>a interacción fundamental en nuestra web es que los usuarios puedan</w:t>
-      </w:r>
-      <w:r>
-        <w:rPr>
-          <w:rFonts w:ascii="Calibri" w:eastAsia="Calibri" w:hAnsi="Calibri" w:cs="Calibri"/>
-          <w:sz w:val="22"/>
-          <w:szCs w:val="22"/>
-        </w:rPr>
-        <w:t xml:space="preserve"> molestarse entre sí y eso es lo que hace </w:t>
-      </w:r>
-      <w:r>
-        <w:rPr>
-          <w:rFonts w:ascii="Calibri" w:eastAsia="Calibri" w:hAnsi="Calibri" w:cs="Calibri"/>
-          <w:sz w:val="22"/>
-          <w:szCs w:val="22"/>
-        </w:rPr>
-        <w:t>los casos</w:t>
-      </w:r>
-      <w:r>
-        <w:rPr>
-          <w:rFonts w:ascii="Calibri" w:eastAsia="Calibri" w:hAnsi="Calibri" w:cs="Calibri"/>
-          <w:sz w:val="22"/>
-          <w:szCs w:val="22"/>
-        </w:rPr>
-        <w:t xml:space="preserve"> de uso</w:t>
-      </w:r>
-      <w:r>
-        <w:rPr>
-          <w:rFonts w:ascii="Calibri" w:eastAsia="Calibri" w:hAnsi="Calibri" w:cs="Calibri"/>
-          <w:sz w:val="22"/>
-          <w:szCs w:val="22"/>
-        </w:rPr>
-        <w:t xml:space="preserve"> de </w:t>
-      </w:r>
-      <w:r>
-        <w:rPr>
-          <w:rFonts w:ascii="Calibri" w:eastAsia="Calibri" w:hAnsi="Calibri" w:cs="Calibri"/>
-          <w:sz w:val="22"/>
-          <w:szCs w:val="22"/>
-        </w:rPr>
-        <w:t>enviar audios y videos espontáneos como</w:t>
-      </w:r>
-      <w:r>
-        <w:rPr>
-          <w:rFonts w:ascii="Calibri" w:eastAsia="Calibri" w:hAnsi="Calibri" w:cs="Calibri"/>
-          <w:sz w:val="22"/>
-          <w:szCs w:val="22"/>
-        </w:rPr>
-        <w:t xml:space="preserve">, </w:t>
-      </w:r>
-      <w:r>
-        <w:rPr>
-          <w:rFonts w:ascii="Calibri" w:eastAsia="Calibri" w:hAnsi="Calibri" w:cs="Calibri"/>
-          <w:sz w:val="22"/>
-          <w:szCs w:val="22"/>
-        </w:rPr>
-        <w:t>g</w:t>
-      </w:r>
-      <w:r>
-        <w:rPr>
-          <w:rFonts w:ascii="Calibri" w:eastAsia="Calibri" w:hAnsi="Calibri" w:cs="Calibri"/>
-          <w:sz w:val="22"/>
-          <w:szCs w:val="22"/>
-        </w:rPr>
-        <w:t>irar 189º e invertir eje ratón. A futuro nos gust</w:t>
-      </w:r>
-      <w:r>
-        <w:rPr>
-          <w:rFonts w:ascii="Calibri" w:eastAsia="Calibri" w:hAnsi="Calibri" w:cs="Calibri"/>
-          <w:sz w:val="22"/>
-          <w:szCs w:val="22"/>
-        </w:rPr>
-        <w:t>arí</w:t>
-      </w:r>
-      <w:r>
-        <w:rPr>
-          <w:rFonts w:ascii="Calibri" w:eastAsia="Calibri" w:hAnsi="Calibri" w:cs="Calibri"/>
-          <w:sz w:val="22"/>
-          <w:szCs w:val="22"/>
-        </w:rPr>
-        <w:t>a implementar otros casos de uso para la interacción entre usuarios porque es la esen</w:t>
-      </w:r>
-      <w:r>
-        <w:rPr>
-          <w:rFonts w:ascii="Calibri" w:eastAsia="Calibri" w:hAnsi="Calibri" w:cs="Calibri"/>
-          <w:sz w:val="22"/>
-          <w:szCs w:val="22"/>
-        </w:rPr>
-        <w:t>cia de la web.</w:t>
-      </w:r>
-    </w:p>
-    <w:p>
-      <w:pPr>
-        <w:rPr>
-          <w:rFonts w:ascii="Calibri" w:eastAsia="Calibri" w:hAnsi="Calibri" w:cs="Calibri"/>
-          <w:sz w:val="22"/>
-          <w:szCs w:val="22"/>
-        </w:rPr>
-      </w:pPr>
-      <w:r>
-        <w:rPr>
           <w:noProof/>
         </w:rPr>
+        <w:lastRenderedPageBreak/>
         <w:drawing>
-          <wp:inline distT="0" distB="0" distL="0" distR="0" wp14:anchorId="6225A950" wp14:editId="376178F8">
-            <wp:extent cx="5219702" cy="2590800"/>
+          <wp:inline distT="0" distB="0" distL="0" distR="0" wp14:anchorId="06D74013" wp14:editId="12FAB9DA">
+            <wp:extent cx="4810124" cy="3200400"/>
             <wp:effectExtent l="0" t="0" r="0" b="0"/>
-            <wp:docPr id="1006040164" name="Imagen 1006040164"/>
+            <wp:docPr id="1399080276" name="Imagen 1399080276"/>
             <wp:cNvGraphicFramePr>
               <a:graphicFrameLocks xmlns:a="http://schemas.openxmlformats.org/drawingml/2006/main" noChangeAspect="1"/>
             </wp:cNvGraphicFramePr>
@@ -2134,7 +2226,7 @@
                   <pic:spPr>
                     <a:xfrm>
                       <a:off x="0" y="0"/>
-                      <a:ext cx="5219702" cy="2590800"/>
+                      <a:ext cx="4810124" cy="3200400"/>
                     </a:xfrm>
                     <a:prstGeom prst="rect">
                       <a:avLst/>
@@ -2161,39 +2253,103 @@
           <w:sz w:val="22"/>
           <w:szCs w:val="22"/>
         </w:rPr>
-        <w:t xml:space="preserve"> Por supuesto la propia web tendr</w:t>
-      </w:r>
-      <w:r>
-        <w:rPr>
-          <w:rFonts w:ascii="Calibri" w:eastAsia="Calibri" w:hAnsi="Calibri" w:cs="Calibri"/>
-          <w:sz w:val="22"/>
-          <w:szCs w:val="22"/>
-        </w:rPr>
-        <w:t>á</w:t>
-      </w:r>
-      <w:r>
-        <w:rPr>
-          <w:rFonts w:ascii="Calibri" w:eastAsia="Calibri" w:hAnsi="Calibri" w:cs="Calibri"/>
-          <w:sz w:val="22"/>
-          <w:szCs w:val="22"/>
-        </w:rPr>
-        <w:t xml:space="preserve"> sus propias formas de molestar a los usuarios individualmente, como una cola de espera falsa para entrar a la web</w:t>
-      </w:r>
-      <w:r>
-        <w:rPr>
-          <w:rFonts w:ascii="Calibri" w:eastAsia="Calibri" w:hAnsi="Calibri" w:cs="Calibri"/>
-          <w:sz w:val="22"/>
-          <w:szCs w:val="22"/>
-        </w:rPr>
-        <w:t xml:space="preserve"> o notificaciones falsas en la bandeja de entrada entre otras cuantas.</w:t>
-      </w:r>
-      <w:r>
-        <w:rPr>
-          <w:rFonts w:ascii="Calibri" w:eastAsia="Calibri" w:hAnsi="Calibri" w:cs="Calibri"/>
-          <w:sz w:val="22"/>
-          <w:szCs w:val="22"/>
-        </w:rPr>
-        <w:t xml:space="preserve"> </w:t>
+        <w:t>Dentro de estos campos visuales se encontrarán los casos de uso que se podrán dar. L</w:t>
+      </w:r>
+      <w:r>
+        <w:rPr>
+          <w:rFonts w:ascii="Calibri" w:eastAsia="Calibri" w:hAnsi="Calibri" w:cs="Calibri"/>
+          <w:sz w:val="22"/>
+          <w:szCs w:val="22"/>
+        </w:rPr>
+        <w:t>a interacción fundamental en nuestra web es que los usuarios puedan</w:t>
+      </w:r>
+      <w:r>
+        <w:rPr>
+          <w:rFonts w:ascii="Calibri" w:eastAsia="Calibri" w:hAnsi="Calibri" w:cs="Calibri"/>
+          <w:sz w:val="22"/>
+          <w:szCs w:val="22"/>
+        </w:rPr>
+        <w:t xml:space="preserve"> molestarse entre sí y eso es lo que hace </w:t>
+      </w:r>
+      <w:r>
+        <w:rPr>
+          <w:rFonts w:ascii="Calibri" w:eastAsia="Calibri" w:hAnsi="Calibri" w:cs="Calibri"/>
+          <w:sz w:val="22"/>
+          <w:szCs w:val="22"/>
+        </w:rPr>
+        <w:t>los casos</w:t>
+      </w:r>
+      <w:r>
+        <w:rPr>
+          <w:rFonts w:ascii="Calibri" w:eastAsia="Calibri" w:hAnsi="Calibri" w:cs="Calibri"/>
+          <w:sz w:val="22"/>
+          <w:szCs w:val="22"/>
+        </w:rPr>
+        <w:t xml:space="preserve"> de uso</w:t>
+      </w:r>
+      <w:r>
+        <w:rPr>
+          <w:rFonts w:ascii="Calibri" w:eastAsia="Calibri" w:hAnsi="Calibri" w:cs="Calibri"/>
+          <w:sz w:val="22"/>
+          <w:szCs w:val="22"/>
+        </w:rPr>
+        <w:t xml:space="preserve"> de </w:t>
+      </w:r>
+      <w:r>
+        <w:rPr>
+          <w:rFonts w:ascii="Calibri" w:eastAsia="Calibri" w:hAnsi="Calibri" w:cs="Calibri"/>
+          <w:sz w:val="22"/>
+          <w:szCs w:val="22"/>
+        </w:rPr>
+        <w:t>enviar audios y videos espontáneos como</w:t>
+      </w:r>
+      <w:r>
+        <w:rPr>
+          <w:rFonts w:ascii="Calibri" w:eastAsia="Calibri" w:hAnsi="Calibri" w:cs="Calibri"/>
+          <w:sz w:val="22"/>
+          <w:szCs w:val="22"/>
+        </w:rPr>
+        <w:t xml:space="preserve">, </w:t>
+      </w:r>
+      <w:r>
+        <w:rPr>
+          <w:rFonts w:ascii="Calibri" w:eastAsia="Calibri" w:hAnsi="Calibri" w:cs="Calibri"/>
+          <w:sz w:val="22"/>
+          <w:szCs w:val="22"/>
+        </w:rPr>
+        <w:t>g</w:t>
+      </w:r>
+      <w:r>
+        <w:rPr>
+          <w:rFonts w:ascii="Calibri" w:eastAsia="Calibri" w:hAnsi="Calibri" w:cs="Calibri"/>
+          <w:sz w:val="22"/>
+          <w:szCs w:val="22"/>
+        </w:rPr>
+        <w:t>irar 189º e invertir eje ratón. A futuro nos gust</w:t>
+      </w:r>
+      <w:r>
+        <w:rPr>
+          <w:rFonts w:ascii="Calibri" w:eastAsia="Calibri" w:hAnsi="Calibri" w:cs="Calibri"/>
+          <w:sz w:val="22"/>
+          <w:szCs w:val="22"/>
+        </w:rPr>
+        <w:t>arí</w:t>
+      </w:r>
+      <w:r>
+        <w:rPr>
+          <w:rFonts w:ascii="Calibri" w:eastAsia="Calibri" w:hAnsi="Calibri" w:cs="Calibri"/>
+          <w:sz w:val="22"/>
+          <w:szCs w:val="22"/>
+        </w:rPr>
+        <w:t>a implementar otros casos de uso para la interacción entre usuarios porque es la esen</w:t>
+      </w:r>
+      <w:r>
+        <w:rPr>
+          <w:rFonts w:ascii="Calibri" w:eastAsia="Calibri" w:hAnsi="Calibri" w:cs="Calibri"/>
+          <w:sz w:val="22"/>
+          <w:szCs w:val="22"/>
+        </w:rPr>
+        <w:t>cia de la web.</w:t>
       </w:r>
     </w:p>
     <w:p>
@@ -2208,12 +2364,11 @@
         <w:rPr>
           <w:noProof/>
         </w:rPr>
-        <w:lastRenderedPageBreak/>
         <w:drawing>
-          <wp:inline distT="0" distB="0" distL="0" distR="0" wp14:anchorId="63D60451" wp14:editId="72E42732">
-            <wp:extent cx="5219702" cy="3638550"/>
+          <wp:inline distT="0" distB="0" distL="0" distR="0" wp14:anchorId="6225A950" wp14:editId="376178F8">
+            <wp:extent cx="5219702" cy="2590800"/>
             <wp:effectExtent l="0" t="0" r="0" b="0"/>
-            <wp:docPr id="1588745506" name="Imagen 1588745506"/>
+            <wp:docPr id="1006040164" name="Imagen 1006040164"/>
             <wp:cNvGraphicFramePr>
               <a:graphicFrameLocks xmlns:a="http://schemas.openxmlformats.org/drawingml/2006/main" noChangeAspect="1"/>
             </wp:cNvGraphicFramePr>
@@ -2239,7 +2394,7 @@
                   <pic:spPr>
                     <a:xfrm>
                       <a:off x="0" y="0"/>
-                      <a:ext cx="5219702" cy="3638550"/>
+                      <a:ext cx="5219702" cy="2590800"/>
                     </a:xfrm>
                     <a:prstGeom prst="rect">
                       <a:avLst/>
@@ -2266,31 +2421,31 @@
           <w:sz w:val="22"/>
           <w:szCs w:val="22"/>
         </w:rPr>
-        <w:t>Como casos de uso enfocados en la gestión de nuestra web</w:t>
-      </w:r>
-      <w:r>
-        <w:rPr>
-          <w:rFonts w:ascii="Calibri" w:eastAsia="Calibri" w:hAnsi="Calibri" w:cs="Calibri"/>
-          <w:sz w:val="22"/>
-          <w:szCs w:val="22"/>
-        </w:rPr>
-        <w:t>, le damos al usuario administrador la capacidad de acceder al registro de los chats, y la capacidad de recibir notificaciones de queja de los usuarios sobre otros usuarios que est</w:t>
-      </w:r>
-      <w:r>
-        <w:rPr>
-          <w:rFonts w:ascii="Calibri" w:eastAsia="Calibri" w:hAnsi="Calibri" w:cs="Calibri"/>
-          <w:sz w:val="22"/>
-          <w:szCs w:val="22"/>
-        </w:rPr>
-        <w:t>é</w:t>
-      </w:r>
-      <w:r>
-        <w:rPr>
-          <w:rFonts w:ascii="Calibri" w:eastAsia="Calibri" w:hAnsi="Calibri" w:cs="Calibri"/>
-          <w:sz w:val="22"/>
-          <w:szCs w:val="22"/>
-        </w:rPr>
-        <w:t>n</w:t>
+        <w:t xml:space="preserve"> Por supuesto la propia web tendr</w:t>
+      </w:r>
+      <w:r>
+        <w:rPr>
+          <w:rFonts w:ascii="Calibri" w:eastAsia="Calibri" w:hAnsi="Calibri" w:cs="Calibri"/>
+          <w:sz w:val="22"/>
+          <w:szCs w:val="22"/>
+        </w:rPr>
+        <w:t>á</w:t>
+      </w:r>
+      <w:r>
+        <w:rPr>
+          <w:rFonts w:ascii="Calibri" w:eastAsia="Calibri" w:hAnsi="Calibri" w:cs="Calibri"/>
+          <w:sz w:val="22"/>
+          <w:szCs w:val="22"/>
+        </w:rPr>
+        <w:t xml:space="preserve"> sus propias formas de molestar a los usuarios individualmente, como una cola de espera falsa para entrar a la web</w:t>
+      </w:r>
+      <w:r>
+        <w:rPr>
+          <w:rFonts w:ascii="Calibri" w:eastAsia="Calibri" w:hAnsi="Calibri" w:cs="Calibri"/>
+          <w:sz w:val="22"/>
+          <w:szCs w:val="22"/>
+        </w:rPr>
+        <w:t xml:space="preserve"> o notificaciones falsas en la bandeja de entrada entre otras cuantas.</w:t>
       </w:r>
       <w:r>
         <w:rPr>
@@ -2300,23 +2455,6 @@
         </w:rPr>
         <w:t xml:space="preserve"> </w:t>
       </w:r>
-      <w:r>
-        <w:rPr>
-          <w:rFonts w:ascii="Calibri" w:eastAsia="Calibri" w:hAnsi="Calibri" w:cs="Calibri"/>
-          <w:sz w:val="22"/>
-          <w:szCs w:val="22"/>
-        </w:rPr>
-        <w:t>practicando algún tipo de actividad poco ética.</w:t>
-      </w:r>
-    </w:p>
-    <w:p>
-      <w:pPr>
-        <w:rPr>
-          <w:rFonts w:ascii="Calibri" w:eastAsia="Calibri" w:hAnsi="Calibri" w:cs="Calibri"/>
-          <w:sz w:val="22"/>
-          <w:szCs w:val="22"/>
-        </w:rPr>
-      </w:pPr>
     </w:p>
     <w:p>
       <w:pPr>
@@ -2330,11 +2468,12 @@
         <w:rPr>
           <w:noProof/>
         </w:rPr>
+        <w:lastRenderedPageBreak/>
         <w:drawing>
-          <wp:inline distT="0" distB="0" distL="0" distR="0" wp14:anchorId="2E14FAEB" wp14:editId="338A7DC5">
-            <wp:extent cx="5219702" cy="3200400"/>
+          <wp:inline distT="0" distB="0" distL="0" distR="0" wp14:anchorId="63D60451" wp14:editId="72E42732">
+            <wp:extent cx="5219702" cy="3638550"/>
             <wp:effectExtent l="0" t="0" r="0" b="0"/>
-            <wp:docPr id="1786147535" name="Imagen 1786147535"/>
+            <wp:docPr id="1588745506" name="Imagen 1588745506"/>
             <wp:cNvGraphicFramePr>
               <a:graphicFrameLocks xmlns:a="http://schemas.openxmlformats.org/drawingml/2006/main" noChangeAspect="1"/>
             </wp:cNvGraphicFramePr>
@@ -2360,7 +2499,7 @@
                   <pic:spPr>
                     <a:xfrm>
                       <a:off x="0" y="0"/>
-                      <a:ext cx="5219702" cy="3200400"/>
+                      <a:ext cx="5219702" cy="3638550"/>
                     </a:xfrm>
                     <a:prstGeom prst="rect">
                       <a:avLst/>
@@ -2381,73 +2520,53 @@
           <w:szCs w:val="22"/>
         </w:rPr>
       </w:pPr>
-    </w:p>
-    <w:p>
-      <w:pPr>
-        <w:pStyle w:val="Ttulo3"/>
-        <w:rPr>
-          <w:rFonts w:ascii="Calibri" w:eastAsia="Calibri" w:hAnsi="Calibri" w:cs="Calibri"/>
-          <w:sz w:val="22"/>
-          <w:szCs w:val="22"/>
-        </w:rPr>
-      </w:pPr>
-      <w:r>
-        <w:rPr>
-          <w:rFonts w:ascii="Calibri" w:eastAsia="Calibri" w:hAnsi="Calibri" w:cs="Calibri"/>
-          <w:sz w:val="22"/>
-          <w:szCs w:val="22"/>
-        </w:rPr>
-        <w:lastRenderedPageBreak/>
-        <w:t>4.Diagrama de clases de análisis</w:t>
-      </w:r>
-    </w:p>
-    <w:p>
-      <w:pPr>
-        <w:rPr>
-          <w:rFonts w:ascii="Calibri" w:eastAsia="Calibri" w:hAnsi="Calibri" w:cs="Calibri"/>
-          <w:sz w:val="22"/>
-          <w:szCs w:val="22"/>
-        </w:rPr>
-      </w:pPr>
-      <w:r>
-        <w:rPr>
-          <w:rFonts w:ascii="Calibri" w:eastAsia="Calibri" w:hAnsi="Calibri" w:cs="Calibri"/>
-          <w:sz w:val="22"/>
-          <w:szCs w:val="22"/>
-        </w:rPr>
-        <w:t xml:space="preserve">El diagrama de clases de análisis se enfoca en </w:t>
-      </w:r>
-      <w:r>
-        <w:rPr>
-          <w:rFonts w:ascii="Calibri" w:eastAsia="Calibri" w:hAnsi="Calibri" w:cs="Calibri"/>
-          <w:sz w:val="22"/>
-          <w:szCs w:val="22"/>
-        </w:rPr>
-        <w:t xml:space="preserve">las operaciones que realiza la web en las distintas interfaces gráficas </w:t>
-      </w:r>
-      <w:r>
-        <w:rPr>
-          <w:rFonts w:ascii="Calibri" w:eastAsia="Calibri" w:hAnsi="Calibri" w:cs="Calibri"/>
-          <w:sz w:val="22"/>
-          <w:szCs w:val="22"/>
-        </w:rPr>
-        <w:t>y que es lo que devuelven. Las interfaces gráficas son la página para el login del usuario</w:t>
-      </w:r>
-      <w:r>
-        <w:rPr>
-          <w:rFonts w:ascii="Calibri" w:eastAsia="Calibri" w:hAnsi="Calibri" w:cs="Calibri"/>
-          <w:sz w:val="22"/>
-          <w:szCs w:val="22"/>
-        </w:rPr>
-        <w:t xml:space="preserve"> y una gran ventana después del inicio de sesión </w:t>
-      </w:r>
-      <w:r>
-        <w:rPr>
-          <w:rFonts w:ascii="Calibri" w:eastAsia="Calibri" w:hAnsi="Calibri" w:cs="Calibri"/>
-          <w:sz w:val="22"/>
-          <w:szCs w:val="22"/>
-        </w:rPr>
-        <w:t>en el que se incluirán el resto de las interfaces gráficas.</w:t>
+      <w:r>
+        <w:rPr>
+          <w:rFonts w:ascii="Calibri" w:eastAsia="Calibri" w:hAnsi="Calibri" w:cs="Calibri"/>
+          <w:sz w:val="22"/>
+          <w:szCs w:val="22"/>
+        </w:rPr>
+        <w:t>Como casos de uso enfocados en la gestión de nuestra web</w:t>
+      </w:r>
+      <w:r>
+        <w:rPr>
+          <w:rFonts w:ascii="Calibri" w:eastAsia="Calibri" w:hAnsi="Calibri" w:cs="Calibri"/>
+          <w:sz w:val="22"/>
+          <w:szCs w:val="22"/>
+        </w:rPr>
+        <w:t>, le damos al usuario administrador la capacidad de acceder al registro de los chats, y la capacidad de recibir notificaciones de queja de los usuarios sobre otros usuarios que est</w:t>
+      </w:r>
+      <w:r>
+        <w:rPr>
+          <w:rFonts w:ascii="Calibri" w:eastAsia="Calibri" w:hAnsi="Calibri" w:cs="Calibri"/>
+          <w:sz w:val="22"/>
+          <w:szCs w:val="22"/>
+        </w:rPr>
+        <w:t>é</w:t>
+      </w:r>
+      <w:r>
+        <w:rPr>
+          <w:rFonts w:ascii="Calibri" w:eastAsia="Calibri" w:hAnsi="Calibri" w:cs="Calibri"/>
+          <w:sz w:val="22"/>
+          <w:szCs w:val="22"/>
+        </w:rPr>
+        <w:t>n</w:t>
+      </w:r>
+      <w:r>
+        <w:rPr>
+          <w:rFonts w:ascii="Calibri" w:eastAsia="Calibri" w:hAnsi="Calibri" w:cs="Calibri"/>
+          <w:sz w:val="22"/>
+          <w:szCs w:val="22"/>
+        </w:rPr>
+        <w:t xml:space="preserve"> </w:t>
+      </w:r>
+      <w:r>
+        <w:rPr>
+          <w:rFonts w:ascii="Calibri" w:eastAsia="Calibri" w:hAnsi="Calibri" w:cs="Calibri"/>
+          <w:sz w:val="22"/>
+          <w:szCs w:val="22"/>
+        </w:rPr>
+        <w:t>practicando algún tipo de actividad poco ética.</w:t>
       </w:r>
     </w:p>
     <w:p>
@@ -2472,10 +2591,10 @@
           <w:noProof/>
         </w:rPr>
         <w:drawing>
-          <wp:inline distT="0" distB="0" distL="0" distR="0" wp14:anchorId="3A17275A" wp14:editId="32F083BC">
-            <wp:extent cx="5219702" cy="1238250"/>
+          <wp:inline distT="0" distB="0" distL="0" distR="0" wp14:anchorId="2E14FAEB" wp14:editId="338A7DC5">
+            <wp:extent cx="5219702" cy="3200400"/>
             <wp:effectExtent l="0" t="0" r="0" b="0"/>
-            <wp:docPr id="1961153768" name="Imagen 1961153768"/>
+            <wp:docPr id="1786147535" name="Imagen 1786147535"/>
             <wp:cNvGraphicFramePr>
               <a:graphicFrameLocks xmlns:a="http://schemas.openxmlformats.org/drawingml/2006/main" noChangeAspect="1"/>
             </wp:cNvGraphicFramePr>
@@ -2501,7 +2620,7 @@
                   <pic:spPr>
                     <a:xfrm>
                       <a:off x="0" y="0"/>
-                      <a:ext cx="5219702" cy="1238250"/>
+                      <a:ext cx="5219702" cy="3200400"/>
                     </a:xfrm>
                     <a:prstGeom prst="rect">
                       <a:avLst/>
@@ -2525,12 +2644,66 @@
     </w:p>
     <w:p>
       <w:pPr>
-        <w:rPr>
-          <w:rFonts w:ascii="Calibri" w:eastAsia="Calibri" w:hAnsi="Calibri" w:cs="Calibri"/>
-          <w:sz w:val="22"/>
-          <w:szCs w:val="22"/>
-        </w:rPr>
-      </w:pPr>
+        <w:pStyle w:val="Ttulo3"/>
+      </w:pPr>
+      <w:bookmarkStart w:id="5" w:name="_4.Diagrama_de_clases"/>
+      <w:bookmarkEnd w:id="5"/>
+      <w:r>
+        <w:rPr>
+          <w:rFonts w:eastAsia="Calibri"/>
+        </w:rPr>
+        <w:lastRenderedPageBreak/>
+        <w:t>4.Diagrama de clases de análisis</w:t>
+      </w:r>
+    </w:p>
+    <w:p>
+      <w:pPr>
+        <w:rPr>
+          <w:rFonts w:ascii="Calibri" w:eastAsia="Calibri" w:hAnsi="Calibri" w:cs="Calibri"/>
+          <w:sz w:val="22"/>
+          <w:szCs w:val="22"/>
+        </w:rPr>
+      </w:pPr>
+      <w:r>
+        <w:rPr>
+          <w:rFonts w:ascii="Calibri" w:eastAsia="Calibri" w:hAnsi="Calibri" w:cs="Calibri"/>
+          <w:sz w:val="22"/>
+          <w:szCs w:val="22"/>
+        </w:rPr>
+        <w:t xml:space="preserve">El diagrama de clases de análisis se enfoca en </w:t>
+      </w:r>
+      <w:r>
+        <w:rPr>
+          <w:rFonts w:ascii="Calibri" w:eastAsia="Calibri" w:hAnsi="Calibri" w:cs="Calibri"/>
+          <w:sz w:val="22"/>
+          <w:szCs w:val="22"/>
+        </w:rPr>
+        <w:t xml:space="preserve">las operaciones que realiza la web en las distintas interfaces gráficas </w:t>
+      </w:r>
+      <w:r>
+        <w:rPr>
+          <w:rFonts w:ascii="Calibri" w:eastAsia="Calibri" w:hAnsi="Calibri" w:cs="Calibri"/>
+          <w:sz w:val="22"/>
+          <w:szCs w:val="22"/>
+        </w:rPr>
+        <w:t>y que es lo que devuelven. Las interfaces gráficas son la página para el login del usuario</w:t>
+      </w:r>
+      <w:r>
+        <w:rPr>
+          <w:rFonts w:ascii="Calibri" w:eastAsia="Calibri" w:hAnsi="Calibri" w:cs="Calibri"/>
+          <w:sz w:val="22"/>
+          <w:szCs w:val="22"/>
+        </w:rPr>
+        <w:t xml:space="preserve"> y una gran ventana después del inicio de sesión </w:t>
+      </w:r>
+      <w:r>
+        <w:rPr>
+          <w:rFonts w:ascii="Calibri" w:eastAsia="Calibri" w:hAnsi="Calibri" w:cs="Calibri"/>
+          <w:sz w:val="22"/>
+          <w:szCs w:val="22"/>
+        </w:rPr>
+        <w:t>en el que se incluirán el resto de las interfaces gráficas.</w:t>
+      </w:r>
     </w:p>
     <w:p>
       <w:pPr>
@@ -2554,10 +2727,10 @@
           <w:noProof/>
         </w:rPr>
         <w:drawing>
-          <wp:inline distT="0" distB="0" distL="0" distR="0" wp14:anchorId="350CD60A" wp14:editId="53EAA279">
-            <wp:extent cx="5219702" cy="3267075"/>
+          <wp:inline distT="0" distB="0" distL="0" distR="0" wp14:anchorId="3A17275A" wp14:editId="32F083BC">
+            <wp:extent cx="5219702" cy="1238250"/>
             <wp:effectExtent l="0" t="0" r="0" b="0"/>
-            <wp:docPr id="326704855" name="Imagen 326704855"/>
+            <wp:docPr id="1961153768" name="Imagen 1961153768"/>
             <wp:cNvGraphicFramePr>
               <a:graphicFrameLocks xmlns:a="http://schemas.openxmlformats.org/drawingml/2006/main" noChangeAspect="1"/>
             </wp:cNvGraphicFramePr>
@@ -2583,7 +2756,7 @@
                   <pic:spPr>
                     <a:xfrm>
                       <a:off x="0" y="0"/>
-                      <a:ext cx="5219702" cy="3267075"/>
+                      <a:ext cx="5219702" cy="1238250"/>
                     </a:xfrm>
                     <a:prstGeom prst="rect">
                       <a:avLst/>
@@ -2635,12 +2808,11 @@
         <w:rPr>
           <w:noProof/>
         </w:rPr>
-        <w:lastRenderedPageBreak/>
         <w:drawing>
-          <wp:inline distT="0" distB="0" distL="0" distR="0" wp14:anchorId="3F30605A" wp14:editId="7852B8F0">
-            <wp:extent cx="5219702" cy="2314575"/>
+          <wp:inline distT="0" distB="0" distL="0" distR="0" wp14:anchorId="350CD60A" wp14:editId="53EAA279">
+            <wp:extent cx="5219702" cy="3267075"/>
             <wp:effectExtent l="0" t="0" r="0" b="0"/>
-            <wp:docPr id="1723579257" name="Imagen 1723579257"/>
+            <wp:docPr id="326704855" name="Imagen 326704855"/>
             <wp:cNvGraphicFramePr>
               <a:graphicFrameLocks xmlns:a="http://schemas.openxmlformats.org/drawingml/2006/main" noChangeAspect="1"/>
             </wp:cNvGraphicFramePr>
@@ -2666,6 +2838,89 @@
                   <pic:spPr>
                     <a:xfrm>
                       <a:off x="0" y="0"/>
+                      <a:ext cx="5219702" cy="3267075"/>
+                    </a:xfrm>
+                    <a:prstGeom prst="rect">
+                      <a:avLst/>
+                    </a:prstGeom>
+                  </pic:spPr>
+                </pic:pic>
+              </a:graphicData>
+            </a:graphic>
+          </wp:inline>
+        </w:drawing>
+      </w:r>
+    </w:p>
+    <w:p>
+      <w:pPr>
+        <w:rPr>
+          <w:rFonts w:ascii="Calibri" w:eastAsia="Calibri" w:hAnsi="Calibri" w:cs="Calibri"/>
+          <w:sz w:val="22"/>
+          <w:szCs w:val="22"/>
+        </w:rPr>
+      </w:pPr>
+    </w:p>
+    <w:p>
+      <w:pPr>
+        <w:rPr>
+          <w:rFonts w:ascii="Calibri" w:eastAsia="Calibri" w:hAnsi="Calibri" w:cs="Calibri"/>
+          <w:sz w:val="22"/>
+          <w:szCs w:val="22"/>
+        </w:rPr>
+      </w:pPr>
+    </w:p>
+    <w:p>
+      <w:pPr>
+        <w:rPr>
+          <w:rFonts w:ascii="Calibri" w:eastAsia="Calibri" w:hAnsi="Calibri" w:cs="Calibri"/>
+          <w:sz w:val="22"/>
+          <w:szCs w:val="22"/>
+        </w:rPr>
+      </w:pPr>
+    </w:p>
+    <w:p>
+      <w:pPr>
+        <w:rPr>
+          <w:rFonts w:ascii="Calibri" w:eastAsia="Calibri" w:hAnsi="Calibri" w:cs="Calibri"/>
+          <w:sz w:val="22"/>
+          <w:szCs w:val="22"/>
+        </w:rPr>
+      </w:pPr>
+      <w:r>
+        <w:rPr>
+          <w:noProof/>
+        </w:rPr>
+        <w:lastRenderedPageBreak/>
+        <w:drawing>
+          <wp:inline distT="0" distB="0" distL="0" distR="0" wp14:anchorId="3F30605A" wp14:editId="7852B8F0">
+            <wp:extent cx="5219702" cy="2314575"/>
+            <wp:effectExtent l="0" t="0" r="0" b="0"/>
+            <wp:docPr id="1723579257" name="Imagen 1723579257"/>
+            <wp:cNvGraphicFramePr>
+              <a:graphicFrameLocks xmlns:a="http://schemas.openxmlformats.org/drawingml/2006/main" noChangeAspect="1"/>
+            </wp:cNvGraphicFramePr>
+            <a:graphic xmlns:a="http://schemas.openxmlformats.org/drawingml/2006/main">
+              <a:graphicData uri="http://schemas.openxmlformats.org/drawingml/2006/picture">
+                <pic:pic xmlns:pic="http://schemas.openxmlformats.org/drawingml/2006/picture">
+                  <pic:nvPicPr>
+                    <pic:cNvPr id="0" name=""/>
+                    <pic:cNvPicPr/>
+                  </pic:nvPicPr>
+                  <pic:blipFill>
+                    <a:blip r:embed="rId28">
+                      <a:extLst>
+                        <a:ext uri="{28A0092B-C50C-407E-A947-70E740481C1C}">
+                          <a14:useLocalDpi xmlns:a14="http://schemas.microsoft.com/office/drawing/2010/main" val="0"/>
+                        </a:ext>
+                      </a:extLst>
+                    </a:blip>
+                    <a:stretch>
+                      <a:fillRect/>
+                    </a:stretch>
+                  </pic:blipFill>
+                  <pic:spPr>
+                    <a:xfrm>
+                      <a:off x="0" y="0"/>
                       <a:ext cx="5219702" cy="2314575"/>
                     </a:xfrm>
                     <a:prstGeom prst="rect">
@@ -2697,6 +2952,8 @@
           <w:szCs w:val="22"/>
         </w:rPr>
       </w:pPr>
+      <w:bookmarkStart w:id="6" w:name="_5.Diagrama_entidad-relación"/>
+      <w:bookmarkEnd w:id="6"/>
       <w:r>
         <w:rPr>
           <w:rFonts w:ascii="Calibri" w:eastAsia="Calibri" w:hAnsi="Calibri" w:cs="Calibri"/>
@@ -2727,7 +2984,7 @@
                     <pic:cNvPicPr/>
                   </pic:nvPicPr>
                   <pic:blipFill>
-                    <a:blip r:embed="rId28"/>
+                    <a:blip r:embed="rId29"/>
                     <a:stretch>
                       <a:fillRect/>
                     </a:stretch>
@@ -2902,7 +3159,7 @@
       </w:pPr>
     </w:p>
     <w:sectPr>
-      <w:footerReference w:type="default" r:id="rId29"/>
+      <w:footerReference w:type="default" r:id="rId30"/>
       <w:pgSz w:w="11906" w:h="16838"/>
       <w:pgMar w:top="1418" w:right="1701" w:bottom="1418" w:left="1985" w:header="709" w:footer="709" w:gutter="0"/>
       <w:cols w:space="708"/>
@@ -3002,6 +3259,126 @@
     </w:p>
   </w:footnote>
 </w:footnotes>
+</file>
+
+<file path=word/numbering.xml><?xml version="1.0" encoding="utf-8"?>
+<w:numbering xmlns:wpc="http://schemas.microsoft.com/office/word/2010/wordprocessingCanvas" xmlns:cx="http://schemas.microsoft.com/office/drawing/2014/chartex" xmlns:cx1="http://schemas.microsoft.com/office/drawing/2015/9/8/chartex" xmlns:cx2="http://schemas.microsoft.com/office/drawing/2015/10/21/chartex" xmlns:cx3="http://schemas.microsoft.com/office/drawing/2016/5/9/chartex" xmlns:cx4="http://schemas.microsoft.com/office/drawing/2016/5/10/chartex" xmlns:cx5="http://schemas.microsoft.com/office/drawing/2016/5/11/chartex" xmlns:cx6="http://schemas.microsoft.com/office/drawing/2016/5/12/chartex" xmlns:cx7="http://schemas.microsoft.com/office/drawing/2016/5/13/chartex" xmlns:cx8="http://schemas.microsoft.com/office/drawing/2016/5/14/chartex" xmlns:mc="http://schemas.openxmlformats.org/markup-compatibility/2006" xmlns:aink="http://schemas.microsoft.com/office/drawing/2016/ink" xmlns:am3d="http://schemas.microsoft.com/office/drawing/2017/model3d" xmlns:o="urn:schemas-microsoft-com:office:office" xmlns:oel="http://schemas.microsoft.com/office/2019/extlst" xmlns:r="http://schemas.openxmlformats.org/officeDocument/2006/relationships" xmlns:m="http://schemas.openxmlformats.org/officeDocument/2006/math" xmlns:v="urn:schemas-microsoft-com:vml" xmlns:wp14="http://schemas.microsoft.com/office/word/2010/wordprocessingDrawing" xmlns:wp="http://schemas.openxmlformats.org/drawingml/2006/wordprocessingDrawing" xmlns:w10="urn:schemas-microsoft-com:office:word" xmlns:w="http://schemas.openxmlformats.org/wordprocessingml/2006/main" xmlns:w14="http://schemas.microsoft.com/office/word/2010/wordml" xmlns:w15="http://schemas.microsoft.com/office/word/2012/wordml" xmlns:w16cex="http://schemas.microsoft.com/office/word/2018/wordml/cex" xmlns:w16cid="http://schemas.microsoft.com/office/word/2016/wordml/cid" xmlns:w16="http://schemas.microsoft.com/office/word/2018/wordml" xmlns:w16du="http://schemas.microsoft.com/office/word/2023/wordml/word16du" xmlns:w16sdtdh="http://schemas.microsoft.com/office/word/2020/wordml/sdtdatahash" xmlns:w16sdtfl="http://schemas.microsoft.com/office/word/2024/wordml/sdtformatlock" xmlns:w16se="http://schemas.microsoft.com/office/word/2015/wordml/symex" xmlns:wpg="http://schemas.microsoft.com/office/word/2010/wordprocessingGroup" xmlns:wpi="http://schemas.microsoft.com/office/word/2010/wordprocessingInk" xmlns:wne="http://schemas.microsoft.com/office/word/2006/wordml" xmlns:wps="http://schemas.microsoft.com/office/word/2010/wordprocessingShape" mc:Ignorable="w14 w15 w16se w16cid w16 w16cex w16sdtdh w16sdtfl w16du wp14">
+  <w:abstractNum w:abstractNumId="0" w15:restartNumberingAfterBreak="0">
+    <w:nsid w:val="5A815D17"/>
+    <w:multiLevelType w:val="hybridMultilevel"/>
+    <w:tmpl w:val="F0F69456"/>
+    <w:lvl w:ilvl="0" w:tplc="6C78CAE2">
+      <w:numFmt w:val="bullet"/>
+      <w:lvlText w:val="-"/>
+      <w:lvlJc w:val="left"/>
+      <w:pPr>
+        <w:ind w:left="720" w:hanging="360"/>
+      </w:pPr>
+      <w:rPr>
+        <w:rFonts w:ascii="Aptos" w:eastAsiaTheme="minorHAnsi" w:hAnsi="Aptos" w:cstheme="minorBidi" w:hint="default"/>
+      </w:rPr>
+    </w:lvl>
+    <w:lvl w:ilvl="1" w:tplc="0C0A0003">
+      <w:start w:val="1"/>
+      <w:numFmt w:val="bullet"/>
+      <w:lvlText w:val="o"/>
+      <w:lvlJc w:val="left"/>
+      <w:pPr>
+        <w:ind w:left="1440" w:hanging="360"/>
+      </w:pPr>
+      <w:rPr>
+        <w:rFonts w:ascii="Courier New" w:hAnsi="Courier New" w:cs="Courier New" w:hint="default"/>
+      </w:rPr>
+    </w:lvl>
+    <w:lvl w:ilvl="2" w:tplc="0C0A0005" w:tentative="1">
+      <w:start w:val="1"/>
+      <w:numFmt w:val="bullet"/>
+      <w:lvlText w:val=""/>
+      <w:lvlJc w:val="left"/>
+      <w:pPr>
+        <w:ind w:left="2160" w:hanging="360"/>
+      </w:pPr>
+      <w:rPr>
+        <w:rFonts w:ascii="Wingdings" w:hAnsi="Wingdings" w:hint="default"/>
+      </w:rPr>
+    </w:lvl>
+    <w:lvl w:ilvl="3" w:tplc="0C0A0001" w:tentative="1">
+      <w:start w:val="1"/>
+      <w:numFmt w:val="bullet"/>
+      <w:lvlText w:val=""/>
+      <w:lvlJc w:val="left"/>
+      <w:pPr>
+        <w:ind w:left="2880" w:hanging="360"/>
+      </w:pPr>
+      <w:rPr>
+        <w:rFonts w:ascii="Symbol" w:hAnsi="Symbol" w:hint="default"/>
+      </w:rPr>
+    </w:lvl>
+    <w:lvl w:ilvl="4" w:tplc="0C0A0003" w:tentative="1">
+      <w:start w:val="1"/>
+      <w:numFmt w:val="bullet"/>
+      <w:lvlText w:val="o"/>
+      <w:lvlJc w:val="left"/>
+      <w:pPr>
+        <w:ind w:left="3600" w:hanging="360"/>
+      </w:pPr>
+      <w:rPr>
+        <w:rFonts w:ascii="Courier New" w:hAnsi="Courier New" w:cs="Courier New" w:hint="default"/>
+      </w:rPr>
+    </w:lvl>
+    <w:lvl w:ilvl="5" w:tplc="0C0A0005" w:tentative="1">
+      <w:start w:val="1"/>
+      <w:numFmt w:val="bullet"/>
+      <w:lvlText w:val=""/>
+      <w:lvlJc w:val="left"/>
+      <w:pPr>
+        <w:ind w:left="4320" w:hanging="360"/>
+      </w:pPr>
+      <w:rPr>
+        <w:rFonts w:ascii="Wingdings" w:hAnsi="Wingdings" w:hint="default"/>
+      </w:rPr>
+    </w:lvl>
+    <w:lvl w:ilvl="6" w:tplc="0C0A0001" w:tentative="1">
+      <w:start w:val="1"/>
+      <w:numFmt w:val="bullet"/>
+      <w:lvlText w:val=""/>
+      <w:lvlJc w:val="left"/>
+      <w:pPr>
+        <w:ind w:left="5040" w:hanging="360"/>
+      </w:pPr>
+      <w:rPr>
+        <w:rFonts w:ascii="Symbol" w:hAnsi="Symbol" w:hint="default"/>
+      </w:rPr>
+    </w:lvl>
+    <w:lvl w:ilvl="7" w:tplc="0C0A0003" w:tentative="1">
+      <w:start w:val="1"/>
+      <w:numFmt w:val="bullet"/>
+      <w:lvlText w:val="o"/>
+      <w:lvlJc w:val="left"/>
+      <w:pPr>
+        <w:ind w:left="5760" w:hanging="360"/>
+      </w:pPr>
+      <w:rPr>
+        <w:rFonts w:ascii="Courier New" w:hAnsi="Courier New" w:cs="Courier New" w:hint="default"/>
+      </w:rPr>
+    </w:lvl>
+    <w:lvl w:ilvl="8" w:tplc="0C0A0005" w:tentative="1">
+      <w:start w:val="1"/>
+      <w:numFmt w:val="bullet"/>
+      <w:lvlText w:val=""/>
+      <w:lvlJc w:val="left"/>
+      <w:pPr>
+        <w:ind w:left="6480" w:hanging="360"/>
+      </w:pPr>
+      <w:rPr>
+        <w:rFonts w:ascii="Wingdings" w:hAnsi="Wingdings" w:hint="default"/>
+      </w:rPr>
+    </w:lvl>
+  </w:abstractNum>
+  <w:num w:numId="1" w16cid:durableId="768740443">
+    <w:abstractNumId w:val="0"/>
+  </w:num>
+</w:numbering>
 </file>
 
 <file path=word/styles.xml><?xml version="1.0" encoding="utf-8"?>
@@ -3970,6 +4347,41 @@
       <w:spacing w:after="0" w:line="240" w:lineRule="auto"/>
     </w:pPr>
   </w:style>
+  <w:style w:type="character" w:styleId="Hipervnculo">
+    <w:name w:val="Hyperlink"/>
+    <w:basedOn w:val="Fuentedeprrafopredeter"/>
+    <w:uiPriority w:val="99"/>
+    <w:unhideWhenUsed/>
+    <w:rsid w:val="008511D5"/>
+    <w:rPr>
+      <w:color w:val="467886" w:themeColor="hyperlink"/>
+      <w:u w:val="single"/>
+    </w:rPr>
+  </w:style>
+  <w:style w:type="character" w:styleId="Hipervnculovisitado">
+    <w:name w:val="FollowedHyperlink"/>
+    <w:basedOn w:val="Fuentedeprrafopredeter"/>
+    <w:uiPriority w:val="99"/>
+    <w:semiHidden/>
+    <w:unhideWhenUsed/>
+    <w:rsid w:val="008511D5"/>
+    <w:rPr>
+      <w:color w:val="96607D" w:themeColor="followedHyperlink"/>
+      <w:u w:val="single"/>
+    </w:rPr>
+  </w:style>
+  <w:style w:type="character" w:styleId="Mencinsinresolver">
+    <w:name w:val="Unresolved Mention"/>
+    <w:basedOn w:val="Fuentedeprrafopredeter"/>
+    <w:uiPriority w:val="99"/>
+    <w:semiHidden/>
+    <w:unhideWhenUsed/>
+    <w:rsid w:val="008511D5"/>
+    <w:rPr>
+      <w:color w:val="605E5C"/>
+      <w:shd w:val="clear" w:color="auto" w:fill="E1DFDD"/>
+    </w:rPr>
+  </w:style>
 </w:styles>
 </file>
 

</xml_diff>

<commit_message>
Word con bibliografía y PDF
</commit_message>
<xml_diff>
--- a/Proyecto Drittsekk.docx
+++ b/Proyecto Drittsekk.docx
@@ -13,6 +13,7 @@
       </w:pPr>
       <w:r>
         <w:rPr>
+          <w:rFonts w:ascii="Calibri" w:hAnsi="Calibri" w:cs="Calibri"/>
           <w:noProof/>
         </w:rPr>
         <w:drawing>
@@ -103,21 +104,15 @@
       <w:pPr>
         <w:pStyle w:val="Ttulo1"/>
         <w:rPr>
-          <w:rFonts w:eastAsia="Calibri"/>
-        </w:rPr>
-      </w:pPr>
-      <w:r>
-        <w:rPr>
-          <w:rFonts w:eastAsia="Calibri"/>
+          <w:rFonts w:ascii="Calibri" w:eastAsia="Calibri" w:hAnsi="Calibri" w:cs="Calibri"/>
+        </w:rPr>
+      </w:pPr>
+      <w:r>
+        <w:rPr>
+          <w:rFonts w:ascii="Calibri" w:eastAsia="Calibri" w:hAnsi="Calibri" w:cs="Calibri"/>
         </w:rPr>
         <w:lastRenderedPageBreak/>
-        <w:t>I</w:t>
-      </w:r>
-      <w:r>
-        <w:rPr>
-          <w:rFonts w:eastAsia="Calibri"/>
-        </w:rPr>
-        <w:t>NDICE</w:t>
+        <w:t>INDICE</w:t>
       </w:r>
     </w:p>
     <w:p>
@@ -127,11 +122,15 @@
           <w:ilvl w:val="0"/>
           <w:numId w:val="2"/>
         </w:numPr>
+        <w:rPr>
+          <w:rFonts w:ascii="Calibri" w:hAnsi="Calibri" w:cs="Calibri"/>
+        </w:rPr>
       </w:pPr>
       <w:hyperlink w:anchor="_Contenido" w:history="1">
         <w:r>
           <w:rPr>
             <w:rStyle w:val="Hipervnculo"/>
+            <w:rFonts w:ascii="Calibri" w:hAnsi="Calibri" w:cs="Calibri"/>
           </w:rPr>
           <w:t>Contenido</w:t>
         </w:r>
@@ -398,14 +397,14 @@
       <w:pPr>
         <w:pStyle w:val="Ttulo1"/>
         <w:rPr>
-          <w:rFonts w:eastAsia="Calibri"/>
+          <w:rFonts w:ascii="Calibri" w:eastAsia="Calibri" w:hAnsi="Calibri" w:cs="Calibri"/>
         </w:rPr>
       </w:pPr>
       <w:bookmarkStart w:id="0" w:name="_Contenido"/>
       <w:bookmarkEnd w:id="0"/>
       <w:r>
         <w:rPr>
-          <w:rFonts w:eastAsia="Calibri"/>
+          <w:rFonts w:ascii="Calibri" w:eastAsia="Calibri" w:hAnsi="Calibri" w:cs="Calibri"/>
         </w:rPr>
         <w:lastRenderedPageBreak/>
         <w:t>Contenido</w:t>
@@ -414,12 +413,15 @@
     <w:p>
       <w:pPr>
         <w:pStyle w:val="Ttulo2"/>
+        <w:rPr>
+          <w:rFonts w:ascii="Calibri" w:hAnsi="Calibri" w:cs="Calibri"/>
+        </w:rPr>
       </w:pPr>
       <w:bookmarkStart w:id="1" w:name="_Resumen"/>
       <w:bookmarkEnd w:id="1"/>
       <w:r>
         <w:rPr>
-          <w:rFonts w:eastAsia="Calibri"/>
+          <w:rFonts w:ascii="Calibri" w:eastAsia="Calibri" w:hAnsi="Calibri" w:cs="Calibri"/>
         </w:rPr>
         <w:t>Resumen</w:t>
       </w:r>
@@ -439,7 +441,25 @@
           <w:sz w:val="22"/>
           <w:szCs w:val="22"/>
         </w:rPr>
-        <w:t xml:space="preserve">Nuestro proyecto se trata de una red social llamada DrittSekk pensada para que los usuarios se molesten entre ellos, siempre desde el humor. No queríamos que fuera simplemente otra red social como cualquier otra, sino un espacio donde la incomodidad sea un juego compartido. </w:t>
+        <w:t xml:space="preserve">Nuestro proyecto se trata de una red social llamada </w:t>
+      </w:r>
+      <w:proofErr w:type="spellStart"/>
+      <w:r>
+        <w:rPr>
+          <w:rFonts w:ascii="Calibri" w:hAnsi="Calibri" w:cs="Calibri"/>
+          <w:sz w:val="22"/>
+          <w:szCs w:val="22"/>
+        </w:rPr>
+        <w:t>DrittSekk</w:t>
+      </w:r>
+      <w:proofErr w:type="spellEnd"/>
+      <w:r>
+        <w:rPr>
+          <w:rFonts w:ascii="Calibri" w:hAnsi="Calibri" w:cs="Calibri"/>
+          <w:sz w:val="22"/>
+          <w:szCs w:val="22"/>
+        </w:rPr>
+        <w:t xml:space="preserve"> pensada para que los usuarios se molesten entre ellos, siempre desde el humor. No queríamos que fuera simplemente otra red social como cualquier otra, sino un espacio donde la incomodidad sea un juego compartido. </w:t>
       </w:r>
     </w:p>
     <w:p>
@@ -469,13 +489,23 @@
           <w:szCs w:val="22"/>
         </w:rPr>
       </w:pPr>
-      <w:r>
-        <w:rPr>
-          <w:rFonts w:ascii="Calibri" w:hAnsi="Calibri" w:cs="Calibri"/>
-          <w:sz w:val="22"/>
-          <w:szCs w:val="22"/>
-        </w:rPr>
-        <w:t>DrittSekk ofrece funciones como elementos irritantes, menús confusos, notificaciones falsas y un largo etcétera de herramientas para desesperar al usuario. Todo acompañado por algunas medidas básicas de seguridad para que la experiencia no se nos vaya de las manos.</w:t>
+      <w:proofErr w:type="spellStart"/>
+      <w:r>
+        <w:rPr>
+          <w:rFonts w:ascii="Calibri" w:hAnsi="Calibri" w:cs="Calibri"/>
+          <w:sz w:val="22"/>
+          <w:szCs w:val="22"/>
+        </w:rPr>
+        <w:t>DrittSekk</w:t>
+      </w:r>
+      <w:proofErr w:type="spellEnd"/>
+      <w:r>
+        <w:rPr>
+          <w:rFonts w:ascii="Calibri" w:hAnsi="Calibri" w:cs="Calibri"/>
+          <w:sz w:val="22"/>
+          <w:szCs w:val="22"/>
+        </w:rPr>
+        <w:t xml:space="preserve"> ofrece funciones como elementos irritantes, menús confusos, notificaciones falsas y un largo etcétera de herramientas para desesperar al usuario. Todo acompañado por algunas medidas básicas de seguridad para que la experiencia no se nos vaya de las manos.</w:t>
       </w:r>
     </w:p>
     <w:p>
@@ -500,14 +530,14 @@
       <w:pPr>
         <w:pStyle w:val="Ttulo2"/>
         <w:rPr>
-          <w:rFonts w:eastAsia="Calibri"/>
+          <w:rFonts w:ascii="Calibri" w:eastAsia="Calibri" w:hAnsi="Calibri" w:cs="Calibri"/>
         </w:rPr>
       </w:pPr>
       <w:bookmarkStart w:id="2" w:name="_Contextualización"/>
       <w:bookmarkEnd w:id="2"/>
       <w:r>
         <w:rPr>
-          <w:rFonts w:eastAsia="Calibri"/>
+          <w:rFonts w:ascii="Calibri" w:eastAsia="Calibri" w:hAnsi="Calibri" w:cs="Calibri"/>
         </w:rPr>
         <w:t>Contextualización</w:t>
       </w:r>
@@ -590,21 +620,39 @@
           <w:sz w:val="22"/>
           <w:szCs w:val="22"/>
         </w:rPr>
-        <w:t xml:space="preserve">Y nació el proyecto DrittSekk, una red social basada en irritar a los usuarios, permitiendo que los usuarios también se fastidien entre ellos. </w:t>
+        <w:t xml:space="preserve">Y nació el proyecto </w:t>
+      </w:r>
+      <w:proofErr w:type="spellStart"/>
+      <w:r>
+        <w:rPr>
+          <w:rFonts w:ascii="Calibri" w:eastAsia="Calibri" w:hAnsi="Calibri" w:cs="Calibri"/>
+          <w:sz w:val="22"/>
+          <w:szCs w:val="22"/>
+        </w:rPr>
+        <w:t>DrittSekk</w:t>
+      </w:r>
+      <w:proofErr w:type="spellEnd"/>
+      <w:r>
+        <w:rPr>
+          <w:rFonts w:ascii="Calibri" w:eastAsia="Calibri" w:hAnsi="Calibri" w:cs="Calibri"/>
+          <w:sz w:val="22"/>
+          <w:szCs w:val="22"/>
+        </w:rPr>
+        <w:t xml:space="preserve">, una red social basada en irritar a los usuarios, permitiendo que los usuarios también se fastidien entre ellos. </w:t>
       </w:r>
     </w:p>
     <w:p>
       <w:pPr>
         <w:pStyle w:val="Ttulo2"/>
         <w:rPr>
-          <w:rFonts w:eastAsia="Calibri"/>
+          <w:rFonts w:ascii="Calibri" w:eastAsia="Calibri" w:hAnsi="Calibri" w:cs="Calibri"/>
         </w:rPr>
       </w:pPr>
       <w:bookmarkStart w:id="3" w:name="_Objetivos"/>
       <w:bookmarkEnd w:id="3"/>
       <w:r>
         <w:rPr>
-          <w:rFonts w:eastAsia="Calibri"/>
+          <w:rFonts w:ascii="Calibri" w:eastAsia="Calibri" w:hAnsi="Calibri" w:cs="Calibri"/>
         </w:rPr>
         <w:t>Objetivos</w:t>
       </w:r>
@@ -636,13 +684,23 @@
           <w:szCs w:val="22"/>
         </w:rPr>
       </w:pPr>
-      <w:r>
-        <w:rPr>
-          <w:rFonts w:ascii="Calibri" w:hAnsi="Calibri" w:cs="Calibri"/>
-          <w:sz w:val="22"/>
-          <w:szCs w:val="22"/>
-        </w:rPr>
-        <w:t>DrittSekk busca una pequeña innovación en el mundo de las redes sociales al convertir la molestia en una herramienta de socialización, con el humor como protagonista.</w:t>
+      <w:proofErr w:type="spellStart"/>
+      <w:r>
+        <w:rPr>
+          <w:rFonts w:ascii="Calibri" w:hAnsi="Calibri" w:cs="Calibri"/>
+          <w:sz w:val="22"/>
+          <w:szCs w:val="22"/>
+        </w:rPr>
+        <w:t>DrittSekk</w:t>
+      </w:r>
+      <w:proofErr w:type="spellEnd"/>
+      <w:r>
+        <w:rPr>
+          <w:rFonts w:ascii="Calibri" w:hAnsi="Calibri" w:cs="Calibri"/>
+          <w:sz w:val="22"/>
+          <w:szCs w:val="22"/>
+        </w:rPr>
+        <w:t xml:space="preserve"> busca una pequeña innovación en el mundo de las redes sociales al convertir la molestia en una herramienta de socialización, con el humor como protagonista.</w:t>
       </w:r>
     </w:p>
     <w:p>
@@ -700,20 +758,29 @@
         <w:t>Queremos generar una incomodidad creativa y controlada, sin comprometer la estabilidad ni el correcto funcionamiento interno del sistema.</w:t>
       </w:r>
     </w:p>
-    <w:p/>
+    <w:p>
+      <w:pPr>
+        <w:rPr>
+          <w:rFonts w:ascii="Calibri" w:hAnsi="Calibri" w:cs="Calibri"/>
+        </w:rPr>
+      </w:pPr>
+    </w:p>
     <w:p>
       <w:pPr>
         <w:pStyle w:val="Ttulo2"/>
-      </w:pPr>
-      <w:r>
-        <w:rPr>
-          <w:rFonts w:eastAsia="Calibri"/>
+        <w:rPr>
+          <w:rFonts w:ascii="Calibri" w:hAnsi="Calibri" w:cs="Calibri"/>
+        </w:rPr>
+      </w:pPr>
+      <w:r>
+        <w:rPr>
+          <w:rFonts w:ascii="Calibri" w:eastAsia="Calibri" w:hAnsi="Calibri" w:cs="Calibri"/>
         </w:rPr>
         <w:t>Expansión de nuestro trabajo</w:t>
       </w:r>
       <w:r>
         <w:rPr>
-          <w:rFonts w:eastAsia="Calibri"/>
+          <w:rFonts w:ascii="Calibri" w:eastAsia="Calibri" w:hAnsi="Calibri" w:cs="Calibri"/>
         </w:rPr>
         <w:t>:</w:t>
       </w:r>
@@ -721,12 +788,15 @@
     <w:p>
       <w:pPr>
         <w:pStyle w:val="Ttulo3"/>
+        <w:rPr>
+          <w:rFonts w:ascii="Calibri" w:hAnsi="Calibri" w:cs="Calibri"/>
+        </w:rPr>
       </w:pPr>
       <w:bookmarkStart w:id="4" w:name="_1.Requisitos_funcionales_/"/>
       <w:bookmarkEnd w:id="4"/>
       <w:r>
         <w:rPr>
-          <w:rFonts w:eastAsia="Calibri"/>
+          <w:rFonts w:ascii="Calibri" w:eastAsia="Calibri" w:hAnsi="Calibri" w:cs="Calibri"/>
         </w:rPr>
         <w:t>1.Requisitos funcionales / no funcionales.</w:t>
       </w:r>
@@ -817,7 +887,25 @@
           <w:sz w:val="22"/>
           <w:szCs w:val="22"/>
         </w:rPr>
-        <w:t>para molestar a otros; los distintos tipos de chats; los ajustes del usuario y la opción de bloquear o reportar a toros usuarios. Como requisitos no funcionales hemos listado: una base de datos para guardar los datos del usuario, un JavaScript para cerrar la web automáticamente, un JavaScript para hacer un giro de la pantalla de 189º, una base de datos para el calendario, un JavaScript para invertir el scroll del ratón, un JavaScript para el formulario que modifique la base de datos de los usuarios, una base de datos para los chats, un JavaScript para el formulario de bloqueo o reporte de usuarios, un JavaScript para el menú,</w:t>
+        <w:t xml:space="preserve">para molestar a otros; los distintos tipos de chats; los ajustes del usuario y la opción de bloquear o reportar a toros usuarios. Como requisitos no funcionales hemos listado: una base de datos para guardar los datos del usuario, un JavaScript para cerrar la web automáticamente, un JavaScript para hacer un giro de la pantalla de 189º, una base de datos para el calendario, un JavaScript para invertir el </w:t>
+      </w:r>
+      <w:proofErr w:type="spellStart"/>
+      <w:r>
+        <w:rPr>
+          <w:rFonts w:ascii="Calibri" w:eastAsia="Calibri" w:hAnsi="Calibri" w:cs="Calibri"/>
+          <w:sz w:val="22"/>
+          <w:szCs w:val="22"/>
+        </w:rPr>
+        <w:t>scroll</w:t>
+      </w:r>
+      <w:proofErr w:type="spellEnd"/>
+      <w:r>
+        <w:rPr>
+          <w:rFonts w:ascii="Calibri" w:eastAsia="Calibri" w:hAnsi="Calibri" w:cs="Calibri"/>
+          <w:sz w:val="22"/>
+          <w:szCs w:val="22"/>
+        </w:rPr>
+        <w:t xml:space="preserve"> del ratón, un JavaScript para el formulario que modifique la base de datos de los usuarios, una base de datos para los chats, un JavaScript para el formulario de bloqueo o reporte de usuarios, un JavaScript para el menú,</w:t>
       </w:r>
       <w:r>
         <w:rPr>
@@ -847,12 +935,15 @@
     <w:p>
       <w:pPr>
         <w:pStyle w:val="Ttulo3"/>
+        <w:rPr>
+          <w:rFonts w:ascii="Calibri" w:hAnsi="Calibri" w:cs="Calibri"/>
+        </w:rPr>
       </w:pPr>
       <w:bookmarkStart w:id="5" w:name="_2.Prototipo"/>
       <w:bookmarkEnd w:id="5"/>
       <w:r>
         <w:rPr>
-          <w:rFonts w:eastAsia="Calibri"/>
+          <w:rFonts w:ascii="Calibri" w:eastAsia="Calibri" w:hAnsi="Calibri" w:cs="Calibri"/>
         </w:rPr>
         <w:t>2.Prototipo</w:t>
       </w:r>
@@ -884,6 +975,7 @@
       </w:r>
       <w:r>
         <w:rPr>
+          <w:rFonts w:ascii="Calibri" w:hAnsi="Calibri" w:cs="Calibri"/>
           <w:noProof/>
         </w:rPr>
         <w:drawing>
@@ -945,7 +1037,7 @@
           <w:szCs w:val="22"/>
         </w:rPr>
         <w:drawing>
-          <wp:anchor distT="0" distB="0" distL="114300" distR="114300" simplePos="0" relativeHeight="251658240" behindDoc="0" locked="0" layoutInCell="1" allowOverlap="1" wp14:anchorId="17EBCD11" wp14:editId="580D0213">
+          <wp:anchor distT="0" distB="0" distL="114300" distR="114300" simplePos="0" relativeHeight="251658240" behindDoc="0" locked="0" layoutInCell="1" allowOverlap="1" wp14:anchorId="17EBCD11" wp14:editId="1F4DA1AB">
             <wp:simplePos x="0" y="0"/>
             <wp:positionH relativeFrom="margin">
               <wp:posOffset>3056890</wp:posOffset>
@@ -1148,6 +1240,9 @@
         <w:t xml:space="preserve"> ficheros (explicaremos lo que hace cada uno, pero no mostraré fotos ya que ocuparían nuevamente todo el documento).</w:t>
       </w:r>
       <w:r>
+        <w:rPr>
+          <w:rFonts w:ascii="Calibri" w:hAnsi="Calibri" w:cs="Calibri"/>
+        </w:rPr>
         <w:br/>
       </w:r>
       <w:r>
@@ -1231,6 +1326,7 @@
           </wp:anchor>
         </w:drawing>
       </w:r>
+      <w:proofErr w:type="spellStart"/>
       <w:r>
         <w:rPr>
           <w:rFonts w:ascii="Calibri" w:eastAsia="Calibri" w:hAnsi="Calibri" w:cs="Calibri"/>
@@ -1242,6 +1338,7 @@
         </w:rPr>
         <w:t>BuscarUsuarios</w:t>
       </w:r>
+      <w:proofErr w:type="spellEnd"/>
       <w:r>
         <w:rPr>
           <w:rFonts w:ascii="Calibri" w:eastAsia="Calibri" w:hAnsi="Calibri" w:cs="Calibri"/>
@@ -1746,14 +1843,18 @@
         <w:t xml:space="preserve"> este fichero es el que muestra el menú de arriba, de momento solo tenemos enlaces hacia el login de los usuarios; pero aquí estarían los enlaces a todo tipo de perrerías y maneras de molestar a tus amigos. Este menú se genera de manera aleatoria cada vez que se refresca la página. Dependiendo de si estás logueado o no, te muestra un mensaje de bienvenida y un “cerrar sesión” o un “Login”. </w:t>
       </w:r>
       <w:r>
+        <w:rPr>
+          <w:rFonts w:ascii="Calibri" w:hAnsi="Calibri" w:cs="Calibri"/>
+        </w:rPr>
         <w:br/>
       </w:r>
       <w:r>
         <w:rPr>
+          <w:rFonts w:ascii="Calibri" w:hAnsi="Calibri" w:cs="Calibri"/>
           <w:noProof/>
         </w:rPr>
         <w:drawing>
-          <wp:inline distT="0" distB="0" distL="0" distR="0" wp14:anchorId="0C3A5290" wp14:editId="28DD9795">
+          <wp:inline distT="0" distB="0" distL="0" distR="0" wp14:anchorId="0C3A5290" wp14:editId="32130904">
             <wp:extent cx="5219702" cy="163195"/>
             <wp:effectExtent l="0" t="0" r="0" b="8255"/>
             <wp:docPr id="1046735610" name="Imagen 1"/>
@@ -1795,15 +1896,19 @@
         </w:drawing>
       </w:r>
       <w:r>
+        <w:rPr>
+          <w:rFonts w:ascii="Calibri" w:hAnsi="Calibri" w:cs="Calibri"/>
+        </w:rPr>
         <w:br/>
       </w:r>
       <w:r>
         <w:rPr>
+          <w:rFonts w:ascii="Calibri" w:hAnsi="Calibri" w:cs="Calibri"/>
           <w:noProof/>
         </w:rPr>
         <w:lastRenderedPageBreak/>
         <w:drawing>
-          <wp:inline distT="0" distB="0" distL="0" distR="0" wp14:anchorId="3152F736" wp14:editId="20599CB5">
+          <wp:inline distT="0" distB="0" distL="0" distR="0" wp14:anchorId="3152F736" wp14:editId="6A935AE6">
             <wp:extent cx="5219702" cy="160655"/>
             <wp:effectExtent l="0" t="0" r="0" b="0"/>
             <wp:docPr id="1904866183" name="Imagen 1"/>
@@ -1845,14 +1950,18 @@
         </w:drawing>
       </w:r>
       <w:r>
+        <w:rPr>
+          <w:rFonts w:ascii="Calibri" w:hAnsi="Calibri" w:cs="Calibri"/>
+        </w:rPr>
         <w:br/>
       </w:r>
       <w:r>
         <w:rPr>
+          <w:rFonts w:ascii="Calibri" w:hAnsi="Calibri" w:cs="Calibri"/>
           <w:noProof/>
         </w:rPr>
         <w:drawing>
-          <wp:inline distT="0" distB="0" distL="0" distR="0" wp14:anchorId="6166337D" wp14:editId="5F06BBA5">
+          <wp:inline distT="0" distB="0" distL="0" distR="0" wp14:anchorId="6166337D" wp14:editId="4A77A21F">
             <wp:extent cx="5219702" cy="154940"/>
             <wp:effectExtent l="0" t="0" r="0" b="0"/>
             <wp:docPr id="1452596929" name="Imagen 1"/>
@@ -1910,7 +2019,7 @@
           <w:szCs w:val="22"/>
         </w:rPr>
         <w:drawing>
-          <wp:anchor distT="0" distB="0" distL="114300" distR="114300" simplePos="0" relativeHeight="251665408" behindDoc="0" locked="0" layoutInCell="1" allowOverlap="1" wp14:anchorId="2CF919D5" wp14:editId="05AD28E6">
+          <wp:anchor distT="0" distB="0" distL="114300" distR="114300" simplePos="0" relativeHeight="251665408" behindDoc="0" locked="0" layoutInCell="1" allowOverlap="1" wp14:anchorId="2CF919D5" wp14:editId="342A0110">
             <wp:simplePos x="0" y="0"/>
             <wp:positionH relativeFrom="column">
               <wp:posOffset>4062114</wp:posOffset>
@@ -1982,6 +2091,7 @@
       </w:r>
       <w:r>
         <w:rPr>
+          <w:rFonts w:ascii="Calibri" w:hAnsi="Calibri" w:cs="Calibri"/>
           <w:noProof/>
         </w:rPr>
         <w:br/>
@@ -2000,12 +2110,15 @@
     <w:p>
       <w:pPr>
         <w:pStyle w:val="Ttulo3"/>
+        <w:rPr>
+          <w:rFonts w:ascii="Calibri" w:hAnsi="Calibri" w:cs="Calibri"/>
+        </w:rPr>
       </w:pPr>
       <w:bookmarkStart w:id="6" w:name="_3.Casos_de_uso"/>
       <w:bookmarkEnd w:id="6"/>
       <w:r>
         <w:rPr>
-          <w:rFonts w:eastAsia="Calibri"/>
+          <w:rFonts w:ascii="Calibri" w:eastAsia="Calibri" w:hAnsi="Calibri" w:cs="Calibri"/>
         </w:rPr>
         <w:t>3.Casos de uso</w:t>
       </w:r>
@@ -2024,7 +2137,25 @@
           <w:sz w:val="22"/>
           <w:szCs w:val="22"/>
         </w:rPr>
-        <w:t>Usando StarUML como herramienta, hemos hecho diversos esquemas para ayudar</w:t>
+        <w:t xml:space="preserve">Usando </w:t>
+      </w:r>
+      <w:proofErr w:type="spellStart"/>
+      <w:r>
+        <w:rPr>
+          <w:rFonts w:ascii="Calibri" w:eastAsia="Calibri" w:hAnsi="Calibri" w:cs="Calibri"/>
+          <w:sz w:val="22"/>
+          <w:szCs w:val="22"/>
+        </w:rPr>
+        <w:t>StarUML</w:t>
+      </w:r>
+      <w:proofErr w:type="spellEnd"/>
+      <w:r>
+        <w:rPr>
+          <w:rFonts w:ascii="Calibri" w:eastAsia="Calibri" w:hAnsi="Calibri" w:cs="Calibri"/>
+          <w:sz w:val="22"/>
+          <w:szCs w:val="22"/>
+        </w:rPr>
+        <w:t xml:space="preserve"> como herramienta, hemos hecho diversos esquemas para ayudar</w:t>
       </w:r>
       <w:r>
         <w:rPr>
@@ -2109,6 +2240,7 @@
       </w:pPr>
       <w:r>
         <w:rPr>
+          <w:rFonts w:ascii="Calibri" w:hAnsi="Calibri" w:cs="Calibri"/>
           <w:noProof/>
         </w:rPr>
         <w:drawing>
@@ -2164,6 +2296,7 @@
       </w:pPr>
       <w:r>
         <w:rPr>
+          <w:rFonts w:ascii="Calibri" w:hAnsi="Calibri" w:cs="Calibri"/>
           <w:noProof/>
         </w:rPr>
         <w:lastRenderedPageBreak/>
@@ -2333,6 +2466,7 @@
       </w:pPr>
       <w:r>
         <w:rPr>
+          <w:rFonts w:ascii="Calibri" w:hAnsi="Calibri" w:cs="Calibri"/>
           <w:noProof/>
         </w:rPr>
         <w:drawing>
@@ -2437,6 +2571,7 @@
       </w:pPr>
       <w:r>
         <w:rPr>
+          <w:rFonts w:ascii="Calibri" w:hAnsi="Calibri" w:cs="Calibri"/>
           <w:noProof/>
         </w:rPr>
         <w:lastRenderedPageBreak/>
@@ -2559,6 +2694,7 @@
       </w:pPr>
       <w:r>
         <w:rPr>
+          <w:rFonts w:ascii="Calibri" w:hAnsi="Calibri" w:cs="Calibri"/>
           <w:noProof/>
         </w:rPr>
         <w:drawing>
@@ -2616,12 +2752,15 @@
     <w:p>
       <w:pPr>
         <w:pStyle w:val="Ttulo3"/>
+        <w:rPr>
+          <w:rFonts w:ascii="Calibri" w:hAnsi="Calibri" w:cs="Calibri"/>
+        </w:rPr>
       </w:pPr>
       <w:bookmarkStart w:id="7" w:name="_4.Diagrama_de_clases"/>
       <w:bookmarkEnd w:id="7"/>
       <w:r>
         <w:rPr>
-          <w:rFonts w:eastAsia="Calibri"/>
+          <w:rFonts w:ascii="Calibri" w:eastAsia="Calibri" w:hAnsi="Calibri" w:cs="Calibri"/>
         </w:rPr>
         <w:lastRenderedPageBreak/>
         <w:t>4.Diagrama de clases de análisis</w:t>
@@ -2695,6 +2834,7 @@
       </w:pPr>
       <w:r>
         <w:rPr>
+          <w:rFonts w:ascii="Calibri" w:hAnsi="Calibri" w:cs="Calibri"/>
           <w:noProof/>
         </w:rPr>
         <w:drawing>
@@ -2777,6 +2917,7 @@
       </w:pPr>
       <w:r>
         <w:rPr>
+          <w:rFonts w:ascii="Calibri" w:hAnsi="Calibri" w:cs="Calibri"/>
           <w:noProof/>
         </w:rPr>
         <w:drawing>
@@ -2859,6 +3000,7 @@
       </w:pPr>
       <w:r>
         <w:rPr>
+          <w:rFonts w:ascii="Calibri" w:hAnsi="Calibri" w:cs="Calibri"/>
           <w:noProof/>
         </w:rPr>
         <w:lastRenderedPageBreak/>
@@ -2935,8 +3077,14 @@
       </w:r>
     </w:p>
     <w:p>
-      <w:r>
-        <w:rPr>
+      <w:pPr>
+        <w:rPr>
+          <w:rFonts w:ascii="Calibri" w:hAnsi="Calibri" w:cs="Calibri"/>
+        </w:rPr>
+      </w:pPr>
+      <w:r>
+        <w:rPr>
+          <w:rFonts w:ascii="Calibri" w:hAnsi="Calibri" w:cs="Calibri"/>
           <w:noProof/>
         </w:rPr>
         <w:drawing>
@@ -3123,14 +3271,444 @@
     <w:p>
       <w:pPr>
         <w:rPr>
-          <w:rFonts w:ascii="Calibri" w:eastAsia="Calibri" w:hAnsi="Calibri" w:cs="Calibri"/>
-          <w:sz w:val="22"/>
-          <w:szCs w:val="22"/>
-        </w:rPr>
-      </w:pPr>
+          <w:rFonts w:ascii="Calibri" w:hAnsi="Calibri" w:cs="Calibri"/>
+          <w:sz w:val="22"/>
+          <w:szCs w:val="22"/>
+        </w:rPr>
+      </w:pPr>
+      <w:r>
+        <w:rPr>
+          <w:rFonts w:ascii="Calibri" w:hAnsi="Calibri" w:cs="Calibri"/>
+          <w:sz w:val="22"/>
+          <w:szCs w:val="22"/>
+        </w:rPr>
+        <w:br w:type="page"/>
+      </w:r>
+    </w:p>
+    <w:p>
+      <w:pPr>
+        <w:pStyle w:val="Ttulo2"/>
+        <w:rPr>
+          <w:rFonts w:ascii="Calibri" w:hAnsi="Calibri" w:cs="Calibri"/>
+        </w:rPr>
+      </w:pPr>
+      <w:r>
+        <w:rPr>
+          <w:rFonts w:ascii="Calibri" w:hAnsi="Calibri" w:cs="Calibri"/>
+        </w:rPr>
+        <w:lastRenderedPageBreak/>
+        <w:t>Bibliografía</w:t>
+      </w:r>
+    </w:p>
+    <w:p>
+      <w:pPr>
+        <w:rPr>
+          <w:rFonts w:ascii="Calibri" w:hAnsi="Calibri" w:cs="Calibri"/>
+          <w:sz w:val="22"/>
+          <w:szCs w:val="22"/>
+        </w:rPr>
+      </w:pPr>
+      <w:r>
+        <w:rPr>
+          <w:rFonts w:ascii="Calibri" w:hAnsi="Calibri" w:cs="Calibri"/>
+          <w:sz w:val="22"/>
+          <w:szCs w:val="22"/>
+        </w:rPr>
+        <w:t>Hemos utilizado prompts en ChatGPT para los siguientes apartados del prototipo:</w:t>
+      </w:r>
+    </w:p>
+    <w:p>
+      <w:pPr>
+        <w:rPr>
+          <w:rFonts w:ascii="Calibri" w:hAnsi="Calibri" w:cs="Calibri"/>
+          <w:sz w:val="22"/>
+          <w:szCs w:val="22"/>
+        </w:rPr>
+      </w:pPr>
+      <w:r>
+        <w:rPr>
+          <w:rFonts w:ascii="Calibri" w:hAnsi="Calibri" w:cs="Calibri"/>
+          <w:sz w:val="22"/>
+          <w:szCs w:val="22"/>
+        </w:rPr>
+        <w:t xml:space="preserve">Después de haber hecho el JS del </w:t>
+      </w:r>
+      <w:hyperlink w:anchor="_2.Prototipo" w:history="1">
+        <w:r>
+          <w:rPr>
+            <w:rStyle w:val="Hipervnculo"/>
+            <w:rFonts w:ascii="Calibri" w:hAnsi="Calibri" w:cs="Calibri"/>
+            <w:sz w:val="22"/>
+            <w:szCs w:val="22"/>
+          </w:rPr>
+          <w:t>menú disfunc</w:t>
+        </w:r>
+        <w:r>
+          <w:rPr>
+            <w:rStyle w:val="Hipervnculo"/>
+            <w:rFonts w:ascii="Calibri" w:hAnsi="Calibri" w:cs="Calibri"/>
+            <w:sz w:val="22"/>
+            <w:szCs w:val="22"/>
+          </w:rPr>
+          <w:t>i</w:t>
+        </w:r>
+        <w:r>
+          <w:rPr>
+            <w:rStyle w:val="Hipervnculo"/>
+            <w:rFonts w:ascii="Calibri" w:hAnsi="Calibri" w:cs="Calibri"/>
+            <w:sz w:val="22"/>
+            <w:szCs w:val="22"/>
+          </w:rPr>
+          <w:t>onal</w:t>
+        </w:r>
+      </w:hyperlink>
+      <w:r>
+        <w:rPr>
+          <w:rFonts w:ascii="Calibri" w:hAnsi="Calibri" w:cs="Calibri"/>
+          <w:sz w:val="22"/>
+          <w:szCs w:val="22"/>
+        </w:rPr>
+        <w:t>,</w:t>
+      </w:r>
+      <w:r>
+        <w:rPr>
+          <w:rFonts w:ascii="Calibri" w:hAnsi="Calibri" w:cs="Calibri"/>
+          <w:sz w:val="22"/>
+          <w:szCs w:val="22"/>
+        </w:rPr>
+        <w:t xml:space="preserve"> Le envié este prompt y después le enseñé el HTML y JS del prototipo. “</w:t>
+      </w:r>
+      <w:r>
+        <w:rPr>
+          <w:rFonts w:ascii="Calibri" w:hAnsi="Calibri" w:cs="Calibri"/>
+          <w:sz w:val="22"/>
+          <w:szCs w:val="22"/>
+        </w:rPr>
+        <w:t xml:space="preserve">la </w:t>
+      </w:r>
+      <w:proofErr w:type="spellStart"/>
+      <w:r>
+        <w:rPr>
+          <w:rFonts w:ascii="Calibri" w:hAnsi="Calibri" w:cs="Calibri"/>
+          <w:sz w:val="22"/>
+          <w:szCs w:val="22"/>
+        </w:rPr>
+        <w:t>opcion</w:t>
+      </w:r>
+      <w:proofErr w:type="spellEnd"/>
+      <w:r>
+        <w:rPr>
+          <w:rFonts w:ascii="Calibri" w:hAnsi="Calibri" w:cs="Calibri"/>
+          <w:sz w:val="22"/>
+          <w:szCs w:val="22"/>
+        </w:rPr>
+        <w:t xml:space="preserve"> X del array la cambio por esta: </w:t>
+      </w:r>
+      <w:proofErr w:type="gramStart"/>
+      <w:r>
+        <w:rPr>
+          <w:rFonts w:ascii="Calibri" w:hAnsi="Calibri" w:cs="Calibri"/>
+          <w:sz w:val="22"/>
+          <w:szCs w:val="22"/>
+        </w:rPr>
+        <w:t>{ nombre</w:t>
+      </w:r>
+      <w:proofErr w:type="gramEnd"/>
+      <w:r>
+        <w:rPr>
+          <w:rFonts w:ascii="Calibri" w:hAnsi="Calibri" w:cs="Calibri"/>
+          <w:sz w:val="22"/>
+          <w:szCs w:val="22"/>
+        </w:rPr>
+        <w:t xml:space="preserve">: "Login", enlace: "./Otras/prototipoLogin.html" } como verás quiero hacer un login, pero como es un prototipo no </w:t>
+      </w:r>
+      <w:r>
+        <w:rPr>
+          <w:rFonts w:ascii="Calibri" w:hAnsi="Calibri" w:cs="Calibri"/>
+          <w:sz w:val="22"/>
+          <w:szCs w:val="22"/>
+        </w:rPr>
+        <w:t>quiero</w:t>
+      </w:r>
+      <w:r>
+        <w:rPr>
+          <w:rFonts w:ascii="Calibri" w:hAnsi="Calibri" w:cs="Calibri"/>
+          <w:sz w:val="22"/>
+          <w:szCs w:val="22"/>
+        </w:rPr>
+        <w:t xml:space="preserve"> hacer una base de datos, voy a tener ya 2 usuarios predeterminados y quiero hacer que sean accesibles, me ayudas a hacer el </w:t>
+      </w:r>
+      <w:proofErr w:type="spellStart"/>
+      <w:r>
+        <w:rPr>
+          <w:rFonts w:ascii="Calibri" w:hAnsi="Calibri" w:cs="Calibri"/>
+          <w:sz w:val="22"/>
+          <w:szCs w:val="22"/>
+        </w:rPr>
+        <w:t>js</w:t>
+      </w:r>
+      <w:proofErr w:type="spellEnd"/>
+      <w:r>
+        <w:rPr>
+          <w:rFonts w:ascii="Calibri" w:hAnsi="Calibri" w:cs="Calibri"/>
+          <w:sz w:val="22"/>
+          <w:szCs w:val="22"/>
+        </w:rPr>
+        <w:t xml:space="preserve"> necesario?</w:t>
+      </w:r>
+      <w:r>
+        <w:rPr>
+          <w:rFonts w:ascii="Calibri" w:hAnsi="Calibri" w:cs="Calibri"/>
+          <w:sz w:val="22"/>
+          <w:szCs w:val="22"/>
+        </w:rPr>
+        <w:t xml:space="preserve"> Aquí te envío la estructura del login.html”.</w:t>
+      </w:r>
+      <w:r>
+        <w:rPr>
+          <w:rFonts w:ascii="Calibri" w:hAnsi="Calibri" w:cs="Calibri"/>
+          <w:sz w:val="22"/>
+          <w:szCs w:val="22"/>
+        </w:rPr>
+        <w:br/>
+      </w:r>
+      <w:r>
+        <w:rPr>
+          <w:rFonts w:ascii="Calibri" w:hAnsi="Calibri" w:cs="Calibri"/>
+          <w:b/>
+          <w:bCs/>
+          <w:sz w:val="22"/>
+          <w:szCs w:val="22"/>
+          <w:u w:val="single"/>
+        </w:rPr>
+        <w:t>RESPUESTA</w:t>
+      </w:r>
+    </w:p>
+    <w:p>
+      <w:pPr>
+        <w:rPr>
+          <w:rFonts w:ascii="Calibri" w:hAnsi="Calibri" w:cs="Calibri"/>
+          <w:sz w:val="22"/>
+          <w:szCs w:val="22"/>
+        </w:rPr>
+      </w:pPr>
+      <w:r>
+        <w:rPr>
+          <w:rFonts w:ascii="Calibri" w:hAnsi="Calibri" w:cs="Calibri"/>
+          <w:sz w:val="22"/>
+          <w:szCs w:val="22"/>
+        </w:rPr>
+        <w:drawing>
+          <wp:inline distT="0" distB="0" distL="0" distR="0" wp14:anchorId="41CCAC97" wp14:editId="789458AB">
+            <wp:extent cx="2973240" cy="2388358"/>
+            <wp:effectExtent l="0" t="0" r="0" b="0"/>
+            <wp:docPr id="2091221263" name="Imagen 1" descr="Texto&#10;&#10;El contenido generado por IA puede ser incorrecto."/>
+            <wp:cNvGraphicFramePr>
+              <a:graphicFrameLocks xmlns:a="http://schemas.openxmlformats.org/drawingml/2006/main" noChangeAspect="1"/>
+            </wp:cNvGraphicFramePr>
+            <a:graphic xmlns:a="http://schemas.openxmlformats.org/drawingml/2006/main">
+              <a:graphicData uri="http://schemas.openxmlformats.org/drawingml/2006/picture">
+                <pic:pic xmlns:pic="http://schemas.openxmlformats.org/drawingml/2006/picture">
+                  <pic:nvPicPr>
+                    <pic:cNvPr id="2091221263" name="Imagen 1" descr="Texto&#10;&#10;El contenido generado por IA puede ser incorrecto."/>
+                    <pic:cNvPicPr/>
+                  </pic:nvPicPr>
+                  <pic:blipFill>
+                    <a:blip r:embed="rId30"/>
+                    <a:stretch>
+                      <a:fillRect/>
+                    </a:stretch>
+                  </pic:blipFill>
+                  <pic:spPr>
+                    <a:xfrm>
+                      <a:off x="0" y="0"/>
+                      <a:ext cx="2978790" cy="2392816"/>
+                    </a:xfrm>
+                    <a:prstGeom prst="rect">
+                      <a:avLst/>
+                    </a:prstGeom>
+                  </pic:spPr>
+                </pic:pic>
+              </a:graphicData>
+            </a:graphic>
+          </wp:inline>
+        </w:drawing>
+      </w:r>
+    </w:p>
+    <w:p>
+      <w:pPr>
+        <w:rPr>
+          <w:rFonts w:ascii="Calibri" w:hAnsi="Calibri" w:cs="Calibri"/>
+          <w:sz w:val="22"/>
+          <w:szCs w:val="22"/>
+        </w:rPr>
+      </w:pPr>
+      <w:r>
+        <w:rPr>
+          <w:rFonts w:ascii="Calibri" w:hAnsi="Calibri" w:cs="Calibri"/>
+          <w:b/>
+          <w:bCs/>
+          <w:sz w:val="22"/>
+          <w:szCs w:val="22"/>
+          <w:u w:val="single"/>
+        </w:rPr>
+        <w:t>PROMPT</w:t>
+      </w:r>
+    </w:p>
+    <w:p>
+      <w:pPr>
+        <w:rPr>
+          <w:rFonts w:ascii="Calibri" w:hAnsi="Calibri" w:cs="Calibri"/>
+          <w:sz w:val="22"/>
+          <w:szCs w:val="22"/>
+        </w:rPr>
+      </w:pPr>
+      <w:r>
+        <w:rPr>
+          <w:rFonts w:ascii="Calibri" w:hAnsi="Calibri" w:cs="Calibri"/>
+          <w:sz w:val="22"/>
+          <w:szCs w:val="22"/>
+        </w:rPr>
+        <w:t>“</w:t>
+      </w:r>
+      <w:r>
+        <w:rPr>
+          <w:rFonts w:ascii="Calibri" w:hAnsi="Calibri" w:cs="Calibri"/>
+          <w:sz w:val="22"/>
+          <w:szCs w:val="22"/>
+        </w:rPr>
+        <w:t xml:space="preserve">ahora me gustaría hacer el apartado de buscar usuarios, pero como solo es un prototipo, solo voy a poder buscar a un usuario, que es uno de los que creamos en el login; agregué otro más para que haya dos usuarios y un admin: usuario1 y usuario2, quiero que </w:t>
+      </w:r>
+      <w:proofErr w:type="gramStart"/>
+      <w:r>
+        <w:rPr>
+          <w:rFonts w:ascii="Calibri" w:hAnsi="Calibri" w:cs="Calibri"/>
+          <w:sz w:val="22"/>
+          <w:szCs w:val="22"/>
+        </w:rPr>
+        <w:t>depende</w:t>
+      </w:r>
+      <w:proofErr w:type="gramEnd"/>
+      <w:r>
+        <w:rPr>
+          <w:rFonts w:ascii="Calibri" w:hAnsi="Calibri" w:cs="Calibri"/>
+          <w:sz w:val="22"/>
+          <w:szCs w:val="22"/>
+        </w:rPr>
+        <w:t xml:space="preserve"> de si busca usuario1 la palabra "usuario" le salga el otro usuario y viceversa, si el admin inicia </w:t>
+      </w:r>
+      <w:r>
+        <w:rPr>
+          <w:rFonts w:ascii="Calibri" w:hAnsi="Calibri" w:cs="Calibri"/>
+          <w:sz w:val="22"/>
+          <w:szCs w:val="22"/>
+        </w:rPr>
+        <w:t>sesión</w:t>
+      </w:r>
+      <w:r>
+        <w:rPr>
+          <w:rFonts w:ascii="Calibri" w:hAnsi="Calibri" w:cs="Calibri"/>
+          <w:sz w:val="22"/>
+          <w:szCs w:val="22"/>
+        </w:rPr>
+        <w:t>, que pueda buscar a ambos</w:t>
+      </w:r>
+      <w:r>
+        <w:rPr>
+          <w:rFonts w:ascii="Calibri" w:hAnsi="Calibri" w:cs="Calibri"/>
+          <w:sz w:val="22"/>
+          <w:szCs w:val="22"/>
+        </w:rPr>
+        <w:t>”</w:t>
+      </w:r>
+    </w:p>
+    <w:p>
+      <w:pPr>
+        <w:rPr>
+          <w:rFonts w:ascii="Calibri" w:eastAsia="Calibri" w:hAnsi="Calibri" w:cs="Calibri"/>
+          <w:sz w:val="22"/>
+          <w:szCs w:val="22"/>
+        </w:rPr>
+      </w:pPr>
+      <w:r>
+        <w:rPr>
+          <w:rFonts w:ascii="Calibri" w:hAnsi="Calibri" w:cs="Calibri"/>
+          <w:b/>
+          <w:bCs/>
+          <w:sz w:val="22"/>
+          <w:szCs w:val="22"/>
+          <w:u w:val="single"/>
+        </w:rPr>
+        <w:t>RESPUESTA</w:t>
+      </w:r>
+      <w:r>
+        <w:rPr>
+          <w:rFonts w:ascii="Calibri" w:hAnsi="Calibri" w:cs="Calibri"/>
+          <w:b/>
+          <w:bCs/>
+          <w:sz w:val="22"/>
+          <w:szCs w:val="22"/>
+          <w:u w:val="single"/>
+        </w:rPr>
+        <w:br/>
+      </w:r>
+      <w:r>
+        <w:rPr>
+          <w:rFonts w:ascii="Calibri" w:hAnsi="Calibri" w:cs="Calibri"/>
+          <w:sz w:val="22"/>
+          <w:szCs w:val="22"/>
+        </w:rPr>
+        <w:drawing>
+          <wp:inline distT="0" distB="0" distL="0" distR="0" wp14:anchorId="082FC0F3" wp14:editId="73D543F1">
+            <wp:extent cx="2217863" cy="2156346"/>
+            <wp:effectExtent l="0" t="0" r="0" b="0"/>
+            <wp:docPr id="1808413961" name="Imagen 1" descr="Texto&#10;&#10;El contenido generado por IA puede ser incorrecto."/>
+            <wp:cNvGraphicFramePr>
+              <a:graphicFrameLocks xmlns:a="http://schemas.openxmlformats.org/drawingml/2006/main" noChangeAspect="1"/>
+            </wp:cNvGraphicFramePr>
+            <a:graphic xmlns:a="http://schemas.openxmlformats.org/drawingml/2006/main">
+              <a:graphicData uri="http://schemas.openxmlformats.org/drawingml/2006/picture">
+                <pic:pic xmlns:pic="http://schemas.openxmlformats.org/drawingml/2006/picture">
+                  <pic:nvPicPr>
+                    <pic:cNvPr id="1808413961" name="Imagen 1" descr="Texto&#10;&#10;El contenido generado por IA puede ser incorrecto."/>
+                    <pic:cNvPicPr/>
+                  </pic:nvPicPr>
+                  <pic:blipFill>
+                    <a:blip r:embed="rId31"/>
+                    <a:stretch>
+                      <a:fillRect/>
+                    </a:stretch>
+                  </pic:blipFill>
+                  <pic:spPr>
+                    <a:xfrm>
+                      <a:off x="0" y="0"/>
+                      <a:ext cx="2220952" cy="2159350"/>
+                    </a:xfrm>
+                    <a:prstGeom prst="rect">
+                      <a:avLst/>
+                    </a:prstGeom>
+                  </pic:spPr>
+                </pic:pic>
+              </a:graphicData>
+            </a:graphic>
+          </wp:inline>
+        </w:drawing>
+      </w:r>
+      <w:r>
+        <w:rPr>
+          <w:rFonts w:ascii="Calibri" w:hAnsi="Calibri" w:cs="Calibri"/>
+          <w:b/>
+          <w:bCs/>
+          <w:sz w:val="22"/>
+          <w:szCs w:val="22"/>
+          <w:u w:val="single"/>
+        </w:rPr>
+        <w:br/>
+        <w:t>ESTE CÓDIGO LO MODIFICO PARA QUE NO APAREZCA EN FRENTE DE TODO. SOLO ME SIRVIÓ DE PLANTILLA</w:t>
+      </w:r>
     </w:p>
     <w:sectPr>
-      <w:footerReference w:type="default" r:id="rId30"/>
+      <w:footerReference w:type="default" r:id="rId32"/>
       <w:pgSz w:w="11906" w:h="16838"/>
       <w:pgMar w:top="1418" w:right="1701" w:bottom="1418" w:left="1985" w:header="709" w:footer="709" w:gutter="0"/>
       <w:cols w:space="708"/>
@@ -4068,7 +4646,6 @@
   <w:style w:type="character" w:default="1" w:styleId="Fuentedeprrafopredeter">
     <w:name w:val="Default Paragraph Font"/>
     <w:uiPriority w:val="1"/>
-    <w:semiHidden/>
     <w:unhideWhenUsed/>
   </w:style>
   <w:style w:type="table" w:default="1" w:styleId="Tablanormal">

</xml_diff>